<commit_message>
#1 update DD doc
Adding some points and re-organization of others
</commit_message>
<xml_diff>
--- a/Swatcher_DD/DD_Swatcher.docx
+++ b/Swatcher_DD/DD_Swatcher.docx
@@ -4,11 +4,457 @@
   <w:body>
     <w:p>
       <w:pPr>
-        <w:pStyle w:val="Titolo1"/>
+        <w:jc w:val="center"/>
+        <w:rPr>
+          <w:rFonts w:ascii="Calibri" w:hAnsi="Calibri" w:cs="Calibri"/>
+          <w:b/>
+          <w:color w:val="000000"/>
+          <w:kern w:val="36"/>
+          <w:sz w:val="56"/>
+          <w:szCs w:val="56"/>
+        </w:rPr>
+      </w:pPr>
+      <w:r>
+        <w:rPr>
+          <w:rFonts w:ascii="Calibri" w:hAnsi="Calibri" w:cs="Calibri"/>
+          <w:b/>
+          <w:color w:val="000000"/>
+          <w:kern w:val="36"/>
+          <w:sz w:val="56"/>
+          <w:szCs w:val="56"/>
+        </w:rPr>
+        <w:t>Software Design</w:t>
+      </w:r>
+      <w:r>
+        <w:rPr>
+          <w:rFonts w:ascii="Calibri" w:hAnsi="Calibri" w:cs="Calibri"/>
+          <w:b/>
+          <w:color w:val="000000"/>
+          <w:kern w:val="36"/>
+          <w:sz w:val="56"/>
+          <w:szCs w:val="56"/>
+        </w:rPr>
+        <w:t xml:space="preserve"> </w:t>
+      </w:r>
+      <w:proofErr w:type="spellStart"/>
+      <w:r>
+        <w:rPr>
+          <w:rFonts w:ascii="Calibri" w:hAnsi="Calibri" w:cs="Calibri"/>
+          <w:b/>
+          <w:color w:val="000000"/>
+          <w:kern w:val="36"/>
+          <w:sz w:val="56"/>
+          <w:szCs w:val="56"/>
+        </w:rPr>
+        <w:t>Specifications</w:t>
+      </w:r>
+      <w:proofErr w:type="spellEnd"/>
+    </w:p>
+    <w:p>
+      <w:pPr>
+        <w:rPr>
+          <w:rFonts w:ascii="Calibri" w:hAnsi="Calibri" w:cs="Calibri"/>
+          <w:b/>
+          <w:color w:val="000000"/>
+          <w:kern w:val="36"/>
+          <w:sz w:val="40"/>
+          <w:szCs w:val="40"/>
+        </w:rPr>
+      </w:pPr>
+    </w:p>
+    <w:p>
+      <w:pPr>
+        <w:spacing w:after="20" w:line="240" w:lineRule="auto"/>
+        <w:jc w:val="center"/>
+        <w:rPr>
+          <w:rFonts w:ascii="Calibri" w:hAnsi="Calibri" w:cs="Calibri"/>
+          <w:b/>
+          <w:color w:val="000000"/>
+          <w:kern w:val="36"/>
+          <w:sz w:val="34"/>
+          <w:szCs w:val="34"/>
+        </w:rPr>
+      </w:pPr>
+      <w:r>
+        <w:rPr>
+          <w:rFonts w:ascii="Calibri" w:hAnsi="Calibri" w:cs="Calibri"/>
+          <w:b/>
+          <w:color w:val="000000"/>
+          <w:kern w:val="36"/>
+          <w:sz w:val="34"/>
+          <w:szCs w:val="34"/>
+        </w:rPr>
+        <w:t>Sistema</w:t>
+      </w:r>
+      <w:r>
+        <w:rPr>
+          <w:rFonts w:ascii="Calibri" w:hAnsi="Calibri" w:cs="Calibri"/>
+          <w:b/>
+          <w:color w:val="000000"/>
+          <w:kern w:val="36"/>
+          <w:sz w:val="34"/>
+          <w:szCs w:val="34"/>
+        </w:rPr>
+        <w:t xml:space="preserve"> di V</w:t>
+      </w:r>
+      <w:r>
+        <w:rPr>
+          <w:rFonts w:ascii="Calibri" w:hAnsi="Calibri" w:cs="Calibri"/>
+          <w:b/>
+          <w:color w:val="000000"/>
+          <w:kern w:val="36"/>
+          <w:sz w:val="34"/>
+          <w:szCs w:val="34"/>
+        </w:rPr>
+        <w:t>ideo</w:t>
+      </w:r>
+      <w:r>
+        <w:rPr>
+          <w:rFonts w:ascii="Calibri" w:hAnsi="Calibri" w:cs="Calibri"/>
+          <w:b/>
+          <w:color w:val="000000"/>
+          <w:kern w:val="36"/>
+          <w:sz w:val="34"/>
+          <w:szCs w:val="34"/>
+        </w:rPr>
+        <w:t>-So</w:t>
+      </w:r>
+      <w:r>
+        <w:rPr>
+          <w:rFonts w:ascii="Calibri" w:hAnsi="Calibri" w:cs="Calibri"/>
+          <w:b/>
+          <w:color w:val="000000"/>
+          <w:kern w:val="36"/>
+          <w:sz w:val="34"/>
+          <w:szCs w:val="34"/>
+        </w:rPr>
+        <w:t>rveglianza</w:t>
+      </w:r>
+    </w:p>
+    <w:p>
+      <w:pPr>
+        <w:spacing w:after="20" w:line="240" w:lineRule="auto"/>
+        <w:jc w:val="center"/>
+        <w:rPr>
+          <w:rFonts w:ascii="Calibri" w:hAnsi="Calibri" w:cs="Calibri"/>
+          <w:b/>
+          <w:color w:val="000000"/>
+          <w:kern w:val="36"/>
+          <w:sz w:val="96"/>
+          <w:szCs w:val="96"/>
+        </w:rPr>
+      </w:pPr>
+      <w:r>
+        <w:rPr>
+          <w:rFonts w:ascii="Calibri" w:hAnsi="Calibri" w:cs="Calibri"/>
+          <w:b/>
+          <w:color w:val="000000"/>
+          <w:kern w:val="36"/>
+          <w:sz w:val="96"/>
+          <w:szCs w:val="96"/>
+        </w:rPr>
+        <w:t>SWATCHER</w:t>
+      </w:r>
+    </w:p>
+    <w:p>
+      <w:pPr>
+        <w:jc w:val="center"/>
+        <w:rPr>
+          <w:rFonts w:ascii="Calibri" w:hAnsi="Calibri" w:cs="Calibri"/>
+          <w:b/>
+          <w:color w:val="000000"/>
+          <w:kern w:val="36"/>
+          <w:sz w:val="48"/>
+          <w:szCs w:val="48"/>
+        </w:rPr>
+      </w:pPr>
+    </w:p>
+    <w:p>
+      <w:pPr>
+        <w:jc w:val="center"/>
+        <w:rPr>
+          <w:rFonts w:ascii="Calibri" w:hAnsi="Calibri" w:cs="Calibri"/>
+          <w:b/>
+          <w:color w:val="000000"/>
+          <w:kern w:val="36"/>
+          <w:sz w:val="48"/>
+          <w:szCs w:val="48"/>
+        </w:rPr>
+      </w:pPr>
+      <w:r>
+        <w:rPr>
+          <w:rFonts w:ascii="Calibri" w:hAnsi="Calibri" w:cs="Calibri"/>
+          <w:b/>
+          <w:color w:val="000000"/>
+          <w:kern w:val="36"/>
+          <w:sz w:val="48"/>
+          <w:szCs w:val="48"/>
+        </w:rPr>
+        <w:t xml:space="preserve">Università degli Studi del </w:t>
+      </w:r>
+      <w:proofErr w:type="spellStart"/>
+      <w:r>
+        <w:rPr>
+          <w:rFonts w:ascii="Calibri" w:hAnsi="Calibri" w:cs="Calibri"/>
+          <w:b/>
+          <w:color w:val="000000"/>
+          <w:kern w:val="36"/>
+          <w:sz w:val="48"/>
+          <w:szCs w:val="48"/>
+        </w:rPr>
+        <w:t>Sannio</w:t>
+      </w:r>
+      <w:proofErr w:type="spellEnd"/>
+    </w:p>
+    <w:p>
+      <w:pPr>
+        <w:jc w:val="center"/>
+        <w:rPr>
+          <w:rFonts w:ascii="Calibri" w:hAnsi="Calibri" w:cs="Calibri"/>
+          <w:b/>
+          <w:color w:val="000000"/>
+          <w:kern w:val="36"/>
+          <w:sz w:val="36"/>
+          <w:szCs w:val="36"/>
+        </w:rPr>
+      </w:pPr>
+      <w:r>
+        <w:rPr>
+          <w:rFonts w:ascii="Calibri" w:hAnsi="Calibri" w:cs="Calibri"/>
+          <w:b/>
+          <w:color w:val="000000"/>
+          <w:kern w:val="36"/>
+          <w:sz w:val="36"/>
+          <w:szCs w:val="36"/>
+        </w:rPr>
+        <w:t>Laurea Magistrale in Ingegneria Informatica</w:t>
+      </w:r>
+    </w:p>
+    <w:p>
+      <w:pPr>
+        <w:jc w:val="center"/>
+        <w:rPr>
+          <w:rFonts w:ascii="Calibri" w:hAnsi="Calibri" w:cs="Calibri"/>
+          <w:b/>
+          <w:color w:val="000000"/>
+          <w:kern w:val="36"/>
+          <w:sz w:val="36"/>
+          <w:szCs w:val="36"/>
+        </w:rPr>
+      </w:pPr>
+    </w:p>
+    <w:p>
+      <w:pPr>
+        <w:tabs>
+          <w:tab w:val="left" w:pos="3105"/>
+          <w:tab w:val="center" w:pos="4816"/>
+        </w:tabs>
+        <w:jc w:val="center"/>
+        <w:rPr>
+          <w:rFonts w:ascii="Calibri" w:hAnsi="Calibri" w:cs="Calibri"/>
+          <w:b/>
+          <w:color w:val="000000"/>
+          <w:kern w:val="36"/>
+          <w:sz w:val="70"/>
+          <w:szCs w:val="70"/>
+        </w:rPr>
+      </w:pPr>
+      <w:r>
+        <w:rPr>
+          <w:rFonts w:ascii="Calibri" w:hAnsi="Calibri" w:cs="Calibri"/>
+          <w:b/>
+          <w:color w:val="000000"/>
+          <w:kern w:val="36"/>
+          <w:sz w:val="70"/>
+          <w:szCs w:val="70"/>
+        </w:rPr>
+        <w:t xml:space="preserve">Corso di Ingegneria del Software </w:t>
+      </w:r>
+    </w:p>
+    <w:p>
+      <w:pPr>
+        <w:tabs>
+          <w:tab w:val="left" w:pos="3105"/>
+          <w:tab w:val="center" w:pos="4816"/>
+        </w:tabs>
+        <w:jc w:val="center"/>
+        <w:rPr>
+          <w:rFonts w:ascii="Calibri" w:hAnsi="Calibri" w:cs="Calibri"/>
+          <w:b/>
+          <w:color w:val="000000"/>
+          <w:kern w:val="36"/>
+          <w:sz w:val="56"/>
+          <w:szCs w:val="56"/>
+        </w:rPr>
+      </w:pPr>
+      <w:r>
+        <w:rPr>
+          <w:rFonts w:ascii="Calibri" w:hAnsi="Calibri" w:cs="Calibri"/>
+          <w:b/>
+          <w:color w:val="000000"/>
+          <w:kern w:val="36"/>
+          <w:sz w:val="56"/>
+          <w:szCs w:val="56"/>
+        </w:rPr>
+        <w:t xml:space="preserve"> </w:t>
+      </w:r>
+      <w:r>
+        <w:rPr>
+          <w:rFonts w:ascii="Calibri" w:hAnsi="Calibri" w:cs="Calibri"/>
+          <w:b/>
+          <w:color w:val="000000"/>
+          <w:kern w:val="36"/>
+          <w:sz w:val="56"/>
+          <w:szCs w:val="56"/>
+        </w:rPr>
+        <w:t>2015 I°A-II°S Prof. Massimiliano Di Penta</w:t>
+      </w:r>
+    </w:p>
+    <w:p>
+      <w:pPr>
+        <w:jc w:val="center"/>
+        <w:rPr>
+          <w:rFonts w:ascii="Calibri" w:hAnsi="Calibri" w:cs="Calibri"/>
+          <w:b/>
+          <w:color w:val="000000"/>
+          <w:kern w:val="36"/>
+          <w:sz w:val="36"/>
+          <w:szCs w:val="36"/>
+        </w:rPr>
+      </w:pPr>
+      <w:r>
+        <w:rPr>
+          <w:rFonts w:ascii="Calibri" w:hAnsi="Calibri" w:cs="Calibri"/>
+          <w:b/>
+          <w:color w:val="000000"/>
+          <w:kern w:val="36"/>
+          <w:sz w:val="36"/>
+          <w:szCs w:val="36"/>
+        </w:rPr>
+        <w:t>Studenti:</w:t>
+      </w:r>
+    </w:p>
+    <w:p>
+      <w:pPr>
+        <w:jc w:val="center"/>
+        <w:rPr>
+          <w:rFonts w:ascii="Calibri" w:hAnsi="Calibri" w:cs="Calibri"/>
+          <w:b/>
+          <w:color w:val="000000"/>
+          <w:kern w:val="36"/>
+          <w:sz w:val="56"/>
+          <w:szCs w:val="56"/>
+        </w:rPr>
+      </w:pPr>
+      <w:r>
+        <w:rPr>
+          <w:rFonts w:ascii="Calibri" w:hAnsi="Calibri" w:cs="Calibri"/>
+          <w:b/>
+          <w:color w:val="000000"/>
+          <w:kern w:val="36"/>
+          <w:sz w:val="56"/>
+          <w:szCs w:val="56"/>
+        </w:rPr>
+        <w:t>Antonio De Simone</w:t>
+      </w:r>
+    </w:p>
+    <w:p>
+      <w:pPr>
+        <w:jc w:val="center"/>
+        <w:rPr>
+          <w:rFonts w:ascii="Calibri" w:hAnsi="Calibri" w:cs="Calibri"/>
+          <w:b/>
+          <w:color w:val="000000"/>
+          <w:kern w:val="36"/>
+          <w:sz w:val="56"/>
+          <w:szCs w:val="56"/>
+        </w:rPr>
+      </w:pPr>
+      <w:r>
+        <w:rPr>
+          <w:rFonts w:ascii="Calibri" w:hAnsi="Calibri" w:cs="Calibri"/>
+          <w:b/>
+          <w:color w:val="000000"/>
+          <w:kern w:val="36"/>
+          <w:sz w:val="56"/>
+          <w:szCs w:val="56"/>
+        </w:rPr>
+        <w:t>Enrico Emanuele</w:t>
+      </w:r>
+    </w:p>
+    <w:p>
+      <w:pPr>
+        <w:jc w:val="center"/>
+        <w:rPr>
+          <w:rFonts w:ascii="Calibri" w:hAnsi="Calibri" w:cs="Calibri"/>
+          <w:b/>
+          <w:color w:val="000000"/>
+          <w:kern w:val="36"/>
+          <w:sz w:val="56"/>
+          <w:szCs w:val="56"/>
+        </w:rPr>
+      </w:pPr>
+      <w:proofErr w:type="spellStart"/>
+      <w:r>
+        <w:rPr>
+          <w:rFonts w:ascii="Calibri" w:hAnsi="Calibri" w:cs="Calibri"/>
+          <w:b/>
+          <w:color w:val="000000"/>
+          <w:kern w:val="36"/>
+          <w:sz w:val="56"/>
+          <w:szCs w:val="56"/>
+        </w:rPr>
+        <w:t>Wilmer</w:t>
+      </w:r>
+      <w:proofErr w:type="spellEnd"/>
+      <w:r>
+        <w:rPr>
+          <w:rFonts w:ascii="Calibri" w:hAnsi="Calibri" w:cs="Calibri"/>
+          <w:b/>
+          <w:color w:val="000000"/>
+          <w:kern w:val="36"/>
+          <w:sz w:val="56"/>
+          <w:szCs w:val="56"/>
+        </w:rPr>
+        <w:t xml:space="preserve"> </w:t>
+      </w:r>
+      <w:proofErr w:type="spellStart"/>
+      <w:r>
+        <w:rPr>
+          <w:rFonts w:ascii="Calibri" w:hAnsi="Calibri" w:cs="Calibri"/>
+          <w:b/>
+          <w:color w:val="000000"/>
+          <w:kern w:val="36"/>
+          <w:sz w:val="56"/>
+          <w:szCs w:val="56"/>
+        </w:rPr>
+        <w:t>Ciasullo</w:t>
+      </w:r>
+      <w:proofErr w:type="spellEnd"/>
+    </w:p>
+    <w:p>
+      <w:pPr>
+        <w:jc w:val="center"/>
+        <w:rPr>
+          <w:rFonts w:ascii="Calibri" w:hAnsi="Calibri" w:cs="Calibri"/>
+          <w:b/>
+          <w:color w:val="000000"/>
+          <w:kern w:val="36"/>
+          <w:sz w:val="56"/>
+          <w:szCs w:val="56"/>
+        </w:rPr>
       </w:pPr>
     </w:p>
     <w:sdt>
       <w:sdtPr>
+        <w:rPr>
+          <w:rFonts w:ascii="Times New Roman" w:eastAsiaTheme="minorHAnsi" w:hAnsi="Times New Roman" w:cstheme="minorBidi"/>
+          <w:b w:val="0"/>
+          <w:bCs w:val="0"/>
+          <w:color w:val="auto"/>
+          <w:sz w:val="22"/>
+          <w:szCs w:val="22"/>
+        </w:rPr>
         <w:id w:val="513427563"/>
         <w:docPartObj>
           <w:docPartGallery w:val="Table of Contents"/>
@@ -17,12 +463,7 @@
       </w:sdtPr>
       <w:sdtEndPr>
         <w:rPr>
-          <w:rFonts w:ascii="Times New Roman" w:eastAsiaTheme="minorHAnsi" w:hAnsi="Times New Roman" w:cstheme="minorBidi"/>
-          <w:b w:val="0"/>
-          <w:bCs w:val="0"/>
-          <w:color w:val="auto"/>
-          <w:sz w:val="22"/>
-          <w:szCs w:val="22"/>
+          <w:sz w:val="24"/>
         </w:rPr>
       </w:sdtEndPr>
       <w:sdtContent>
@@ -721,6 +1162,7 @@
       </w:pPr>
     </w:p>
     <w:p/>
+    <w:p/>
     <w:p>
       <w:pPr>
         <w:pStyle w:val="Titolo1"/>
@@ -738,24 +1180,62 @@
       </w:r>
       <w:bookmarkEnd w:id="0"/>
     </w:p>
+    <w:p/>
+    <w:p>
+      <w:r>
+        <w:t xml:space="preserve">Il presente documento </w:t>
+      </w:r>
+      <w:r>
+        <w:t>contiene</w:t>
+      </w:r>
+      <w:r>
+        <w:t xml:space="preserve"> l’SDD (Software Design </w:t>
+      </w:r>
+      <w:proofErr w:type="spellStart"/>
+      <w:r>
+        <w:t>Description</w:t>
+      </w:r>
+      <w:proofErr w:type="spellEnd"/>
+      <w:r>
+        <w:t>) del sistema “</w:t>
+      </w:r>
+      <w:proofErr w:type="spellStart"/>
+      <w:r>
+        <w:t>Swatcher</w:t>
+      </w:r>
+      <w:proofErr w:type="spellEnd"/>
+      <w:r>
+        <w:t>”.</w:t>
+      </w:r>
+    </w:p>
+    <w:p>
+      <w:r>
+        <w:t xml:space="preserve"> </w:t>
+      </w:r>
+    </w:p>
     <w:p>
       <w:pPr>
         <w:pStyle w:val="Titolo2"/>
+        <w:numPr>
+          <w:ilvl w:val="1"/>
+          <w:numId w:val="5"/>
+        </w:numPr>
       </w:pPr>
       <w:bookmarkStart w:id="1" w:name="_Ref463475344"/>
       <w:bookmarkStart w:id="2" w:name="_Toc463476072"/>
       <w:r>
-        <w:t xml:space="preserve">1.1 </w:t>
-      </w:r>
-      <w:r>
         <w:t>Obiettivo</w:t>
       </w:r>
       <w:bookmarkEnd w:id="1"/>
       <w:bookmarkEnd w:id="2"/>
     </w:p>
-    <w:p>
-      <w:r>
-        <w:t xml:space="preserve">L’obiettivo del documento è </w:t>
+    <w:p/>
+    <w:p>
+      <w:r>
+        <w:t>L’obiettivo di questo</w:t>
+      </w:r>
+      <w:r>
+        <w:t xml:space="preserve"> documento è </w:t>
       </w:r>
       <w:r>
         <w:t xml:space="preserve">quello di </w:t>
@@ -780,21 +1260,40 @@
       <w:r>
         <w:t xml:space="preserve"> </w:t>
       </w:r>
+      <w:r>
+        <w:t xml:space="preserve">La descrizione del sistema qui presentata </w:t>
+      </w:r>
+      <w:r>
+        <w:t>è</w:t>
+      </w:r>
+      <w:r>
+        <w:t xml:space="preserve"> di supporto ad </w:t>
+      </w:r>
+      <w:r>
+        <w:t xml:space="preserve">eventuali </w:t>
+      </w:r>
+      <w:r>
+        <w:t xml:space="preserve">attività di sviluppo e manutenzione. </w:t>
+      </w:r>
     </w:p>
     <w:p/>
     <w:p>
       <w:pPr>
         <w:pStyle w:val="Titolo2"/>
       </w:pPr>
+      <w:r>
+        <w:t>1.2</w:t>
+      </w:r>
+      <w:r>
+        <w:t xml:space="preserve"> </w:t>
+      </w:r>
       <w:bookmarkStart w:id="3" w:name="_Toc463476073"/>
       <w:r>
-        <w:t>1.2</w:t>
-      </w:r>
-      <w:r>
-        <w:t xml:space="preserve"> Scopo del Sistema</w:t>
+        <w:t>Scopo del Sistema</w:t>
       </w:r>
       <w:bookmarkEnd w:id="3"/>
     </w:p>
+    <w:p/>
     <w:p>
       <w:proofErr w:type="spellStart"/>
       <w:r>
@@ -802,7 +1301,7 @@
       </w:r>
       <w:proofErr w:type="spellEnd"/>
       <w:r>
-        <w:t xml:space="preserve"> è un sistema di video-sorveglianza remoto, accessibile tramite un’applicazione mobile </w:t>
+        <w:t xml:space="preserve"> è un sistema di video-sorveglianza remoto composto da un’applicazione </w:t>
       </w:r>
       <w:proofErr w:type="spellStart"/>
       <w:r>
@@ -810,7 +1309,12 @@
       </w:r>
       <w:proofErr w:type="spellEnd"/>
       <w:r>
-        <w:t xml:space="preserve">. Il sistema è composto da una componente client rappresentata da un’applicazione </w:t>
+        <w:t xml:space="preserve"> e da una webcam. </w:t>
+      </w:r>
+    </w:p>
+    <w:p>
+      <w:r>
+        <w:t xml:space="preserve">L’intera applicazione realizzata  è un tipico sistema Client/Server dove la parte Client è rappresentata dall’app. </w:t>
       </w:r>
       <w:proofErr w:type="spellStart"/>
       <w:r>
@@ -818,7 +1322,20 @@
       </w:r>
       <w:proofErr w:type="spellEnd"/>
       <w:r>
-        <w:t>, e da una componente server rappresentata da una videocamera ad accesso remoto. Il sistema consente all’utente un’interazione in tempo reale costituita dalla visualizzazione dello streaming video, dalla cattura di foto e registrazione di video. Il sistema, inoltre, è in grado di rilevare movimenti nell’ambiente sorvegliato ed avvertire l’utente dell’evento rilevato mediante notifica alla componente client.</w:t>
+        <w:t xml:space="preserve"> e la parte Server è costituita dalla webcam (</w:t>
+      </w:r>
+      <w:proofErr w:type="spellStart"/>
+      <w:r>
+        <w:t>device</w:t>
+      </w:r>
+      <w:proofErr w:type="spellEnd"/>
+      <w:r>
+        <w:t xml:space="preserve">) e un opportuno sottosistema Server che la gestisce. </w:t>
+      </w:r>
+    </w:p>
+    <w:p>
+      <w:r>
+        <w:t>L’applicazione consente all’utente un’interazione in tempo reale costituita dalla visualizzazione dello streaming video, dalla cattura di foto e registrazione di video. Il sistema, inoltre, è in grado di rilevare movimenti nell’ambiente sorvegliato ed avvertire l’utente dell’evento rilevato mediante notifica alla componente client.</w:t>
       </w:r>
     </w:p>
     <w:p/>
@@ -835,6 +1352,7 @@
       </w:r>
       <w:bookmarkEnd w:id="4"/>
     </w:p>
+    <w:p/>
     <w:tbl>
       <w:tblPr>
         <w:tblStyle w:val="TableNormal"/>
@@ -941,13 +1459,11 @@
             </w:tcMar>
           </w:tcPr>
           <w:p>
-            <w:pPr>
-              <w:pStyle w:val="Stiletabella2"/>
-              <w:jc w:val="both"/>
-            </w:pPr>
-            <w:r>
-              <w:t>streaming</w:t>
-            </w:r>
+            <w:proofErr w:type="spellStart"/>
+            <w:r>
+              <w:t>Swatcher</w:t>
+            </w:r>
+            <w:proofErr w:type="spellEnd"/>
           </w:p>
         </w:tc>
         <w:tc>
@@ -967,7 +1483,19 @@
               <w:right w:w="80" w:type="dxa"/>
             </w:tcMar>
           </w:tcPr>
-          <w:p/>
+          <w:p>
+            <w:r>
+              <w:t xml:space="preserve">Alias </w:t>
+            </w:r>
+            <w:proofErr w:type="spellStart"/>
+            <w:r>
+              <w:t>Secirity-Watcher</w:t>
+            </w:r>
+            <w:proofErr w:type="spellEnd"/>
+            <w:r>
+              <w:t>, Nome del sistema</w:t>
+            </w:r>
+          </w:p>
         </w:tc>
       </w:tr>
       <w:tr>
@@ -986,7 +1514,7 @@
               <w:bottom w:val="single" w:sz="2" w:space="0" w:color="000000"/>
               <w:right w:val="single" w:sz="2" w:space="0" w:color="000000"/>
             </w:tcBorders>
-            <w:shd w:val="clear" w:color="auto" w:fill="EEEEEE"/>
+            <w:shd w:val="clear" w:color="auto" w:fill="FFFFFF" w:themeFill="background1"/>
             <w:tcMar>
               <w:top w:w="80" w:type="dxa"/>
               <w:left w:w="80" w:type="dxa"/>
@@ -995,15 +1523,9 @@
             </w:tcMar>
           </w:tcPr>
           <w:p>
-            <w:pPr>
-              <w:pStyle w:val="Stiletabella2"/>
-              <w:jc w:val="both"/>
-            </w:pPr>
-            <w:proofErr w:type="spellStart"/>
-            <w:r>
-              <w:t>snapshot</w:t>
-            </w:r>
-            <w:proofErr w:type="spellEnd"/>
+            <w:r>
+              <w:t>Utente</w:t>
+            </w:r>
           </w:p>
         </w:tc>
         <w:tc>
@@ -1015,34 +1537,7 @@
               <w:bottom w:val="single" w:sz="2" w:space="0" w:color="000000"/>
               <w:right w:val="single" w:sz="2" w:space="0" w:color="000000"/>
             </w:tcBorders>
-            <w:shd w:val="clear" w:color="auto" w:fill="EEEEEE"/>
-            <w:tcMar>
-              <w:top w:w="80" w:type="dxa"/>
-              <w:left w:w="80" w:type="dxa"/>
-              <w:bottom w:w="80" w:type="dxa"/>
-              <w:right w:w="80" w:type="dxa"/>
-            </w:tcMar>
-          </w:tcPr>
-          <w:p/>
-        </w:tc>
-      </w:tr>
-      <w:tr>
-        <w:tblPrEx>
-          <w:shd w:val="clear" w:color="auto" w:fill="auto"/>
-        </w:tblPrEx>
-        <w:trPr>
-          <w:trHeight w:val="279"/>
-        </w:trPr>
-        <w:tc>
-          <w:tcPr>
-            <w:tcW w:w="2058" w:type="dxa"/>
-            <w:tcBorders>
-              <w:top w:val="single" w:sz="2" w:space="0" w:color="000000"/>
-              <w:left w:val="single" w:sz="2" w:space="0" w:color="000000"/>
-              <w:bottom w:val="single" w:sz="2" w:space="0" w:color="000000"/>
-              <w:right w:val="single" w:sz="2" w:space="0" w:color="000000"/>
-            </w:tcBorders>
-            <w:shd w:val="clear" w:color="auto" w:fill="auto"/>
+            <w:shd w:val="clear" w:color="auto" w:fill="FFFFFF" w:themeFill="background1"/>
             <w:tcMar>
               <w:top w:w="80" w:type="dxa"/>
               <w:left w:w="80" w:type="dxa"/>
@@ -1051,45 +1546,25 @@
             </w:tcMar>
           </w:tcPr>
           <w:p>
-            <w:pPr>
-              <w:pStyle w:val="Stiletabella2"/>
-              <w:jc w:val="both"/>
-            </w:pPr>
             <w:proofErr w:type="spellStart"/>
             <w:r>
-              <w:t>gallery</w:t>
+              <w:t>End-User</w:t>
             </w:r>
             <w:proofErr w:type="spellEnd"/>
-          </w:p>
-        </w:tc>
-        <w:tc>
-          <w:tcPr>
-            <w:tcW w:w="7574" w:type="dxa"/>
-            <w:tcBorders>
-              <w:top w:val="single" w:sz="2" w:space="0" w:color="000000"/>
-              <w:left w:val="single" w:sz="2" w:space="0" w:color="000000"/>
-              <w:bottom w:val="single" w:sz="2" w:space="0" w:color="000000"/>
-              <w:right w:val="single" w:sz="2" w:space="0" w:color="000000"/>
-            </w:tcBorders>
-            <w:shd w:val="clear" w:color="auto" w:fill="auto"/>
-            <w:tcMar>
-              <w:top w:w="80" w:type="dxa"/>
-              <w:left w:w="80" w:type="dxa"/>
-              <w:bottom w:w="80" w:type="dxa"/>
-              <w:right w:w="80" w:type="dxa"/>
-            </w:tcMar>
-          </w:tcPr>
-          <w:p>
-            <w:pPr>
-              <w:pStyle w:val="Stiletabella2"/>
-              <w:jc w:val="both"/>
-            </w:pPr>
-            <w:r>
-              <w:t xml:space="preserve">video + </w:t>
+            <w:r>
+              <w:t xml:space="preserve"> che interagisce lato client con l’</w:t>
             </w:r>
             <w:proofErr w:type="spellStart"/>
             <w:r>
-              <w:t>img</w:t>
+              <w:t>app</w:t>
+            </w:r>
+            <w:proofErr w:type="spellEnd"/>
+            <w:r>
+              <w:t xml:space="preserve"> mobile su un sistema </w:t>
+            </w:r>
+            <w:proofErr w:type="spellStart"/>
+            <w:r>
+              <w:t>Android</w:t>
             </w:r>
             <w:proofErr w:type="spellEnd"/>
           </w:p>
@@ -1111,7 +1586,7 @@
               <w:bottom w:val="single" w:sz="2" w:space="0" w:color="000000"/>
               <w:right w:val="single" w:sz="2" w:space="0" w:color="000000"/>
             </w:tcBorders>
-            <w:shd w:val="clear" w:color="auto" w:fill="EEEEEE"/>
+            <w:shd w:val="clear" w:color="auto" w:fill="FFFFFF" w:themeFill="background1"/>
             <w:tcMar>
               <w:top w:w="80" w:type="dxa"/>
               <w:left w:w="80" w:type="dxa"/>
@@ -1120,12 +1595,8 @@
             </w:tcMar>
           </w:tcPr>
           <w:p>
-            <w:pPr>
-              <w:pStyle w:val="Stiletabella2"/>
-              <w:jc w:val="both"/>
-            </w:pPr>
-            <w:r>
-              <w:t>media</w:t>
+            <w:r>
+              <w:t>Sistema Client</w:t>
             </w:r>
           </w:p>
         </w:tc>
@@ -1138,7 +1609,7 @@
               <w:bottom w:val="single" w:sz="2" w:space="0" w:color="000000"/>
               <w:right w:val="single" w:sz="2" w:space="0" w:color="000000"/>
             </w:tcBorders>
-            <w:shd w:val="clear" w:color="auto" w:fill="EEEEEE"/>
+            <w:shd w:val="clear" w:color="auto" w:fill="FFFFFF" w:themeFill="background1"/>
             <w:tcMar>
               <w:top w:w="80" w:type="dxa"/>
               <w:left w:w="80" w:type="dxa"/>
@@ -1146,7 +1617,32 @@
               <w:right w:w="80" w:type="dxa"/>
             </w:tcMar>
           </w:tcPr>
-          <w:p/>
+          <w:p>
+            <w:r>
+              <w:t xml:space="preserve">Applicazione </w:t>
+            </w:r>
+            <w:proofErr w:type="spellStart"/>
+            <w:r>
+              <w:t>Android</w:t>
+            </w:r>
+            <w:proofErr w:type="spellEnd"/>
+            <w:r>
+              <w:t xml:space="preserve"> </w:t>
+            </w:r>
+            <w:proofErr w:type="spellStart"/>
+            <w:r>
+              <w:t>deployata</w:t>
+            </w:r>
+            <w:proofErr w:type="spellEnd"/>
+            <w:r>
+              <w:t xml:space="preserve">/installata su uno </w:t>
+            </w:r>
+            <w:proofErr w:type="spellStart"/>
+            <w:r>
+              <w:t>smartphone</w:t>
+            </w:r>
+            <w:proofErr w:type="spellEnd"/>
+          </w:p>
         </w:tc>
       </w:tr>
       <w:tr>
@@ -1165,7 +1661,7 @@
               <w:bottom w:val="single" w:sz="2" w:space="0" w:color="000000"/>
               <w:right w:val="single" w:sz="2" w:space="0" w:color="000000"/>
             </w:tcBorders>
-            <w:shd w:val="clear" w:color="auto" w:fill="auto"/>
+            <w:shd w:val="clear" w:color="auto" w:fill="FFFFFF" w:themeFill="background1"/>
             <w:tcMar>
               <w:top w:w="80" w:type="dxa"/>
               <w:left w:w="80" w:type="dxa"/>
@@ -1174,18 +1670,14 @@
             </w:tcMar>
           </w:tcPr>
           <w:p>
-            <w:pPr>
-              <w:pStyle w:val="Stiletabella2"/>
-              <w:jc w:val="both"/>
-            </w:pPr>
-            <w:r>
-              <w:t xml:space="preserve">schermata </w:t>
-            </w:r>
-            <w:proofErr w:type="spellStart"/>
-            <w:r>
-              <w:t>gallery</w:t>
-            </w:r>
-            <w:proofErr w:type="spellEnd"/>
+            <w:r>
+              <w:t>Sistema Server</w:t>
+            </w:r>
+          </w:p>
+          <w:p>
+            <w:r>
+              <w:t>o Web-cam Server</w:t>
+            </w:r>
           </w:p>
         </w:tc>
         <w:tc>
@@ -1197,7 +1689,7 @@
               <w:bottom w:val="single" w:sz="2" w:space="0" w:color="000000"/>
               <w:right w:val="single" w:sz="2" w:space="0" w:color="000000"/>
             </w:tcBorders>
-            <w:shd w:val="clear" w:color="auto" w:fill="auto"/>
+            <w:shd w:val="clear" w:color="auto" w:fill="FFFFFF" w:themeFill="background1"/>
             <w:tcMar>
               <w:top w:w="80" w:type="dxa"/>
               <w:left w:w="80" w:type="dxa"/>
@@ -1205,7 +1697,43 @@
               <w:right w:w="80" w:type="dxa"/>
             </w:tcMar>
           </w:tcPr>
-          <w:p/>
+          <w:p>
+            <w:r>
+              <w:t xml:space="preserve">Intero sottosistema lato server che comprende le seguenti componenti: Apache </w:t>
+            </w:r>
+            <w:proofErr w:type="spellStart"/>
+            <w:r>
+              <w:t>WebServer</w:t>
+            </w:r>
+            <w:proofErr w:type="spellEnd"/>
+            <w:r>
+              <w:t xml:space="preserve">, </w:t>
+            </w:r>
+            <w:proofErr w:type="spellStart"/>
+            <w:r>
+              <w:t>WebCam</w:t>
+            </w:r>
+            <w:proofErr w:type="spellEnd"/>
+            <w:r>
+              <w:t xml:space="preserve"> Server, </w:t>
+            </w:r>
+            <w:proofErr w:type="spellStart"/>
+            <w:r>
+              <w:t>Raspberry</w:t>
+            </w:r>
+            <w:proofErr w:type="spellEnd"/>
+            <w:r>
+              <w:t xml:space="preserve">, </w:t>
+            </w:r>
+            <w:proofErr w:type="spellStart"/>
+            <w:r>
+              <w:t>Notification</w:t>
+            </w:r>
+            <w:proofErr w:type="spellEnd"/>
+            <w:r>
+              <w:t xml:space="preserve"> System.</w:t>
+            </w:r>
+          </w:p>
         </w:tc>
       </w:tr>
       <w:tr>
@@ -1224,7 +1752,7 @@
               <w:bottom w:val="single" w:sz="2" w:space="0" w:color="000000"/>
               <w:right w:val="single" w:sz="2" w:space="0" w:color="000000"/>
             </w:tcBorders>
-            <w:shd w:val="clear" w:color="auto" w:fill="auto"/>
+            <w:shd w:val="clear" w:color="auto" w:fill="FFFFFF" w:themeFill="background1"/>
             <w:tcMar>
               <w:top w:w="80" w:type="dxa"/>
               <w:left w:w="80" w:type="dxa"/>
@@ -1233,13 +1761,11 @@
             </w:tcMar>
           </w:tcPr>
           <w:p>
-            <w:pPr>
-              <w:pStyle w:val="Stiletabella2"/>
-              <w:jc w:val="both"/>
-            </w:pPr>
-            <w:r>
-              <w:t>SAA o S2A</w:t>
-            </w:r>
+            <w:proofErr w:type="spellStart"/>
+            <w:r>
+              <w:t>Snapshot</w:t>
+            </w:r>
+            <w:proofErr w:type="spellEnd"/>
           </w:p>
         </w:tc>
         <w:tc>
@@ -1251,7 +1777,7 @@
               <w:bottom w:val="single" w:sz="2" w:space="0" w:color="000000"/>
               <w:right w:val="single" w:sz="2" w:space="0" w:color="000000"/>
             </w:tcBorders>
-            <w:shd w:val="clear" w:color="auto" w:fill="auto"/>
+            <w:shd w:val="clear" w:color="auto" w:fill="FFFFFF" w:themeFill="background1"/>
             <w:tcMar>
               <w:top w:w="80" w:type="dxa"/>
               <w:left w:w="80" w:type="dxa"/>
@@ -1262,51 +1788,216 @@
           <w:p>
             <w:proofErr w:type="spellStart"/>
             <w:r>
-              <w:t>Swatcher</w:t>
+              <w:t>Instantanea</w:t>
             </w:r>
             <w:proofErr w:type="spellEnd"/>
             <w:r>
-              <w:t xml:space="preserve"> </w:t>
+              <w:t xml:space="preserve"> fotografica richiesta on </w:t>
             </w:r>
             <w:proofErr w:type="spellStart"/>
             <w:r>
-              <w:t>Android</w:t>
+              <w:t>demand</w:t>
             </w:r>
             <w:proofErr w:type="spellEnd"/>
             <w:r>
-              <w:t xml:space="preserve"> </w:t>
-            </w:r>
+              <w:t xml:space="preserve"> lato client</w:t>
+            </w:r>
+          </w:p>
+        </w:tc>
+      </w:tr>
+      <w:tr>
+        <w:tblPrEx>
+          <w:shd w:val="clear" w:color="auto" w:fill="auto"/>
+        </w:tblPrEx>
+        <w:trPr>
+          <w:trHeight w:val="279"/>
+        </w:trPr>
+        <w:tc>
+          <w:tcPr>
+            <w:tcW w:w="2058" w:type="dxa"/>
+            <w:tcBorders>
+              <w:top w:val="single" w:sz="2" w:space="0" w:color="000000"/>
+              <w:left w:val="single" w:sz="2" w:space="0" w:color="000000"/>
+              <w:bottom w:val="single" w:sz="2" w:space="0" w:color="000000"/>
+              <w:right w:val="single" w:sz="2" w:space="0" w:color="000000"/>
+            </w:tcBorders>
+            <w:shd w:val="clear" w:color="auto" w:fill="FFFFFF" w:themeFill="background1"/>
+            <w:tcMar>
+              <w:top w:w="80" w:type="dxa"/>
+              <w:left w:w="80" w:type="dxa"/>
+              <w:bottom w:w="80" w:type="dxa"/>
+              <w:right w:w="80" w:type="dxa"/>
+            </w:tcMar>
+          </w:tcPr>
+          <w:p>
             <w:proofErr w:type="spellStart"/>
             <w:r>
-              <w:t>Application</w:t>
+              <w:lastRenderedPageBreak/>
+              <w:t>G</w:t>
+            </w:r>
+            <w:r>
+              <w:t>allery</w:t>
             </w:r>
             <w:proofErr w:type="spellEnd"/>
-            <w:r>
-              <w:t xml:space="preserve"> (o modulo SAA/S2A) è l’applicazione </w:t>
+          </w:p>
+        </w:tc>
+        <w:tc>
+          <w:tcPr>
+            <w:tcW w:w="7574" w:type="dxa"/>
+            <w:tcBorders>
+              <w:top w:val="single" w:sz="2" w:space="0" w:color="000000"/>
+              <w:left w:val="single" w:sz="2" w:space="0" w:color="000000"/>
+              <w:bottom w:val="single" w:sz="2" w:space="0" w:color="000000"/>
+              <w:right w:val="single" w:sz="2" w:space="0" w:color="000000"/>
+            </w:tcBorders>
+            <w:shd w:val="clear" w:color="auto" w:fill="FFFFFF" w:themeFill="background1"/>
+            <w:tcMar>
+              <w:top w:w="80" w:type="dxa"/>
+              <w:left w:w="80" w:type="dxa"/>
+              <w:bottom w:w="80" w:type="dxa"/>
+              <w:right w:w="80" w:type="dxa"/>
+            </w:tcMar>
+          </w:tcPr>
+          <w:p>
+            <w:r>
+              <w:t>Intera collezione di Media presente sul Server</w:t>
+            </w:r>
+          </w:p>
+        </w:tc>
+      </w:tr>
+      <w:tr>
+        <w:tblPrEx>
+          <w:shd w:val="clear" w:color="auto" w:fill="auto"/>
+        </w:tblPrEx>
+        <w:trPr>
+          <w:trHeight w:val="279"/>
+        </w:trPr>
+        <w:tc>
+          <w:tcPr>
+            <w:tcW w:w="2058" w:type="dxa"/>
+            <w:tcBorders>
+              <w:top w:val="single" w:sz="2" w:space="0" w:color="000000"/>
+              <w:left w:val="single" w:sz="2" w:space="0" w:color="000000"/>
+              <w:bottom w:val="single" w:sz="2" w:space="0" w:color="000000"/>
+              <w:right w:val="single" w:sz="2" w:space="0" w:color="000000"/>
+            </w:tcBorders>
+            <w:shd w:val="clear" w:color="auto" w:fill="FFFFFF" w:themeFill="background1"/>
+            <w:tcMar>
+              <w:top w:w="80" w:type="dxa"/>
+              <w:left w:w="80" w:type="dxa"/>
+              <w:bottom w:w="80" w:type="dxa"/>
+              <w:right w:w="80" w:type="dxa"/>
+            </w:tcMar>
+          </w:tcPr>
+          <w:p>
+            <w:r>
+              <w:t>M</w:t>
+            </w:r>
+            <w:r>
+              <w:t>edia</w:t>
+            </w:r>
+          </w:p>
+        </w:tc>
+        <w:tc>
+          <w:tcPr>
+            <w:tcW w:w="7574" w:type="dxa"/>
+            <w:tcBorders>
+              <w:top w:val="single" w:sz="2" w:space="0" w:color="000000"/>
+              <w:left w:val="single" w:sz="2" w:space="0" w:color="000000"/>
+              <w:bottom w:val="single" w:sz="2" w:space="0" w:color="000000"/>
+              <w:right w:val="single" w:sz="2" w:space="0" w:color="000000"/>
+            </w:tcBorders>
+            <w:shd w:val="clear" w:color="auto" w:fill="FFFFFF" w:themeFill="background1"/>
+            <w:tcMar>
+              <w:top w:w="80" w:type="dxa"/>
+              <w:left w:w="80" w:type="dxa"/>
+              <w:bottom w:w="80" w:type="dxa"/>
+              <w:right w:w="80" w:type="dxa"/>
+            </w:tcMar>
+          </w:tcPr>
+          <w:p>
+            <w:r>
+              <w:t>Elemento multimediale (Immagine o Video) archiviato nella memoria del sistema.</w:t>
+            </w:r>
+          </w:p>
+        </w:tc>
+      </w:tr>
+      <w:tr>
+        <w:tblPrEx>
+          <w:shd w:val="clear" w:color="auto" w:fill="auto"/>
+        </w:tblPrEx>
+        <w:trPr>
+          <w:trHeight w:val="279"/>
+        </w:trPr>
+        <w:tc>
+          <w:tcPr>
+            <w:tcW w:w="2058" w:type="dxa"/>
+            <w:tcBorders>
+              <w:top w:val="single" w:sz="2" w:space="0" w:color="000000"/>
+              <w:left w:val="single" w:sz="2" w:space="0" w:color="000000"/>
+              <w:bottom w:val="single" w:sz="2" w:space="0" w:color="000000"/>
+              <w:right w:val="single" w:sz="2" w:space="0" w:color="000000"/>
+            </w:tcBorders>
+            <w:shd w:val="clear" w:color="auto" w:fill="FFFFFF" w:themeFill="background1"/>
+            <w:tcMar>
+              <w:top w:w="80" w:type="dxa"/>
+              <w:left w:w="80" w:type="dxa"/>
+              <w:bottom w:w="80" w:type="dxa"/>
+              <w:right w:w="80" w:type="dxa"/>
+            </w:tcMar>
+          </w:tcPr>
+          <w:p>
+            <w:r>
+              <w:t xml:space="preserve">Schermata </w:t>
             </w:r>
             <w:proofErr w:type="spellStart"/>
             <w:r>
-              <w:t>Android</w:t>
+              <w:t>G</w:t>
+            </w:r>
+            <w:r>
+              <w:t>allery</w:t>
             </w:r>
             <w:proofErr w:type="spellEnd"/>
-            <w:r>
-              <w:t xml:space="preserve"> </w:t>
+          </w:p>
+          <w:p>
+            <w:r>
+              <w:t xml:space="preserve">o Media </w:t>
             </w:r>
             <w:proofErr w:type="spellStart"/>
             <w:r>
-              <w:t>deployata</w:t>
+              <w:t>Gallery</w:t>
             </w:r>
             <w:proofErr w:type="spellEnd"/>
-            <w:r>
-              <w:t xml:space="preserve"> sul sistema client (</w:t>
+          </w:p>
+        </w:tc>
+        <w:tc>
+          <w:tcPr>
+            <w:tcW w:w="7574" w:type="dxa"/>
+            <w:tcBorders>
+              <w:top w:val="single" w:sz="2" w:space="0" w:color="000000"/>
+              <w:left w:val="single" w:sz="2" w:space="0" w:color="000000"/>
+              <w:bottom w:val="single" w:sz="2" w:space="0" w:color="000000"/>
+              <w:right w:val="single" w:sz="2" w:space="0" w:color="000000"/>
+            </w:tcBorders>
+            <w:shd w:val="clear" w:color="auto" w:fill="FFFFFF" w:themeFill="background1"/>
+            <w:tcMar>
+              <w:top w:w="80" w:type="dxa"/>
+              <w:left w:w="80" w:type="dxa"/>
+              <w:bottom w:w="80" w:type="dxa"/>
+              <w:right w:w="80" w:type="dxa"/>
+            </w:tcMar>
+          </w:tcPr>
+          <w:p>
+            <w:r>
+              <w:t>GUI dell’</w:t>
             </w:r>
             <w:proofErr w:type="spellStart"/>
             <w:r>
-              <w:t>Smartphone</w:t>
+              <w:t>app</w:t>
             </w:r>
             <w:proofErr w:type="spellEnd"/>
             <w:r>
-              <w:t>).</w:t>
+              <w:t xml:space="preserve"> che mostra l’anteprima su mobile di tutti i media presenti nel  sistema di memorizzazione lato server.</w:t>
             </w:r>
           </w:p>
         </w:tc>
@@ -1336,10 +2027,206 @@
             </w:tcMar>
           </w:tcPr>
           <w:p>
-            <w:pPr>
-              <w:pStyle w:val="Stiletabella2"/>
-              <w:jc w:val="both"/>
-            </w:pPr>
+            <w:r>
+              <w:t>SAA o S2A</w:t>
+            </w:r>
+          </w:p>
+        </w:tc>
+        <w:tc>
+          <w:tcPr>
+            <w:tcW w:w="7574" w:type="dxa"/>
+            <w:tcBorders>
+              <w:top w:val="single" w:sz="2" w:space="0" w:color="000000"/>
+              <w:left w:val="single" w:sz="2" w:space="0" w:color="000000"/>
+              <w:bottom w:val="single" w:sz="2" w:space="0" w:color="000000"/>
+              <w:right w:val="single" w:sz="2" w:space="0" w:color="000000"/>
+            </w:tcBorders>
+            <w:shd w:val="clear" w:color="auto" w:fill="auto"/>
+            <w:tcMar>
+              <w:top w:w="80" w:type="dxa"/>
+              <w:left w:w="80" w:type="dxa"/>
+              <w:bottom w:w="80" w:type="dxa"/>
+              <w:right w:w="80" w:type="dxa"/>
+            </w:tcMar>
+          </w:tcPr>
+          <w:p>
+            <w:proofErr w:type="spellStart"/>
+            <w:r>
+              <w:t>Swatcher</w:t>
+            </w:r>
+            <w:proofErr w:type="spellEnd"/>
+            <w:r>
+              <w:t xml:space="preserve"> </w:t>
+            </w:r>
+            <w:proofErr w:type="spellStart"/>
+            <w:r>
+              <w:t>Android</w:t>
+            </w:r>
+            <w:proofErr w:type="spellEnd"/>
+            <w:r>
+              <w:t xml:space="preserve"> </w:t>
+            </w:r>
+            <w:proofErr w:type="spellStart"/>
+            <w:r>
+              <w:t>Application</w:t>
+            </w:r>
+            <w:proofErr w:type="spellEnd"/>
+            <w:r>
+              <w:t xml:space="preserve"> (o modulo SAA/S2A) è l’applicazione </w:t>
+            </w:r>
+            <w:proofErr w:type="spellStart"/>
+            <w:r>
+              <w:t>Android</w:t>
+            </w:r>
+            <w:proofErr w:type="spellEnd"/>
+            <w:r>
+              <w:t xml:space="preserve"> </w:t>
+            </w:r>
+            <w:proofErr w:type="spellStart"/>
+            <w:r>
+              <w:t>deployata</w:t>
+            </w:r>
+            <w:proofErr w:type="spellEnd"/>
+            <w:r>
+              <w:t xml:space="preserve"> sul sistema client (</w:t>
+            </w:r>
+            <w:proofErr w:type="spellStart"/>
+            <w:r>
+              <w:t>Smartphone</w:t>
+            </w:r>
+            <w:proofErr w:type="spellEnd"/>
+            <w:r>
+              <w:t>).</w:t>
+            </w:r>
+          </w:p>
+        </w:tc>
+      </w:tr>
+      <w:tr>
+        <w:tblPrEx>
+          <w:shd w:val="clear" w:color="auto" w:fill="auto"/>
+        </w:tblPrEx>
+        <w:trPr>
+          <w:trHeight w:val="279"/>
+        </w:trPr>
+        <w:tc>
+          <w:tcPr>
+            <w:tcW w:w="2058" w:type="dxa"/>
+            <w:tcBorders>
+              <w:top w:val="single" w:sz="2" w:space="0" w:color="000000"/>
+              <w:left w:val="single" w:sz="2" w:space="0" w:color="000000"/>
+              <w:bottom w:val="single" w:sz="2" w:space="0" w:color="000000"/>
+              <w:right w:val="single" w:sz="2" w:space="0" w:color="000000"/>
+            </w:tcBorders>
+            <w:shd w:val="clear" w:color="auto" w:fill="auto"/>
+            <w:tcMar>
+              <w:top w:w="80" w:type="dxa"/>
+              <w:left w:w="80" w:type="dxa"/>
+              <w:bottom w:w="80" w:type="dxa"/>
+              <w:right w:w="80" w:type="dxa"/>
+            </w:tcMar>
+          </w:tcPr>
+          <w:p>
+            <w:r>
+              <w:t>SSS o S3</w:t>
+            </w:r>
+            <w:r>
+              <w:t>P</w:t>
+            </w:r>
+          </w:p>
+        </w:tc>
+        <w:tc>
+          <w:tcPr>
+            <w:tcW w:w="7574" w:type="dxa"/>
+            <w:tcBorders>
+              <w:top w:val="single" w:sz="2" w:space="0" w:color="000000"/>
+              <w:left w:val="single" w:sz="2" w:space="0" w:color="000000"/>
+              <w:bottom w:val="single" w:sz="2" w:space="0" w:color="000000"/>
+              <w:right w:val="single" w:sz="2" w:space="0" w:color="000000"/>
+            </w:tcBorders>
+            <w:shd w:val="clear" w:color="auto" w:fill="auto"/>
+            <w:tcMar>
+              <w:top w:w="80" w:type="dxa"/>
+              <w:left w:w="80" w:type="dxa"/>
+              <w:bottom w:w="80" w:type="dxa"/>
+              <w:right w:w="80" w:type="dxa"/>
+            </w:tcMar>
+          </w:tcPr>
+          <w:p>
+            <w:proofErr w:type="spellStart"/>
+            <w:r>
+              <w:t>Swatcher</w:t>
+            </w:r>
+            <w:proofErr w:type="spellEnd"/>
+            <w:r>
+              <w:t xml:space="preserve"> </w:t>
+            </w:r>
+            <w:r>
+              <w:t>Sub-System</w:t>
+            </w:r>
+            <w:r>
+              <w:t xml:space="preserve"> Server</w:t>
+            </w:r>
+            <w:r>
+              <w:t xml:space="preserve"> </w:t>
+            </w:r>
+            <w:proofErr w:type="spellStart"/>
+            <w:r>
+              <w:t>Platform</w:t>
+            </w:r>
+            <w:proofErr w:type="spellEnd"/>
+            <w:r>
+              <w:t xml:space="preserve"> </w:t>
+            </w:r>
+            <w:r>
+              <w:t xml:space="preserve">è l’intero modulo Server del sistema </w:t>
+            </w:r>
+            <w:proofErr w:type="spellStart"/>
+            <w:r>
+              <w:t>Swatcher</w:t>
+            </w:r>
+            <w:proofErr w:type="spellEnd"/>
+            <w:r>
+              <w:t xml:space="preserve"> </w:t>
+            </w:r>
+            <w:r>
+              <w:t xml:space="preserve">residente sulla scheda </w:t>
+            </w:r>
+            <w:proofErr w:type="spellStart"/>
+            <w:r>
+              <w:t>Raspberry-Pi</w:t>
+            </w:r>
+            <w:proofErr w:type="spellEnd"/>
+            <w:r>
+              <w:t>.</w:t>
+            </w:r>
+          </w:p>
+        </w:tc>
+      </w:tr>
+      <w:tr>
+        <w:tblPrEx>
+          <w:shd w:val="clear" w:color="auto" w:fill="auto"/>
+        </w:tblPrEx>
+        <w:trPr>
+          <w:trHeight w:val="279"/>
+        </w:trPr>
+        <w:tc>
+          <w:tcPr>
+            <w:tcW w:w="2058" w:type="dxa"/>
+            <w:tcBorders>
+              <w:top w:val="single" w:sz="2" w:space="0" w:color="000000"/>
+              <w:left w:val="single" w:sz="2" w:space="0" w:color="000000"/>
+              <w:bottom w:val="single" w:sz="2" w:space="0" w:color="000000"/>
+              <w:right w:val="single" w:sz="2" w:space="0" w:color="000000"/>
+            </w:tcBorders>
+            <w:shd w:val="clear" w:color="auto" w:fill="auto"/>
+            <w:tcMar>
+              <w:top w:w="80" w:type="dxa"/>
+              <w:left w:w="80" w:type="dxa"/>
+              <w:bottom w:w="80" w:type="dxa"/>
+              <w:right w:w="80" w:type="dxa"/>
+            </w:tcMar>
+          </w:tcPr>
+          <w:p>
             <w:r>
               <w:t>AWS</w:t>
             </w:r>
@@ -1399,10 +2286,6 @@
             </w:tcMar>
           </w:tcPr>
           <w:p>
-            <w:pPr>
-              <w:pStyle w:val="Stiletabella2"/>
-              <w:jc w:val="both"/>
-            </w:pPr>
             <w:r>
               <w:t>FS</w:t>
             </w:r>
@@ -1427,7 +2310,16 @@
           </w:tcPr>
           <w:p>
             <w:r>
-              <w:t>File System di archiviazione contenuti lato server</w:t>
+              <w:t xml:space="preserve">File System di archiviazione </w:t>
+            </w:r>
+            <w:r>
+              <w:t xml:space="preserve">dei </w:t>
+            </w:r>
+            <w:r>
+              <w:t>contenuti lato server</w:t>
+            </w:r>
+            <w:r>
+              <w:t>. È contenuto all’interno del modulo S3M</w:t>
             </w:r>
           </w:p>
         </w:tc>
@@ -1457,10 +2349,6 @@
             </w:tcMar>
           </w:tcPr>
           <w:p>
-            <w:pPr>
-              <w:pStyle w:val="Stiletabella2"/>
-              <w:jc w:val="both"/>
-            </w:pPr>
             <w:r>
               <w:t>MWS</w:t>
             </w:r>
@@ -1542,10 +2430,6 @@
             </w:tcMar>
           </w:tcPr>
           <w:p>
-            <w:pPr>
-              <w:pStyle w:val="Stiletabella2"/>
-              <w:jc w:val="both"/>
-            </w:pPr>
             <w:r>
               <w:t>E</w:t>
             </w:r>
@@ -1654,10 +2538,6 @@
             </w:tcMar>
           </w:tcPr>
           <w:p>
-            <w:pPr>
-              <w:pStyle w:val="Stiletabella2"/>
-              <w:jc w:val="both"/>
-            </w:pPr>
             <w:r>
               <w:t>NOM</w:t>
             </w:r>
@@ -1697,6 +2577,15 @@
     <w:p/>
     <w:p/>
     <w:p/>
+    <w:p/>
+    <w:p/>
+    <w:p/>
+    <w:p/>
+    <w:p/>
+    <w:p/>
+    <w:p/>
+    <w:p/>
+    <w:p/>
     <w:p>
       <w:pPr>
         <w:pStyle w:val="Titolo1"/>
@@ -1708,6 +2597,50 @@
       </w:r>
       <w:bookmarkEnd w:id="5"/>
     </w:p>
+    <w:p/>
+    <w:p>
+      <w:proofErr w:type="spellStart"/>
+      <w:r>
+        <w:t>Swatcher</w:t>
+      </w:r>
+      <w:proofErr w:type="spellEnd"/>
+      <w:r>
+        <w:t xml:space="preserve"> è stato realizzato partendo completamente da zero senza prendere come riferimento alcun sistema pre-esistente (</w:t>
+      </w:r>
+      <w:proofErr w:type="spellStart"/>
+      <w:r>
+        <w:t>Greenfield</w:t>
+      </w:r>
+      <w:proofErr w:type="spellEnd"/>
+      <w:r>
+        <w:t xml:space="preserve"> Project </w:t>
+      </w:r>
+      <w:proofErr w:type="spellStart"/>
+      <w:r>
+        <w:t>Engineering</w:t>
+      </w:r>
+      <w:proofErr w:type="spellEnd"/>
+      <w:r>
+        <w:t>) pertanto la sua struttura è stata definita a valle di una raccolta di requisiti che sono presenti nell'apposito documento di "</w:t>
+      </w:r>
+      <w:proofErr w:type="spellStart"/>
+      <w:r>
+        <w:t>Requirement</w:t>
+      </w:r>
+      <w:proofErr w:type="spellEnd"/>
+      <w:r>
+        <w:t xml:space="preserve"> </w:t>
+      </w:r>
+      <w:proofErr w:type="spellStart"/>
+      <w:r>
+        <w:t>Specification</w:t>
+      </w:r>
+      <w:proofErr w:type="spellEnd"/>
+      <w:r>
+        <w:t>".</w:t>
+      </w:r>
+    </w:p>
+    <w:p/>
     <w:p>
       <w:pPr>
         <w:pStyle w:val="Titolo2"/>
@@ -1721,9 +2654,13 @@
       </w:r>
       <w:bookmarkEnd w:id="6"/>
     </w:p>
-    <w:p>
-      <w:r>
-        <w:t xml:space="preserve">Il sistema </w:t>
+    <w:p/>
+    <w:p>
+      <w:r>
+        <w:t xml:space="preserve">Il </w:t>
+      </w:r>
+      <w:r>
+        <w:t xml:space="preserve">sistema </w:t>
       </w:r>
       <w:proofErr w:type="spellStart"/>
       <w:r>
@@ -1731,7 +2668,16 @@
       </w:r>
       <w:proofErr w:type="spellEnd"/>
       <w:r>
-        <w:t xml:space="preserve"> è composto da 2 sottosistemi interagenti tra di loro:</w:t>
+        <w:t xml:space="preserve"> è composto da 3</w:t>
+      </w:r>
+      <w:r>
+        <w:t xml:space="preserve"> sottosistemi </w:t>
+      </w:r>
+      <w:r>
+        <w:t xml:space="preserve">dislocati su 3 nodi differenti ed </w:t>
+      </w:r>
+      <w:r>
+        <w:t>interagenti tra di loro:</w:t>
       </w:r>
     </w:p>
     <w:p>
@@ -1788,9 +2734,82 @@
       <w:r>
         <w:t>Raspberry</w:t>
       </w:r>
-      <w:proofErr w:type="spellEnd"/>
-      <w:r>
-        <w:t xml:space="preserve"> Pi.</w:t>
+      <w:r>
+        <w:t>-</w:t>
+      </w:r>
+      <w:r>
+        <w:t>Pi</w:t>
+      </w:r>
+      <w:proofErr w:type="spellEnd"/>
+      <w:r>
+        <w:t xml:space="preserve"> collegato ad una webcam remota.</w:t>
+      </w:r>
+    </w:p>
+    <w:p>
+      <w:pPr>
+        <w:pStyle w:val="Paragrafoelenco"/>
+        <w:numPr>
+          <w:ilvl w:val="0"/>
+          <w:numId w:val="1"/>
+        </w:numPr>
+      </w:pPr>
+      <w:r>
+        <w:t>Un sottosistema di “Notifica”</w:t>
+      </w:r>
+      <w:r>
+        <w:t xml:space="preserve"> </w:t>
+      </w:r>
+      <w:r>
+        <w:t xml:space="preserve">utilizzato in modalità </w:t>
+      </w:r>
+      <w:proofErr w:type="spellStart"/>
+      <w:r>
+        <w:t>SaS</w:t>
+      </w:r>
+      <w:proofErr w:type="spellEnd"/>
+      <w:r>
+        <w:t xml:space="preserve"> (Software </w:t>
+      </w:r>
+      <w:proofErr w:type="spellStart"/>
+      <w:r>
+        <w:t>as</w:t>
+      </w:r>
+      <w:proofErr w:type="spellEnd"/>
+      <w:r>
+        <w:t xml:space="preserve"> Service)</w:t>
+      </w:r>
+      <w:r>
+        <w:t xml:space="preserve"> attraverso il servizio </w:t>
+      </w:r>
+      <w:proofErr w:type="spellStart"/>
+      <w:r>
+        <w:t>Fireba</w:t>
+      </w:r>
+      <w:r>
+        <w:t>se</w:t>
+      </w:r>
+      <w:proofErr w:type="spellEnd"/>
+      <w:r>
+        <w:t xml:space="preserve"> </w:t>
+      </w:r>
+      <w:proofErr w:type="spellStart"/>
+      <w:r>
+        <w:t>Cloud</w:t>
+      </w:r>
+      <w:proofErr w:type="spellEnd"/>
+      <w:r>
+        <w:t xml:space="preserve"> </w:t>
+      </w:r>
+      <w:proofErr w:type="spellStart"/>
+      <w:r>
+        <w:t>Messaging</w:t>
+      </w:r>
+      <w:proofErr w:type="spellEnd"/>
+      <w:r>
+        <w:t xml:space="preserve"> di G</w:t>
+      </w:r>
+      <w:r>
+        <w:t>oogle.</w:t>
       </w:r>
     </w:p>
     <w:p>
@@ -1803,12 +2822,90 @@
         <w:rPr>
           <w:color w:val="000000" w:themeColor="text1"/>
         </w:rPr>
-        <w:t>I 2 sottosistemi appena elencati sono stati definiti come Client e Server anche se il funzionamento complessivo del sistema non sempre rispetta un modello Client/</w:t>
+        <w:t>I due</w:t>
       </w:r>
       <w:r>
         <w:rPr>
           <w:color w:val="000000" w:themeColor="text1"/>
         </w:rPr>
+        <w:t xml:space="preserve"> sottosistemi </w:t>
+      </w:r>
+      <w:r>
+        <w:rPr>
+          <w:color w:val="000000" w:themeColor="text1"/>
+        </w:rPr>
+        <w:t xml:space="preserve">appena </w:t>
+      </w:r>
+      <w:r>
+        <w:rPr>
+          <w:color w:val="000000" w:themeColor="text1"/>
+        </w:rPr>
+        <w:t xml:space="preserve">elencati </w:t>
+      </w:r>
+      <w:r>
+        <w:rPr>
+          <w:color w:val="000000" w:themeColor="text1"/>
+        </w:rPr>
+        <w:t xml:space="preserve">nei punti 1. e 2. </w:t>
+      </w:r>
+      <w:r>
+        <w:rPr>
+          <w:color w:val="000000" w:themeColor="text1"/>
+        </w:rPr>
+        <w:t xml:space="preserve">sono stati definiti come </w:t>
+      </w:r>
+      <w:r>
+        <w:rPr>
+          <w:color w:val="000000" w:themeColor="text1"/>
+        </w:rPr>
+        <w:t>“</w:t>
+      </w:r>
+      <w:r>
+        <w:rPr>
+          <w:color w:val="000000" w:themeColor="text1"/>
+        </w:rPr>
+        <w:t>Client</w:t>
+      </w:r>
+      <w:r>
+        <w:rPr>
+          <w:color w:val="000000" w:themeColor="text1"/>
+        </w:rPr>
+        <w:t>”</w:t>
+      </w:r>
+      <w:r>
+        <w:rPr>
+          <w:color w:val="000000" w:themeColor="text1"/>
+        </w:rPr>
+        <w:t xml:space="preserve"> e </w:t>
+      </w:r>
+      <w:r>
+        <w:rPr>
+          <w:color w:val="000000" w:themeColor="text1"/>
+        </w:rPr>
+        <w:t>“</w:t>
+      </w:r>
+      <w:r>
+        <w:rPr>
+          <w:color w:val="000000" w:themeColor="text1"/>
+        </w:rPr>
+        <w:t>Server</w:t>
+      </w:r>
+      <w:r>
+        <w:rPr>
+          <w:color w:val="000000" w:themeColor="text1"/>
+        </w:rPr>
+        <w:t>”</w:t>
+      </w:r>
+      <w:r>
+        <w:rPr>
+          <w:color w:val="000000" w:themeColor="text1"/>
+        </w:rPr>
+        <w:t xml:space="preserve"> anche se il funzionamento complessivo del sistema non sempre rispetta un modello Client/</w:t>
+      </w:r>
+      <w:r>
+        <w:rPr>
+          <w:color w:val="000000" w:themeColor="text1"/>
+        </w:rPr>
         <w:t>S</w:t>
       </w:r>
       <w:r>
@@ -1822,6 +2919,20 @@
         <w:rPr>
           <w:color w:val="000000" w:themeColor="text1"/>
         </w:rPr>
+        <w:t>deployata</w:t>
+      </w:r>
+      <w:proofErr w:type="spellEnd"/>
+      <w:r>
+        <w:rPr>
+          <w:color w:val="000000" w:themeColor="text1"/>
+        </w:rPr>
+        <w:t xml:space="preserve"> sulla piattaforma </w:t>
+      </w:r>
+      <w:proofErr w:type="spellStart"/>
+      <w:r>
+        <w:rPr>
+          <w:color w:val="000000" w:themeColor="text1"/>
+        </w:rPr>
         <w:t>Raspberry-Pi</w:t>
       </w:r>
       <w:proofErr w:type="spellEnd"/>
@@ -1843,7 +2954,7 @@
         <w:rPr>
           <w:color w:val="000000" w:themeColor="text1"/>
         </w:rPr>
-        <w:t xml:space="preserve"> interagente con ulteriori Sottosistemi/moduli(</w:t>
+        <w:t xml:space="preserve"> interagente inviando una notifica al client attraverso il sottosistema di </w:t>
       </w:r>
       <w:proofErr w:type="spellStart"/>
       <w:r>
@@ -1857,12 +2968,31 @@
         <w:rPr>
           <w:color w:val="000000" w:themeColor="text1"/>
         </w:rPr>
-        <w:t xml:space="preserve"> Manager). Lo scenario appena descritto si manifesta al verificarsi di un evento </w:t>
+        <w:t xml:space="preserve"> Manager.</w:t>
       </w:r>
       <w:r>
         <w:rPr>
           <w:color w:val="000000" w:themeColor="text1"/>
         </w:rPr>
+        <w:t xml:space="preserve"> </w:t>
+      </w:r>
+    </w:p>
+    <w:p>
+      <w:pPr>
+        <w:rPr>
+          <w:color w:val="000000" w:themeColor="text1"/>
+        </w:rPr>
+      </w:pPr>
+      <w:r>
+        <w:rPr>
+          <w:color w:val="000000" w:themeColor="text1"/>
+        </w:rPr>
+        <w:t xml:space="preserve">Lo scenario appena descritto si manifesta al verificarsi di un evento </w:t>
+      </w:r>
+      <w:r>
+        <w:rPr>
+          <w:color w:val="000000" w:themeColor="text1"/>
+        </w:rPr>
         <w:t xml:space="preserve">che viene </w:t>
       </w:r>
       <w:r>
@@ -1953,6 +3083,11 @@
       </w:r>
     </w:p>
     <w:p>
+      <w:pPr>
+        <w:rPr>
+          <w:color w:val="000000" w:themeColor="text1"/>
+        </w:rPr>
+      </w:pPr>
       <w:r>
         <w:t xml:space="preserve">La fruizione dei servizi resi disponibili dalla piattaforma server è possibile soltanto attraverso dispositivi dotati di sistema operativo </w:t>
       </w:r>
@@ -1978,18 +3113,30 @@
         <w:t>Nell’immagine seguente</w:t>
       </w:r>
       <w:r>
-        <w:t xml:space="preserve"> viene</w:t>
+        <w:t xml:space="preserve"> </w:t>
+      </w:r>
+      <w:r>
+        <w:t xml:space="preserve">(Figura 1) </w:t>
+      </w:r>
+      <w:r>
+        <w:t>viene</w:t>
       </w:r>
       <w:r>
         <w:t xml:space="preserve"> riportata una prima descrizione dell’architettura complessiva del sistema</w:t>
       </w:r>
       <w:r>
-        <w:t>.</w:t>
-      </w:r>
-      <w:r>
-        <w:t xml:space="preserve"> </w:t>
-      </w:r>
-    </w:p>
+        <w:t xml:space="preserve"> indicando come</w:t>
+      </w:r>
+      <w:r>
+        <w:t xml:space="preserve"> l’intero sistema è decomposto nelle varie componenti e comunicano tra di loro nelle loro principali funzionalità.</w:t>
+      </w:r>
+    </w:p>
+    <w:p>
+      <w:r>
+        <w:t>La comunicazione attraverso i 3 moduli che compongono il sistema avviene ovviamente sempre per mezzo del protocollo http.</w:t>
+      </w:r>
+    </w:p>
+    <w:p/>
     <w:p>
       <w:pPr>
         <w:keepNext/>
@@ -1999,6 +3146,7 @@
           <w:noProof/>
           <w:lang w:eastAsia="it-IT"/>
         </w:rPr>
+        <w:lastRenderedPageBreak/>
         <w:drawing>
           <wp:inline distT="0" distB="0" distL="0" distR="0">
             <wp:extent cx="6115050" cy="3790950"/>
@@ -2074,18 +3222,129 @@
         </w:rPr>
         <w:t xml:space="preserve"> Swatcher</w:t>
       </w:r>
-    </w:p>
-    <w:p>
-      <w:r>
-        <w:t xml:space="preserve">In questa prima </w:t>
-      </w:r>
-      <w:proofErr w:type="spellStart"/>
-      <w:r>
-        <w:t>overview</w:t>
-      </w:r>
-      <w:proofErr w:type="spellEnd"/>
-      <w:r>
-        <w:t xml:space="preserve"> Architetturale il Sistema </w:t>
+      <w:bookmarkStart w:id="7" w:name="_Toc463476077"/>
+    </w:p>
+    <w:p/>
+    <w:p>
+      <w:pPr>
+        <w:rPr>
+          <w:szCs w:val="24"/>
+        </w:rPr>
+      </w:pPr>
+      <w:r>
+        <w:rPr>
+          <w:szCs w:val="24"/>
+        </w:rPr>
+        <w:t>A</w:t>
+      </w:r>
+      <w:r>
+        <w:rPr>
+          <w:szCs w:val="24"/>
+        </w:rPr>
+        <w:t xml:space="preserve">i fini di un agevole identificazione e classificazione di tutte le </w:t>
+      </w:r>
+      <w:r>
+        <w:rPr>
+          <w:szCs w:val="24"/>
+        </w:rPr>
+        <w:t>componenti e sottocomponenti del sistema</w:t>
+      </w:r>
+      <w:r>
+        <w:rPr>
+          <w:szCs w:val="24"/>
+        </w:rPr>
+        <w:t xml:space="preserve"> ad ognuno di queste è stato associato uno specifico identificatore/acronimo come riportato nel paragrafo delle definizioni 1.3.</w:t>
+      </w:r>
+    </w:p>
+    <w:p>
+      <w:pPr>
+        <w:rPr>
+          <w:szCs w:val="24"/>
+        </w:rPr>
+      </w:pPr>
+    </w:p>
+    <w:p>
+      <w:pPr>
+        <w:pStyle w:val="Titolo2"/>
+        <w:numPr>
+          <w:ilvl w:val="1"/>
+          <w:numId w:val="1"/>
+        </w:numPr>
+      </w:pPr>
+      <w:r>
+        <w:t>Sottosistema Client</w:t>
+      </w:r>
+      <w:bookmarkEnd w:id="7"/>
+    </w:p>
+    <w:p/>
+    <w:p>
+      <w:r>
+        <w:t xml:space="preserve">Il sottosistema Client è costituito da un app. </w:t>
+      </w:r>
+      <w:proofErr w:type="spellStart"/>
+      <w:r>
+        <w:t>deployata</w:t>
+      </w:r>
+      <w:proofErr w:type="spellEnd"/>
+      <w:r>
+        <w:t xml:space="preserve"> su un qualsiasi </w:t>
+      </w:r>
+      <w:proofErr w:type="spellStart"/>
+      <w:r>
+        <w:t>smartphone</w:t>
+      </w:r>
+      <w:proofErr w:type="spellEnd"/>
+      <w:r>
+        <w:t xml:space="preserve"> </w:t>
+      </w:r>
+      <w:proofErr w:type="spellStart"/>
+      <w:r>
+        <w:t>Android</w:t>
+      </w:r>
+      <w:proofErr w:type="spellEnd"/>
+      <w:r>
+        <w:t xml:space="preserve">. </w:t>
+      </w:r>
+    </w:p>
+    <w:p>
+      <w:r>
+        <w:t xml:space="preserve">Nella prima </w:t>
+      </w:r>
+      <w:proofErr w:type="spellStart"/>
+      <w:r>
+        <w:t>Overview</w:t>
+      </w:r>
+      <w:proofErr w:type="spellEnd"/>
+      <w:r>
+        <w:t xml:space="preserve"> del sistema </w:t>
+      </w:r>
+      <w:r>
+        <w:t xml:space="preserve">(Figura 1) sono state esplicitate le </w:t>
+      </w:r>
+      <w:r>
+        <w:t>GUI</w:t>
+      </w:r>
+      <w:r>
+        <w:t xml:space="preserve"> “Home” e “</w:t>
+      </w:r>
+      <w:proofErr w:type="spellStart"/>
+      <w:r>
+        <w:t>Gallery</w:t>
+      </w:r>
+      <w:proofErr w:type="spellEnd"/>
+      <w:r>
+        <w:t>” che sono due</w:t>
+      </w:r>
+      <w:r>
+        <w:t xml:space="preserve"> videate fondamentali dell’</w:t>
+      </w:r>
+      <w:proofErr w:type="spellStart"/>
+      <w:r>
+        <w:t>App</w:t>
+      </w:r>
+      <w:proofErr w:type="spellEnd"/>
+      <w:r>
+        <w:t xml:space="preserve"> di </w:t>
       </w:r>
       <w:proofErr w:type="spellStart"/>
       <w:r>
@@ -2093,174 +3352,75 @@
       </w:r>
       <w:proofErr w:type="spellEnd"/>
       <w:r>
-        <w:t xml:space="preserve"> è stato composto nelle sue componenti principali. Oltre ai già citati moduli client e server notiamo la presenza di una terza componente denotata come “</w:t>
-      </w:r>
-      <w:proofErr w:type="spellStart"/>
-      <w:r>
-        <w:t>Notification</w:t>
-      </w:r>
-      <w:proofErr w:type="spellEnd"/>
-      <w:r>
-        <w:t xml:space="preserve"> Manager”. Struttura e  modalità di interazione del </w:t>
-      </w:r>
-      <w:proofErr w:type="spellStart"/>
-      <w:r>
-        <w:t>Notification</w:t>
-      </w:r>
-      <w:proofErr w:type="spellEnd"/>
-      <w:r>
-        <w:t xml:space="preserve"> Manager verranno descritte successivamente</w:t>
-      </w:r>
-      <w:r>
-        <w:t>.</w:t>
-      </w:r>
-    </w:p>
-    <w:p>
-      <w:pPr>
-        <w:pStyle w:val="Titolo2"/>
-      </w:pPr>
-      <w:bookmarkStart w:id="7" w:name="_Toc463476077"/>
+        <w:t xml:space="preserve">  quindi usate per co</w:t>
+      </w:r>
+      <w:r>
+        <w:t xml:space="preserve">mprendere le </w:t>
+      </w:r>
+      <w:r>
+        <w:t xml:space="preserve">principali </w:t>
+      </w:r>
+      <w:r>
+        <w:t xml:space="preserve">interazioni e modalità di comunicazione </w:t>
+      </w:r>
+      <w:r>
+        <w:t>che il sottosistema client intraprende con la restante parte del sistema (Server).</w:t>
+      </w:r>
+    </w:p>
+    <w:p>
+      <w:r>
+        <w:t>La videata “</w:t>
+      </w:r>
+      <w:proofErr w:type="spellStart"/>
+      <w:r>
+        <w:t>Gallery</w:t>
+      </w:r>
+      <w:proofErr w:type="spellEnd"/>
+      <w:r>
+        <w:t>” permette di richiedere al server l’intero listato dei file multimediali che sono stati archiviati nel file system della componente server; ciò avviene attraverso  una</w:t>
+      </w:r>
+      <w:r>
+        <w:t xml:space="preserve"> richiesta http inoltrata dall’</w:t>
+      </w:r>
+      <w:proofErr w:type="spellStart"/>
+      <w:r>
+        <w:t>A</w:t>
+      </w:r>
+      <w:r>
+        <w:t>pp</w:t>
+      </w:r>
+      <w:proofErr w:type="spellEnd"/>
+      <w:r>
+        <w:t xml:space="preserve"> al sottosistema Server. </w:t>
+      </w:r>
+    </w:p>
+    <w:p>
+      <w:r>
+        <w:t>A seguito di tale richiesta l’anteprima di dettaglio dell’intera collezione presen</w:t>
+      </w:r>
+      <w:r>
+        <w:t>te in remoto viene passata all’</w:t>
+      </w:r>
+      <w:proofErr w:type="spellStart"/>
+      <w:r>
+        <w:t>A</w:t>
+      </w:r>
+      <w:r>
+        <w:t>pp</w:t>
+      </w:r>
+      <w:proofErr w:type="spellEnd"/>
+      <w:r>
+        <w:t xml:space="preserve"> in formato JSON.</w:t>
+      </w:r>
+    </w:p>
+    <w:p/>
+    <w:p>
       <w:r>
         <w:lastRenderedPageBreak/>
-        <w:t>2.2</w:t>
-      </w:r>
-      <w:r>
-        <w:t xml:space="preserve"> Sottosistema Client</w:t>
-      </w:r>
-      <w:bookmarkEnd w:id="7"/>
-    </w:p>
-    <w:p>
-      <w:r>
-        <w:t xml:space="preserve">Il sottosistema Client è costituito da un app. </w:t>
-      </w:r>
-      <w:proofErr w:type="spellStart"/>
-      <w:r>
-        <w:t>deployata</w:t>
-      </w:r>
-      <w:proofErr w:type="spellEnd"/>
-      <w:r>
-        <w:t xml:space="preserve"> su un qualsiasi </w:t>
-      </w:r>
-      <w:proofErr w:type="spellStart"/>
-      <w:r>
-        <w:t>smartphone</w:t>
-      </w:r>
-      <w:proofErr w:type="spellEnd"/>
-      <w:r>
-        <w:t xml:space="preserve"> </w:t>
-      </w:r>
-      <w:proofErr w:type="spellStart"/>
-      <w:r>
-        <w:t>Android</w:t>
-      </w:r>
-      <w:proofErr w:type="spellEnd"/>
-      <w:r>
-        <w:t xml:space="preserve">. Nella prima </w:t>
-      </w:r>
-      <w:proofErr w:type="spellStart"/>
-      <w:r>
-        <w:t>Overview</w:t>
-      </w:r>
-      <w:proofErr w:type="spellEnd"/>
-      <w:r>
-        <w:t xml:space="preserve"> del sistema </w:t>
-      </w:r>
-      <w:r>
-        <w:t>(Figura 1) sono state esplicitate le componenti software “Home” e “</w:t>
-      </w:r>
-      <w:proofErr w:type="spellStart"/>
-      <w:r>
-        <w:t>Gallery</w:t>
-      </w:r>
-      <w:proofErr w:type="spellEnd"/>
-      <w:r>
-        <w:t xml:space="preserve">” che sono due videate fondamentali dell’app. </w:t>
-      </w:r>
-      <w:proofErr w:type="spellStart"/>
-      <w:r>
-        <w:t>Swatcher</w:t>
-      </w:r>
-      <w:proofErr w:type="spellEnd"/>
-      <w:r>
-        <w:t xml:space="preserve">  quindi usate per co</w:t>
-      </w:r>
-      <w:r>
-        <w:t xml:space="preserve">mprendere le </w:t>
-      </w:r>
-      <w:r>
-        <w:t xml:space="preserve">principali </w:t>
-      </w:r>
-      <w:r>
-        <w:t xml:space="preserve">interazioni e modalità di comunicazione </w:t>
-      </w:r>
-      <w:r>
-        <w:t>che il sottosistema client intraprende con la restante parte del sistema (Server).</w:t>
-      </w:r>
-    </w:p>
-    <w:p>
-      <w:r>
-        <w:t xml:space="preserve">La videata o </w:t>
-      </w:r>
-      <w:proofErr w:type="spellStart"/>
-      <w:r>
-        <w:t>Android</w:t>
-      </w:r>
-      <w:proofErr w:type="spellEnd"/>
-      <w:r>
-        <w:t xml:space="preserve"> </w:t>
-      </w:r>
-      <w:proofErr w:type="spellStart"/>
-      <w:r>
-        <w:t>Activity</w:t>
-      </w:r>
-      <w:proofErr w:type="spellEnd"/>
-      <w:r>
-        <w:t xml:space="preserve"> “</w:t>
-      </w:r>
-      <w:proofErr w:type="spellStart"/>
-      <w:r>
-        <w:t>Gallery</w:t>
-      </w:r>
-      <w:proofErr w:type="spellEnd"/>
-      <w:r>
-        <w:t>” permette di richiedere al server l’intero listato dei file multimediali che sono stati archiviati nel file system della componente server; ciò avviene attraverso  una richiesta http inoltrata dall’</w:t>
-      </w:r>
-      <w:proofErr w:type="spellStart"/>
-      <w:r>
-        <w:t>app</w:t>
-      </w:r>
-      <w:proofErr w:type="spellEnd"/>
-      <w:r>
-        <w:t xml:space="preserve"> al sottosistema Server. A seguito di tale richiesta l’anteprima di dettaglio dell’intera collezione presente in remoto viene passata all’</w:t>
-      </w:r>
-      <w:proofErr w:type="spellStart"/>
-      <w:r>
-        <w:t>app</w:t>
-      </w:r>
-      <w:proofErr w:type="spellEnd"/>
-      <w:r>
-        <w:t xml:space="preserve"> in formato JSON.</w:t>
-      </w:r>
-    </w:p>
-    <w:p>
-      <w:r>
-        <w:t xml:space="preserve">La videata o </w:t>
-      </w:r>
-      <w:proofErr w:type="spellStart"/>
-      <w:r>
-        <w:t>Android</w:t>
-      </w:r>
-      <w:proofErr w:type="spellEnd"/>
-      <w:r>
-        <w:t xml:space="preserve"> </w:t>
-      </w:r>
-      <w:proofErr w:type="spellStart"/>
-      <w:r>
-        <w:t>Activity</w:t>
-      </w:r>
-      <w:proofErr w:type="spellEnd"/>
-      <w:r>
-        <w:t xml:space="preserve"> “Home” permette </w:t>
+        <w:t xml:space="preserve">La videata </w:t>
+      </w:r>
+      <w:r>
+        <w:t xml:space="preserve">“Home” permette </w:t>
       </w:r>
       <w:r>
         <w:t>l’esecuzione di due funzionalità principali:</w:t>
@@ -2305,15 +3465,24 @@
     </w:p>
     <w:p>
       <w:r>
-        <w:t>Entrambe le funzionalità sopra elencate sono realizzate mediante l’opportuno scambio di comandi tra l’</w:t>
-      </w:r>
-      <w:proofErr w:type="spellStart"/>
-      <w:r>
-        <w:t>app</w:t>
-      </w:r>
-      <w:proofErr w:type="spellEnd"/>
-      <w:r>
-        <w:t xml:space="preserve"> mobile</w:t>
+        <w:t>Entrambe le funzionalità sopra elencate sono realizzate mediante l’oppo</w:t>
+      </w:r>
+      <w:r>
+        <w:t>rtuno scambio di comandi tra l’</w:t>
+      </w:r>
+      <w:proofErr w:type="spellStart"/>
+      <w:r>
+        <w:t>A</w:t>
+      </w:r>
+      <w:r>
+        <w:t>pp</w:t>
+      </w:r>
+      <w:proofErr w:type="spellEnd"/>
+      <w:r>
+        <w:t xml:space="preserve"> M</w:t>
+      </w:r>
+      <w:r>
+        <w:t>obile</w:t>
       </w:r>
       <w:r>
         <w:t xml:space="preserve"> </w:t>
@@ -2325,6 +3494,7 @@
         <w:t>MWS.</w:t>
       </w:r>
     </w:p>
+    <w:p/>
     <w:p>
       <w:pPr>
         <w:pStyle w:val="Titolo2"/>
@@ -2338,9 +3508,13 @@
       </w:r>
       <w:bookmarkEnd w:id="8"/>
     </w:p>
-    <w:p>
-      <w:r>
-        <w:t xml:space="preserve">Il Sottosistema Server è costituito da 3 sottocomponenti residenti sul </w:t>
+    <w:p/>
+    <w:p>
+      <w:r>
+        <w:t xml:space="preserve">Il </w:t>
+      </w:r>
+      <w:r>
+        <w:t xml:space="preserve">Server è costituito da 3 sottocomponenti residenti sul </w:t>
       </w:r>
       <w:proofErr w:type="spellStart"/>
       <w:r>
@@ -2348,18 +3522,24 @@
       </w:r>
       <w:proofErr w:type="spellEnd"/>
       <w:r>
-        <w:t xml:space="preserve"> computer</w:t>
+        <w:t xml:space="preserve"> c</w:t>
+      </w:r>
+      <w:r>
+        <w:t>omputer</w:t>
       </w:r>
       <w:r>
         <w:t xml:space="preserve"> </w:t>
       </w:r>
       <w:proofErr w:type="spellStart"/>
       <w:r>
-        <w:t>Raspberry</w:t>
-      </w:r>
-      <w:proofErr w:type="spellEnd"/>
-      <w:r>
-        <w:t xml:space="preserve"> Pi:</w:t>
+        <w:t>RaspBerry-</w:t>
+      </w:r>
+      <w:r>
+        <w:t>Pi</w:t>
+      </w:r>
+      <w:proofErr w:type="spellEnd"/>
+      <w:r>
+        <w:t>:</w:t>
       </w:r>
     </w:p>
     <w:p>
@@ -2377,21 +3557,13 @@
         <w:rPr>
           <w:lang w:val="en-US"/>
         </w:rPr>
-        <w:t xml:space="preserve">Motion </w:t>
-      </w:r>
-      <w:proofErr w:type="spellStart"/>
+        <w:t>Motion Web-c</w:t>
+      </w:r>
       <w:r>
         <w:rPr>
           <w:lang w:val="en-US"/>
         </w:rPr>
-        <w:t>WebCam</w:t>
-      </w:r>
-      <w:proofErr w:type="spellEnd"/>
-      <w:r>
-        <w:rPr>
-          <w:lang w:val="en-US"/>
-        </w:rPr>
-        <w:t xml:space="preserve"> Server (MWS)</w:t>
+        <w:t>am Server (MWS)</w:t>
       </w:r>
     </w:p>
     <w:p>
@@ -2426,23 +3598,615 @@
     </w:p>
     <w:p>
       <w:r>
-        <w:t>Di questi 3 l'MWS e l'AWS sono costituiti da ulteriori moduli interni e che verranno descritti di seguito.</w:t>
-      </w:r>
+        <w:t>Dei tre componenti appena elencati</w:t>
+      </w:r>
+      <w:r>
+        <w:t xml:space="preserve"> l'MWS e l'AWS sono costituit</w:t>
+      </w:r>
+      <w:r>
+        <w:t xml:space="preserve">i da ulteriori moduli interni </w:t>
+      </w:r>
+      <w:r>
+        <w:t>che verranno descritti di seguito.</w:t>
+      </w:r>
+    </w:p>
+    <w:p>
+      <w:r>
+        <w:t>Un esemplificazione di ciò che è stato appena detto relativamente alla componente server è presente nell’immagine seguente.</w:t>
+      </w:r>
+    </w:p>
+    <w:p>
+      <w:pPr>
+        <w:keepNext/>
+        <w:jc w:val="center"/>
+      </w:pPr>
+      <w:r>
+        <w:rPr>
+          <w:noProof/>
+          <w:lang w:eastAsia="it-IT"/>
+        </w:rPr>
+        <w:drawing>
+          <wp:inline distT="0" distB="0" distL="0" distR="0">
+            <wp:extent cx="3838575" cy="3527111"/>
+            <wp:effectExtent l="19050" t="0" r="9525" b="0"/>
+            <wp:docPr id="4" name="Immagine 3"/>
+            <wp:cNvGraphicFramePr>
+              <a:graphicFrameLocks xmlns:a="http://schemas.openxmlformats.org/drawingml/2006/main" noChangeAspect="1"/>
+            </wp:cNvGraphicFramePr>
+            <a:graphic xmlns:a="http://schemas.openxmlformats.org/drawingml/2006/main">
+              <a:graphicData uri="http://schemas.openxmlformats.org/drawingml/2006/picture">
+                <pic:pic xmlns:pic="http://schemas.openxmlformats.org/drawingml/2006/picture">
+                  <pic:nvPicPr>
+                    <pic:cNvPr id="0" name="Picture 3"/>
+                    <pic:cNvPicPr>
+                      <a:picLocks noChangeAspect="1" noChangeArrowheads="1"/>
+                    </pic:cNvPicPr>
+                  </pic:nvPicPr>
+                  <pic:blipFill>
+                    <a:blip r:embed="rId7"/>
+                    <a:srcRect/>
+                    <a:stretch>
+                      <a:fillRect/>
+                    </a:stretch>
+                  </pic:blipFill>
+                  <pic:spPr bwMode="auto">
+                    <a:xfrm>
+                      <a:off x="0" y="0"/>
+                      <a:ext cx="3838575" cy="3527111"/>
+                    </a:xfrm>
+                    <a:prstGeom prst="rect">
+                      <a:avLst/>
+                    </a:prstGeom>
+                    <a:noFill/>
+                    <a:ln w="9525">
+                      <a:noFill/>
+                      <a:miter lim="800000"/>
+                      <a:headEnd/>
+                      <a:tailEnd/>
+                    </a:ln>
+                  </pic:spPr>
+                </pic:pic>
+              </a:graphicData>
+            </a:graphic>
+          </wp:inline>
+        </w:drawing>
+      </w:r>
+    </w:p>
+    <w:p>
+      <w:pPr>
+        <w:pStyle w:val="Didascalia"/>
+        <w:jc w:val="center"/>
+      </w:pPr>
+      <w:r>
+        <w:t xml:space="preserve">Figura </w:t>
+      </w:r>
+      <w:fldSimple w:instr=" SEQ Figura \* ARABIC ">
+        <w:r>
+          <w:rPr>
+            <w:noProof/>
+          </w:rPr>
+          <w:t>2</w:t>
+        </w:r>
+      </w:fldSimple>
+      <w:r>
+        <w:t xml:space="preserve">: Sottosistema Server residente sulla Piattaforma </w:t>
+      </w:r>
+      <w:proofErr w:type="spellStart"/>
+      <w:r>
+        <w:t>Raspberry</w:t>
+      </w:r>
+      <w:proofErr w:type="spellEnd"/>
+      <w:r>
+        <w:t xml:space="preserve"> Pi</w:t>
+      </w:r>
+    </w:p>
+    <w:p>
+      <w:bookmarkStart w:id="9" w:name="_Toc463476079"/>
     </w:p>
     <w:p>
       <w:pPr>
         <w:pStyle w:val="Titolo3"/>
       </w:pPr>
-      <w:bookmarkStart w:id="9" w:name="_Toc463476079"/>
-      <w:r>
+      <w:r>
+        <w:lastRenderedPageBreak/>
         <w:t>2.3.1</w:t>
       </w:r>
       <w:r>
+        <w:t xml:space="preserve"> </w:t>
+      </w:r>
+      <w:r>
         <w:t>MWS</w:t>
       </w:r>
       <w:bookmarkEnd w:id="9"/>
+      <w:r>
+        <w:t xml:space="preserve"> – </w:t>
+      </w:r>
+      <w:proofErr w:type="spellStart"/>
+      <w:r>
+        <w:t>Motion</w:t>
+      </w:r>
+      <w:proofErr w:type="spellEnd"/>
+      <w:r>
+        <w:t xml:space="preserve"> Webcam Server</w:t>
+      </w:r>
     </w:p>
     <w:p/>
+    <w:p>
+      <w:r>
+        <w:t xml:space="preserve">Il </w:t>
+      </w:r>
+      <w:proofErr w:type="spellStart"/>
+      <w:r>
+        <w:t>Motion</w:t>
+      </w:r>
+      <w:proofErr w:type="spellEnd"/>
+      <w:r>
+        <w:t xml:space="preserve"> Webcam Server è com</w:t>
+      </w:r>
+      <w:r>
+        <w:t>posto dalle seguenti componenti fondamentali:</w:t>
+      </w:r>
+    </w:p>
+    <w:p>
+      <w:pPr>
+        <w:pStyle w:val="Paragrafoelenco"/>
+        <w:numPr>
+          <w:ilvl w:val="0"/>
+          <w:numId w:val="6"/>
+        </w:numPr>
+      </w:pPr>
+      <w:proofErr w:type="spellStart"/>
+      <w:r>
+        <w:t>Authentication</w:t>
+      </w:r>
+      <w:proofErr w:type="spellEnd"/>
+      <w:r>
+        <w:t xml:space="preserve"> o Modulo di Autenticazione</w:t>
+      </w:r>
+    </w:p>
+    <w:p>
+      <w:pPr>
+        <w:pStyle w:val="Paragrafoelenco"/>
+        <w:numPr>
+          <w:ilvl w:val="0"/>
+          <w:numId w:val="6"/>
+        </w:numPr>
+      </w:pPr>
+      <w:r>
+        <w:t>API</w:t>
+      </w:r>
+      <w:r>
+        <w:t xml:space="preserve"> o Modulo delle Funzionalità</w:t>
+      </w:r>
+    </w:p>
+    <w:p>
+      <w:pPr>
+        <w:pStyle w:val="Paragrafoelenco"/>
+        <w:numPr>
+          <w:ilvl w:val="0"/>
+          <w:numId w:val="6"/>
+        </w:numPr>
+      </w:pPr>
+      <w:r>
+        <w:t>Streaming</w:t>
+      </w:r>
+    </w:p>
+    <w:p>
+      <w:pPr>
+        <w:pStyle w:val="Paragrafoelenco"/>
+        <w:numPr>
+          <w:ilvl w:val="0"/>
+          <w:numId w:val="6"/>
+        </w:numPr>
+      </w:pPr>
+      <w:proofErr w:type="spellStart"/>
+      <w:r>
+        <w:t>Event</w:t>
+      </w:r>
+      <w:proofErr w:type="spellEnd"/>
+      <w:r>
+        <w:t xml:space="preserve"> Manager</w:t>
+      </w:r>
+    </w:p>
+    <w:p>
+      <w:pPr>
+        <w:keepNext/>
+      </w:pPr>
+      <w:r>
+        <w:rPr>
+          <w:noProof/>
+          <w:lang w:eastAsia="it-IT"/>
+        </w:rPr>
+        <w:drawing>
+          <wp:inline distT="0" distB="0" distL="0" distR="0">
+            <wp:extent cx="6115050" cy="3352800"/>
+            <wp:effectExtent l="19050" t="0" r="0" b="0"/>
+            <wp:docPr id="5" name="Immagine 4"/>
+            <wp:cNvGraphicFramePr>
+              <a:graphicFrameLocks xmlns:a="http://schemas.openxmlformats.org/drawingml/2006/main" noChangeAspect="1"/>
+            </wp:cNvGraphicFramePr>
+            <a:graphic xmlns:a="http://schemas.openxmlformats.org/drawingml/2006/main">
+              <a:graphicData uri="http://schemas.openxmlformats.org/drawingml/2006/picture">
+                <pic:pic xmlns:pic="http://schemas.openxmlformats.org/drawingml/2006/picture">
+                  <pic:nvPicPr>
+                    <pic:cNvPr id="0" name="Picture 4"/>
+                    <pic:cNvPicPr>
+                      <a:picLocks noChangeAspect="1" noChangeArrowheads="1"/>
+                    </pic:cNvPicPr>
+                  </pic:nvPicPr>
+                  <pic:blipFill>
+                    <a:blip r:embed="rId8"/>
+                    <a:srcRect/>
+                    <a:stretch>
+                      <a:fillRect/>
+                    </a:stretch>
+                  </pic:blipFill>
+                  <pic:spPr bwMode="auto">
+                    <a:xfrm>
+                      <a:off x="0" y="0"/>
+                      <a:ext cx="6115050" cy="3352800"/>
+                    </a:xfrm>
+                    <a:prstGeom prst="rect">
+                      <a:avLst/>
+                    </a:prstGeom>
+                    <a:noFill/>
+                    <a:ln w="9525">
+                      <a:noFill/>
+                      <a:miter lim="800000"/>
+                      <a:headEnd/>
+                      <a:tailEnd/>
+                    </a:ln>
+                  </pic:spPr>
+                </pic:pic>
+              </a:graphicData>
+            </a:graphic>
+          </wp:inline>
+        </w:drawing>
+      </w:r>
+    </w:p>
+    <w:p>
+      <w:pPr>
+        <w:pStyle w:val="Didascalia"/>
+        <w:jc w:val="center"/>
+      </w:pPr>
+      <w:r>
+        <w:t xml:space="preserve">Figura </w:t>
+      </w:r>
+      <w:fldSimple w:instr=" SEQ Figura \* ARABIC ">
+        <w:r>
+          <w:rPr>
+            <w:noProof/>
+          </w:rPr>
+          <w:t>3</w:t>
+        </w:r>
+      </w:fldSimple>
+      <w:r>
+        <w:t>: Composizione</w:t>
+      </w:r>
+      <w:r>
+        <w:t xml:space="preserve"> dell'MWS</w:t>
+      </w:r>
+      <w:r>
+        <w:t xml:space="preserve"> e loro interazioni interne e esterne al modulo</w:t>
+      </w:r>
+    </w:p>
+    <w:p/>
+    <w:p>
+      <w:r>
+        <w:t xml:space="preserve">Il modulo di </w:t>
+      </w:r>
+      <w:r>
+        <w:t>“</w:t>
+      </w:r>
+      <w:r>
+        <w:t>Autenticazione</w:t>
+      </w:r>
+      <w:r>
+        <w:t>”</w:t>
+      </w:r>
+      <w:r>
+        <w:t xml:space="preserve"> fa da Buffer separatore tra i comandi ricevuti dall’</w:t>
+      </w:r>
+      <w:proofErr w:type="spellStart"/>
+      <w:r>
+        <w:t>App-Android</w:t>
+      </w:r>
+      <w:proofErr w:type="spellEnd"/>
+      <w:r>
+        <w:t xml:space="preserve"> e gli altri due moduli interni di Streaming e API</w:t>
+      </w:r>
+      <w:r>
+        <w:t xml:space="preserve"> al fine di filtrare le richieste provenienti dal client, validarle e dirigerle al Modulo API o Streaming</w:t>
+      </w:r>
+    </w:p>
+    <w:p>
+      <w:r>
+        <w:t>Il modulo “Streaming”</w:t>
+      </w:r>
+      <w:r>
+        <w:t xml:space="preserve"> si occupa della gestione dello </w:t>
+      </w:r>
+      <w:proofErr w:type="spellStart"/>
+      <w:r>
+        <w:t>stream</w:t>
+      </w:r>
+      <w:proofErr w:type="spellEnd"/>
+      <w:r>
+        <w:t xml:space="preserve"> video</w:t>
+      </w:r>
+      <w:r>
+        <w:t xml:space="preserve"> proveniente dalla webcam, in particolare abilita la trasmissione dopo aver ricevuto una richiesta dal client e si occupa quindi di redigere il flusso dati in maniera op</w:t>
+      </w:r>
+      <w:r>
+        <w:t>p</w:t>
+      </w:r>
+      <w:r>
+        <w:t>ortuna all’</w:t>
+      </w:r>
+      <w:proofErr w:type="spellStart"/>
+      <w:r>
+        <w:t>app</w:t>
+      </w:r>
+      <w:proofErr w:type="spellEnd"/>
+      <w:r>
+        <w:t xml:space="preserve"> mobile.</w:t>
+      </w:r>
+    </w:p>
+    <w:p>
+      <w:r>
+        <w:t>Il modulo API</w:t>
+      </w:r>
+      <w:r>
+        <w:t xml:space="preserve"> gestisce i </w:t>
+      </w:r>
+      <w:proofErr w:type="spellStart"/>
+      <w:r>
+        <w:t>command</w:t>
+      </w:r>
+      <w:proofErr w:type="spellEnd"/>
+      <w:r>
+        <w:t xml:space="preserve"> provenienti dall’</w:t>
+      </w:r>
+      <w:proofErr w:type="spellStart"/>
+      <w:r>
+        <w:t>app</w:t>
+      </w:r>
+      <w:proofErr w:type="spellEnd"/>
+      <w:r>
+        <w:t xml:space="preserve"> mobile relativi al prelievo dei media richiesti.</w:t>
+      </w:r>
+    </w:p>
+    <w:p>
+      <w:r>
+        <w:t>L’</w:t>
+      </w:r>
+      <w:proofErr w:type="spellStart"/>
+      <w:r>
+        <w:t>event</w:t>
+      </w:r>
+      <w:proofErr w:type="spellEnd"/>
+      <w:r>
+        <w:t xml:space="preserve"> Manager è l’unico componente attivo del sistema: in corrispondenza del rilevamento di un movimento </w:t>
+      </w:r>
+      <w:r>
+        <w:t>(on_motion_detected)</w:t>
+      </w:r>
+      <w:r>
+        <w:t xml:space="preserve"> invia un</w:t>
+      </w:r>
+      <w:r>
+        <w:t xml:space="preserve"> messaggio </w:t>
+      </w:r>
+      <w:r>
+        <w:t xml:space="preserve">al </w:t>
+      </w:r>
+      <w:proofErr w:type="spellStart"/>
+      <w:r>
+        <w:t>Notification</w:t>
+      </w:r>
+      <w:proofErr w:type="spellEnd"/>
+      <w:r>
+        <w:t xml:space="preserve"> Manager che a sua volta</w:t>
+      </w:r>
+      <w:r>
+        <w:t xml:space="preserve"> invia una notifica all’</w:t>
+      </w:r>
+      <w:proofErr w:type="spellStart"/>
+      <w:r>
+        <w:t>app</w:t>
+      </w:r>
+      <w:proofErr w:type="spellEnd"/>
+      <w:r>
+        <w:t xml:space="preserve"> mobile. </w:t>
+      </w:r>
+    </w:p>
+    <w:p/>
+    <w:p>
+      <w:pPr>
+        <w:pStyle w:val="Titolo3"/>
+        <w:numPr>
+          <w:ilvl w:val="2"/>
+          <w:numId w:val="2"/>
+        </w:numPr>
+      </w:pPr>
+      <w:r>
+        <w:lastRenderedPageBreak/>
+        <w:t>AWS – Apache Webcam Server</w:t>
+      </w:r>
+    </w:p>
+    <w:p/>
+    <w:p/>
+    <w:p>
+      <w:pPr>
+        <w:pStyle w:val="Titolo3"/>
+        <w:numPr>
+          <w:ilvl w:val="2"/>
+          <w:numId w:val="2"/>
+        </w:numPr>
+      </w:pPr>
+      <w:r>
+        <w:t>File System</w:t>
+      </w:r>
+    </w:p>
+    <w:p>
+      <w:pPr>
+        <w:pStyle w:val="Paragrafoelenco"/>
+      </w:pPr>
+    </w:p>
+    <w:p/>
+    <w:p/>
+    <w:p>
+      <w:pPr>
+        <w:pStyle w:val="Titolo2"/>
+        <w:numPr>
+          <w:ilvl w:val="1"/>
+          <w:numId w:val="2"/>
+        </w:numPr>
+      </w:pPr>
+      <w:r>
+        <w:t>Sottosistema di Notifica</w:t>
+      </w:r>
+    </w:p>
+    <w:p>
+      <w:pPr>
+        <w:pStyle w:val="Paragrafoelenco"/>
+        <w:ind w:left="360"/>
+      </w:pPr>
+    </w:p>
+    <w:p>
+      <w:pPr>
+        <w:pStyle w:val="Paragrafoelenco"/>
+        <w:ind w:left="360"/>
+      </w:pPr>
+    </w:p>
+    <w:p>
+      <w:pPr>
+        <w:pStyle w:val="Paragrafoelenco"/>
+        <w:ind w:left="360"/>
+      </w:pPr>
+    </w:p>
+    <w:p>
+      <w:pPr>
+        <w:pStyle w:val="Titolo2"/>
+        <w:numPr>
+          <w:ilvl w:val="1"/>
+          <w:numId w:val="2"/>
+        </w:numPr>
+      </w:pPr>
+      <w:r>
+        <w:t xml:space="preserve">Sottosistema di </w:t>
+      </w:r>
+      <w:proofErr w:type="spellStart"/>
+      <w:r>
+        <w:t>Coumnicazione</w:t>
+      </w:r>
+      <w:proofErr w:type="spellEnd"/>
+    </w:p>
+    <w:p>
+      <w:pPr>
+        <w:pStyle w:val="Paragrafoelenco"/>
+        <w:ind w:left="360"/>
+      </w:pPr>
+    </w:p>
+    <w:p>
+      <w:pPr>
+        <w:pStyle w:val="Paragrafoelenco"/>
+        <w:ind w:left="360"/>
+      </w:pPr>
+    </w:p>
+    <w:p>
+      <w:pPr>
+        <w:pStyle w:val="Paragrafoelenco"/>
+        <w:ind w:left="360"/>
+      </w:pPr>
+    </w:p>
+    <w:p>
+      <w:pPr>
+        <w:pStyle w:val="Titolo2"/>
+      </w:pPr>
+      <w:r>
+        <w:t>2.6</w:t>
+      </w:r>
+      <w:r>
+        <w:tab/>
+        <w:t xml:space="preserve"> Diagrammi di Interazione</w:t>
+      </w:r>
+    </w:p>
+    <w:p>
+      <w:pPr>
+        <w:pStyle w:val="Paragrafoelenco"/>
+        <w:ind w:left="360"/>
+      </w:pPr>
+    </w:p>
+    <w:p>
+      <w:pPr>
+        <w:pStyle w:val="Paragrafoelenco"/>
+        <w:ind w:left="360"/>
+      </w:pPr>
+    </w:p>
+    <w:p>
+      <w:pPr>
+        <w:pStyle w:val="Paragrafoelenco"/>
+        <w:ind w:left="360"/>
+      </w:pPr>
+    </w:p>
+    <w:p>
+      <w:pPr>
+        <w:pStyle w:val="Titolo2"/>
+        <w:numPr>
+          <w:ilvl w:val="1"/>
+          <w:numId w:val="2"/>
+        </w:numPr>
+      </w:pPr>
+      <w:proofErr w:type="spellStart"/>
+      <w:r>
+        <w:t>Mapping</w:t>
+      </w:r>
+      <w:proofErr w:type="spellEnd"/>
+      <w:r>
+        <w:t xml:space="preserve"> Hardware/Software</w:t>
+      </w:r>
+    </w:p>
+    <w:p>
+      <w:pPr>
+        <w:pStyle w:val="Paragrafoelenco"/>
+        <w:ind w:left="360"/>
+      </w:pPr>
+    </w:p>
+    <w:p>
+      <w:pPr>
+        <w:pStyle w:val="Paragrafoelenco"/>
+        <w:ind w:left="360"/>
+      </w:pPr>
+    </w:p>
+    <w:p>
+      <w:pPr>
+        <w:pStyle w:val="Titolo2"/>
+        <w:numPr>
+          <w:ilvl w:val="1"/>
+          <w:numId w:val="2"/>
+        </w:numPr>
+      </w:pPr>
+      <w:r>
+        <w:t>Gestione dei Dati Persistenti</w:t>
+      </w:r>
+    </w:p>
+    <w:p/>
+    <w:p/>
+    <w:p>
+      <w:r>
+        <w:rPr>
+          <w:rStyle w:val="Titolo1Carattere"/>
+        </w:rPr>
+        <w:t>3 D</w:t>
+      </w:r>
+      <w:r>
+        <w:rPr>
+          <w:rStyle w:val="Titolo1Carattere"/>
+        </w:rPr>
+        <w:t>iagrammi delle Classi</w:t>
+      </w:r>
+    </w:p>
     <w:sectPr>
       <w:pgSz w:w="11906" w:h="16838"/>
       <w:pgMar w:top="1417" w:right="1134" w:bottom="1134" w:left="1134" w:header="708" w:footer="708" w:gutter="0"/>
@@ -2542,6 +4306,92 @@
     </w:lvl>
   </w:abstractNum>
   <w:abstractNum w:abstractNumId="1">
+    <w:nsid w:val="03F57AEC"/>
+    <w:multiLevelType w:val="hybridMultilevel"/>
+    <w:tmpl w:val="E3E8C972"/>
+    <w:lvl w:ilvl="0" w:tplc="0410000F">
+      <w:start w:val="1"/>
+      <w:numFmt w:val="decimal"/>
+      <w:lvlText w:val="%1."/>
+      <w:lvlJc w:val="left"/>
+      <w:pPr>
+        <w:ind w:left="720" w:hanging="360"/>
+      </w:pPr>
+    </w:lvl>
+    <w:lvl w:ilvl="1" w:tplc="04100019" w:tentative="1">
+      <w:start w:val="1"/>
+      <w:numFmt w:val="lowerLetter"/>
+      <w:lvlText w:val="%2."/>
+      <w:lvlJc w:val="left"/>
+      <w:pPr>
+        <w:ind w:left="1440" w:hanging="360"/>
+      </w:pPr>
+    </w:lvl>
+    <w:lvl w:ilvl="2" w:tplc="0410001B" w:tentative="1">
+      <w:start w:val="1"/>
+      <w:numFmt w:val="lowerRoman"/>
+      <w:lvlText w:val="%3."/>
+      <w:lvlJc w:val="right"/>
+      <w:pPr>
+        <w:ind w:left="2160" w:hanging="180"/>
+      </w:pPr>
+    </w:lvl>
+    <w:lvl w:ilvl="3" w:tplc="0410000F" w:tentative="1">
+      <w:start w:val="1"/>
+      <w:numFmt w:val="decimal"/>
+      <w:lvlText w:val="%4."/>
+      <w:lvlJc w:val="left"/>
+      <w:pPr>
+        <w:ind w:left="2880" w:hanging="360"/>
+      </w:pPr>
+    </w:lvl>
+    <w:lvl w:ilvl="4" w:tplc="04100019" w:tentative="1">
+      <w:start w:val="1"/>
+      <w:numFmt w:val="lowerLetter"/>
+      <w:lvlText w:val="%5."/>
+      <w:lvlJc w:val="left"/>
+      <w:pPr>
+        <w:ind w:left="3600" w:hanging="360"/>
+      </w:pPr>
+    </w:lvl>
+    <w:lvl w:ilvl="5" w:tplc="0410001B" w:tentative="1">
+      <w:start w:val="1"/>
+      <w:numFmt w:val="lowerRoman"/>
+      <w:lvlText w:val="%6."/>
+      <w:lvlJc w:val="right"/>
+      <w:pPr>
+        <w:ind w:left="4320" w:hanging="180"/>
+      </w:pPr>
+    </w:lvl>
+    <w:lvl w:ilvl="6" w:tplc="0410000F" w:tentative="1">
+      <w:start w:val="1"/>
+      <w:numFmt w:val="decimal"/>
+      <w:lvlText w:val="%7."/>
+      <w:lvlJc w:val="left"/>
+      <w:pPr>
+        <w:ind w:left="5040" w:hanging="360"/>
+      </w:pPr>
+    </w:lvl>
+    <w:lvl w:ilvl="7" w:tplc="04100019" w:tentative="1">
+      <w:start w:val="1"/>
+      <w:numFmt w:val="lowerLetter"/>
+      <w:lvlText w:val="%8."/>
+      <w:lvlJc w:val="left"/>
+      <w:pPr>
+        <w:ind w:left="5760" w:hanging="360"/>
+      </w:pPr>
+    </w:lvl>
+    <w:lvl w:ilvl="8" w:tplc="0410001B" w:tentative="1">
+      <w:start w:val="1"/>
+      <w:numFmt w:val="lowerRoman"/>
+      <w:lvlText w:val="%9."/>
+      <w:lvlJc w:val="right"/>
+      <w:pPr>
+        <w:ind w:left="6480" w:hanging="180"/>
+      </w:pPr>
+    </w:lvl>
+  </w:abstractNum>
+  <w:abstractNum w:abstractNumId="2">
     <w:nsid w:val="0F461D7B"/>
     <w:multiLevelType w:val="multilevel"/>
     <w:tmpl w:val="81ECBF34"/>
@@ -2654,188 +4504,371 @@
       </w:rPr>
     </w:lvl>
   </w:abstractNum>
-  <w:abstractNum w:abstractNumId="2">
+  <w:abstractNum w:abstractNumId="3">
+    <w:nsid w:val="236C299A"/>
+    <w:multiLevelType w:val="multilevel"/>
+    <w:tmpl w:val="4BB4ACC4"/>
+    <w:lvl w:ilvl="0">
+      <w:start w:val="1"/>
+      <w:numFmt w:val="decimal"/>
+      <w:lvlText w:val="%1"/>
+      <w:lvlJc w:val="left"/>
+      <w:pPr>
+        <w:ind w:left="585" w:hanging="585"/>
+      </w:pPr>
+      <w:rPr>
+        <w:rFonts w:hint="default"/>
+      </w:rPr>
+    </w:lvl>
+    <w:lvl w:ilvl="1">
+      <w:start w:val="1"/>
+      <w:numFmt w:val="decimal"/>
+      <w:lvlText w:val="%1.%2"/>
+      <w:lvlJc w:val="left"/>
+      <w:pPr>
+        <w:ind w:left="585" w:hanging="585"/>
+      </w:pPr>
+      <w:rPr>
+        <w:rFonts w:hint="default"/>
+      </w:rPr>
+    </w:lvl>
+    <w:lvl w:ilvl="2">
+      <w:start w:val="1"/>
+      <w:numFmt w:val="decimal"/>
+      <w:lvlText w:val="%1.%2.%3"/>
+      <w:lvlJc w:val="left"/>
+      <w:pPr>
+        <w:ind w:left="720" w:hanging="720"/>
+      </w:pPr>
+      <w:rPr>
+        <w:rFonts w:hint="default"/>
+      </w:rPr>
+    </w:lvl>
+    <w:lvl w:ilvl="3">
+      <w:start w:val="1"/>
+      <w:numFmt w:val="decimal"/>
+      <w:lvlText w:val="%1.%2.%3.%4"/>
+      <w:lvlJc w:val="left"/>
+      <w:pPr>
+        <w:ind w:left="720" w:hanging="720"/>
+      </w:pPr>
+      <w:rPr>
+        <w:rFonts w:hint="default"/>
+      </w:rPr>
+    </w:lvl>
+    <w:lvl w:ilvl="4">
+      <w:start w:val="1"/>
+      <w:numFmt w:val="decimal"/>
+      <w:lvlText w:val="%1.%2.%3.%4.%5"/>
+      <w:lvlJc w:val="left"/>
+      <w:pPr>
+        <w:ind w:left="1080" w:hanging="1080"/>
+      </w:pPr>
+      <w:rPr>
+        <w:rFonts w:hint="default"/>
+      </w:rPr>
+    </w:lvl>
+    <w:lvl w:ilvl="5">
+      <w:start w:val="1"/>
+      <w:numFmt w:val="decimal"/>
+      <w:lvlText w:val="%1.%2.%3.%4.%5.%6"/>
+      <w:lvlJc w:val="left"/>
+      <w:pPr>
+        <w:ind w:left="1080" w:hanging="1080"/>
+      </w:pPr>
+      <w:rPr>
+        <w:rFonts w:hint="default"/>
+      </w:rPr>
+    </w:lvl>
+    <w:lvl w:ilvl="6">
+      <w:start w:val="1"/>
+      <w:numFmt w:val="decimal"/>
+      <w:lvlText w:val="%1.%2.%3.%4.%5.%6.%7"/>
+      <w:lvlJc w:val="left"/>
+      <w:pPr>
+        <w:ind w:left="1440" w:hanging="1440"/>
+      </w:pPr>
+      <w:rPr>
+        <w:rFonts w:hint="default"/>
+      </w:rPr>
+    </w:lvl>
+    <w:lvl w:ilvl="7">
+      <w:start w:val="1"/>
+      <w:numFmt w:val="decimal"/>
+      <w:lvlText w:val="%1.%2.%3.%4.%5.%6.%7.%8"/>
+      <w:lvlJc w:val="left"/>
+      <w:pPr>
+        <w:ind w:left="1440" w:hanging="1440"/>
+      </w:pPr>
+      <w:rPr>
+        <w:rFonts w:hint="default"/>
+      </w:rPr>
+    </w:lvl>
+    <w:lvl w:ilvl="8">
+      <w:start w:val="1"/>
+      <w:numFmt w:val="decimal"/>
+      <w:lvlText w:val="%1.%2.%3.%4.%5.%6.%7.%8.%9"/>
+      <w:lvlJc w:val="left"/>
+      <w:pPr>
+        <w:ind w:left="1800" w:hanging="1800"/>
+      </w:pPr>
+      <w:rPr>
+        <w:rFonts w:hint="default"/>
+      </w:rPr>
+    </w:lvl>
+  </w:abstractNum>
+  <w:abstractNum w:abstractNumId="4">
     <w:nsid w:val="2FCF633C"/>
-    <w:multiLevelType w:val="hybridMultilevel"/>
-    <w:tmpl w:val="70F02302"/>
-    <w:lvl w:ilvl="0" w:tplc="0410000F">
+    <w:multiLevelType w:val="multilevel"/>
+    <w:tmpl w:val="100AB32C"/>
+    <w:lvl w:ilvl="0">
       <w:start w:val="1"/>
       <w:numFmt w:val="decimal"/>
       <w:lvlText w:val="%1."/>
       <w:lvlJc w:val="left"/>
       <w:pPr>
-        <w:ind w:left="720" w:hanging="360"/>
+        <w:ind w:left="360" w:hanging="360"/>
       </w:pPr>
     </w:lvl>
-    <w:lvl w:ilvl="1" w:tplc="04100019" w:tentative="1">
-      <w:start w:val="1"/>
-      <w:numFmt w:val="lowerLetter"/>
-      <w:lvlText w:val="%2."/>
+    <w:lvl w:ilvl="1">
+      <w:start w:val="3"/>
+      <w:numFmt w:val="decimal"/>
+      <w:isLgl/>
+      <w:lvlText w:val="%1.%2"/>
       <w:lvlJc w:val="left"/>
       <w:pPr>
-        <w:ind w:left="1440" w:hanging="360"/>
-      </w:pPr>
+        <w:ind w:left="780" w:hanging="780"/>
+      </w:pPr>
+      <w:rPr>
+        <w:rFonts w:hint="default"/>
+      </w:rPr>
     </w:lvl>
-    <w:lvl w:ilvl="2" w:tplc="0410001B" w:tentative="1">
-      <w:start w:val="1"/>
-      <w:numFmt w:val="lowerRoman"/>
-      <w:lvlText w:val="%3."/>
-      <w:lvlJc w:val="right"/>
-      <w:pPr>
-        <w:ind w:left="2160" w:hanging="180"/>
-      </w:pPr>
+    <w:lvl w:ilvl="2">
+      <w:start w:val="2"/>
+      <w:numFmt w:val="decimal"/>
+      <w:isLgl/>
+      <w:lvlText w:val="%1.%2.%3"/>
+      <w:lvlJc w:val="left"/>
+      <w:pPr>
+        <w:ind w:left="780" w:hanging="780"/>
+      </w:pPr>
+      <w:rPr>
+        <w:rFonts w:hint="default"/>
+      </w:rPr>
     </w:lvl>
-    <w:lvl w:ilvl="3" w:tplc="0410000F" w:tentative="1">
+    <w:lvl w:ilvl="3">
       <w:start w:val="1"/>
       <w:numFmt w:val="decimal"/>
-      <w:lvlText w:val="%4."/>
+      <w:isLgl/>
+      <w:lvlText w:val="%1.%2.%3.%4"/>
       <w:lvlJc w:val="left"/>
       <w:pPr>
-        <w:ind w:left="2880" w:hanging="360"/>
-      </w:pPr>
+        <w:ind w:left="780" w:hanging="780"/>
+      </w:pPr>
+      <w:rPr>
+        <w:rFonts w:hint="default"/>
+      </w:rPr>
     </w:lvl>
-    <w:lvl w:ilvl="4" w:tplc="04100019" w:tentative="1">
-      <w:start w:val="1"/>
-      <w:numFmt w:val="lowerLetter"/>
-      <w:lvlText w:val="%5."/>
-      <w:lvlJc w:val="left"/>
-      <w:pPr>
-        <w:ind w:left="3600" w:hanging="360"/>
-      </w:pPr>
-    </w:lvl>
-    <w:lvl w:ilvl="5" w:tplc="0410001B" w:tentative="1">
-      <w:start w:val="1"/>
-      <w:numFmt w:val="lowerRoman"/>
-      <w:lvlText w:val="%6."/>
-      <w:lvlJc w:val="right"/>
-      <w:pPr>
-        <w:ind w:left="4320" w:hanging="180"/>
-      </w:pPr>
-    </w:lvl>
-    <w:lvl w:ilvl="6" w:tplc="0410000F" w:tentative="1">
+    <w:lvl w:ilvl="4">
       <w:start w:val="1"/>
       <w:numFmt w:val="decimal"/>
-      <w:lvlText w:val="%7."/>
+      <w:isLgl/>
+      <w:lvlText w:val="%1.%2.%3.%4.%5"/>
       <w:lvlJc w:val="left"/>
       <w:pPr>
-        <w:ind w:left="5040" w:hanging="360"/>
-      </w:pPr>
+        <w:ind w:left="1080" w:hanging="1080"/>
+      </w:pPr>
+      <w:rPr>
+        <w:rFonts w:hint="default"/>
+      </w:rPr>
     </w:lvl>
-    <w:lvl w:ilvl="7" w:tplc="04100019" w:tentative="1">
+    <w:lvl w:ilvl="5">
       <w:start w:val="1"/>
-      <w:numFmt w:val="lowerLetter"/>
-      <w:lvlText w:val="%8."/>
+      <w:numFmt w:val="decimal"/>
+      <w:isLgl/>
+      <w:lvlText w:val="%1.%2.%3.%4.%5.%6"/>
       <w:lvlJc w:val="left"/>
       <w:pPr>
-        <w:ind w:left="5760" w:hanging="360"/>
-      </w:pPr>
+        <w:ind w:left="1080" w:hanging="1080"/>
+      </w:pPr>
+      <w:rPr>
+        <w:rFonts w:hint="default"/>
+      </w:rPr>
     </w:lvl>
-    <w:lvl w:ilvl="8" w:tplc="0410001B" w:tentative="1">
+    <w:lvl w:ilvl="6">
       <w:start w:val="1"/>
-      <w:numFmt w:val="lowerRoman"/>
-      <w:lvlText w:val="%9."/>
-      <w:lvlJc w:val="right"/>
-      <w:pPr>
-        <w:ind w:left="6480" w:hanging="180"/>
-      </w:pPr>
+      <w:numFmt w:val="decimal"/>
+      <w:isLgl/>
+      <w:lvlText w:val="%1.%2.%3.%4.%5.%6.%7"/>
+      <w:lvlJc w:val="left"/>
+      <w:pPr>
+        <w:ind w:left="1440" w:hanging="1440"/>
+      </w:pPr>
+      <w:rPr>
+        <w:rFonts w:hint="default"/>
+      </w:rPr>
+    </w:lvl>
+    <w:lvl w:ilvl="7">
+      <w:start w:val="1"/>
+      <w:numFmt w:val="decimal"/>
+      <w:isLgl/>
+      <w:lvlText w:val="%1.%2.%3.%4.%5.%6.%7.%8"/>
+      <w:lvlJc w:val="left"/>
+      <w:pPr>
+        <w:ind w:left="1440" w:hanging="1440"/>
+      </w:pPr>
+      <w:rPr>
+        <w:rFonts w:hint="default"/>
+      </w:rPr>
+    </w:lvl>
+    <w:lvl w:ilvl="8">
+      <w:start w:val="1"/>
+      <w:numFmt w:val="decimal"/>
+      <w:isLgl/>
+      <w:lvlText w:val="%1.%2.%3.%4.%5.%6.%7.%8.%9"/>
+      <w:lvlJc w:val="left"/>
+      <w:pPr>
+        <w:ind w:left="1800" w:hanging="1800"/>
+      </w:pPr>
+      <w:rPr>
+        <w:rFonts w:hint="default"/>
+      </w:rPr>
     </w:lvl>
   </w:abstractNum>
-  <w:abstractNum w:abstractNumId="3">
+  <w:abstractNum w:abstractNumId="5">
     <w:nsid w:val="7241072C"/>
-    <w:multiLevelType w:val="hybridMultilevel"/>
-    <w:tmpl w:val="9BF2207C"/>
-    <w:lvl w:ilvl="0" w:tplc="0410000F">
+    <w:multiLevelType w:val="multilevel"/>
+    <w:tmpl w:val="A108193C"/>
+    <w:lvl w:ilvl="0">
       <w:start w:val="1"/>
       <w:numFmt w:val="decimal"/>
       <w:lvlText w:val="%1."/>
       <w:lvlJc w:val="left"/>
       <w:pPr>
-        <w:ind w:left="720" w:hanging="360"/>
+        <w:ind w:left="360" w:hanging="360"/>
       </w:pPr>
     </w:lvl>
-    <w:lvl w:ilvl="1" w:tplc="04100019" w:tentative="1">
-      <w:start w:val="1"/>
-      <w:numFmt w:val="lowerLetter"/>
-      <w:lvlText w:val="%2."/>
+    <w:lvl w:ilvl="1">
+      <w:start w:val="2"/>
+      <w:numFmt w:val="decimal"/>
+      <w:isLgl/>
+      <w:lvlText w:val="%1.%2"/>
       <w:lvlJc w:val="left"/>
       <w:pPr>
-        <w:ind w:left="1440" w:hanging="360"/>
-      </w:pPr>
+        <w:ind w:left="585" w:hanging="585"/>
+      </w:pPr>
+      <w:rPr>
+        <w:rFonts w:hint="default"/>
+      </w:rPr>
     </w:lvl>
-    <w:lvl w:ilvl="2" w:tplc="0410001B" w:tentative="1">
-      <w:start w:val="1"/>
-      <w:numFmt w:val="lowerRoman"/>
-      <w:lvlText w:val="%3."/>
-      <w:lvlJc w:val="right"/>
-      <w:pPr>
-        <w:ind w:left="2160" w:hanging="180"/>
-      </w:pPr>
-    </w:lvl>
-    <w:lvl w:ilvl="3" w:tplc="0410000F" w:tentative="1">
+    <w:lvl w:ilvl="2">
       <w:start w:val="1"/>
       <w:numFmt w:val="decimal"/>
-      <w:lvlText w:val="%4."/>
+      <w:isLgl/>
+      <w:lvlText w:val="%1.%2.%3"/>
       <w:lvlJc w:val="left"/>
       <w:pPr>
-        <w:ind w:left="2880" w:hanging="360"/>
-      </w:pPr>
+        <w:ind w:left="720" w:hanging="720"/>
+      </w:pPr>
+      <w:rPr>
+        <w:rFonts w:hint="default"/>
+      </w:rPr>
     </w:lvl>
-    <w:lvl w:ilvl="4" w:tplc="04100019" w:tentative="1">
-      <w:start w:val="1"/>
-      <w:numFmt w:val="lowerLetter"/>
-      <w:lvlText w:val="%5."/>
-      <w:lvlJc w:val="left"/>
-      <w:pPr>
-        <w:ind w:left="3600" w:hanging="360"/>
-      </w:pPr>
-    </w:lvl>
-    <w:lvl w:ilvl="5" w:tplc="0410001B" w:tentative="1">
-      <w:start w:val="1"/>
-      <w:numFmt w:val="lowerRoman"/>
-      <w:lvlText w:val="%6."/>
-      <w:lvlJc w:val="right"/>
-      <w:pPr>
-        <w:ind w:left="4320" w:hanging="180"/>
-      </w:pPr>
-    </w:lvl>
-    <w:lvl w:ilvl="6" w:tplc="0410000F" w:tentative="1">
+    <w:lvl w:ilvl="3">
       <w:start w:val="1"/>
       <w:numFmt w:val="decimal"/>
-      <w:lvlText w:val="%7."/>
+      <w:isLgl/>
+      <w:lvlText w:val="%1.%2.%3.%4"/>
       <w:lvlJc w:val="left"/>
       <w:pPr>
-        <w:ind w:left="5040" w:hanging="360"/>
-      </w:pPr>
+        <w:ind w:left="720" w:hanging="720"/>
+      </w:pPr>
+      <w:rPr>
+        <w:rFonts w:hint="default"/>
+      </w:rPr>
     </w:lvl>
-    <w:lvl w:ilvl="7" w:tplc="04100019" w:tentative="1">
+    <w:lvl w:ilvl="4">
       <w:start w:val="1"/>
-      <w:numFmt w:val="lowerLetter"/>
-      <w:lvlText w:val="%8."/>
+      <w:numFmt w:val="decimal"/>
+      <w:isLgl/>
+      <w:lvlText w:val="%1.%2.%3.%4.%5"/>
       <w:lvlJc w:val="left"/>
       <w:pPr>
-        <w:ind w:left="5760" w:hanging="360"/>
-      </w:pPr>
+        <w:ind w:left="1080" w:hanging="1080"/>
+      </w:pPr>
+      <w:rPr>
+        <w:rFonts w:hint="default"/>
+      </w:rPr>
     </w:lvl>
-    <w:lvl w:ilvl="8" w:tplc="0410001B" w:tentative="1">
+    <w:lvl w:ilvl="5">
       <w:start w:val="1"/>
-      <w:numFmt w:val="lowerRoman"/>
-      <w:lvlText w:val="%9."/>
-      <w:lvlJc w:val="right"/>
-      <w:pPr>
-        <w:ind w:left="6480" w:hanging="180"/>
-      </w:pPr>
+      <w:numFmt w:val="decimal"/>
+      <w:isLgl/>
+      <w:lvlText w:val="%1.%2.%3.%4.%5.%6"/>
+      <w:lvlJc w:val="left"/>
+      <w:pPr>
+        <w:ind w:left="1080" w:hanging="1080"/>
+      </w:pPr>
+      <w:rPr>
+        <w:rFonts w:hint="default"/>
+      </w:rPr>
+    </w:lvl>
+    <w:lvl w:ilvl="6">
+      <w:start w:val="1"/>
+      <w:numFmt w:val="decimal"/>
+      <w:isLgl/>
+      <w:lvlText w:val="%1.%2.%3.%4.%5.%6.%7"/>
+      <w:lvlJc w:val="left"/>
+      <w:pPr>
+        <w:ind w:left="1440" w:hanging="1440"/>
+      </w:pPr>
+      <w:rPr>
+        <w:rFonts w:hint="default"/>
+      </w:rPr>
+    </w:lvl>
+    <w:lvl w:ilvl="7">
+      <w:start w:val="1"/>
+      <w:numFmt w:val="decimal"/>
+      <w:isLgl/>
+      <w:lvlText w:val="%1.%2.%3.%4.%5.%6.%7.%8"/>
+      <w:lvlJc w:val="left"/>
+      <w:pPr>
+        <w:ind w:left="1440" w:hanging="1440"/>
+      </w:pPr>
+      <w:rPr>
+        <w:rFonts w:hint="default"/>
+      </w:rPr>
+    </w:lvl>
+    <w:lvl w:ilvl="8">
+      <w:start w:val="1"/>
+      <w:numFmt w:val="decimal"/>
+      <w:isLgl/>
+      <w:lvlText w:val="%1.%2.%3.%4.%5.%6.%7.%8.%9"/>
+      <w:lvlJc w:val="left"/>
+      <w:pPr>
+        <w:ind w:left="1800" w:hanging="1800"/>
+      </w:pPr>
+      <w:rPr>
+        <w:rFonts w:hint="default"/>
+      </w:rPr>
     </w:lvl>
   </w:abstractNum>
   <w:num w:numId="1">
-    <w:abstractNumId w:val="3"/>
+    <w:abstractNumId w:val="5"/>
   </w:num>
   <w:num w:numId="2">
-    <w:abstractNumId w:val="2"/>
+    <w:abstractNumId w:val="4"/>
   </w:num>
   <w:num w:numId="3">
     <w:abstractNumId w:val="0"/>
   </w:num>
   <w:num w:numId="4">
+    <w:abstractNumId w:val="2"/>
+  </w:num>
+  <w:num w:numId="5">
+    <w:abstractNumId w:val="3"/>
+  </w:num>
+  <w:num w:numId="6">
     <w:abstractNumId w:val="1"/>
   </w:num>
 </w:numbering>
@@ -3000,12 +5033,13 @@
   <w:style w:type="paragraph" w:default="1" w:styleId="Normale">
     <w:name w:val="Normal"/>
     <w:qFormat/>
-    <w:rsid w:val="0055105A"/>
+    <w:rsid w:val="00065B49"/>
     <w:pPr>
       <w:jc w:val="both"/>
     </w:pPr>
     <w:rPr>
       <w:rFonts w:ascii="Times New Roman" w:hAnsi="Times New Roman"/>
+      <w:sz w:val="24"/>
     </w:rPr>
   </w:style>
   <w:style w:type="paragraph" w:styleId="Titolo1">
@@ -3015,7 +5049,7 @@
     <w:link w:val="Titolo1Carattere"/>
     <w:uiPriority w:val="9"/>
     <w:qFormat/>
-    <w:rsid w:val="0055105A"/>
+    <w:rsid w:val="000B58CE"/>
     <w:pPr>
       <w:keepNext/>
       <w:keepLines/>
@@ -3027,7 +5061,7 @@
       <w:b/>
       <w:bCs/>
       <w:color w:val="365F91" w:themeColor="accent1" w:themeShade="BF"/>
-      <w:sz w:val="28"/>
+      <w:sz w:val="40"/>
       <w:szCs w:val="28"/>
     </w:rPr>
   </w:style>
@@ -3039,7 +5073,7 @@
     <w:uiPriority w:val="9"/>
     <w:unhideWhenUsed/>
     <w:qFormat/>
-    <w:rsid w:val="0055105A"/>
+    <w:rsid w:val="000B58CE"/>
     <w:pPr>
       <w:keepNext/>
       <w:keepLines/>
@@ -3051,7 +5085,7 @@
       <w:b/>
       <w:bCs/>
       <w:color w:val="4F81BD" w:themeColor="accent1"/>
-      <w:sz w:val="26"/>
+      <w:sz w:val="36"/>
       <w:szCs w:val="26"/>
     </w:rPr>
   </w:style>
@@ -3063,7 +5097,7 @@
     <w:uiPriority w:val="9"/>
     <w:unhideWhenUsed/>
     <w:qFormat/>
-    <w:rsid w:val="00BB06F1"/>
+    <w:rsid w:val="000B58CE"/>
     <w:pPr>
       <w:keepNext/>
       <w:keepLines/>
@@ -3075,6 +5109,7 @@
       <w:b/>
       <w:bCs/>
       <w:color w:val="4F81BD" w:themeColor="accent1"/>
+      <w:sz w:val="32"/>
     </w:rPr>
   </w:style>
   <w:style w:type="paragraph" w:styleId="Titolo4">
@@ -3134,13 +5169,13 @@
     <w:basedOn w:val="Carpredefinitoparagrafo"/>
     <w:link w:val="Titolo1"/>
     <w:uiPriority w:val="9"/>
-    <w:rsid w:val="0055105A"/>
+    <w:rsid w:val="000B58CE"/>
     <w:rPr>
       <w:rFonts w:asciiTheme="majorHAnsi" w:eastAsiaTheme="majorEastAsia" w:hAnsiTheme="majorHAnsi" w:cstheme="majorBidi"/>
       <w:b/>
       <w:bCs/>
       <w:color w:val="365F91" w:themeColor="accent1" w:themeShade="BF"/>
-      <w:sz w:val="28"/>
+      <w:sz w:val="40"/>
       <w:szCs w:val="28"/>
     </w:rPr>
   </w:style>
@@ -3149,13 +5184,13 @@
     <w:basedOn w:val="Carpredefinitoparagrafo"/>
     <w:link w:val="Titolo2"/>
     <w:uiPriority w:val="9"/>
-    <w:rsid w:val="0055105A"/>
+    <w:rsid w:val="000B58CE"/>
     <w:rPr>
       <w:rFonts w:asciiTheme="majorHAnsi" w:eastAsiaTheme="majorEastAsia" w:hAnsiTheme="majorHAnsi" w:cstheme="majorBidi"/>
       <w:b/>
       <w:bCs/>
       <w:color w:val="4F81BD" w:themeColor="accent1"/>
-      <w:sz w:val="26"/>
+      <w:sz w:val="36"/>
       <w:szCs w:val="26"/>
     </w:rPr>
   </w:style>
@@ -3224,12 +5259,13 @@
     <w:basedOn w:val="Carpredefinitoparagrafo"/>
     <w:link w:val="Titolo3"/>
     <w:uiPriority w:val="9"/>
-    <w:rsid w:val="00BB06F1"/>
+    <w:rsid w:val="000B58CE"/>
     <w:rPr>
       <w:rFonts w:asciiTheme="majorHAnsi" w:eastAsiaTheme="majorEastAsia" w:hAnsiTheme="majorHAnsi" w:cstheme="majorBidi"/>
       <w:b/>
       <w:bCs/>
       <w:color w:val="4F81BD" w:themeColor="accent1"/>
+      <w:sz w:val="32"/>
     </w:rPr>
   </w:style>
   <w:style w:type="table" w:customStyle="1" w:styleId="Tabellagriglia5scura-colore12">

</xml_diff>

<commit_message>
Update SDD, introducing NS #1
Modify doc until Notification System (2.4).
</commit_message>
<xml_diff>
--- a/Swatcher_DD/DD_Swatcher.docx
+++ b/Swatcher_DD/DD_Swatcher.docx
@@ -1,6 +1,6 @@
 
 <file path=word/document.xml><?xml version="1.0" encoding="utf-8"?>
-<w:document xmlns:wpc="http://schemas.microsoft.com/office/word/2010/wordprocessingCanvas" xmlns:mo="http://schemas.microsoft.com/office/mac/office/2008/main" xmlns:mc="http://schemas.openxmlformats.org/markup-compatibility/2006" xmlns:mv="urn:schemas-microsoft-com:mac:vml" xmlns:o="urn:schemas-microsoft-com:office:office" xmlns:r="http://schemas.openxmlformats.org/officeDocument/2006/relationships" xmlns:m="http://schemas.openxmlformats.org/officeDocument/2006/math" xmlns:v="urn:schemas-microsoft-com:vml" xmlns:wp14="http://schemas.microsoft.com/office/word/2010/wordprocessingDrawing" xmlns:wp="http://schemas.openxmlformats.org/drawingml/2006/wordprocessingDrawing" xmlns:w10="urn:schemas-microsoft-com:office:word" xmlns:w="http://schemas.openxmlformats.org/wordprocessingml/2006/main" xmlns:w14="http://schemas.microsoft.com/office/word/2010/wordml" xmlns:wpg="http://schemas.microsoft.com/office/word/2010/wordprocessingGroup" xmlns:wpi="http://schemas.microsoft.com/office/word/2010/wordprocessingInk" xmlns:wne="http://schemas.microsoft.com/office/word/2006/wordml" xmlns:wps="http://schemas.microsoft.com/office/word/2010/wordprocessingShape" mc:Ignorable="w14 wp14">
+<w:document xmlns:ve="http://schemas.openxmlformats.org/markup-compatibility/2006" xmlns:o="urn:schemas-microsoft-com:office:office" xmlns:r="http://schemas.openxmlformats.org/officeDocument/2006/relationships" xmlns:m="http://schemas.openxmlformats.org/officeDocument/2006/math" xmlns:v="urn:schemas-microsoft-com:vml" xmlns:wp="http://schemas.openxmlformats.org/drawingml/2006/wordprocessingDrawing" xmlns:w10="urn:schemas-microsoft-com:office:word" xmlns:w="http://schemas.openxmlformats.org/wordprocessingml/2006/main" xmlns:wne="http://schemas.microsoft.com/office/word/2006/wordml">
   <w:body>
     <w:p>
       <w:pPr>
@@ -214,10 +214,12 @@
           <w:sz w:val="36"/>
           <w:szCs w:val="36"/>
         </w:rPr>
-        <w:t xml:space="preserve">Laurea Magistrale in Ingegneria </w:t>
-      </w:r>
-      <w:proofErr w:type="gramStart"/>
-      <w:r>
+        <w:t>Laurea Magistrale in Ingegneria Informatica</w:t>
+      </w:r>
+    </w:p>
+    <w:p>
+      <w:pPr>
+        <w:jc w:val="center"/>
         <w:rPr>
           <w:rFonts w:ascii="Calibri" w:hAnsi="Calibri" w:cs="Calibri"/>
           <w:b/>
@@ -226,21 +228,6 @@
           <w:sz w:val="36"/>
           <w:szCs w:val="36"/>
         </w:rPr>
-        <w:t>Informatica</w:t>
-      </w:r>
-      <w:proofErr w:type="gramEnd"/>
-    </w:p>
-    <w:p>
-      <w:pPr>
-        <w:jc w:val="center"/>
-        <w:rPr>
-          <w:rFonts w:ascii="Calibri" w:hAnsi="Calibri" w:cs="Calibri"/>
-          <w:b/>
-          <w:color w:val="000000"/>
-          <w:kern w:val="36"/>
-          <w:sz w:val="36"/>
-          <w:szCs w:val="36"/>
-        </w:rPr>
       </w:pPr>
     </w:p>
     <w:p>
@@ -287,17 +274,6 @@
           <w:szCs w:val="56"/>
         </w:rPr>
       </w:pPr>
-      <w:r>
-        <w:rPr>
-          <w:rFonts w:ascii="Calibri" w:hAnsi="Calibri" w:cs="Calibri"/>
-          <w:b/>
-          <w:color w:val="000000"/>
-          <w:kern w:val="36"/>
-          <w:sz w:val="56"/>
-          <w:szCs w:val="56"/>
-        </w:rPr>
-        <w:t xml:space="preserve"> </w:t>
-      </w:r>
       <w:r>
         <w:rPr>
           <w:rFonts w:ascii="Calibri" w:hAnsi="Calibri" w:cs="Calibri"/>
@@ -443,7 +419,7 @@
       <w:sdtContent>
         <w:p>
           <w:pPr>
-            <w:pStyle w:val="TOCHeading"/>
+            <w:pStyle w:val="Titolosommario"/>
           </w:pPr>
           <w:r>
             <w:t>Sommario</w:t>
@@ -451,13 +427,14 @@
         </w:p>
         <w:p>
           <w:pPr>
-            <w:pStyle w:val="TOC1"/>
+            <w:pStyle w:val="Sommario1"/>
             <w:tabs>
               <w:tab w:val="right" w:leader="dot" w:pos="9628"/>
             </w:tabs>
             <w:rPr>
               <w:rFonts w:asciiTheme="minorHAnsi" w:eastAsiaTheme="minorEastAsia" w:hAnsiTheme="minorHAnsi"/>
               <w:noProof/>
+              <w:sz w:val="22"/>
               <w:lang w:eastAsia="it-IT"/>
             </w:rPr>
           </w:pPr>
@@ -470,13 +447,13 @@
           <w:r>
             <w:fldChar w:fldCharType="separate"/>
           </w:r>
-          <w:hyperlink w:anchor="_Toc463476071" w:history="1">
-            <w:r>
-              <w:rPr>
-                <w:rStyle w:val="Hyperlink"/>
-                <w:noProof/>
-              </w:rPr>
-              <w:t>1  Introduzione</w:t>
+          <w:hyperlink w:anchor="_Toc467660152" w:history="1">
+            <w:r>
+              <w:rPr>
+                <w:rStyle w:val="Collegamentoipertestuale"/>
+                <w:noProof/>
+              </w:rPr>
+              <w:t>1Introduzione</w:t>
             </w:r>
             <w:r>
               <w:rPr>
@@ -497,7 +474,7 @@
                 <w:noProof/>
                 <w:webHidden/>
               </w:rPr>
-              <w:instrText xml:space="preserve"> PAGEREF _Toc463476071 \h </w:instrText>
+              <w:instrText xml:space="preserve"> PAGEREF _Toc467660152 \h </w:instrText>
             </w:r>
             <w:r>
               <w:rPr>
@@ -517,7 +494,7 @@
                 <w:noProof/>
                 <w:webHidden/>
               </w:rPr>
-              <w:t>2</w:t>
+              <w:t>3</w:t>
             </w:r>
             <w:r>
               <w:rPr>
@@ -530,23 +507,112 @@
         </w:p>
         <w:p>
           <w:pPr>
-            <w:pStyle w:val="TOC2"/>
+            <w:pStyle w:val="Sommario2"/>
+            <w:tabs>
+              <w:tab w:val="left" w:pos="880"/>
+              <w:tab w:val="right" w:leader="dot" w:pos="9628"/>
+            </w:tabs>
+            <w:rPr>
+              <w:rFonts w:asciiTheme="minorHAnsi" w:eastAsiaTheme="minorEastAsia" w:hAnsiTheme="minorHAnsi"/>
+              <w:noProof/>
+              <w:sz w:val="22"/>
+              <w:lang w:eastAsia="it-IT"/>
+            </w:rPr>
+          </w:pPr>
+          <w:hyperlink w:anchor="_Toc467660153" w:history="1">
+            <w:r>
+              <w:rPr>
+                <w:rStyle w:val="Collegamentoipertestuale"/>
+                <w:noProof/>
+              </w:rPr>
+              <w:t>1.1</w:t>
+            </w:r>
+            <w:r>
+              <w:rPr>
+                <w:rFonts w:asciiTheme="minorHAnsi" w:eastAsiaTheme="minorEastAsia" w:hAnsiTheme="minorHAnsi"/>
+                <w:noProof/>
+                <w:sz w:val="22"/>
+                <w:lang w:eastAsia="it-IT"/>
+              </w:rPr>
+              <w:tab/>
+            </w:r>
+            <w:r>
+              <w:rPr>
+                <w:rStyle w:val="Collegamentoipertestuale"/>
+                <w:noProof/>
+              </w:rPr>
+              <w:t>Obiettivo</w:t>
+            </w:r>
+            <w:r>
+              <w:rPr>
+                <w:noProof/>
+                <w:webHidden/>
+              </w:rPr>
+              <w:tab/>
+            </w:r>
+            <w:r>
+              <w:rPr>
+                <w:noProof/>
+                <w:webHidden/>
+              </w:rPr>
+              <w:fldChar w:fldCharType="begin"/>
+            </w:r>
+            <w:r>
+              <w:rPr>
+                <w:noProof/>
+                <w:webHidden/>
+              </w:rPr>
+              <w:instrText xml:space="preserve"> PAGEREF _Toc467660153 \h </w:instrText>
+            </w:r>
+            <w:r>
+              <w:rPr>
+                <w:noProof/>
+                <w:webHidden/>
+              </w:rPr>
+            </w:r>
+            <w:r>
+              <w:rPr>
+                <w:noProof/>
+                <w:webHidden/>
+              </w:rPr>
+              <w:fldChar w:fldCharType="separate"/>
+            </w:r>
+            <w:r>
+              <w:rPr>
+                <w:noProof/>
+                <w:webHidden/>
+              </w:rPr>
+              <w:t>3</w:t>
+            </w:r>
+            <w:r>
+              <w:rPr>
+                <w:noProof/>
+                <w:webHidden/>
+              </w:rPr>
+              <w:fldChar w:fldCharType="end"/>
+            </w:r>
+          </w:hyperlink>
+        </w:p>
+        <w:p>
+          <w:pPr>
+            <w:pStyle w:val="Sommario2"/>
             <w:tabs>
               <w:tab w:val="right" w:leader="dot" w:pos="9628"/>
             </w:tabs>
             <w:rPr>
               <w:rFonts w:asciiTheme="minorHAnsi" w:eastAsiaTheme="minorEastAsia" w:hAnsiTheme="minorHAnsi"/>
               <w:noProof/>
+              <w:sz w:val="22"/>
               <w:lang w:eastAsia="it-IT"/>
             </w:rPr>
           </w:pPr>
-          <w:hyperlink w:anchor="_Toc463476072" w:history="1">
-            <w:r>
-              <w:rPr>
-                <w:rStyle w:val="Hyperlink"/>
-                <w:noProof/>
-              </w:rPr>
-              <w:t>1.1 Obiettivo</w:t>
+          <w:hyperlink w:anchor="_Toc467660154" w:history="1">
+            <w:r>
+              <w:rPr>
+                <w:rStyle w:val="Collegamentoipertestuale"/>
+                <w:noProof/>
+              </w:rPr>
+              <w:t>1.2Scopo del Sistema</w:t>
             </w:r>
             <w:r>
               <w:rPr>
@@ -567,7 +633,7 @@
                 <w:noProof/>
                 <w:webHidden/>
               </w:rPr>
-              <w:instrText xml:space="preserve"> PAGEREF _Toc463476072 \h </w:instrText>
+              <w:instrText xml:space="preserve"> PAGEREF _Toc467660154 \h </w:instrText>
             </w:r>
             <w:r>
               <w:rPr>
@@ -587,7 +653,7 @@
                 <w:noProof/>
                 <w:webHidden/>
               </w:rPr>
-              <w:t>2</w:t>
+              <w:t>4</w:t>
             </w:r>
             <w:r>
               <w:rPr>
@@ -600,23 +666,24 @@
         </w:p>
         <w:p>
           <w:pPr>
-            <w:pStyle w:val="TOC2"/>
+            <w:pStyle w:val="Sommario2"/>
             <w:tabs>
               <w:tab w:val="right" w:leader="dot" w:pos="9628"/>
             </w:tabs>
             <w:rPr>
               <w:rFonts w:asciiTheme="minorHAnsi" w:eastAsiaTheme="minorEastAsia" w:hAnsiTheme="minorHAnsi"/>
               <w:noProof/>
+              <w:sz w:val="22"/>
               <w:lang w:eastAsia="it-IT"/>
             </w:rPr>
           </w:pPr>
-          <w:hyperlink w:anchor="_Toc463476073" w:history="1">
-            <w:r>
-              <w:rPr>
-                <w:rStyle w:val="Hyperlink"/>
-                <w:noProof/>
-              </w:rPr>
-              <w:t>1.2 Scopo del Sistema</w:t>
+          <w:hyperlink w:anchor="_Toc467660155" w:history="1">
+            <w:r>
+              <w:rPr>
+                <w:rStyle w:val="Collegamentoipertestuale"/>
+                <w:noProof/>
+              </w:rPr>
+              <w:t>1.3 Definizioni Acronimi Abbreviazioni</w:t>
             </w:r>
             <w:r>
               <w:rPr>
@@ -637,7 +704,7 @@
                 <w:noProof/>
                 <w:webHidden/>
               </w:rPr>
-              <w:instrText xml:space="preserve"> PAGEREF _Toc463476073 \h </w:instrText>
+              <w:instrText xml:space="preserve"> PAGEREF _Toc467660155 \h </w:instrText>
             </w:r>
             <w:r>
               <w:rPr>
@@ -657,7 +724,7 @@
                 <w:noProof/>
                 <w:webHidden/>
               </w:rPr>
-              <w:t>2</w:t>
+              <w:t>4</w:t>
             </w:r>
             <w:r>
               <w:rPr>
@@ -670,23 +737,24 @@
         </w:p>
         <w:p>
           <w:pPr>
-            <w:pStyle w:val="TOC2"/>
+            <w:pStyle w:val="Sommario1"/>
             <w:tabs>
               <w:tab w:val="right" w:leader="dot" w:pos="9628"/>
             </w:tabs>
             <w:rPr>
               <w:rFonts w:asciiTheme="minorHAnsi" w:eastAsiaTheme="minorEastAsia" w:hAnsiTheme="minorHAnsi"/>
               <w:noProof/>
+              <w:sz w:val="22"/>
               <w:lang w:eastAsia="it-IT"/>
             </w:rPr>
           </w:pPr>
-          <w:hyperlink w:anchor="_Toc463476074" w:history="1">
-            <w:r>
-              <w:rPr>
-                <w:rStyle w:val="Hyperlink"/>
-                <w:noProof/>
-              </w:rPr>
-              <w:t>1.3 Definizioni Acronimi Abbreviazioni</w:t>
+          <w:hyperlink w:anchor="_Toc467660156" w:history="1">
+            <w:r>
+              <w:rPr>
+                <w:rStyle w:val="Collegamentoipertestuale"/>
+                <w:noProof/>
+              </w:rPr>
+              <w:t>2 Architettura del Sistema</w:t>
             </w:r>
             <w:r>
               <w:rPr>
@@ -707,7 +775,7 @@
                 <w:noProof/>
                 <w:webHidden/>
               </w:rPr>
-              <w:instrText xml:space="preserve"> PAGEREF _Toc463476074 \h </w:instrText>
+              <w:instrText xml:space="preserve"> PAGEREF _Toc467660156 \h </w:instrText>
             </w:r>
             <w:r>
               <w:rPr>
@@ -727,7 +795,7 @@
                 <w:noProof/>
                 <w:webHidden/>
               </w:rPr>
-              <w:t>2</w:t>
+              <w:t>5</w:t>
             </w:r>
             <w:r>
               <w:rPr>
@@ -740,23 +808,24 @@
         </w:p>
         <w:p>
           <w:pPr>
-            <w:pStyle w:val="TOC1"/>
+            <w:pStyle w:val="Sommario2"/>
             <w:tabs>
               <w:tab w:val="right" w:leader="dot" w:pos="9628"/>
             </w:tabs>
             <w:rPr>
               <w:rFonts w:asciiTheme="minorHAnsi" w:eastAsiaTheme="minorEastAsia" w:hAnsiTheme="minorHAnsi"/>
               <w:noProof/>
+              <w:sz w:val="22"/>
               <w:lang w:eastAsia="it-IT"/>
             </w:rPr>
           </w:pPr>
-          <w:hyperlink w:anchor="_Toc463476075" w:history="1">
-            <w:r>
-              <w:rPr>
-                <w:rStyle w:val="Hyperlink"/>
-                <w:noProof/>
-              </w:rPr>
-              <w:t>2 Architettura del Sistema</w:t>
+          <w:hyperlink w:anchor="_Toc467660157" w:history="1">
+            <w:r>
+              <w:rPr>
+                <w:rStyle w:val="Collegamentoipertestuale"/>
+                <w:noProof/>
+              </w:rPr>
+              <w:t>2.1 Struttura e collegamenti delle componenti del sistema</w:t>
             </w:r>
             <w:r>
               <w:rPr>
@@ -777,7 +846,7 @@
                 <w:noProof/>
                 <w:webHidden/>
               </w:rPr>
-              <w:instrText xml:space="preserve"> PAGEREF _Toc463476075 \h </w:instrText>
+              <w:instrText xml:space="preserve"> PAGEREF _Toc467660157 \h </w:instrText>
             </w:r>
             <w:r>
               <w:rPr>
@@ -797,7 +866,7 @@
                 <w:noProof/>
                 <w:webHidden/>
               </w:rPr>
-              <w:t>3</w:t>
+              <w:t>5</w:t>
             </w:r>
             <w:r>
               <w:rPr>
@@ -810,23 +879,112 @@
         </w:p>
         <w:p>
           <w:pPr>
-            <w:pStyle w:val="TOC2"/>
+            <w:pStyle w:val="Sommario2"/>
+            <w:tabs>
+              <w:tab w:val="left" w:pos="880"/>
+              <w:tab w:val="right" w:leader="dot" w:pos="9628"/>
+            </w:tabs>
+            <w:rPr>
+              <w:rFonts w:asciiTheme="minorHAnsi" w:eastAsiaTheme="minorEastAsia" w:hAnsiTheme="minorHAnsi"/>
+              <w:noProof/>
+              <w:sz w:val="22"/>
+              <w:lang w:eastAsia="it-IT"/>
+            </w:rPr>
+          </w:pPr>
+          <w:hyperlink w:anchor="_Toc467660158" w:history="1">
+            <w:r>
+              <w:rPr>
+                <w:rStyle w:val="Collegamentoipertestuale"/>
+                <w:noProof/>
+              </w:rPr>
+              <w:t>3.2</w:t>
+            </w:r>
+            <w:r>
+              <w:rPr>
+                <w:rFonts w:asciiTheme="minorHAnsi" w:eastAsiaTheme="minorEastAsia" w:hAnsiTheme="minorHAnsi"/>
+                <w:noProof/>
+                <w:sz w:val="22"/>
+                <w:lang w:eastAsia="it-IT"/>
+              </w:rPr>
+              <w:tab/>
+            </w:r>
+            <w:r>
+              <w:rPr>
+                <w:rStyle w:val="Collegamentoipertestuale"/>
+                <w:noProof/>
+              </w:rPr>
+              <w:t>Sottosistema Client</w:t>
+            </w:r>
+            <w:r>
+              <w:rPr>
+                <w:noProof/>
+                <w:webHidden/>
+              </w:rPr>
+              <w:tab/>
+            </w:r>
+            <w:r>
+              <w:rPr>
+                <w:noProof/>
+                <w:webHidden/>
+              </w:rPr>
+              <w:fldChar w:fldCharType="begin"/>
+            </w:r>
+            <w:r>
+              <w:rPr>
+                <w:noProof/>
+                <w:webHidden/>
+              </w:rPr>
+              <w:instrText xml:space="preserve"> PAGEREF _Toc467660158 \h </w:instrText>
+            </w:r>
+            <w:r>
+              <w:rPr>
+                <w:noProof/>
+                <w:webHidden/>
+              </w:rPr>
+            </w:r>
+            <w:r>
+              <w:rPr>
+                <w:noProof/>
+                <w:webHidden/>
+              </w:rPr>
+              <w:fldChar w:fldCharType="separate"/>
+            </w:r>
+            <w:r>
+              <w:rPr>
+                <w:noProof/>
+                <w:webHidden/>
+              </w:rPr>
+              <w:t>7</w:t>
+            </w:r>
+            <w:r>
+              <w:rPr>
+                <w:noProof/>
+                <w:webHidden/>
+              </w:rPr>
+              <w:fldChar w:fldCharType="end"/>
+            </w:r>
+          </w:hyperlink>
+        </w:p>
+        <w:p>
+          <w:pPr>
+            <w:pStyle w:val="Sommario2"/>
             <w:tabs>
               <w:tab w:val="right" w:leader="dot" w:pos="9628"/>
             </w:tabs>
             <w:rPr>
               <w:rFonts w:asciiTheme="minorHAnsi" w:eastAsiaTheme="minorEastAsia" w:hAnsiTheme="minorHAnsi"/>
               <w:noProof/>
+              <w:sz w:val="22"/>
               <w:lang w:eastAsia="it-IT"/>
             </w:rPr>
           </w:pPr>
-          <w:hyperlink w:anchor="_Toc463476076" w:history="1">
-            <w:r>
-              <w:rPr>
-                <w:rStyle w:val="Hyperlink"/>
-                <w:noProof/>
-              </w:rPr>
-              <w:t>2.1 Struttura e Collegamenti delle componenti del sistema</w:t>
+          <w:hyperlink w:anchor="_Toc467660159" w:history="1">
+            <w:r>
+              <w:rPr>
+                <w:rStyle w:val="Collegamentoipertestuale"/>
+                <w:noProof/>
+              </w:rPr>
+              <w:t>2.3 Sottosistema Server</w:t>
             </w:r>
             <w:r>
               <w:rPr>
@@ -847,7 +1005,7 @@
                 <w:noProof/>
                 <w:webHidden/>
               </w:rPr>
-              <w:instrText xml:space="preserve"> PAGEREF _Toc463476076 \h </w:instrText>
+              <w:instrText xml:space="preserve"> PAGEREF _Toc467660159 \h </w:instrText>
             </w:r>
             <w:r>
               <w:rPr>
@@ -867,7 +1025,7 @@
                 <w:noProof/>
                 <w:webHidden/>
               </w:rPr>
-              <w:t>3</w:t>
+              <w:t>8</w:t>
             </w:r>
             <w:r>
               <w:rPr>
@@ -880,23 +1038,24 @@
         </w:p>
         <w:p>
           <w:pPr>
-            <w:pStyle w:val="TOC2"/>
+            <w:pStyle w:val="Sommario3"/>
             <w:tabs>
               <w:tab w:val="right" w:leader="dot" w:pos="9628"/>
             </w:tabs>
             <w:rPr>
               <w:rFonts w:asciiTheme="minorHAnsi" w:eastAsiaTheme="minorEastAsia" w:hAnsiTheme="minorHAnsi"/>
               <w:noProof/>
+              <w:sz w:val="22"/>
               <w:lang w:eastAsia="it-IT"/>
             </w:rPr>
           </w:pPr>
-          <w:hyperlink w:anchor="_Toc463476077" w:history="1">
-            <w:r>
-              <w:rPr>
-                <w:rStyle w:val="Hyperlink"/>
-                <w:noProof/>
-              </w:rPr>
-              <w:t>2.2 Sottosistema Client</w:t>
+          <w:hyperlink w:anchor="_Toc467660160" w:history="1">
+            <w:r>
+              <w:rPr>
+                <w:rStyle w:val="Collegamentoipertestuale"/>
+                <w:noProof/>
+              </w:rPr>
+              <w:t>2.3.1MWS – Motion Webcam Server</w:t>
             </w:r>
             <w:r>
               <w:rPr>
@@ -917,7 +1076,7 @@
                 <w:noProof/>
                 <w:webHidden/>
               </w:rPr>
-              <w:instrText xml:space="preserve"> PAGEREF _Toc463476077 \h </w:instrText>
+              <w:instrText xml:space="preserve"> PAGEREF _Toc467660160 \h </w:instrText>
             </w:r>
             <w:r>
               <w:rPr>
@@ -937,7 +1096,7 @@
                 <w:noProof/>
                 <w:webHidden/>
               </w:rPr>
-              <w:t>4</w:t>
+              <w:t>9</w:t>
             </w:r>
             <w:r>
               <w:rPr>
@@ -950,23 +1109,552 @@
         </w:p>
         <w:p>
           <w:pPr>
-            <w:pStyle w:val="TOC2"/>
+            <w:pStyle w:val="Sommario3"/>
+            <w:tabs>
+              <w:tab w:val="left" w:pos="1320"/>
+              <w:tab w:val="right" w:leader="dot" w:pos="9628"/>
+            </w:tabs>
+            <w:rPr>
+              <w:rFonts w:asciiTheme="minorHAnsi" w:eastAsiaTheme="minorEastAsia" w:hAnsiTheme="minorHAnsi"/>
+              <w:noProof/>
+              <w:sz w:val="22"/>
+              <w:lang w:eastAsia="it-IT"/>
+            </w:rPr>
+          </w:pPr>
+          <w:hyperlink w:anchor="_Toc467660161" w:history="1">
+            <w:r>
+              <w:rPr>
+                <w:rStyle w:val="Collegamentoipertestuale"/>
+                <w:noProof/>
+              </w:rPr>
+              <w:t>2.3.2</w:t>
+            </w:r>
+            <w:r>
+              <w:rPr>
+                <w:rFonts w:asciiTheme="minorHAnsi" w:eastAsiaTheme="minorEastAsia" w:hAnsiTheme="minorHAnsi"/>
+                <w:noProof/>
+                <w:sz w:val="22"/>
+                <w:lang w:eastAsia="it-IT"/>
+              </w:rPr>
+              <w:tab/>
+            </w:r>
+            <w:r>
+              <w:rPr>
+                <w:rStyle w:val="Collegamentoipertestuale"/>
+                <w:noProof/>
+              </w:rPr>
+              <w:t>AWS – Apache Web Server</w:t>
+            </w:r>
+            <w:r>
+              <w:rPr>
+                <w:noProof/>
+                <w:webHidden/>
+              </w:rPr>
+              <w:tab/>
+            </w:r>
+            <w:r>
+              <w:rPr>
+                <w:noProof/>
+                <w:webHidden/>
+              </w:rPr>
+              <w:fldChar w:fldCharType="begin"/>
+            </w:r>
+            <w:r>
+              <w:rPr>
+                <w:noProof/>
+                <w:webHidden/>
+              </w:rPr>
+              <w:instrText xml:space="preserve"> PAGEREF _Toc467660161 \h </w:instrText>
+            </w:r>
+            <w:r>
+              <w:rPr>
+                <w:noProof/>
+                <w:webHidden/>
+              </w:rPr>
+            </w:r>
+            <w:r>
+              <w:rPr>
+                <w:noProof/>
+                <w:webHidden/>
+              </w:rPr>
+              <w:fldChar w:fldCharType="separate"/>
+            </w:r>
+            <w:r>
+              <w:rPr>
+                <w:noProof/>
+                <w:webHidden/>
+              </w:rPr>
+              <w:t>10</w:t>
+            </w:r>
+            <w:r>
+              <w:rPr>
+                <w:noProof/>
+                <w:webHidden/>
+              </w:rPr>
+              <w:fldChar w:fldCharType="end"/>
+            </w:r>
+          </w:hyperlink>
+        </w:p>
+        <w:p>
+          <w:pPr>
+            <w:pStyle w:val="Sommario3"/>
+            <w:tabs>
+              <w:tab w:val="left" w:pos="1320"/>
+              <w:tab w:val="right" w:leader="dot" w:pos="9628"/>
+            </w:tabs>
+            <w:rPr>
+              <w:rFonts w:asciiTheme="minorHAnsi" w:eastAsiaTheme="minorEastAsia" w:hAnsiTheme="minorHAnsi"/>
+              <w:noProof/>
+              <w:sz w:val="22"/>
+              <w:lang w:eastAsia="it-IT"/>
+            </w:rPr>
+          </w:pPr>
+          <w:hyperlink w:anchor="_Toc467660162" w:history="1">
+            <w:r>
+              <w:rPr>
+                <w:rStyle w:val="Collegamentoipertestuale"/>
+                <w:noProof/>
+              </w:rPr>
+              <w:t>2.3.3</w:t>
+            </w:r>
+            <w:r>
+              <w:rPr>
+                <w:rFonts w:asciiTheme="minorHAnsi" w:eastAsiaTheme="minorEastAsia" w:hAnsiTheme="minorHAnsi"/>
+                <w:noProof/>
+                <w:sz w:val="22"/>
+                <w:lang w:eastAsia="it-IT"/>
+              </w:rPr>
+              <w:tab/>
+            </w:r>
+            <w:r>
+              <w:rPr>
+                <w:rStyle w:val="Collegamentoipertestuale"/>
+                <w:noProof/>
+              </w:rPr>
+              <w:t>File System</w:t>
+            </w:r>
+            <w:r>
+              <w:rPr>
+                <w:noProof/>
+                <w:webHidden/>
+              </w:rPr>
+              <w:tab/>
+            </w:r>
+            <w:r>
+              <w:rPr>
+                <w:noProof/>
+                <w:webHidden/>
+              </w:rPr>
+              <w:fldChar w:fldCharType="begin"/>
+            </w:r>
+            <w:r>
+              <w:rPr>
+                <w:noProof/>
+                <w:webHidden/>
+              </w:rPr>
+              <w:instrText xml:space="preserve"> PAGEREF _Toc467660162 \h </w:instrText>
+            </w:r>
+            <w:r>
+              <w:rPr>
+                <w:noProof/>
+                <w:webHidden/>
+              </w:rPr>
+            </w:r>
+            <w:r>
+              <w:rPr>
+                <w:noProof/>
+                <w:webHidden/>
+              </w:rPr>
+              <w:fldChar w:fldCharType="separate"/>
+            </w:r>
+            <w:r>
+              <w:rPr>
+                <w:noProof/>
+                <w:webHidden/>
+              </w:rPr>
+              <w:t>10</w:t>
+            </w:r>
+            <w:r>
+              <w:rPr>
+                <w:noProof/>
+                <w:webHidden/>
+              </w:rPr>
+              <w:fldChar w:fldCharType="end"/>
+            </w:r>
+          </w:hyperlink>
+        </w:p>
+        <w:p>
+          <w:pPr>
+            <w:pStyle w:val="Sommario2"/>
+            <w:tabs>
+              <w:tab w:val="left" w:pos="880"/>
+              <w:tab w:val="right" w:leader="dot" w:pos="9628"/>
+            </w:tabs>
+            <w:rPr>
+              <w:rFonts w:asciiTheme="minorHAnsi" w:eastAsiaTheme="minorEastAsia" w:hAnsiTheme="minorHAnsi"/>
+              <w:noProof/>
+              <w:sz w:val="22"/>
+              <w:lang w:eastAsia="it-IT"/>
+            </w:rPr>
+          </w:pPr>
+          <w:hyperlink w:anchor="_Toc467660163" w:history="1">
+            <w:r>
+              <w:rPr>
+                <w:rStyle w:val="Collegamentoipertestuale"/>
+                <w:noProof/>
+              </w:rPr>
+              <w:t>2.4</w:t>
+            </w:r>
+            <w:r>
+              <w:rPr>
+                <w:rFonts w:asciiTheme="minorHAnsi" w:eastAsiaTheme="minorEastAsia" w:hAnsiTheme="minorHAnsi"/>
+                <w:noProof/>
+                <w:sz w:val="22"/>
+                <w:lang w:eastAsia="it-IT"/>
+              </w:rPr>
+              <w:tab/>
+            </w:r>
+            <w:r>
+              <w:rPr>
+                <w:rStyle w:val="Collegamentoipertestuale"/>
+                <w:noProof/>
+              </w:rPr>
+              <w:t>Sottosistema di Notifica</w:t>
+            </w:r>
+            <w:r>
+              <w:rPr>
+                <w:noProof/>
+                <w:webHidden/>
+              </w:rPr>
+              <w:tab/>
+            </w:r>
+            <w:r>
+              <w:rPr>
+                <w:noProof/>
+                <w:webHidden/>
+              </w:rPr>
+              <w:fldChar w:fldCharType="begin"/>
+            </w:r>
+            <w:r>
+              <w:rPr>
+                <w:noProof/>
+                <w:webHidden/>
+              </w:rPr>
+              <w:instrText xml:space="preserve"> PAGEREF _Toc467660163 \h </w:instrText>
+            </w:r>
+            <w:r>
+              <w:rPr>
+                <w:noProof/>
+                <w:webHidden/>
+              </w:rPr>
+            </w:r>
+            <w:r>
+              <w:rPr>
+                <w:noProof/>
+                <w:webHidden/>
+              </w:rPr>
+              <w:fldChar w:fldCharType="separate"/>
+            </w:r>
+            <w:r>
+              <w:rPr>
+                <w:noProof/>
+                <w:webHidden/>
+              </w:rPr>
+              <w:t>11</w:t>
+            </w:r>
+            <w:r>
+              <w:rPr>
+                <w:noProof/>
+                <w:webHidden/>
+              </w:rPr>
+              <w:fldChar w:fldCharType="end"/>
+            </w:r>
+          </w:hyperlink>
+        </w:p>
+        <w:p>
+          <w:pPr>
+            <w:pStyle w:val="Sommario2"/>
+            <w:tabs>
+              <w:tab w:val="left" w:pos="880"/>
+              <w:tab w:val="right" w:leader="dot" w:pos="9628"/>
+            </w:tabs>
+            <w:rPr>
+              <w:rFonts w:asciiTheme="minorHAnsi" w:eastAsiaTheme="minorEastAsia" w:hAnsiTheme="minorHAnsi"/>
+              <w:noProof/>
+              <w:sz w:val="22"/>
+              <w:lang w:eastAsia="it-IT"/>
+            </w:rPr>
+          </w:pPr>
+          <w:hyperlink w:anchor="_Toc467660164" w:history="1">
+            <w:r>
+              <w:rPr>
+                <w:rStyle w:val="Collegamentoipertestuale"/>
+                <w:noProof/>
+              </w:rPr>
+              <w:t>2.5</w:t>
+            </w:r>
+            <w:r>
+              <w:rPr>
+                <w:rFonts w:asciiTheme="minorHAnsi" w:eastAsiaTheme="minorEastAsia" w:hAnsiTheme="minorHAnsi"/>
+                <w:noProof/>
+                <w:sz w:val="22"/>
+                <w:lang w:eastAsia="it-IT"/>
+              </w:rPr>
+              <w:tab/>
+            </w:r>
+            <w:r>
+              <w:rPr>
+                <w:rStyle w:val="Collegamentoipertestuale"/>
+                <w:noProof/>
+              </w:rPr>
+              <w:t>Sottosistema di Comunicazione</w:t>
+            </w:r>
+            <w:r>
+              <w:rPr>
+                <w:noProof/>
+                <w:webHidden/>
+              </w:rPr>
+              <w:tab/>
+            </w:r>
+            <w:r>
+              <w:rPr>
+                <w:noProof/>
+                <w:webHidden/>
+              </w:rPr>
+              <w:fldChar w:fldCharType="begin"/>
+            </w:r>
+            <w:r>
+              <w:rPr>
+                <w:noProof/>
+                <w:webHidden/>
+              </w:rPr>
+              <w:instrText xml:space="preserve"> PAGEREF _Toc467660164 \h </w:instrText>
+            </w:r>
+            <w:r>
+              <w:rPr>
+                <w:noProof/>
+                <w:webHidden/>
+              </w:rPr>
+            </w:r>
+            <w:r>
+              <w:rPr>
+                <w:noProof/>
+                <w:webHidden/>
+              </w:rPr>
+              <w:fldChar w:fldCharType="separate"/>
+            </w:r>
+            <w:r>
+              <w:rPr>
+                <w:noProof/>
+                <w:webHidden/>
+              </w:rPr>
+              <w:t>11</w:t>
+            </w:r>
+            <w:r>
+              <w:rPr>
+                <w:noProof/>
+                <w:webHidden/>
+              </w:rPr>
+              <w:fldChar w:fldCharType="end"/>
+            </w:r>
+          </w:hyperlink>
+        </w:p>
+        <w:p>
+          <w:pPr>
+            <w:pStyle w:val="Sommario2"/>
+            <w:tabs>
+              <w:tab w:val="left" w:pos="880"/>
+              <w:tab w:val="right" w:leader="dot" w:pos="9628"/>
+            </w:tabs>
+            <w:rPr>
+              <w:rFonts w:asciiTheme="minorHAnsi" w:eastAsiaTheme="minorEastAsia" w:hAnsiTheme="minorHAnsi"/>
+              <w:noProof/>
+              <w:sz w:val="22"/>
+              <w:lang w:eastAsia="it-IT"/>
+            </w:rPr>
+          </w:pPr>
+          <w:hyperlink w:anchor="_Toc467660165" w:history="1">
+            <w:r>
+              <w:rPr>
+                <w:rStyle w:val="Collegamentoipertestuale"/>
+                <w:noProof/>
+              </w:rPr>
+              <w:t>2.6</w:t>
+            </w:r>
+            <w:r>
+              <w:rPr>
+                <w:rFonts w:asciiTheme="minorHAnsi" w:eastAsiaTheme="minorEastAsia" w:hAnsiTheme="minorHAnsi"/>
+                <w:noProof/>
+                <w:sz w:val="22"/>
+                <w:lang w:eastAsia="it-IT"/>
+              </w:rPr>
+              <w:tab/>
+            </w:r>
+            <w:r>
+              <w:rPr>
+                <w:rStyle w:val="Collegamentoipertestuale"/>
+                <w:noProof/>
+              </w:rPr>
+              <w:t xml:space="preserve"> Diagrammi di Interazione</w:t>
+            </w:r>
+            <w:r>
+              <w:rPr>
+                <w:noProof/>
+                <w:webHidden/>
+              </w:rPr>
+              <w:tab/>
+            </w:r>
+            <w:r>
+              <w:rPr>
+                <w:noProof/>
+                <w:webHidden/>
+              </w:rPr>
+              <w:fldChar w:fldCharType="begin"/>
+            </w:r>
+            <w:r>
+              <w:rPr>
+                <w:noProof/>
+                <w:webHidden/>
+              </w:rPr>
+              <w:instrText xml:space="preserve"> PAGEREF _Toc467660165 \h </w:instrText>
+            </w:r>
+            <w:r>
+              <w:rPr>
+                <w:noProof/>
+                <w:webHidden/>
+              </w:rPr>
+            </w:r>
+            <w:r>
+              <w:rPr>
+                <w:noProof/>
+                <w:webHidden/>
+              </w:rPr>
+              <w:fldChar w:fldCharType="separate"/>
+            </w:r>
+            <w:r>
+              <w:rPr>
+                <w:noProof/>
+                <w:webHidden/>
+              </w:rPr>
+              <w:t>11</w:t>
+            </w:r>
+            <w:r>
+              <w:rPr>
+                <w:noProof/>
+                <w:webHidden/>
+              </w:rPr>
+              <w:fldChar w:fldCharType="end"/>
+            </w:r>
+          </w:hyperlink>
+        </w:p>
+        <w:p>
+          <w:pPr>
+            <w:pStyle w:val="Sommario2"/>
+            <w:tabs>
+              <w:tab w:val="left" w:pos="880"/>
+              <w:tab w:val="right" w:leader="dot" w:pos="9628"/>
+            </w:tabs>
+            <w:rPr>
+              <w:rFonts w:asciiTheme="minorHAnsi" w:eastAsiaTheme="minorEastAsia" w:hAnsiTheme="minorHAnsi"/>
+              <w:noProof/>
+              <w:sz w:val="22"/>
+              <w:lang w:eastAsia="it-IT"/>
+            </w:rPr>
+          </w:pPr>
+          <w:hyperlink w:anchor="_Toc467660166" w:history="1">
+            <w:r>
+              <w:rPr>
+                <w:rStyle w:val="Collegamentoipertestuale"/>
+                <w:noProof/>
+              </w:rPr>
+              <w:t>2.6</w:t>
+            </w:r>
+            <w:r>
+              <w:rPr>
+                <w:rFonts w:asciiTheme="minorHAnsi" w:eastAsiaTheme="minorEastAsia" w:hAnsiTheme="minorHAnsi"/>
+                <w:noProof/>
+                <w:sz w:val="22"/>
+                <w:lang w:eastAsia="it-IT"/>
+              </w:rPr>
+              <w:tab/>
+            </w:r>
+            <w:r>
+              <w:rPr>
+                <w:rStyle w:val="Collegamentoipertestuale"/>
+                <w:noProof/>
+              </w:rPr>
+              <w:t>Mapping Hardware/Software</w:t>
+            </w:r>
+            <w:r>
+              <w:rPr>
+                <w:noProof/>
+                <w:webHidden/>
+              </w:rPr>
+              <w:tab/>
+            </w:r>
+            <w:r>
+              <w:rPr>
+                <w:noProof/>
+                <w:webHidden/>
+              </w:rPr>
+              <w:fldChar w:fldCharType="begin"/>
+            </w:r>
+            <w:r>
+              <w:rPr>
+                <w:noProof/>
+                <w:webHidden/>
+              </w:rPr>
+              <w:instrText xml:space="preserve"> PAGEREF _Toc467660166 \h </w:instrText>
+            </w:r>
+            <w:r>
+              <w:rPr>
+                <w:noProof/>
+                <w:webHidden/>
+              </w:rPr>
+            </w:r>
+            <w:r>
+              <w:rPr>
+                <w:noProof/>
+                <w:webHidden/>
+              </w:rPr>
+              <w:fldChar w:fldCharType="separate"/>
+            </w:r>
+            <w:r>
+              <w:rPr>
+                <w:noProof/>
+                <w:webHidden/>
+              </w:rPr>
+              <w:t>11</w:t>
+            </w:r>
+            <w:r>
+              <w:rPr>
+                <w:noProof/>
+                <w:webHidden/>
+              </w:rPr>
+              <w:fldChar w:fldCharType="end"/>
+            </w:r>
+          </w:hyperlink>
+        </w:p>
+        <w:p>
+          <w:pPr>
+            <w:pStyle w:val="Sommario1"/>
             <w:tabs>
               <w:tab w:val="right" w:leader="dot" w:pos="9628"/>
             </w:tabs>
             <w:rPr>
               <w:rFonts w:asciiTheme="minorHAnsi" w:eastAsiaTheme="minorEastAsia" w:hAnsiTheme="minorHAnsi"/>
               <w:noProof/>
+              <w:sz w:val="22"/>
               <w:lang w:eastAsia="it-IT"/>
             </w:rPr>
           </w:pPr>
-          <w:hyperlink w:anchor="_Toc463476078" w:history="1">
-            <w:r>
-              <w:rPr>
-                <w:rStyle w:val="Hyperlink"/>
-                <w:noProof/>
-              </w:rPr>
-              <w:t>2.3 Sottosistema Server</w:t>
+          <w:hyperlink w:anchor="_Toc467660167" w:history="1">
+            <w:r>
+              <w:rPr>
+                <w:rStyle w:val="Collegamentoipertestuale"/>
+                <w:noProof/>
+              </w:rPr>
+              <w:t>3 Diagrammi delle Classi</w:t>
             </w:r>
             <w:r>
               <w:rPr>
@@ -987,7 +1675,7 @@
                 <w:noProof/>
                 <w:webHidden/>
               </w:rPr>
-              <w:instrText xml:space="preserve"> PAGEREF _Toc463476078 \h </w:instrText>
+              <w:instrText xml:space="preserve"> PAGEREF _Toc467660167 \h </w:instrText>
             </w:r>
             <w:r>
               <w:rPr>
@@ -1007,77 +1695,7 @@
                 <w:noProof/>
                 <w:webHidden/>
               </w:rPr>
-              <w:t>4</w:t>
-            </w:r>
-            <w:r>
-              <w:rPr>
-                <w:noProof/>
-                <w:webHidden/>
-              </w:rPr>
-              <w:fldChar w:fldCharType="end"/>
-            </w:r>
-          </w:hyperlink>
-        </w:p>
-        <w:p>
-          <w:pPr>
-            <w:pStyle w:val="TOC3"/>
-            <w:tabs>
-              <w:tab w:val="right" w:leader="dot" w:pos="9628"/>
-            </w:tabs>
-            <w:rPr>
-              <w:rFonts w:asciiTheme="minorHAnsi" w:eastAsiaTheme="minorEastAsia" w:hAnsiTheme="minorHAnsi"/>
-              <w:noProof/>
-              <w:lang w:eastAsia="it-IT"/>
-            </w:rPr>
-          </w:pPr>
-          <w:hyperlink w:anchor="_Toc463476079" w:history="1">
-            <w:r>
-              <w:rPr>
-                <w:rStyle w:val="Hyperlink"/>
-                <w:noProof/>
-              </w:rPr>
-              <w:t>2.3.1MWS</w:t>
-            </w:r>
-            <w:r>
-              <w:rPr>
-                <w:noProof/>
-                <w:webHidden/>
-              </w:rPr>
-              <w:tab/>
-            </w:r>
-            <w:r>
-              <w:rPr>
-                <w:noProof/>
-                <w:webHidden/>
-              </w:rPr>
-              <w:fldChar w:fldCharType="begin"/>
-            </w:r>
-            <w:r>
-              <w:rPr>
-                <w:noProof/>
-                <w:webHidden/>
-              </w:rPr>
-              <w:instrText xml:space="preserve"> PAGEREF _Toc463476079 \h </w:instrText>
-            </w:r>
-            <w:r>
-              <w:rPr>
-                <w:noProof/>
-                <w:webHidden/>
-              </w:rPr>
-            </w:r>
-            <w:r>
-              <w:rPr>
-                <w:noProof/>
-                <w:webHidden/>
-              </w:rPr>
-              <w:fldChar w:fldCharType="separate"/>
-            </w:r>
-            <w:r>
-              <w:rPr>
-                <w:noProof/>
-                <w:webHidden/>
-              </w:rPr>
-              <w:t>4</w:t>
+              <w:t>12</w:t>
             </w:r>
             <w:r>
               <w:rPr>
@@ -1097,119 +1715,105 @@
     </w:sdt>
     <w:p>
       <w:pPr>
-        <w:pStyle w:val="Heading1"/>
-      </w:pPr>
-    </w:p>
-    <w:p>
-      <w:pPr>
-        <w:pStyle w:val="Heading1"/>
-      </w:pPr>
-    </w:p>
-    <w:p>
-      <w:pPr>
-        <w:pStyle w:val="Heading1"/>
-      </w:pPr>
-    </w:p>
-    <w:p>
-      <w:pPr>
-        <w:pStyle w:val="Heading1"/>
-      </w:pPr>
-    </w:p>
-    <w:p>
-      <w:pPr>
-        <w:pStyle w:val="Heading1"/>
-      </w:pPr>
-    </w:p>
-    <w:p>
-      <w:pPr>
-        <w:pStyle w:val="Heading1"/>
-      </w:pPr>
-    </w:p>
-    <w:p>
-      <w:pPr>
-        <w:pStyle w:val="Heading1"/>
-      </w:pPr>
-    </w:p>
-    <w:p>
-      <w:pPr>
-        <w:pStyle w:val="Heading1"/>
+        <w:pStyle w:val="Titolo1"/>
+      </w:pPr>
+    </w:p>
+    <w:p>
+      <w:pPr>
+        <w:pStyle w:val="Titolo1"/>
+      </w:pPr>
+    </w:p>
+    <w:p>
+      <w:pPr>
+        <w:pStyle w:val="Titolo1"/>
+      </w:pPr>
+    </w:p>
+    <w:p>
+      <w:pPr>
+        <w:pStyle w:val="Titolo1"/>
+      </w:pPr>
+    </w:p>
+    <w:p>
+      <w:pPr>
+        <w:rPr>
+          <w:rFonts w:asciiTheme="majorHAnsi" w:eastAsiaTheme="majorEastAsia" w:hAnsiTheme="majorHAnsi" w:cstheme="majorBidi"/>
+          <w:b/>
+          <w:bCs/>
+          <w:color w:val="365F91" w:themeColor="accent1" w:themeShade="BF"/>
+          <w:sz w:val="40"/>
+          <w:szCs w:val="28"/>
+        </w:rPr>
+      </w:pPr>
+    </w:p>
+    <w:p>
+      <w:pPr>
+        <w:rPr>
+          <w:rFonts w:asciiTheme="majorHAnsi" w:eastAsiaTheme="majorEastAsia" w:hAnsiTheme="majorHAnsi" w:cstheme="majorBidi"/>
+          <w:b/>
+          <w:bCs/>
+          <w:color w:val="365F91" w:themeColor="accent1" w:themeShade="BF"/>
+          <w:sz w:val="40"/>
+          <w:szCs w:val="28"/>
+        </w:rPr>
       </w:pPr>
     </w:p>
     <w:p/>
-    <w:p/>
-    <w:p>
-      <w:pPr>
-        <w:pStyle w:val="Heading1"/>
-      </w:pPr>
-      <w:bookmarkStart w:id="0" w:name="_Toc463476071"/>
+    <w:p>
+      <w:pPr>
+        <w:pStyle w:val="Titolo1"/>
+      </w:pPr>
+      <w:bookmarkStart w:id="0" w:name="_Toc467660152"/>
       <w:r>
         <w:lastRenderedPageBreak/>
         <w:t>1</w:t>
       </w:r>
-      <w:proofErr w:type="gramStart"/>
+      <w:r>
+        <w:t>Introduzione</w:t>
+      </w:r>
+      <w:bookmarkEnd w:id="0"/>
+    </w:p>
+    <w:p/>
+    <w:p>
+      <w:r>
+        <w:t xml:space="preserve">Il presente documento </w:t>
+      </w:r>
+      <w:r>
+        <w:t>contiene</w:t>
+      </w:r>
       <w:r>
         <w:t xml:space="preserve"> </w:t>
       </w:r>
       <w:r>
-        <w:t xml:space="preserve"> </w:t>
-      </w:r>
-      <w:proofErr w:type="gramEnd"/>
-      <w:r>
-        <w:t>Introduzione</w:t>
-      </w:r>
-      <w:bookmarkEnd w:id="0"/>
+        <w:t xml:space="preserve">l’SDD (Software Design </w:t>
+      </w:r>
+      <w:proofErr w:type="spellStart"/>
+      <w:r>
+        <w:t>Description</w:t>
+      </w:r>
+      <w:proofErr w:type="spellEnd"/>
+      <w:r>
+        <w:t>) del sistema “</w:t>
+      </w:r>
+      <w:proofErr w:type="spellStart"/>
+      <w:r>
+        <w:t>Swatcher</w:t>
+      </w:r>
+      <w:proofErr w:type="spellEnd"/>
+      <w:r>
+        <w:t>”.</w:t>
+      </w:r>
     </w:p>
     <w:p/>
     <w:p>
-      <w:r>
-        <w:t xml:space="preserve">Il presente documento </w:t>
-      </w:r>
-      <w:r>
-        <w:t>contiene</w:t>
-      </w:r>
-      <w:r>
-        <w:t xml:space="preserve"> </w:t>
-      </w:r>
-      <w:proofErr w:type="gramStart"/>
-      <w:r>
-        <w:t>l’</w:t>
-      </w:r>
-      <w:proofErr w:type="gramEnd"/>
-      <w:r>
-        <w:t xml:space="preserve">SDD (Software Design </w:t>
-      </w:r>
-      <w:proofErr w:type="spellStart"/>
-      <w:r>
-        <w:t>Description</w:t>
-      </w:r>
-      <w:proofErr w:type="spellEnd"/>
-      <w:r>
-        <w:t>) del sistema “</w:t>
-      </w:r>
-      <w:proofErr w:type="spellStart"/>
-      <w:r>
-        <w:t>Swatcher</w:t>
-      </w:r>
-      <w:proofErr w:type="spellEnd"/>
-      <w:r>
-        <w:t>”.</w:t>
-      </w:r>
-    </w:p>
-    <w:p>
-      <w:r>
-        <w:t xml:space="preserve"> </w:t>
-      </w:r>
-    </w:p>
-    <w:p>
-      <w:pPr>
-        <w:pStyle w:val="Heading2"/>
+      <w:pPr>
+        <w:pStyle w:val="Titolo2"/>
         <w:numPr>
           <w:ilvl w:val="1"/>
           <w:numId w:val="5"/>
         </w:numPr>
       </w:pPr>
       <w:bookmarkStart w:id="1" w:name="_Ref463475344"/>
-      <w:bookmarkStart w:id="2" w:name="_Toc463476072"/>
+      <w:bookmarkStart w:id="2" w:name="_Toc467660153"/>
       <w:r>
         <w:t>Obiettivo</w:t>
       </w:r>
@@ -1224,14 +1828,9 @@
       <w:r>
         <w:t xml:space="preserve"> documento è </w:t>
       </w:r>
-      <w:proofErr w:type="gramStart"/>
       <w:r>
         <w:t>quello di</w:t>
       </w:r>
-      <w:proofErr w:type="gramEnd"/>
-      <w:r>
-        <w:t xml:space="preserve"> </w:t>
-      </w:r>
       <w:r>
         <w:t>illustrare</w:t>
       </w:r>
@@ -1250,24 +1849,13 @@
         <w:t xml:space="preserve"> una descrizione dettagliata delle componenti dalle quali è composto e le loro modalità di interconnessione.</w:t>
       </w:r>
       <w:r>
-        <w:t xml:space="preserve"> </w:t>
-      </w:r>
-      <w:r>
         <w:t xml:space="preserve">La descrizione del sistema qui presentata </w:t>
       </w:r>
       <w:r>
         <w:t>è</w:t>
       </w:r>
       <w:r>
-        <w:t xml:space="preserve"> di supporto </w:t>
-      </w:r>
-      <w:proofErr w:type="gramStart"/>
-      <w:r>
-        <w:t>ad</w:t>
-      </w:r>
-      <w:proofErr w:type="gramEnd"/>
-      <w:r>
-        <w:t xml:space="preserve"> </w:t>
+        <w:t xml:space="preserve"> di supporto ad</w:t>
       </w:r>
       <w:r>
         <w:t xml:space="preserve">eventuali </w:t>
@@ -1279,16 +1867,13 @@
     <w:p/>
     <w:p>
       <w:pPr>
-        <w:pStyle w:val="Heading2"/>
-      </w:pPr>
+        <w:pStyle w:val="Titolo2"/>
+      </w:pPr>
+      <w:bookmarkStart w:id="3" w:name="_Toc467660154"/>
       <w:r>
         <w:t>1.2</w:t>
       </w:r>
       <w:r>
-        <w:t xml:space="preserve"> </w:t>
-      </w:r>
-      <w:bookmarkStart w:id="3" w:name="_Toc463476073"/>
-      <w:r>
         <w:t>Scopo del Sistema</w:t>
       </w:r>
       <w:bookmarkEnd w:id="3"/>
@@ -1301,15 +1886,7 @@
       </w:r>
       <w:proofErr w:type="spellEnd"/>
       <w:r>
-        <w:t xml:space="preserve"> è un sistema di </w:t>
-      </w:r>
-      <w:proofErr w:type="gramStart"/>
-      <w:r>
-        <w:t>video-sorveglianza remoto</w:t>
-      </w:r>
-      <w:proofErr w:type="gramEnd"/>
-      <w:r>
-        <w:t xml:space="preserve"> composto da un’applicazione </w:t>
+        <w:t xml:space="preserve"> è un sistema di video-sorveglianza remoto composto da un’applicazione </w:t>
       </w:r>
       <w:proofErr w:type="spellStart"/>
       <w:r>
@@ -1322,15 +1899,7 @@
     </w:p>
     <w:p>
       <w:r>
-        <w:t>L’intera applicazione realizzata</w:t>
-      </w:r>
-      <w:proofErr w:type="gramStart"/>
-      <w:r>
-        <w:t xml:space="preserve">  </w:t>
-      </w:r>
-      <w:proofErr w:type="gramEnd"/>
-      <w:r>
-        <w:t xml:space="preserve">è un tipico sistema Client/Server dove la parte Client è rappresentata dall’app. </w:t>
+        <w:t xml:space="preserve">L’intera applicazione realizzataè un tipico sistema Client/Server dove la parte Client è rappresentata dall’app. </w:t>
       </w:r>
       <w:proofErr w:type="spellStart"/>
       <w:r>
@@ -1351,23 +1920,15 @@
     </w:p>
     <w:p>
       <w:r>
-        <w:t xml:space="preserve">L’applicazione consente all’utente un’interazione in tempo reale costituita dalla visualizzazione dello streaming video, dalla cattura di foto e registrazione di video. Il sistema, inoltre, è in grado di rilevare movimenti nell’ambiente sorvegliato </w:t>
-      </w:r>
-      <w:proofErr w:type="gramStart"/>
-      <w:r>
-        <w:t>ed</w:t>
-      </w:r>
-      <w:proofErr w:type="gramEnd"/>
-      <w:r>
-        <w:t xml:space="preserve"> avvertire l’utente dell’evento rilevato mediante notifica alla componente client.</w:t>
+        <w:t>L’applicazione consente all’utente un’interazione in tempo reale costituita dalla visualizzazione dello streaming video, dalla cattura di foto e registrazione di video. Il sistema, inoltre, è in grado di rilevare movimenti nell’ambiente sorvegliato ed avvertire l’utente dell’evento rilevato mediante notifica alla componente client.</w:t>
       </w:r>
     </w:p>
     <w:p/>
     <w:p>
       <w:pPr>
-        <w:pStyle w:val="Heading2"/>
-      </w:pPr>
-      <w:bookmarkStart w:id="4" w:name="_Toc463476074"/>
+        <w:pStyle w:val="Titolo2"/>
+      </w:pPr>
+      <w:bookmarkStart w:id="4" w:name="_Toc467660155"/>
       <w:r>
         <w:t xml:space="preserve">1.3 </w:t>
       </w:r>
@@ -1392,7 +1953,7 @@
         </w:tblBorders>
         <w:shd w:val="clear" w:color="auto" w:fill="BDC0BF"/>
         <w:tblLayout w:type="fixed"/>
-        <w:tblLook w:val="04A0" w:firstRow="1" w:lastRow="0" w:firstColumn="1" w:lastColumn="0" w:noHBand="0" w:noVBand="1"/>
+        <w:tblLook w:val="04A0"/>
       </w:tblPr>
       <w:tblGrid>
         <w:gridCol w:w="2058"/>
@@ -1513,11 +2074,14 @@
             </w:r>
             <w:proofErr w:type="spellStart"/>
             <w:r>
-              <w:t>Secirity</w:t>
+              <w:t>Secu</w:t>
+            </w:r>
+            <w:r>
+              <w:t>rity-Watcher</w:t>
             </w:r>
             <w:proofErr w:type="spellEnd"/>
             <w:r>
-              <w:t>-Watcher, Nome del sistema</w:t>
+              <w:t>, Nome del sistema</w:t>
             </w:r>
           </w:p>
         </w:tc>
@@ -1582,12 +2146,10 @@
               <w:t xml:space="preserve"> mobile su un sistema </w:t>
             </w:r>
             <w:proofErr w:type="spellStart"/>
-            <w:proofErr w:type="gramStart"/>
             <w:r>
               <w:t>Android</w:t>
             </w:r>
             <w:proofErr w:type="spellEnd"/>
-            <w:proofErr w:type="gramEnd"/>
           </w:p>
         </w:tc>
       </w:tr>
@@ -1644,27 +2206,17 @@
             </w:r>
             <w:proofErr w:type="spellStart"/>
             <w:r>
-              <w:t>Android</w:t>
+              <w:t>Androiddeployata</w:t>
             </w:r>
             <w:proofErr w:type="spellEnd"/>
             <w:r>
-              <w:t xml:space="preserve"> </w:t>
+              <w:t xml:space="preserve">/installata su uno </w:t>
             </w:r>
             <w:proofErr w:type="spellStart"/>
             <w:r>
-              <w:t>deployata</w:t>
+              <w:t>smartphone</w:t>
             </w:r>
             <w:proofErr w:type="spellEnd"/>
-            <w:r>
-              <w:t xml:space="preserve">/installata su uno </w:t>
-            </w:r>
-            <w:proofErr w:type="spellStart"/>
-            <w:proofErr w:type="gramStart"/>
-            <w:r>
-              <w:t>smartphone</w:t>
-            </w:r>
-            <w:proofErr w:type="spellEnd"/>
-            <w:proofErr w:type="gramEnd"/>
           </w:p>
         </w:tc>
       </w:tr>
@@ -1698,13 +2250,8 @@
             </w:r>
           </w:p>
           <w:p>
-            <w:proofErr w:type="gramStart"/>
-            <w:r>
-              <w:t>o</w:t>
-            </w:r>
-            <w:proofErr w:type="gramEnd"/>
-            <w:r>
-              <w:t xml:space="preserve"> Web-cam Server</w:t>
+            <w:r>
+              <w:t>o Web-cam Server</w:t>
             </w:r>
           </w:p>
         </w:tc>
@@ -1727,15 +2274,7 @@
           </w:tcPr>
           <w:p>
             <w:r>
-              <w:t xml:space="preserve">Intero sottosistema lato server che comprende le seguenti </w:t>
-            </w:r>
-            <w:proofErr w:type="gramStart"/>
-            <w:r>
-              <w:t>componenti</w:t>
-            </w:r>
-            <w:proofErr w:type="gramEnd"/>
-            <w:r>
-              <w:t xml:space="preserve">: Apache </w:t>
+              <w:t xml:space="preserve">Intero sottosistema lato server che comprende le seguenti componenti: Apache </w:t>
             </w:r>
             <w:proofErr w:type="spellStart"/>
             <w:r>
@@ -1828,13 +2367,8 @@
             </w:r>
             <w:proofErr w:type="spellEnd"/>
             <w:r>
-              <w:t xml:space="preserve"> lato </w:t>
-            </w:r>
-            <w:proofErr w:type="gramStart"/>
-            <w:r>
-              <w:t>client</w:t>
-            </w:r>
-            <w:proofErr w:type="gramEnd"/>
+              <w:t xml:space="preserve"> lato client</w:t>
+            </w:r>
           </w:p>
         </w:tc>
       </w:tr>
@@ -1986,13 +2520,8 @@
             </w:r>
           </w:p>
           <w:p>
-            <w:proofErr w:type="gramStart"/>
-            <w:r>
-              <w:t>o</w:t>
-            </w:r>
-            <w:proofErr w:type="gramEnd"/>
-            <w:r>
-              <w:t xml:space="preserve"> Media Gallery</w:t>
+            <w:r>
+              <w:t>o Media Gallery</w:t>
             </w:r>
           </w:p>
         </w:tc>
@@ -2023,15 +2552,7 @@
             </w:r>
             <w:proofErr w:type="spellEnd"/>
             <w:r>
-              <w:t xml:space="preserve"> che mostra l’anteprima su mobile di tutti i media </w:t>
-            </w:r>
-            <w:proofErr w:type="gramStart"/>
-            <w:r>
-              <w:t>presenti</w:t>
-            </w:r>
-            <w:proofErr w:type="gramEnd"/>
-            <w:r>
-              <w:t xml:space="preserve"> nel  sistema di memorizzazione lato server.</w:t>
+              <w:t xml:space="preserve"> che mostra l’anteprima su mobile di tutti i media presenti nel  sistema di memorizzazione lato server.</w:t>
             </w:r>
           </w:p>
         </w:tc>
@@ -2100,11 +2621,11 @@
             <w:r>
               <w:t xml:space="preserve"> </w:t>
             </w:r>
-            <w:proofErr w:type="gramStart"/>
+            <w:proofErr w:type="spellStart"/>
             <w:r>
               <w:t>Application</w:t>
             </w:r>
-            <w:proofErr w:type="gramEnd"/>
+            <w:proofErr w:type="spellEnd"/>
             <w:r>
               <w:t xml:space="preserve"> (o modulo SAA/S2A) è l’applicazione </w:t>
             </w:r>
@@ -2190,13 +2711,15 @@
               <w:t>Sub-System</w:t>
             </w:r>
             <w:r>
-              <w:t xml:space="preserve"> Server</w:t>
-            </w:r>
-            <w:r>
               <w:t xml:space="preserve"> </w:t>
             </w:r>
-            <w:r>
-              <w:t xml:space="preserve">Platform </w:t>
+            <w:proofErr w:type="spellStart"/>
+            <w:r>
+              <w:t>ServerPlatform</w:t>
+            </w:r>
+            <w:proofErr w:type="spellEnd"/>
+            <w:r>
+              <w:t xml:space="preserve"> </w:t>
             </w:r>
             <w:r>
               <w:t xml:space="preserve">è l’intero modulo Server del sistema </w:t>
@@ -2275,12 +2798,10 @@
               <w:t xml:space="preserve">Apache Web Server integrato all’interno di </w:t>
             </w:r>
             <w:proofErr w:type="spellStart"/>
-            <w:proofErr w:type="gramStart"/>
             <w:r>
               <w:t>Raspberry-Pi</w:t>
             </w:r>
             <w:proofErr w:type="spellEnd"/>
-            <w:proofErr w:type="gramEnd"/>
           </w:p>
         </w:tc>
       </w:tr>
@@ -2395,8 +2916,13 @@
             </w:tcMar>
           </w:tcPr>
           <w:p>
-            <w:r>
-              <w:t xml:space="preserve">Motion </w:t>
+            <w:proofErr w:type="spellStart"/>
+            <w:r>
+              <w:t>Motion</w:t>
+            </w:r>
+            <w:proofErr w:type="spellEnd"/>
+            <w:r>
+              <w:t xml:space="preserve"> </w:t>
             </w:r>
             <w:proofErr w:type="spellStart"/>
             <w:r>
@@ -2483,15 +3009,7 @@
             </w:r>
             <w:proofErr w:type="spellEnd"/>
             <w:r>
-              <w:t xml:space="preserve"> Manager. </w:t>
-            </w:r>
-            <w:proofErr w:type="gramStart"/>
-            <w:r>
-              <w:t>Modulo presente all’interno del sottosistema MWS</w:t>
-            </w:r>
-            <w:proofErr w:type="gramEnd"/>
-            <w:r>
-              <w:t>. L’E</w:t>
+              <w:t xml:space="preserve"> Manager. Modulo presente all’interno del sottosistema MWS. L’E</w:t>
             </w:r>
             <w:r>
               <w:t>V</w:t>
@@ -2505,10 +3023,7 @@
             </w:r>
             <w:proofErr w:type="spellEnd"/>
             <w:r>
-              <w:t xml:space="preserve"> </w:t>
-            </w:r>
-            <w:r>
-              <w:t xml:space="preserve">e di gestirli </w:t>
+              <w:t xml:space="preserve"> di gestirli </w:t>
             </w:r>
             <w:r>
               <w:t xml:space="preserve">inviando </w:t>
@@ -2526,16 +3041,17 @@
               <w:t>M</w:t>
             </w:r>
             <w:r>
-              <w:t xml:space="preserve"> o salvando su disco i media prodotti a seguito dell’evento intercettato</w:t>
-            </w:r>
-            <w:proofErr w:type="gramStart"/>
-            <w:r>
-              <w:t>(</w:t>
+              <w:t xml:space="preserve"> o salvando su disco i media prodotti a seg</w:t>
+            </w:r>
+            <w:r>
+              <w:t>uito dell’evento intercettato(</w:t>
             </w:r>
             <w:proofErr w:type="spellStart"/>
-            <w:proofErr w:type="gramEnd"/>
-            <w:r>
-              <w:t>SNapshot</w:t>
+            <w:r>
+              <w:t>Sn</w:t>
+            </w:r>
+            <w:r>
+              <w:t>apshot</w:t>
             </w:r>
             <w:proofErr w:type="spellEnd"/>
             <w:r>
@@ -2614,17 +3130,12 @@
     <w:p/>
     <w:p>
       <w:pPr>
-        <w:pStyle w:val="Heading1"/>
-      </w:pPr>
-      <w:bookmarkStart w:id="5" w:name="_Toc463476075"/>
-      <w:proofErr w:type="gramStart"/>
+        <w:pStyle w:val="Titolo1"/>
+      </w:pPr>
+      <w:bookmarkStart w:id="5" w:name="_Toc467660156"/>
       <w:r>
         <w:lastRenderedPageBreak/>
-        <w:t>2 Architettura</w:t>
-      </w:r>
-      <w:proofErr w:type="gramEnd"/>
-      <w:r>
-        <w:t xml:space="preserve"> del Sistema</w:t>
+        <w:t>2 Architettura del Sistema</w:t>
       </w:r>
       <w:bookmarkEnd w:id="5"/>
     </w:p>
@@ -2652,15 +3163,7 @@
       </w:r>
       <w:proofErr w:type="spellEnd"/>
       <w:r>
-        <w:t>) pertanto la sua struttura è stata definita a valle di una raccolta di requisiti che sono presenti nell'</w:t>
-      </w:r>
-      <w:proofErr w:type="gramStart"/>
-      <w:r>
-        <w:t>apposito</w:t>
-      </w:r>
-      <w:proofErr w:type="gramEnd"/>
-      <w:r>
-        <w:t xml:space="preserve"> documento di "</w:t>
+        <w:t>) pertanto la sua struttura è stata definita a valle di una raccolta di requisiti che sono presenti nell'apposito documento di "</w:t>
       </w:r>
       <w:proofErr w:type="spellStart"/>
       <w:r>
@@ -2682,19 +3185,17 @@
     <w:p/>
     <w:p>
       <w:pPr>
-        <w:pStyle w:val="Heading2"/>
-      </w:pPr>
-      <w:bookmarkStart w:id="6" w:name="_Toc463476076"/>
+        <w:pStyle w:val="Titolo2"/>
+      </w:pPr>
+      <w:bookmarkStart w:id="6" w:name="_Toc467660157"/>
       <w:r>
         <w:t xml:space="preserve">2.1 </w:t>
       </w:r>
-      <w:proofErr w:type="gramStart"/>
-      <w:r>
-        <w:t>Struttura</w:t>
-      </w:r>
-      <w:proofErr w:type="gramEnd"/>
-      <w:r>
-        <w:t xml:space="preserve"> e Collegamenti delle componenti del sistema</w:t>
+      <w:r>
+        <w:t>Struttura e c</w:t>
+      </w:r>
+      <w:r>
+        <w:t>ollegamenti delle componenti del sistema</w:t>
       </w:r>
       <w:bookmarkEnd w:id="6"/>
     </w:p>
@@ -2712,15 +3213,7 @@
       </w:r>
       <w:proofErr w:type="spellEnd"/>
       <w:r>
-        <w:t xml:space="preserve"> è composto </w:t>
-      </w:r>
-      <w:proofErr w:type="gramStart"/>
-      <w:r>
-        <w:t>da</w:t>
-      </w:r>
-      <w:proofErr w:type="gramEnd"/>
-      <w:r>
-        <w:t xml:space="preserve"> 3</w:t>
+        <w:t xml:space="preserve"> è composto da 3</w:t>
       </w:r>
       <w:r>
         <w:t xml:space="preserve"> sottosistemi </w:t>
@@ -2734,13 +3227,12 @@
     </w:p>
     <w:p>
       <w:pPr>
-        <w:pStyle w:val="ListParagraph"/>
+        <w:pStyle w:val="Paragrafoelenco"/>
         <w:numPr>
           <w:ilvl w:val="0"/>
           <w:numId w:val="1"/>
         </w:numPr>
       </w:pPr>
-      <w:proofErr w:type="gramStart"/>
       <w:r>
         <w:t xml:space="preserve">Un sottosistema denotato come “Client” costituito da uno Smartphone dotato di sistema operativo </w:t>
       </w:r>
@@ -2752,11 +3244,10 @@
       <w:r>
         <w:t>.</w:t>
       </w:r>
-      <w:proofErr w:type="gramEnd"/>
-    </w:p>
-    <w:p>
-      <w:pPr>
-        <w:pStyle w:val="ListParagraph"/>
+    </w:p>
+    <w:p>
+      <w:pPr>
+        <w:pStyle w:val="Paragrafoelenco"/>
         <w:numPr>
           <w:ilvl w:val="0"/>
           <w:numId w:val="1"/>
@@ -2765,12 +3256,9 @@
       <w:r>
         <w:t xml:space="preserve">Un sottosistema denotato come “Server” costituito da un </w:t>
       </w:r>
-      <w:r>
-        <w:t>single-</w:t>
-      </w:r>
       <w:proofErr w:type="spellStart"/>
       <w:r>
-        <w:t>board</w:t>
+        <w:t>single-board</w:t>
       </w:r>
       <w:proofErr w:type="spellEnd"/>
       <w:r>
@@ -2791,395 +3279,360 @@
       </w:r>
       <w:proofErr w:type="spellEnd"/>
       <w:r>
-        <w:t xml:space="preserve"> collegato </w:t>
-      </w:r>
-      <w:proofErr w:type="gramStart"/>
-      <w:r>
-        <w:t>ad</w:t>
-      </w:r>
-      <w:proofErr w:type="gramEnd"/>
-      <w:r>
-        <w:t xml:space="preserve"> una webcam remota.</w:t>
-      </w:r>
-    </w:p>
-    <w:p>
-      <w:pPr>
-        <w:pStyle w:val="ListParagraph"/>
+        <w:t xml:space="preserve"> collegato ad una webcam remota.</w:t>
+      </w:r>
+    </w:p>
+    <w:p>
+      <w:pPr>
+        <w:pStyle w:val="Paragrafoelenco"/>
         <w:numPr>
           <w:ilvl w:val="0"/>
           <w:numId w:val="1"/>
         </w:numPr>
       </w:pPr>
       <w:r>
-        <w:t>Un sottosistema di “Notifica”</w:t>
+        <w:t>Un sottosistema di “Notifica”utilizzato in modalità</w:t>
       </w:r>
       <w:r>
         <w:t xml:space="preserve"> </w:t>
       </w:r>
-      <w:r>
-        <w:t xml:space="preserve">utilizzato in </w:t>
-      </w:r>
-      <w:proofErr w:type="gramStart"/>
-      <w:r>
-        <w:t>modalità</w:t>
-      </w:r>
-      <w:proofErr w:type="gramEnd"/>
+      <w:proofErr w:type="spellStart"/>
+      <w:r>
+        <w:t>SaS</w:t>
+      </w:r>
+      <w:proofErr w:type="spellEnd"/>
+      <w:r>
+        <w:t xml:space="preserve"> (Software </w:t>
+      </w:r>
+      <w:proofErr w:type="spellStart"/>
+      <w:r>
+        <w:t>as</w:t>
+      </w:r>
+      <w:proofErr w:type="spellEnd"/>
+      <w:r>
+        <w:t xml:space="preserve"> Service)</w:t>
+      </w:r>
+      <w:r>
+        <w:t xml:space="preserve"> attraverso il servizio </w:t>
+      </w:r>
+      <w:proofErr w:type="spellStart"/>
+      <w:r>
+        <w:t>Fireba</w:t>
+      </w:r>
+      <w:r>
+        <w:t>se</w:t>
+      </w:r>
+      <w:proofErr w:type="spellEnd"/>
       <w:r>
         <w:t xml:space="preserve"> </w:t>
       </w:r>
       <w:proofErr w:type="spellStart"/>
       <w:r>
-        <w:t>SaS</w:t>
+        <w:t>Cloud</w:t>
       </w:r>
       <w:proofErr w:type="spellEnd"/>
       <w:r>
-        <w:t xml:space="preserve"> (Software </w:t>
+        <w:t xml:space="preserve"> </w:t>
       </w:r>
       <w:proofErr w:type="spellStart"/>
       <w:r>
-        <w:t>as</w:t>
+        <w:t>Messaging</w:t>
       </w:r>
       <w:proofErr w:type="spellEnd"/>
       <w:r>
-        <w:t xml:space="preserve"> Service)</w:t>
-      </w:r>
-      <w:r>
-        <w:t xml:space="preserve"> attraverso il servizio </w:t>
+        <w:t xml:space="preserve"> di G</w:t>
+      </w:r>
+      <w:r>
+        <w:t>oogle.</w:t>
+      </w:r>
+    </w:p>
+    <w:p>
+      <w:pPr>
+        <w:rPr>
+          <w:color w:val="000000" w:themeColor="text1"/>
+        </w:rPr>
+      </w:pPr>
+      <w:r>
+        <w:rPr>
+          <w:color w:val="000000" w:themeColor="text1"/>
+        </w:rPr>
+        <w:t>I due</w:t>
+      </w:r>
+      <w:r>
+        <w:rPr>
+          <w:color w:val="000000" w:themeColor="text1"/>
+        </w:rPr>
+        <w:t xml:space="preserve"> sottosistemi </w:t>
+      </w:r>
+      <w:r>
+        <w:rPr>
+          <w:color w:val="000000" w:themeColor="text1"/>
+        </w:rPr>
+        <w:t xml:space="preserve">appena </w:t>
+      </w:r>
+      <w:r>
+        <w:rPr>
+          <w:color w:val="000000" w:themeColor="text1"/>
+        </w:rPr>
+        <w:t xml:space="preserve">elencati </w:t>
+      </w:r>
+      <w:r>
+        <w:rPr>
+          <w:color w:val="000000" w:themeColor="text1"/>
+        </w:rPr>
+        <w:t xml:space="preserve">nei punti 1. e 2. </w:t>
+      </w:r>
+      <w:r>
+        <w:rPr>
+          <w:color w:val="000000" w:themeColor="text1"/>
+        </w:rPr>
+        <w:t xml:space="preserve">sono stati definiti come </w:t>
+      </w:r>
+      <w:r>
+        <w:rPr>
+          <w:color w:val="000000" w:themeColor="text1"/>
+        </w:rPr>
+        <w:t>“</w:t>
+      </w:r>
+      <w:r>
+        <w:rPr>
+          <w:color w:val="000000" w:themeColor="text1"/>
+        </w:rPr>
+        <w:t>Client</w:t>
+      </w:r>
+      <w:r>
+        <w:rPr>
+          <w:color w:val="000000" w:themeColor="text1"/>
+        </w:rPr>
+        <w:t>”</w:t>
+      </w:r>
+      <w:r>
+        <w:rPr>
+          <w:color w:val="000000" w:themeColor="text1"/>
+        </w:rPr>
+        <w:t xml:space="preserve"> e </w:t>
+      </w:r>
+      <w:r>
+        <w:rPr>
+          <w:color w:val="000000" w:themeColor="text1"/>
+        </w:rPr>
+        <w:t>“</w:t>
+      </w:r>
+      <w:r>
+        <w:rPr>
+          <w:color w:val="000000" w:themeColor="text1"/>
+        </w:rPr>
+        <w:t>Server</w:t>
+      </w:r>
+      <w:r>
+        <w:rPr>
+          <w:color w:val="000000" w:themeColor="text1"/>
+        </w:rPr>
+        <w:t>”</w:t>
+      </w:r>
+      <w:r>
+        <w:rPr>
+          <w:color w:val="000000" w:themeColor="text1"/>
+        </w:rPr>
+        <w:t xml:space="preserve"> anche se il funzionamento complessivo del sistema non sempre rispetta un modello Client/</w:t>
+      </w:r>
+      <w:r>
+        <w:rPr>
+          <w:color w:val="000000" w:themeColor="text1"/>
+        </w:rPr>
+        <w:t>S</w:t>
+      </w:r>
+      <w:r>
+        <w:rPr>
+          <w:color w:val="000000" w:themeColor="text1"/>
+        </w:rPr>
+        <w:t>erver puro: esistono determinate condizioni in cui la componente</w:t>
+      </w:r>
+      <w:r>
+        <w:rPr>
+          <w:color w:val="000000" w:themeColor="text1"/>
+        </w:rPr>
+        <w:t xml:space="preserve"> </w:t>
       </w:r>
       <w:proofErr w:type="spellStart"/>
       <w:r>
-        <w:t>Fireba</w:t>
-      </w:r>
-      <w:r>
-        <w:t>se</w:t>
+        <w:rPr>
+          <w:color w:val="000000" w:themeColor="text1"/>
+        </w:rPr>
+        <w:t>deployata</w:t>
       </w:r>
       <w:proofErr w:type="spellEnd"/>
       <w:r>
+        <w:rPr>
+          <w:color w:val="000000" w:themeColor="text1"/>
+        </w:rPr>
+        <w:t xml:space="preserve"> sulla piattaforma </w:t>
+      </w:r>
+      <w:proofErr w:type="spellStart"/>
+      <w:r>
+        <w:rPr>
+          <w:color w:val="000000" w:themeColor="text1"/>
+        </w:rPr>
+        <w:t>Raspberry-Pi</w:t>
+      </w:r>
+      <w:proofErr w:type="spellEnd"/>
+      <w:r>
+        <w:rPr>
+          <w:color w:val="000000" w:themeColor="text1"/>
+        </w:rPr>
+        <w:t xml:space="preserve"> si comporta come un </w:t>
+      </w:r>
+      <w:r>
+        <w:rPr>
+          <w:color w:val="000000" w:themeColor="text1"/>
+        </w:rPr>
+        <w:t>Peer interagente inviando una notifica al client attraverso il sottosistema di Notification Manager.</w:t>
+      </w:r>
+    </w:p>
+    <w:p>
+      <w:pPr>
+        <w:rPr>
+          <w:color w:val="000000" w:themeColor="text1"/>
+        </w:rPr>
+      </w:pPr>
+      <w:r>
+        <w:rPr>
+          <w:color w:val="000000" w:themeColor="text1"/>
+        </w:rPr>
+        <w:t xml:space="preserve">Lo scenario appena descritto si manifesta al verificarsi di un evento </w:t>
+      </w:r>
+      <w:r>
+        <w:rPr>
+          <w:color w:val="000000" w:themeColor="text1"/>
+        </w:rPr>
+        <w:t>che viene</w:t>
+      </w:r>
+      <w:r>
+        <w:rPr>
+          <w:color w:val="000000" w:themeColor="text1"/>
+        </w:rPr>
+        <w:t xml:space="preserve">intercettato </w:t>
+      </w:r>
+      <w:r>
+        <w:rPr>
+          <w:color w:val="000000" w:themeColor="text1"/>
+        </w:rPr>
+        <w:t xml:space="preserve">e gestito autonomamente </w:t>
+      </w:r>
+      <w:r>
+        <w:rPr>
+          <w:color w:val="000000" w:themeColor="text1"/>
+        </w:rPr>
+        <w:t>dall’</w:t>
+      </w:r>
+      <w:proofErr w:type="spellStart"/>
+      <w:r>
+        <w:rPr>
+          <w:color w:val="000000" w:themeColor="text1"/>
+        </w:rPr>
+        <w:t>Event</w:t>
+      </w:r>
+      <w:proofErr w:type="spellEnd"/>
+      <w:r>
+        <w:rPr>
+          <w:color w:val="000000" w:themeColor="text1"/>
+        </w:rPr>
+        <w:t xml:space="preserve"> Manager, un modulo o sottosistema appartenente alla componente ‘Server’. In tutti gli altri scenari di funzionamento il sottosistema </w:t>
+      </w:r>
+      <w:proofErr w:type="spellStart"/>
+      <w:r>
+        <w:rPr>
+          <w:color w:val="000000" w:themeColor="text1"/>
+        </w:rPr>
+        <w:t>Raspberry-Pi</w:t>
+      </w:r>
+      <w:proofErr w:type="spellEnd"/>
+      <w:r>
+        <w:rPr>
+          <w:color w:val="000000" w:themeColor="text1"/>
+        </w:rPr>
+        <w:t xml:space="preserve"> si comporta </w:t>
+      </w:r>
+      <w:r>
+        <w:rPr>
+          <w:color w:val="000000" w:themeColor="text1"/>
+        </w:rPr>
+        <w:t xml:space="preserve">effettivamente </w:t>
+      </w:r>
+      <w:r>
+        <w:rPr>
+          <w:color w:val="000000" w:themeColor="text1"/>
+        </w:rPr>
+        <w:t xml:space="preserve">come server dell’Applicazione </w:t>
+      </w:r>
+      <w:proofErr w:type="spellStart"/>
+      <w:r>
+        <w:rPr>
+          <w:color w:val="000000" w:themeColor="text1"/>
+        </w:rPr>
+        <w:t>Android</w:t>
+      </w:r>
+      <w:proofErr w:type="spellEnd"/>
+      <w:r>
+        <w:rPr>
+          <w:color w:val="000000" w:themeColor="text1"/>
+        </w:rPr>
+        <w:t xml:space="preserve"> residente sullo </w:t>
+      </w:r>
+      <w:proofErr w:type="spellStart"/>
+      <w:r>
+        <w:rPr>
+          <w:color w:val="000000" w:themeColor="text1"/>
+        </w:rPr>
+        <w:t>Smartphone</w:t>
+      </w:r>
+      <w:proofErr w:type="spellEnd"/>
+      <w:r>
+        <w:rPr>
+          <w:color w:val="000000" w:themeColor="text1"/>
+        </w:rPr>
+        <w:t>.</w:t>
+      </w:r>
+    </w:p>
+    <w:p>
+      <w:pPr>
+        <w:rPr>
+          <w:color w:val="000000" w:themeColor="text1"/>
+        </w:rPr>
+      </w:pPr>
+      <w:r>
+        <w:t xml:space="preserve">La fruizione dei servizi resi disponibili dalla piattaforma server è possibile soltanto attraverso dispositivi dotati di sistema operativo </w:t>
+      </w:r>
+      <w:proofErr w:type="spellStart"/>
+      <w:r>
+        <w:t>Android</w:t>
+      </w:r>
+      <w:proofErr w:type="spellEnd"/>
+      <w:r>
+        <w:t xml:space="preserve">; non è stato previsto uno sviluppo del sistema per poter interagire anche con dispositivi dotati di sistema operativo </w:t>
+      </w:r>
+      <w:proofErr w:type="spellStart"/>
+      <w:r>
+        <w:t>iOS</w:t>
+      </w:r>
+      <w:proofErr w:type="spellEnd"/>
+      <w:r>
+        <w:t>.</w:t>
+      </w:r>
+    </w:p>
+    <w:p>
+      <w:r>
+        <w:t>Nell’immagine seguente</w:t>
+      </w:r>
+      <w:r>
         <w:t xml:space="preserve"> </w:t>
       </w:r>
-      <w:proofErr w:type="spellStart"/>
-      <w:r>
-        <w:t>Cloud</w:t>
-      </w:r>
-      <w:proofErr w:type="spellEnd"/>
-      <w:r>
-        <w:t xml:space="preserve"> Messaging di G</w:t>
-      </w:r>
-      <w:r>
-        <w:t>oogle.</w:t>
-      </w:r>
-    </w:p>
-    <w:p>
-      <w:pPr>
-        <w:rPr>
-          <w:color w:val="000000" w:themeColor="text1"/>
-        </w:rPr>
-      </w:pPr>
-      <w:r>
-        <w:rPr>
-          <w:color w:val="000000" w:themeColor="text1"/>
-        </w:rPr>
-        <w:t>I due</w:t>
-      </w:r>
-      <w:r>
-        <w:rPr>
-          <w:color w:val="000000" w:themeColor="text1"/>
-        </w:rPr>
-        <w:t xml:space="preserve"> sottosistemi </w:t>
-      </w:r>
-      <w:r>
-        <w:rPr>
-          <w:color w:val="000000" w:themeColor="text1"/>
-        </w:rPr>
-        <w:t xml:space="preserve">appena </w:t>
-      </w:r>
-      <w:r>
-        <w:rPr>
-          <w:color w:val="000000" w:themeColor="text1"/>
-        </w:rPr>
-        <w:t xml:space="preserve">elencati </w:t>
-      </w:r>
-      <w:r>
-        <w:rPr>
-          <w:color w:val="000000" w:themeColor="text1"/>
-        </w:rPr>
-        <w:t xml:space="preserve">nei punti 1. e 2. </w:t>
-      </w:r>
-      <w:r>
-        <w:rPr>
-          <w:color w:val="000000" w:themeColor="text1"/>
-        </w:rPr>
-        <w:t xml:space="preserve">sono stati definiti come </w:t>
-      </w:r>
-      <w:r>
-        <w:rPr>
-          <w:color w:val="000000" w:themeColor="text1"/>
-        </w:rPr>
-        <w:t>“</w:t>
-      </w:r>
-      <w:r>
-        <w:rPr>
-          <w:color w:val="000000" w:themeColor="text1"/>
-        </w:rPr>
-        <w:t>Client</w:t>
-      </w:r>
-      <w:r>
-        <w:rPr>
-          <w:color w:val="000000" w:themeColor="text1"/>
-        </w:rPr>
-        <w:t>”</w:t>
-      </w:r>
-      <w:r>
-        <w:rPr>
-          <w:color w:val="000000" w:themeColor="text1"/>
-        </w:rPr>
-        <w:t xml:space="preserve"> e </w:t>
-      </w:r>
-      <w:r>
-        <w:rPr>
-          <w:color w:val="000000" w:themeColor="text1"/>
-        </w:rPr>
-        <w:t>“</w:t>
-      </w:r>
-      <w:r>
-        <w:rPr>
-          <w:color w:val="000000" w:themeColor="text1"/>
-        </w:rPr>
-        <w:t>Server</w:t>
-      </w:r>
-      <w:r>
-        <w:rPr>
-          <w:color w:val="000000" w:themeColor="text1"/>
-        </w:rPr>
-        <w:t>”</w:t>
-      </w:r>
-      <w:r>
-        <w:rPr>
-          <w:color w:val="000000" w:themeColor="text1"/>
-        </w:rPr>
-        <w:t xml:space="preserve"> anche se il funzionamento complessivo del sistema non sempre rispetta un modello Client/</w:t>
-      </w:r>
-      <w:r>
-        <w:rPr>
-          <w:color w:val="000000" w:themeColor="text1"/>
-        </w:rPr>
-        <w:t>S</w:t>
-      </w:r>
-      <w:r>
-        <w:rPr>
-          <w:color w:val="000000" w:themeColor="text1"/>
-        </w:rPr>
-        <w:t xml:space="preserve">erver puro: esistono determinate condizioni in cui la </w:t>
-      </w:r>
-      <w:proofErr w:type="gramStart"/>
-      <w:r>
-        <w:rPr>
-          <w:color w:val="000000" w:themeColor="text1"/>
-        </w:rPr>
-        <w:t>componente</w:t>
-      </w:r>
-      <w:proofErr w:type="gramEnd"/>
-      <w:r>
-        <w:rPr>
-          <w:color w:val="000000" w:themeColor="text1"/>
-        </w:rPr>
-        <w:t xml:space="preserve"> </w:t>
-      </w:r>
-      <w:proofErr w:type="spellStart"/>
-      <w:r>
-        <w:rPr>
-          <w:color w:val="000000" w:themeColor="text1"/>
-        </w:rPr>
-        <w:t>deployata</w:t>
-      </w:r>
-      <w:proofErr w:type="spellEnd"/>
-      <w:r>
-        <w:rPr>
-          <w:color w:val="000000" w:themeColor="text1"/>
-        </w:rPr>
-        <w:t xml:space="preserve"> sulla piattaforma </w:t>
-      </w:r>
-      <w:proofErr w:type="spellStart"/>
-      <w:r>
-        <w:rPr>
-          <w:color w:val="000000" w:themeColor="text1"/>
-        </w:rPr>
-        <w:t>Raspberry-Pi</w:t>
-      </w:r>
-      <w:proofErr w:type="spellEnd"/>
-      <w:r>
-        <w:rPr>
-          <w:color w:val="000000" w:themeColor="text1"/>
-        </w:rPr>
-        <w:t xml:space="preserve"> si comporta come un </w:t>
-      </w:r>
-      <w:r>
-        <w:rPr>
-          <w:color w:val="000000" w:themeColor="text1"/>
-        </w:rPr>
-        <w:t>Peer interagente inviando una notifica al client attraverso il sottosistema di Notification Manager.</w:t>
-      </w:r>
-      <w:r>
-        <w:rPr>
-          <w:color w:val="000000" w:themeColor="text1"/>
-        </w:rPr>
-        <w:t xml:space="preserve"> </w:t>
-      </w:r>
-    </w:p>
-    <w:p>
-      <w:pPr>
-        <w:rPr>
-          <w:color w:val="000000" w:themeColor="text1"/>
-        </w:rPr>
-      </w:pPr>
-      <w:r>
-        <w:rPr>
-          <w:color w:val="000000" w:themeColor="text1"/>
-        </w:rPr>
-        <w:t xml:space="preserve">Lo scenario appena descritto si manifesta al verificarsi di un evento </w:t>
-      </w:r>
-      <w:r>
-        <w:rPr>
-          <w:color w:val="000000" w:themeColor="text1"/>
-        </w:rPr>
-        <w:t xml:space="preserve">che </w:t>
-      </w:r>
-      <w:proofErr w:type="gramStart"/>
-      <w:r>
-        <w:rPr>
-          <w:color w:val="000000" w:themeColor="text1"/>
-        </w:rPr>
+      <w:r>
+        <w:t xml:space="preserve">(Figura 1) </w:t>
+      </w:r>
+      <w:r>
         <w:t>viene</w:t>
       </w:r>
-      <w:proofErr w:type="gramEnd"/>
-      <w:r>
-        <w:rPr>
-          <w:color w:val="000000" w:themeColor="text1"/>
-        </w:rPr>
-        <w:t xml:space="preserve"> </w:t>
-      </w:r>
-      <w:r>
-        <w:rPr>
-          <w:color w:val="000000" w:themeColor="text1"/>
-        </w:rPr>
-        <w:t xml:space="preserve">intercettato </w:t>
-      </w:r>
-      <w:r>
-        <w:rPr>
-          <w:color w:val="000000" w:themeColor="text1"/>
-        </w:rPr>
-        <w:t xml:space="preserve">e gestito autonomamente </w:t>
-      </w:r>
-      <w:r>
-        <w:rPr>
-          <w:color w:val="000000" w:themeColor="text1"/>
-        </w:rPr>
-        <w:t>dall’</w:t>
-      </w:r>
-      <w:proofErr w:type="spellStart"/>
-      <w:r>
-        <w:rPr>
-          <w:color w:val="000000" w:themeColor="text1"/>
-        </w:rPr>
-        <w:t>Event</w:t>
-      </w:r>
-      <w:proofErr w:type="spellEnd"/>
-      <w:r>
-        <w:rPr>
-          <w:color w:val="000000" w:themeColor="text1"/>
-        </w:rPr>
-        <w:t xml:space="preserve"> Manager, un modulo o sottosistema appartenente alla componente ‘Server’. In tutti gli altri scenari di funzionamento il sottosistema </w:t>
-      </w:r>
-      <w:proofErr w:type="spellStart"/>
-      <w:r>
-        <w:rPr>
-          <w:color w:val="000000" w:themeColor="text1"/>
-        </w:rPr>
-        <w:t>Raspberry-Pi</w:t>
-      </w:r>
-      <w:proofErr w:type="spellEnd"/>
-      <w:r>
-        <w:rPr>
-          <w:color w:val="000000" w:themeColor="text1"/>
-        </w:rPr>
-        <w:t xml:space="preserve"> si comporta </w:t>
-      </w:r>
-      <w:r>
-        <w:rPr>
-          <w:color w:val="000000" w:themeColor="text1"/>
-        </w:rPr>
-        <w:t xml:space="preserve">effettivamente </w:t>
-      </w:r>
-      <w:r>
-        <w:rPr>
-          <w:color w:val="000000" w:themeColor="text1"/>
-        </w:rPr>
-        <w:t xml:space="preserve">come server dell’Applicazione </w:t>
-      </w:r>
-      <w:proofErr w:type="spellStart"/>
-      <w:r>
-        <w:rPr>
-          <w:color w:val="000000" w:themeColor="text1"/>
-        </w:rPr>
-        <w:t>Android</w:t>
-      </w:r>
-      <w:proofErr w:type="spellEnd"/>
-      <w:r>
-        <w:rPr>
-          <w:color w:val="000000" w:themeColor="text1"/>
-        </w:rPr>
-        <w:t xml:space="preserve"> residente sullo Smartphone.</w:t>
-      </w:r>
-    </w:p>
-    <w:p>
-      <w:pPr>
-        <w:rPr>
-          <w:color w:val="000000" w:themeColor="text1"/>
-        </w:rPr>
-      </w:pPr>
-      <w:r>
-        <w:t xml:space="preserve">La </w:t>
-      </w:r>
-      <w:proofErr w:type="gramStart"/>
-      <w:r>
-        <w:t>fruizione</w:t>
-      </w:r>
-      <w:proofErr w:type="gramEnd"/>
-      <w:r>
-        <w:t xml:space="preserve"> dei servizi resi disponibili dalla piattaforma server è possibile soltanto attraverso dispositivi dotati di sistema operativo </w:t>
-      </w:r>
-      <w:proofErr w:type="spellStart"/>
-      <w:r>
-        <w:t>Android</w:t>
-      </w:r>
-      <w:proofErr w:type="spellEnd"/>
-      <w:r>
-        <w:t xml:space="preserve">; non è stato previsto uno sviluppo del sistema per poter interagire anche con dispositivi dotati di sistema operativo </w:t>
-      </w:r>
-      <w:proofErr w:type="spellStart"/>
-      <w:r>
-        <w:t>iOS</w:t>
-      </w:r>
-      <w:proofErr w:type="spellEnd"/>
-      <w:r>
-        <w:t>.</w:t>
-      </w:r>
-    </w:p>
-    <w:p>
-      <w:r>
-        <w:t>Nell’immagine seguente</w:t>
-      </w:r>
-      <w:r>
-        <w:t xml:space="preserve"> </w:t>
-      </w:r>
-      <w:r>
-        <w:t xml:space="preserve">(Figura 1) </w:t>
-      </w:r>
-      <w:proofErr w:type="gramStart"/>
-      <w:r>
-        <w:t>viene</w:t>
-      </w:r>
-      <w:proofErr w:type="gramEnd"/>
       <w:r>
         <w:t xml:space="preserve"> riportata una prima descrizione dell’architettura complessiva del sistema</w:t>
       </w:r>
@@ -3192,15 +3645,7 @@
     </w:p>
     <w:p>
       <w:r>
-        <w:t xml:space="preserve">La comunicazione attraverso i </w:t>
-      </w:r>
-      <w:proofErr w:type="gramStart"/>
-      <w:r>
-        <w:t>3</w:t>
-      </w:r>
-      <w:proofErr w:type="gramEnd"/>
-      <w:r>
-        <w:t xml:space="preserve"> moduli che compongono il sistema avviene ovviamente sempre per mezzo del protocollo http.</w:t>
+        <w:t>La comunicazione attraverso i 3 moduli che compongono il sistema avviene ovviamente sempre per mezzo del protocollo http.</w:t>
       </w:r>
     </w:p>
     <w:p/>
@@ -3211,11 +3656,11 @@
       <w:r>
         <w:rPr>
           <w:noProof/>
-          <w:lang w:val="en-US"/>
+          <w:lang w:eastAsia="it-IT"/>
         </w:rPr>
         <w:lastRenderedPageBreak/>
         <w:drawing>
-          <wp:inline distT="0" distB="0" distL="0" distR="0" wp14:anchorId="797A7590" wp14:editId="69FD0ADF">
+          <wp:inline distT="0" distB="0" distL="0" distR="0">
             <wp:extent cx="6115050" cy="3790950"/>
             <wp:effectExtent l="19050" t="0" r="0" b="0"/>
             <wp:docPr id="3" name="Immagine 1"/>
@@ -3232,7 +3677,7 @@
                     </pic:cNvPicPr>
                   </pic:nvPicPr>
                   <pic:blipFill>
-                    <a:blip r:embed="rId7" cstate="print"/>
+                    <a:blip r:embed="rId6" cstate="print"/>
                     <a:srcRect/>
                     <a:stretch>
                       <a:fillRect/>
@@ -3263,7 +3708,7 @@
     </w:p>
     <w:p>
       <w:pPr>
-        <w:pStyle w:val="Caption"/>
+        <w:pStyle w:val="Didascalia"/>
         <w:jc w:val="center"/>
         <w:rPr>
           <w:noProof/>
@@ -3289,7 +3734,6 @@
         </w:rPr>
         <w:t xml:space="preserve"> Swatcher</w:t>
       </w:r>
-      <w:bookmarkStart w:id="7" w:name="_Toc463476077"/>
     </w:p>
     <w:p/>
     <w:p>
@@ -3298,7 +3742,6 @@
           <w:szCs w:val="24"/>
         </w:rPr>
       </w:pPr>
-      <w:proofErr w:type="gramStart"/>
       <w:r>
         <w:rPr>
           <w:szCs w:val="24"/>
@@ -3309,43 +3752,37 @@
         <w:rPr>
           <w:szCs w:val="24"/>
         </w:rPr>
-        <w:t>i fini di un agevole identificazione</w:t>
-      </w:r>
-      <w:proofErr w:type="gramEnd"/>
+        <w:t xml:space="preserve">i fini di un agevole identificazione e classificazione di tutte le </w:t>
+      </w:r>
       <w:r>
         <w:rPr>
           <w:szCs w:val="24"/>
         </w:rPr>
-        <w:t xml:space="preserve"> e classificazione di tutte le </w:t>
+        <w:t>componenti e sottocomponenti del sistema</w:t>
       </w:r>
       <w:r>
         <w:rPr>
           <w:szCs w:val="24"/>
         </w:rPr>
-        <w:t>componenti e sottocomponenti del sistema</w:t>
-      </w:r>
-      <w:r>
+        <w:t xml:space="preserve"> ad ognuno di queste è stato associato uno specifico identificatore/acronimo come riportato nel paragrafo delle definizioni 1.3.</w:t>
+      </w:r>
+    </w:p>
+    <w:p>
+      <w:pPr>
         <w:rPr>
           <w:szCs w:val="24"/>
         </w:rPr>
-        <w:t xml:space="preserve"> ad ognuno di queste è stato associato uno specifico identificatore/acronimo come riportato nel paragrafo delle definizioni 1.3.</w:t>
-      </w:r>
-    </w:p>
-    <w:p>
-      <w:pPr>
-        <w:rPr>
-          <w:szCs w:val="24"/>
-        </w:rPr>
-      </w:pPr>
-    </w:p>
-    <w:p>
-      <w:pPr>
-        <w:pStyle w:val="Heading2"/>
+      </w:pPr>
+    </w:p>
+    <w:p>
+      <w:pPr>
+        <w:pStyle w:val="Titolo2"/>
         <w:numPr>
           <w:ilvl w:val="1"/>
           <w:numId w:val="1"/>
         </w:numPr>
       </w:pPr>
+      <w:bookmarkStart w:id="7" w:name="_Toc467660158"/>
       <w:r>
         <w:t>Sottosistema Client</w:t>
       </w:r>
@@ -3394,15 +3831,7 @@
         <w:t xml:space="preserve"> del sistema </w:t>
       </w:r>
       <w:r>
-        <w:t xml:space="preserve">(Figura 1) sono state </w:t>
-      </w:r>
-      <w:proofErr w:type="gramStart"/>
-      <w:r>
-        <w:t>esplicitate</w:t>
-      </w:r>
-      <w:proofErr w:type="gramEnd"/>
-      <w:r>
-        <w:t xml:space="preserve"> le </w:t>
+        <w:t xml:space="preserve">(Figura 1) sono state esplicitate le </w:t>
       </w:r>
       <w:r>
         <w:t>GUI</w:t>
@@ -3444,15 +3873,7 @@
     </w:p>
     <w:p>
       <w:r>
-        <w:t xml:space="preserve">La videata “Gallery” permette di richiedere al server l’intero listato dei file multimediali che sono stati archiviati nel file system </w:t>
-      </w:r>
-      <w:proofErr w:type="gramStart"/>
-      <w:r>
-        <w:t>della componente server</w:t>
-      </w:r>
-      <w:proofErr w:type="gramEnd"/>
-      <w:r>
-        <w:t>; ciò avviene attraverso  una</w:t>
+        <w:t>La videata “Gallery” permette di richiedere al server l’intero listato dei file multimediali che sono stati archiviati nel file system della componente server; ciò avviene attraverso  una</w:t>
       </w:r>
       <w:r>
         <w:t xml:space="preserve"> richiesta http inoltrata dall’</w:t>
@@ -3470,13 +3891,8 @@
       </w:r>
     </w:p>
     <w:p>
-      <w:proofErr w:type="gramStart"/>
-      <w:r>
-        <w:t>A</w:t>
-      </w:r>
-      <w:proofErr w:type="gramEnd"/>
-      <w:r>
-        <w:t xml:space="preserve"> seguito di tale richiesta l’anteprima di dettaglio dell’intera collezione presen</w:t>
+      <w:r>
+        <w:t>A seguito di tale richiesta l’anteprima di dettaglio dell’intera collezione presen</w:t>
       </w:r>
       <w:r>
         <w:t>te in remoto viene passata all’</w:t>
@@ -3508,30 +3924,30 @@
     </w:p>
     <w:p>
       <w:pPr>
-        <w:pStyle w:val="ListParagraph"/>
+        <w:pStyle w:val="Paragrafoelenco"/>
         <w:numPr>
           <w:ilvl w:val="0"/>
           <w:numId w:val="2"/>
         </w:numPr>
       </w:pPr>
       <w:r>
-        <w:t xml:space="preserve">La visualizzazione dello streaming proveniente dalla </w:t>
-      </w:r>
-      <w:proofErr w:type="spellStart"/>
-      <w:r>
-        <w:t>WebCam</w:t>
-      </w:r>
-      <w:proofErr w:type="spellEnd"/>
-    </w:p>
-    <w:p>
-      <w:pPr>
-        <w:pStyle w:val="ListParagraph"/>
+        <w:t xml:space="preserve">La visualizzazione dello </w:t>
+      </w:r>
+      <w:r>
+        <w:t>streaming proveniente dalla Webc</w:t>
+      </w:r>
+      <w:r>
+        <w:t>am</w:t>
+      </w:r>
+    </w:p>
+    <w:p>
+      <w:pPr>
+        <w:pStyle w:val="Paragrafoelenco"/>
         <w:numPr>
           <w:ilvl w:val="0"/>
           <w:numId w:val="2"/>
         </w:numPr>
       </w:pPr>
-      <w:proofErr w:type="gramStart"/>
       <w:r>
         <w:t>La possibilità di scattare istantanee (</w:t>
       </w:r>
@@ -3541,24 +3957,12 @@
       </w:r>
       <w:proofErr w:type="spellEnd"/>
       <w:r>
-        <w:t>) memorizzandole opportunamente in remoto lato server</w:t>
-      </w:r>
-      <w:proofErr w:type="gramEnd"/>
-      <w:r>
-        <w:t xml:space="preserve">. </w:t>
-      </w:r>
-    </w:p>
-    <w:p>
-      <w:r>
-        <w:t xml:space="preserve">Entrambe </w:t>
-      </w:r>
-      <w:proofErr w:type="gramStart"/>
-      <w:r>
-        <w:t>le funzionalità</w:t>
-      </w:r>
-      <w:proofErr w:type="gramEnd"/>
-      <w:r>
-        <w:t xml:space="preserve"> sopra elencate sono realizzate mediante l’oppo</w:t>
+        <w:t xml:space="preserve">) memorizzandole opportunamente in remoto lato server. </w:t>
+      </w:r>
+    </w:p>
+    <w:p>
+      <w:r>
+        <w:t>Entrambe le funzionalità sopra elencate sono realizzate mediante l’oppo</w:t>
       </w:r>
       <w:r>
         <w:t>rtuno scambio di comandi tra l’</w:t>
@@ -3575,80 +3979,72 @@
         <w:t xml:space="preserve"> M</w:t>
       </w:r>
       <w:r>
-        <w:t>obile</w:t>
+        <w:t>obil</w:t>
+      </w:r>
+      <w:r>
+        <w:t>e</w:t>
+      </w:r>
+      <w:r>
+        <w:t xml:space="preserve"> e</w:t>
+      </w:r>
+      <w:r>
+        <w:t xml:space="preserve"> l'</w:t>
+      </w:r>
+      <w:r>
+        <w:t>MWS.</w:t>
+      </w:r>
+    </w:p>
+    <w:p/>
+    <w:p>
+      <w:pPr>
+        <w:pStyle w:val="Titolo2"/>
+      </w:pPr>
+      <w:bookmarkStart w:id="8" w:name="_Toc467660159"/>
+      <w:r>
+        <w:t>2.3</w:t>
+      </w:r>
+      <w:r>
+        <w:t xml:space="preserve"> Sottosistema Server</w:t>
+      </w:r>
+      <w:bookmarkEnd w:id="8"/>
+    </w:p>
+    <w:p/>
+    <w:p>
+      <w:r>
+        <w:t xml:space="preserve">Il </w:t>
+      </w:r>
+      <w:r>
+        <w:t xml:space="preserve">Server è costituito da 3 sottocomponenti residenti sul </w:t>
+      </w:r>
+      <w:proofErr w:type="spellStart"/>
+      <w:r>
+        <w:t>single-board</w:t>
+      </w:r>
+      <w:proofErr w:type="spellEnd"/>
+      <w:r>
+        <w:t xml:space="preserve"> c</w:t>
+      </w:r>
+      <w:r>
+        <w:t>omputer</w:t>
       </w:r>
       <w:r>
         <w:t xml:space="preserve"> </w:t>
       </w:r>
-      <w:r>
-        <w:t>e l'</w:t>
-      </w:r>
-      <w:r>
-        <w:t>MWS.</w:t>
-      </w:r>
-    </w:p>
-    <w:p/>
-    <w:p>
-      <w:pPr>
-        <w:pStyle w:val="Heading2"/>
-      </w:pPr>
-      <w:bookmarkStart w:id="8" w:name="_Toc463476078"/>
-      <w:r>
-        <w:t>2.3</w:t>
-      </w:r>
-      <w:r>
-        <w:t xml:space="preserve"> Sottosistema Server</w:t>
-      </w:r>
-      <w:bookmarkEnd w:id="8"/>
-    </w:p>
-    <w:p/>
-    <w:p>
-      <w:r>
-        <w:t xml:space="preserve">Il </w:t>
-      </w:r>
-      <w:r>
-        <w:t xml:space="preserve">Server è costituito da </w:t>
-      </w:r>
-      <w:proofErr w:type="gramStart"/>
-      <w:r>
-        <w:t>3</w:t>
-      </w:r>
-      <w:proofErr w:type="gramEnd"/>
-      <w:r>
-        <w:t xml:space="preserve"> sottocomponenti residenti sul </w:t>
-      </w:r>
-      <w:r>
-        <w:t>single-</w:t>
-      </w:r>
       <w:proofErr w:type="spellStart"/>
       <w:r>
-        <w:t>board</w:t>
+        <w:t>RaspBerry-</w:t>
+      </w:r>
+      <w:r>
+        <w:t>Pi</w:t>
       </w:r>
       <w:proofErr w:type="spellEnd"/>
       <w:r>
-        <w:t xml:space="preserve"> c</w:t>
-      </w:r>
-      <w:r>
-        <w:t>omputer</w:t>
-      </w:r>
-      <w:r>
-        <w:t xml:space="preserve"> </w:t>
-      </w:r>
-      <w:proofErr w:type="spellStart"/>
-      <w:r>
-        <w:t>RaspBerry-</w:t>
-      </w:r>
-      <w:r>
-        <w:t>Pi</w:t>
-      </w:r>
-      <w:proofErr w:type="spellEnd"/>
-      <w:r>
         <w:t>:</w:t>
       </w:r>
     </w:p>
     <w:p>
       <w:pPr>
-        <w:pStyle w:val="ListParagraph"/>
+        <w:pStyle w:val="Paragrafoelenco"/>
         <w:numPr>
           <w:ilvl w:val="0"/>
           <w:numId w:val="3"/>
@@ -3672,7 +4068,7 @@
     </w:p>
     <w:p>
       <w:pPr>
-        <w:pStyle w:val="ListParagraph"/>
+        <w:pStyle w:val="Paragrafoelenco"/>
         <w:numPr>
           <w:ilvl w:val="0"/>
           <w:numId w:val="3"/>
@@ -3690,7 +4086,7 @@
     </w:p>
     <w:p>
       <w:pPr>
-        <w:pStyle w:val="ListParagraph"/>
+        <w:pStyle w:val="Paragrafoelenco"/>
         <w:numPr>
           <w:ilvl w:val="0"/>
           <w:numId w:val="3"/>
@@ -3702,15 +4098,7 @@
     </w:p>
     <w:p>
       <w:r>
-        <w:t xml:space="preserve">Dei tre </w:t>
-      </w:r>
-      <w:proofErr w:type="gramStart"/>
-      <w:r>
-        <w:t>componenti</w:t>
-      </w:r>
-      <w:proofErr w:type="gramEnd"/>
-      <w:r>
-        <w:t xml:space="preserve"> appena elencati</w:t>
+        <w:t>Dei tre componenti appena elencati</w:t>
       </w:r>
       <w:r>
         <w:t xml:space="preserve"> l'MWS e l'AWS sono costituit</w:t>
@@ -3723,13 +4111,8 @@
       </w:r>
     </w:p>
     <w:p>
-      <w:proofErr w:type="gramStart"/>
-      <w:r>
-        <w:t xml:space="preserve">Un </w:t>
-      </w:r>
-      <w:proofErr w:type="gramEnd"/>
-      <w:r>
-        <w:t>esemplificazione di ciò che è stato appena detto relativamente alla componente server è presente nell’immagine seguente.</w:t>
+      <w:r>
+        <w:t>Un esemplificazione di ciò che è stato appena detto relativamente alla componente server è presente nell’immagine seguente.</w:t>
       </w:r>
     </w:p>
     <w:p>
@@ -3740,10 +4123,10 @@
       <w:r>
         <w:rPr>
           <w:noProof/>
-          <w:lang w:val="en-US"/>
+          <w:lang w:eastAsia="it-IT"/>
         </w:rPr>
         <w:drawing>
-          <wp:inline distT="0" distB="0" distL="0" distR="0" wp14:anchorId="2B970D11" wp14:editId="5CDD08E9">
+          <wp:inline distT="0" distB="0" distL="0" distR="0">
             <wp:extent cx="3838575" cy="3527111"/>
             <wp:effectExtent l="19050" t="0" r="9525" b="0"/>
             <wp:docPr id="4" name="Immagine 3"/>
@@ -3760,7 +4143,7 @@
                     </pic:cNvPicPr>
                   </pic:nvPicPr>
                   <pic:blipFill>
-                    <a:blip r:embed="rId8"/>
+                    <a:blip r:embed="rId7"/>
                     <a:srcRect/>
                     <a:stretch>
                       <a:fillRect/>
@@ -3791,7 +4174,7 @@
     </w:p>
     <w:p>
       <w:pPr>
-        <w:pStyle w:val="Caption"/>
+        <w:pStyle w:val="Didascalia"/>
         <w:jc w:val="center"/>
       </w:pPr>
       <w:r>
@@ -3812,37 +4195,31 @@
       <w:r>
         <w:t>Raspberry</w:t>
       </w:r>
+      <w:r>
+        <w:t>-</w:t>
+      </w:r>
+      <w:r>
+        <w:t>Pi</w:t>
+      </w:r>
       <w:proofErr w:type="spellEnd"/>
-      <w:r>
-        <w:t xml:space="preserve"> </w:t>
-      </w:r>
-      <w:proofErr w:type="gramStart"/>
-      <w:r>
-        <w:t>Pi</w:t>
-      </w:r>
-      <w:proofErr w:type="gramEnd"/>
-    </w:p>
-    <w:p>
-      <w:bookmarkStart w:id="9" w:name="_Toc463476079"/>
-    </w:p>
-    <w:p>
-      <w:pPr>
-        <w:pStyle w:val="Heading3"/>
-      </w:pPr>
+    </w:p>
+    <w:p/>
+    <w:p>
+      <w:pPr>
+        <w:pStyle w:val="Titolo3"/>
+      </w:pPr>
+      <w:bookmarkStart w:id="9" w:name="_Toc467660160"/>
       <w:r>
         <w:lastRenderedPageBreak/>
         <w:t>2.3.1</w:t>
       </w:r>
       <w:r>
-        <w:t xml:space="preserve"> </w:t>
-      </w:r>
-      <w:r>
         <w:t>MWS</w:t>
       </w:r>
+      <w:r>
+        <w:t xml:space="preserve"> – Motion Webcam Server</w:t>
+      </w:r>
       <w:bookmarkEnd w:id="9"/>
-      <w:r>
-        <w:t xml:space="preserve"> – Motion Webcam Server</w:t>
-      </w:r>
     </w:p>
     <w:p/>
     <w:p>
@@ -3850,20 +4227,12 @@
         <w:t>Il Motion Webcam Server è com</w:t>
       </w:r>
       <w:r>
-        <w:t xml:space="preserve">posto dalle seguenti </w:t>
-      </w:r>
-      <w:proofErr w:type="gramStart"/>
-      <w:r>
-        <w:t>componenti</w:t>
-      </w:r>
-      <w:proofErr w:type="gramEnd"/>
-      <w:r>
-        <w:t xml:space="preserve"> fondamentali:</w:t>
-      </w:r>
-    </w:p>
-    <w:p>
-      <w:pPr>
-        <w:pStyle w:val="ListParagraph"/>
+        <w:t>posto dalle seguenti componenti fondamentali:</w:t>
+      </w:r>
+    </w:p>
+    <w:p>
+      <w:pPr>
+        <w:pStyle w:val="Paragrafoelenco"/>
         <w:numPr>
           <w:ilvl w:val="0"/>
           <w:numId w:val="6"/>
@@ -3880,7 +4249,7 @@
     </w:p>
     <w:p>
       <w:pPr>
-        <w:pStyle w:val="ListParagraph"/>
+        <w:pStyle w:val="Paragrafoelenco"/>
         <w:numPr>
           <w:ilvl w:val="0"/>
           <w:numId w:val="6"/>
@@ -3895,7 +4264,7 @@
     </w:p>
     <w:p>
       <w:pPr>
-        <w:pStyle w:val="ListParagraph"/>
+        <w:pStyle w:val="Paragrafoelenco"/>
         <w:numPr>
           <w:ilvl w:val="0"/>
           <w:numId w:val="6"/>
@@ -3907,7 +4276,7 @@
     </w:p>
     <w:p>
       <w:pPr>
-        <w:pStyle w:val="ListParagraph"/>
+        <w:pStyle w:val="Paragrafoelenco"/>
         <w:numPr>
           <w:ilvl w:val="0"/>
           <w:numId w:val="6"/>
@@ -3929,10 +4298,10 @@
       <w:r>
         <w:rPr>
           <w:noProof/>
-          <w:lang w:val="en-US"/>
+          <w:lang w:eastAsia="it-IT"/>
         </w:rPr>
         <w:drawing>
-          <wp:inline distT="0" distB="0" distL="0" distR="0" wp14:anchorId="26ABB447" wp14:editId="242FD545">
+          <wp:inline distT="0" distB="0" distL="0" distR="0">
             <wp:extent cx="6115050" cy="3352800"/>
             <wp:effectExtent l="19050" t="0" r="0" b="0"/>
             <wp:docPr id="5" name="Immagine 4"/>
@@ -3949,7 +4318,7 @@
                     </pic:cNvPicPr>
                   </pic:nvPicPr>
                   <pic:blipFill>
-                    <a:blip r:embed="rId9"/>
+                    <a:blip r:embed="rId8"/>
                     <a:srcRect/>
                     <a:stretch>
                       <a:fillRect/>
@@ -3980,7 +4349,7 @@
     </w:p>
     <w:p>
       <w:pPr>
-        <w:pStyle w:val="Caption"/>
+        <w:pStyle w:val="Didascalia"/>
         <w:jc w:val="center"/>
       </w:pPr>
       <w:r>
@@ -3998,15 +4367,7 @@
         <w:t>: Composizione</w:t>
       </w:r>
       <w:r>
-        <w:t xml:space="preserve"> </w:t>
-      </w:r>
-      <w:proofErr w:type="gramStart"/>
-      <w:r>
-        <w:t>dell'</w:t>
-      </w:r>
-      <w:proofErr w:type="gramEnd"/>
-      <w:r>
-        <w:t>MWS</w:t>
+        <w:t>dell'MWS</w:t>
       </w:r>
       <w:r>
         <w:t xml:space="preserve"> e loro interazioni interne e esterne al modulo</w:t>
@@ -4038,13 +4399,8 @@
         <w:t xml:space="preserve"> e gli altri due moduli interni di Streaming e API</w:t>
       </w:r>
       <w:r>
-        <w:t xml:space="preserve"> al fine di filtrare le richieste provenienti dal client, validarle e dirigerle al Modulo API o </w:t>
-      </w:r>
-      <w:proofErr w:type="gramStart"/>
-      <w:r>
-        <w:t>Streaming</w:t>
-      </w:r>
-      <w:proofErr w:type="gramEnd"/>
+        <w:t xml:space="preserve"> al fine di filtrare le richieste provenienti dal client, validarle e dirigerle al Modulo API o Streaming</w:t>
+      </w:r>
     </w:p>
     <w:p>
       <w:r>
@@ -4084,7 +4440,10 @@
         <w:t>Il modulo API</w:t>
       </w:r>
       <w:r>
-        <w:t xml:space="preserve"> gestisce i </w:t>
+        <w:t xml:space="preserve"> gesti</w:t>
+      </w:r>
+      <w:r>
+        <w:t xml:space="preserve">sce i </w:t>
       </w:r>
       <w:proofErr w:type="spellStart"/>
       <w:r>
@@ -4096,7 +4455,10 @@
       </w:r>
       <w:proofErr w:type="spellStart"/>
       <w:r>
-        <w:t>app</w:t>
+        <w:t>A</w:t>
+      </w:r>
+      <w:r>
+        <w:t>pp</w:t>
       </w:r>
       <w:proofErr w:type="spellEnd"/>
       <w:r>
@@ -4109,19 +4471,14 @@
       </w:r>
       <w:proofErr w:type="spellStart"/>
       <w:r>
-        <w:t>event</w:t>
+        <w:t>E</w:t>
+      </w:r>
+      <w:r>
+        <w:t>vent</w:t>
       </w:r>
       <w:proofErr w:type="spellEnd"/>
       <w:r>
-        <w:t xml:space="preserve"> Manager è l’unico </w:t>
-      </w:r>
-      <w:proofErr w:type="gramStart"/>
-      <w:r>
-        <w:t>componente</w:t>
-      </w:r>
-      <w:proofErr w:type="gramEnd"/>
-      <w:r>
-        <w:t xml:space="preserve"> attivo del sistema: in corrispondenza del rilevamento di un movimento </w:t>
+        <w:t xml:space="preserve"> Manager è l’unico componente attivo del sistema: in corrispondenza del rilevamento di un movimento </w:t>
       </w:r>
       <w:r>
         <w:t>(on_motion_detected)</w:t>
@@ -4140,7 +4497,10 @@
       </w:r>
       <w:proofErr w:type="spellStart"/>
       <w:r>
-        <w:t>app</w:t>
+        <w:t>A</w:t>
+      </w:r>
+      <w:r>
+        <w:t>pp</w:t>
       </w:r>
       <w:proofErr w:type="spellEnd"/>
       <w:r>
@@ -4150,12 +4510,13 @@
     <w:p/>
     <w:p>
       <w:pPr>
-        <w:pStyle w:val="Heading3"/>
+        <w:pStyle w:val="Titolo3"/>
         <w:numPr>
           <w:ilvl w:val="2"/>
           <w:numId w:val="2"/>
         </w:numPr>
       </w:pPr>
+      <w:bookmarkStart w:id="10" w:name="_Toc467660161"/>
       <w:r>
         <w:lastRenderedPageBreak/>
         <w:t>AWS – Apache Web</w:t>
@@ -4163,225 +4524,447 @@
       <w:r>
         <w:t xml:space="preserve"> Server</w:t>
       </w:r>
-    </w:p>
-    <w:p>
-      <w:pPr>
-        <w:pStyle w:val="ListParagraph"/>
-        <w:numPr>
-          <w:ilvl w:val="0"/>
-          <w:numId w:val="7"/>
-        </w:numPr>
-      </w:pPr>
-      <w:r>
-        <w:t xml:space="preserve">Web Server installato su </w:t>
+      <w:bookmarkEnd w:id="10"/>
+    </w:p>
+    <w:p/>
+    <w:p>
+      <w:r>
+        <w:t xml:space="preserve">Sulla scheda </w:t>
       </w:r>
       <w:proofErr w:type="spellStart"/>
       <w:r>
-        <w:t>Raspberry</w:t>
+        <w:t>Raspberry-Pi</w:t>
       </w:r>
       <w:proofErr w:type="spellEnd"/>
       <w:r>
+        <w:t xml:space="preserve"> è instal</w:t>
+      </w:r>
+      <w:r>
+        <w:t>lato un W</w:t>
+      </w:r>
+      <w:r>
+        <w:t>eb-</w:t>
+      </w:r>
+      <w:r>
+        <w:t>S</w:t>
+      </w:r>
+      <w:r>
+        <w:t>erver</w:t>
+      </w:r>
+      <w:r>
+        <w:t xml:space="preserve"> A</w:t>
+      </w:r>
+      <w:r>
+        <w:t xml:space="preserve">pache che </w:t>
+      </w:r>
+      <w:r>
+        <w:t xml:space="preserve">mette a disposizione della componente client il set di funzionalità previsto per il sistema e l’accesso ai media, l’AWS </w:t>
+      </w:r>
+      <w:r>
+        <w:t xml:space="preserve">rappresenta </w:t>
+      </w:r>
+      <w:r>
+        <w:t xml:space="preserve">quindi </w:t>
+      </w:r>
+      <w:r>
+        <w:t>l’interfaccia software tra il client e l’intero sottosistema server</w:t>
+      </w:r>
+      <w:r>
         <w:t>.</w:t>
       </w:r>
     </w:p>
     <w:p>
-      <w:pPr>
-        <w:pStyle w:val="ListParagraph"/>
-        <w:numPr>
-          <w:ilvl w:val="0"/>
-          <w:numId w:val="7"/>
-        </w:numPr>
-      </w:pPr>
-      <w:r>
-        <w:t>Riceve da parte del client una richiesta di un media (</w:t>
-      </w:r>
-      <w:proofErr w:type="gramStart"/>
-      <w:r>
-        <w:t>richiesta http</w:t>
-      </w:r>
-      <w:proofErr w:type="gramEnd"/>
-      <w:r>
-        <w:t xml:space="preserve">) presente nel </w:t>
+      <w:r>
+        <w:t>Tutte le richieste sottomesse all’AWS (</w:t>
       </w:r>
       <w:proofErr w:type="spellStart"/>
       <w:r>
-        <w:t>filesystem</w:t>
+        <w:t>e.g</w:t>
       </w:r>
       <w:proofErr w:type="spellEnd"/>
       <w:r>
-        <w:t xml:space="preserve"> del server.</w:t>
-      </w:r>
-    </w:p>
-    <w:p>
-      <w:pPr>
-        <w:pStyle w:val="ListParagraph"/>
-        <w:numPr>
-          <w:ilvl w:val="0"/>
-          <w:numId w:val="7"/>
-        </w:numPr>
-      </w:pPr>
-      <w:r>
-        <w:t xml:space="preserve">Il server si </w:t>
-      </w:r>
-      <w:proofErr w:type="gramStart"/>
-      <w:r>
-        <w:t>fa</w:t>
-      </w:r>
-      <w:proofErr w:type="gramEnd"/>
-      <w:r>
-        <w:t xml:space="preserve"> carico di prender</w:t>
-      </w:r>
-      <w:r>
-        <w:t>e il media e inviarlo al client</w:t>
-      </w:r>
-      <w:r>
-        <w:t xml:space="preserve"> tramite script PHP.</w:t>
+        <w:t xml:space="preserve"> richiesta di un media presente nel file-system del server) sono ovviamente richieste Http: in corrispondenza di una richiesta l’AWS</w:t>
+      </w:r>
+      <w:r>
+        <w:t xml:space="preserve"> </w:t>
+      </w:r>
+      <w:r>
+        <w:t>si fa carico di prendere il media richiesto dal client e inviarglielo tramite uno script PHP.</w:t>
+      </w:r>
+    </w:p>
+    <w:p>
+      <w:pPr>
+        <w:keepNext/>
+        <w:jc w:val="center"/>
+      </w:pPr>
+      <w:r>
+        <w:rPr>
+          <w:noProof/>
+          <w:lang w:eastAsia="it-IT"/>
+        </w:rPr>
+        <w:drawing>
+          <wp:inline distT="0" distB="0" distL="0" distR="0">
+            <wp:extent cx="3619500" cy="2012100"/>
+            <wp:effectExtent l="19050" t="0" r="0" b="0"/>
+            <wp:docPr id="1" name="Immagine 1"/>
+            <wp:cNvGraphicFramePr>
+              <a:graphicFrameLocks xmlns:a="http://schemas.openxmlformats.org/drawingml/2006/main" noChangeAspect="1"/>
+            </wp:cNvGraphicFramePr>
+            <a:graphic xmlns:a="http://schemas.openxmlformats.org/drawingml/2006/main">
+              <a:graphicData uri="http://schemas.openxmlformats.org/drawingml/2006/picture">
+                <pic:pic xmlns:pic="http://schemas.openxmlformats.org/drawingml/2006/picture">
+                  <pic:nvPicPr>
+                    <pic:cNvPr id="0" name="Picture 1"/>
+                    <pic:cNvPicPr>
+                      <a:picLocks noChangeAspect="1" noChangeArrowheads="1"/>
+                    </pic:cNvPicPr>
+                  </pic:nvPicPr>
+                  <pic:blipFill>
+                    <a:blip r:embed="rId9"/>
+                    <a:srcRect/>
+                    <a:stretch>
+                      <a:fillRect/>
+                    </a:stretch>
+                  </pic:blipFill>
+                  <pic:spPr bwMode="auto">
+                    <a:xfrm>
+                      <a:off x="0" y="0"/>
+                      <a:ext cx="3621780" cy="2013367"/>
+                    </a:xfrm>
+                    <a:prstGeom prst="rect">
+                      <a:avLst/>
+                    </a:prstGeom>
+                    <a:noFill/>
+                    <a:ln w="9525">
+                      <a:noFill/>
+                      <a:miter lim="800000"/>
+                      <a:headEnd/>
+                      <a:tailEnd/>
+                    </a:ln>
+                  </pic:spPr>
+                </pic:pic>
+              </a:graphicData>
+            </a:graphic>
+          </wp:inline>
+        </w:drawing>
+      </w:r>
+    </w:p>
+    <w:p>
+      <w:pPr>
+        <w:pStyle w:val="Didascalia"/>
+        <w:jc w:val="center"/>
+      </w:pPr>
+      <w:r>
+        <w:t xml:space="preserve">Figura </w:t>
+      </w:r>
+      <w:fldSimple w:instr=" SEQ Figura \* ARABIC ">
+        <w:r>
+          <w:rPr>
+            <w:noProof/>
+          </w:rPr>
+          <w:t>4</w:t>
+        </w:r>
+      </w:fldSimple>
+      <w:r>
+        <w:t>: Interfaccia Client/Server e sottosistema server</w:t>
       </w:r>
     </w:p>
     <w:p/>
     <w:p>
       <w:pPr>
-        <w:pStyle w:val="Heading3"/>
+        <w:pStyle w:val="Titolo3"/>
         <w:numPr>
           <w:ilvl w:val="2"/>
           <w:numId w:val="2"/>
         </w:numPr>
       </w:pPr>
+      <w:bookmarkStart w:id="11" w:name="_Toc467660162"/>
       <w:r>
         <w:t>File System</w:t>
       </w:r>
-    </w:p>
-    <w:p>
-      <w:pPr>
-        <w:pStyle w:val="ListParagraph"/>
-      </w:pPr>
-      <w:proofErr w:type="gramStart"/>
-      <w:r>
-        <w:t>Viene</w:t>
-      </w:r>
-      <w:proofErr w:type="gramEnd"/>
-      <w:r>
-        <w:t xml:space="preserve"> scritto da Motion che inserisce foto e video. </w:t>
-      </w:r>
-      <w:r>
-        <w:t xml:space="preserve">E </w:t>
-      </w:r>
-      <w:proofErr w:type="gramStart"/>
-      <w:r>
-        <w:t>viene</w:t>
-      </w:r>
-      <w:proofErr w:type="gramEnd"/>
-      <w:r>
-        <w:t xml:space="preserve"> letto da AWS.</w:t>
-      </w:r>
+      <w:bookmarkEnd w:id="11"/>
     </w:p>
     <w:p/>
+    <w:p>
+      <w:r>
+        <w:t xml:space="preserve">I media (foto e video) registrati dal </w:t>
+      </w:r>
+      <w:proofErr w:type="spellStart"/>
+      <w:r>
+        <w:t>Motion</w:t>
+      </w:r>
+      <w:proofErr w:type="spellEnd"/>
+      <w:r>
+        <w:t xml:space="preserve"> Webcam Server vengono inseriti nel File System e recuperati successivamente dall’AWS.</w:t>
+      </w:r>
+    </w:p>
+    <w:p>
+      <w:pPr>
+        <w:keepNext/>
+        <w:jc w:val="center"/>
+      </w:pPr>
+      <w:r>
+        <w:rPr>
+          <w:noProof/>
+          <w:lang w:eastAsia="it-IT"/>
+        </w:rPr>
+        <w:drawing>
+          <wp:inline distT="0" distB="0" distL="0" distR="0">
+            <wp:extent cx="2533650" cy="2376001"/>
+            <wp:effectExtent l="19050" t="0" r="0" b="0"/>
+            <wp:docPr id="2" name="Immagine 2"/>
+            <wp:cNvGraphicFramePr>
+              <a:graphicFrameLocks xmlns:a="http://schemas.openxmlformats.org/drawingml/2006/main" noChangeAspect="1"/>
+            </wp:cNvGraphicFramePr>
+            <a:graphic xmlns:a="http://schemas.openxmlformats.org/drawingml/2006/main">
+              <a:graphicData uri="http://schemas.openxmlformats.org/drawingml/2006/picture">
+                <pic:pic xmlns:pic="http://schemas.openxmlformats.org/drawingml/2006/picture">
+                  <pic:nvPicPr>
+                    <pic:cNvPr id="0" name="Picture 2"/>
+                    <pic:cNvPicPr>
+                      <a:picLocks noChangeAspect="1" noChangeArrowheads="1"/>
+                    </pic:cNvPicPr>
+                  </pic:nvPicPr>
+                  <pic:blipFill>
+                    <a:blip r:embed="rId10"/>
+                    <a:srcRect/>
+                    <a:stretch>
+                      <a:fillRect/>
+                    </a:stretch>
+                  </pic:blipFill>
+                  <pic:spPr bwMode="auto">
+                    <a:xfrm>
+                      <a:off x="0" y="0"/>
+                      <a:ext cx="2540193" cy="2382137"/>
+                    </a:xfrm>
+                    <a:prstGeom prst="rect">
+                      <a:avLst/>
+                    </a:prstGeom>
+                    <a:noFill/>
+                    <a:ln w="9525">
+                      <a:noFill/>
+                      <a:miter lim="800000"/>
+                      <a:headEnd/>
+                      <a:tailEnd/>
+                    </a:ln>
+                  </pic:spPr>
+                </pic:pic>
+              </a:graphicData>
+            </a:graphic>
+          </wp:inline>
+        </w:drawing>
+      </w:r>
+    </w:p>
+    <w:p>
+      <w:pPr>
+        <w:pStyle w:val="Didascalia"/>
+        <w:jc w:val="center"/>
+      </w:pPr>
+      <w:r>
+        <w:t xml:space="preserve">Figura </w:t>
+      </w:r>
+      <w:fldSimple w:instr=" SEQ Figura \* ARABIC ">
+        <w:r>
+          <w:rPr>
+            <w:noProof/>
+          </w:rPr>
+          <w:t>5</w:t>
+        </w:r>
+      </w:fldSimple>
+      <w:r>
+        <w:t>: File System e interazione MWS/AWS</w:t>
+      </w:r>
+    </w:p>
     <w:p/>
     <w:p>
       <w:pPr>
-        <w:pStyle w:val="Heading2"/>
+        <w:pStyle w:val="Titolo2"/>
         <w:numPr>
           <w:ilvl w:val="1"/>
           <w:numId w:val="2"/>
         </w:numPr>
       </w:pPr>
-      <w:r>
+      <w:bookmarkStart w:id="12" w:name="_Toc467660163"/>
+      <w:r>
+        <w:lastRenderedPageBreak/>
         <w:t>Sottosistema di Notifica</w:t>
       </w:r>
-    </w:p>
-    <w:p>
-      <w:pPr>
-        <w:pStyle w:val="ListParagraph"/>
-        <w:ind w:left="360"/>
-      </w:pPr>
-      <w:r>
-        <w:t xml:space="preserve">Servizio esterno al sistema presso </w:t>
-      </w:r>
-      <w:proofErr w:type="gramStart"/>
-      <w:r>
-        <w:t>cui</w:t>
-      </w:r>
-      <w:proofErr w:type="gramEnd"/>
-      <w:r>
-        <w:t xml:space="preserve"> il client si registra rispetto ad un </w:t>
+      <w:bookmarkEnd w:id="12"/>
+    </w:p>
+    <w:p/>
+    <w:p>
+      <w:r>
+        <w:t>Il sottosistema di notifica è implementato attraverso un s</w:t>
+      </w:r>
+      <w:r>
+        <w:t>ervizio es</w:t>
+      </w:r>
+      <w:r>
+        <w:t>terno al sistema presso cui il c</w:t>
+      </w:r>
+      <w:r>
+        <w:t>li</w:t>
+      </w:r>
+      <w:r>
+        <w:t xml:space="preserve">ent si registra rispetto ad un </w:t>
+      </w:r>
+      <w:r>
+        <w:t>‘</w:t>
       </w:r>
       <w:proofErr w:type="spellStart"/>
       <w:r>
+        <w:t>t</w:t>
+      </w:r>
+      <w:r>
+        <w:t>opic</w:t>
+      </w:r>
+      <w:proofErr w:type="spellEnd"/>
+      <w:r>
+        <w:t>’</w:t>
+      </w:r>
+      <w:r>
+        <w:t xml:space="preserve">effettuando un’opportuna autenticazione. </w:t>
+      </w:r>
+    </w:p>
+    <w:p>
+      <w:r>
+        <w:t xml:space="preserve">Il server pubblica sullo stesso </w:t>
+      </w:r>
+      <w:r>
+        <w:t>‘</w:t>
+      </w:r>
+      <w:proofErr w:type="spellStart"/>
+      <w:r>
         <w:t>topic</w:t>
       </w:r>
       <w:proofErr w:type="spellEnd"/>
       <w:r>
-        <w:t xml:space="preserve"> effettuando un’opportuna autenticazione. Il server pubblica sullo stesso </w:t>
+        <w:t>’</w:t>
+      </w:r>
+      <w:r>
+        <w:t xml:space="preserve"> nel momento in cui si verifica un evento di </w:t>
       </w:r>
       <w:proofErr w:type="spellStart"/>
       <w:r>
-        <w:t>topic</w:t>
+        <w:t>motion</w:t>
       </w:r>
       <w:proofErr w:type="spellEnd"/>
       <w:r>
-        <w:t xml:space="preserve"> nel momento in cui </w:t>
-      </w:r>
-      <w:proofErr w:type="gramStart"/>
-      <w:r>
-        <w:t>si verifica</w:t>
-      </w:r>
-      <w:proofErr w:type="gramEnd"/>
-      <w:r>
-        <w:t xml:space="preserve"> un evento di </w:t>
+        <w:t xml:space="preserve"> </w:t>
+      </w:r>
+      <w:r>
+        <w:t xml:space="preserve">detection. </w:t>
+      </w:r>
+    </w:p>
+    <w:p>
+      <w:pPr>
+        <w:keepNext/>
+        <w:jc w:val="center"/>
+      </w:pPr>
+      <w:r>
+        <w:rPr>
+          <w:noProof/>
+          <w:lang w:eastAsia="it-IT"/>
+        </w:rPr>
+        <w:drawing>
+          <wp:inline distT="0" distB="0" distL="0" distR="0">
+            <wp:extent cx="4391025" cy="3057302"/>
+            <wp:effectExtent l="19050" t="0" r="9525" b="0"/>
+            <wp:docPr id="6" name="Immagine 3"/>
+            <wp:cNvGraphicFramePr>
+              <a:graphicFrameLocks xmlns:a="http://schemas.openxmlformats.org/drawingml/2006/main" noChangeAspect="1"/>
+            </wp:cNvGraphicFramePr>
+            <a:graphic xmlns:a="http://schemas.openxmlformats.org/drawingml/2006/main">
+              <a:graphicData uri="http://schemas.openxmlformats.org/drawingml/2006/picture">
+                <pic:pic xmlns:pic="http://schemas.openxmlformats.org/drawingml/2006/picture">
+                  <pic:nvPicPr>
+                    <pic:cNvPr id="0" name="Picture 3"/>
+                    <pic:cNvPicPr>
+                      <a:picLocks noChangeAspect="1" noChangeArrowheads="1"/>
+                    </pic:cNvPicPr>
+                  </pic:nvPicPr>
+                  <pic:blipFill>
+                    <a:blip r:embed="rId11"/>
+                    <a:srcRect/>
+                    <a:stretch>
+                      <a:fillRect/>
+                    </a:stretch>
+                  </pic:blipFill>
+                  <pic:spPr bwMode="auto">
+                    <a:xfrm>
+                      <a:off x="0" y="0"/>
+                      <a:ext cx="4391025" cy="3057302"/>
+                    </a:xfrm>
+                    <a:prstGeom prst="rect">
+                      <a:avLst/>
+                    </a:prstGeom>
+                    <a:noFill/>
+                    <a:ln w="9525">
+                      <a:noFill/>
+                      <a:miter lim="800000"/>
+                      <a:headEnd/>
+                      <a:tailEnd/>
+                    </a:ln>
+                  </pic:spPr>
+                </pic:pic>
+              </a:graphicData>
+            </a:graphic>
+          </wp:inline>
+        </w:drawing>
+      </w:r>
+    </w:p>
+    <w:p>
+      <w:pPr>
+        <w:pStyle w:val="Didascalia"/>
+        <w:jc w:val="center"/>
+      </w:pPr>
+      <w:r>
+        <w:t xml:space="preserve">Figura </w:t>
+      </w:r>
+      <w:fldSimple w:instr=" SEQ Figura \* ARABIC ">
+        <w:r>
+          <w:rPr>
+            <w:noProof/>
+          </w:rPr>
+          <w:t>6</w:t>
+        </w:r>
+      </w:fldSimple>
+      <w:r>
+        <w:t xml:space="preserve">: sottosistema di Notifica in </w:t>
       </w:r>
       <w:proofErr w:type="spellStart"/>
       <w:r>
-        <w:t>motion</w:t>
+        <w:t>Swatcher</w:t>
       </w:r>
       <w:proofErr w:type="spellEnd"/>
-      <w:r>
-        <w:t xml:space="preserve"> </w:t>
-      </w:r>
-      <w:proofErr w:type="spellStart"/>
-      <w:r>
-        <w:t>detection</w:t>
-      </w:r>
-      <w:proofErr w:type="spellEnd"/>
-      <w:r>
-        <w:t xml:space="preserve">. </w:t>
-      </w:r>
-    </w:p>
-    <w:p>
-      <w:pPr>
-        <w:pStyle w:val="ListParagraph"/>
-        <w:ind w:left="360"/>
-      </w:pPr>
-    </w:p>
-    <w:p>
-      <w:pPr>
-        <w:pStyle w:val="ListParagraph"/>
-        <w:ind w:left="360"/>
-      </w:pPr>
-    </w:p>
-    <w:p>
-      <w:pPr>
-        <w:pStyle w:val="Heading2"/>
+    </w:p>
+    <w:p/>
+    <w:p>
+      <w:pPr>
+        <w:pStyle w:val="Titolo2"/>
         <w:numPr>
           <w:ilvl w:val="1"/>
           <w:numId w:val="2"/>
         </w:numPr>
       </w:pPr>
+      <w:bookmarkStart w:id="13" w:name="_Toc467660164"/>
       <w:r>
         <w:t>Sottosistema di Comu</w:t>
       </w:r>
       <w:r>
         <w:t>nicazione</w:t>
       </w:r>
-    </w:p>
-    <w:p>
-      <w:pPr>
-        <w:pStyle w:val="ListParagraph"/>
+      <w:bookmarkEnd w:id="13"/>
+    </w:p>
+    <w:p>
+      <w:pPr>
+        <w:pStyle w:val="Paragrafoelenco"/>
         <w:ind w:left="360"/>
       </w:pPr>
     </w:p>
     <w:p>
       <w:pPr>
-        <w:pStyle w:val="ListParagraph"/>
+        <w:pStyle w:val="Paragrafoelenco"/>
         <w:ind w:left="360"/>
       </w:pPr>
       <w:r>
@@ -4412,14 +4995,15 @@
     </w:p>
     <w:p>
       <w:pPr>
-        <w:pStyle w:val="ListParagraph"/>
+        <w:pStyle w:val="Paragrafoelenco"/>
         <w:ind w:left="360"/>
       </w:pPr>
     </w:p>
     <w:p>
       <w:pPr>
-        <w:pStyle w:val="Heading2"/>
-      </w:pPr>
+        <w:pStyle w:val="Titolo2"/>
+      </w:pPr>
+      <w:bookmarkStart w:id="14" w:name="_Toc467660165"/>
       <w:r>
         <w:t>2.6</w:t>
       </w:r>
@@ -4427,45 +5011,39 @@
         <w:tab/>
         <w:t xml:space="preserve"> Diagrammi di Interazione</w:t>
       </w:r>
-    </w:p>
-    <w:p>
-      <w:pPr>
-        <w:pStyle w:val="ListParagraph"/>
+      <w:bookmarkEnd w:id="14"/>
+    </w:p>
+    <w:p>
+      <w:pPr>
+        <w:pStyle w:val="Paragrafoelenco"/>
         <w:ind w:left="360"/>
       </w:pPr>
       <w:proofErr w:type="spellStart"/>
       <w:r>
-        <w:t>sequence</w:t>
+        <w:t>sequencediagram</w:t>
       </w:r>
       <w:proofErr w:type="spellEnd"/>
       <w:r>
-        <w:t xml:space="preserve"> </w:t>
-      </w:r>
-      <w:proofErr w:type="spellStart"/>
-      <w:r>
-        <w:t>diagram</w:t>
-      </w:r>
-      <w:proofErr w:type="spellEnd"/>
-      <w:r>
         <w:t xml:space="preserve"> automatico</w:t>
       </w:r>
-      <w:bookmarkStart w:id="10" w:name="_GoBack"/>
-      <w:bookmarkEnd w:id="10"/>
-    </w:p>
-    <w:p>
-      <w:pPr>
-        <w:pStyle w:val="ListParagraph"/>
+      <w:bookmarkStart w:id="15" w:name="_GoBack"/>
+      <w:bookmarkEnd w:id="15"/>
+    </w:p>
+    <w:p>
+      <w:pPr>
+        <w:pStyle w:val="Paragrafoelenco"/>
         <w:ind w:left="360"/>
       </w:pPr>
     </w:p>
     <w:p>
       <w:pPr>
-        <w:pStyle w:val="Heading2"/>
+        <w:pStyle w:val="Titolo2"/>
         <w:numPr>
           <w:ilvl w:val="1"/>
           <w:numId w:val="2"/>
         </w:numPr>
       </w:pPr>
+      <w:bookmarkStart w:id="16" w:name="_Toc467660166"/>
       <w:proofErr w:type="spellStart"/>
       <w:r>
         <w:t>Mapping</w:t>
@@ -4474,10 +5052,11 @@
       <w:r>
         <w:t xml:space="preserve"> Hardware/Software</w:t>
       </w:r>
-    </w:p>
-    <w:p>
-      <w:pPr>
-        <w:pStyle w:val="ListParagraph"/>
+      <w:bookmarkEnd w:id="16"/>
+    </w:p>
+    <w:p>
+      <w:pPr>
+        <w:pStyle w:val="Paragrafoelenco"/>
         <w:ind w:left="360"/>
       </w:pPr>
       <w:r>
@@ -4486,7 +5065,7 @@
     </w:p>
     <w:p>
       <w:pPr>
-        <w:pStyle w:val="ListParagraph"/>
+        <w:pStyle w:val="Paragrafoelenco"/>
         <w:ind w:left="360"/>
       </w:pPr>
       <w:r>
@@ -4498,15 +5077,12 @@
       </w:r>
       <w:proofErr w:type="spellEnd"/>
       <w:r>
-        <w:t xml:space="preserve"> la cui versione del sistema operativo </w:t>
-      </w:r>
-      <w:r>
-        <w:t>non inferiore a 5.0</w:t>
-      </w:r>
-    </w:p>
-    <w:p>
-      <w:pPr>
-        <w:pStyle w:val="ListParagraph"/>
+        <w:t xml:space="preserve"> la cui versione del sistema operativo non inferiore a 5.0</w:t>
+      </w:r>
+    </w:p>
+    <w:p>
+      <w:pPr>
+        <w:pStyle w:val="Paragrafoelenco"/>
         <w:ind w:left="360"/>
       </w:pPr>
       <w:r>
@@ -4515,30 +5091,20 @@
     </w:p>
     <w:p>
       <w:pPr>
-        <w:pStyle w:val="ListParagraph"/>
+        <w:pStyle w:val="Paragrafoelenco"/>
         <w:ind w:left="360"/>
       </w:pPr>
       <w:r>
-        <w:t> Piattaf</w:t>
-      </w:r>
-      <w:r>
-        <w:t>orma Server: Web Server Apache, Webcam Server Motion</w:t>
-      </w:r>
-      <w:r>
-        <w:t xml:space="preserve"> che </w:t>
-      </w:r>
-      <w:proofErr w:type="gramStart"/>
-      <w:r>
-        <w:t xml:space="preserve">si </w:t>
-      </w:r>
-      <w:proofErr w:type="gramEnd"/>
-      <w:r>
-        <w:t>interfaccia con una webcam.</w:t>
-      </w:r>
-    </w:p>
-    <w:p>
-      <w:pPr>
-        <w:pStyle w:val="ListParagraph"/>
+        <w:lastRenderedPageBreak/>
+        <w:t> Piattaforma Server: Web Server Apache, Webcam Server Motion</w:t>
+      </w:r>
+      <w:r>
+        <w:t xml:space="preserve"> che si interfaccia con una webcam.</w:t>
+      </w:r>
+    </w:p>
+    <w:p>
+      <w:pPr>
+        <w:pStyle w:val="Paragrafoelenco"/>
         <w:ind w:left="360"/>
       </w:pPr>
       <w:r>
@@ -4555,119 +5121,59 @@
     </w:p>
     <w:p>
       <w:pPr>
-        <w:pStyle w:val="ListParagraph"/>
+        <w:pStyle w:val="Paragrafoelenco"/>
         <w:ind w:left="360"/>
       </w:pPr>
       <w:r>
-        <w:t> Gestione della persistenza sul client:</w:t>
-      </w:r>
-      <w:proofErr w:type="gramStart"/>
-      <w:r>
-        <w:t xml:space="preserve"> </w:t>
-      </w:r>
-      <w:r>
-        <w:t xml:space="preserve"> </w:t>
-      </w:r>
-      <w:proofErr w:type="gramEnd"/>
-      <w:r>
-        <w:t>(</w:t>
+        <w:t> Gestione della persistenza sul client:(</w:t>
       </w:r>
       <w:proofErr w:type="spellStart"/>
       <w:r>
-        <w:t>shared</w:t>
+        <w:t>sharedpreferences</w:t>
       </w:r>
       <w:proofErr w:type="spellEnd"/>
       <w:r>
-        <w:t xml:space="preserve"> </w:t>
+        <w:t>)</w:t>
+      </w:r>
+    </w:p>
+    <w:p>
+      <w:pPr>
+        <w:pStyle w:val="Paragrafoelenco"/>
+        <w:ind w:left="360"/>
+      </w:pPr>
+      <w:r>
+        <w:t xml:space="preserve"> Notification System: servizio di </w:t>
       </w:r>
       <w:proofErr w:type="spellStart"/>
       <w:r>
-        <w:t>preferences</w:t>
+        <w:t>pushnotification</w:t>
       </w:r>
       <w:proofErr w:type="spellEnd"/>
       <w:r>
-        <w:t>)</w:t>
-      </w:r>
-    </w:p>
-    <w:p>
-      <w:pPr>
-        <w:pStyle w:val="ListParagraph"/>
+        <w:t xml:space="preserve"> fornito da Google (FCM, </w:t>
+      </w:r>
+      <w:proofErr w:type="spellStart"/>
+      <w:r>
+        <w:t>FirebaseCloud</w:t>
+      </w:r>
+      <w:proofErr w:type="spellEnd"/>
+    </w:p>
+    <w:p>
+      <w:pPr>
+        <w:pStyle w:val="Paragrafoelenco"/>
         <w:ind w:left="360"/>
       </w:pPr>
       <w:r>
-        <w:t xml:space="preserve"> Notification System: servizio di </w:t>
-      </w:r>
-      <w:proofErr w:type="spellStart"/>
-      <w:r>
-        <w:t>push</w:t>
-      </w:r>
-      <w:proofErr w:type="spellEnd"/>
-      <w:r>
-        <w:t xml:space="preserve"> </w:t>
-      </w:r>
-      <w:proofErr w:type="spellStart"/>
-      <w:r>
-        <w:t>notification</w:t>
-      </w:r>
-      <w:proofErr w:type="spellEnd"/>
-      <w:r>
-        <w:t xml:space="preserve"> fornito da Google (</w:t>
-      </w:r>
-      <w:r>
-        <w:t>F</w:t>
-      </w:r>
-      <w:r>
-        <w:t xml:space="preserve">CM, </w:t>
-      </w:r>
-      <w:proofErr w:type="spellStart"/>
-      <w:r>
-        <w:t>Firebase</w:t>
-      </w:r>
-      <w:proofErr w:type="spellEnd"/>
-      <w:r>
-        <w:t xml:space="preserve"> </w:t>
-      </w:r>
-      <w:proofErr w:type="spellStart"/>
-      <w:proofErr w:type="gramStart"/>
-      <w:r>
-        <w:t>Cloud</w:t>
-      </w:r>
-      <w:proofErr w:type="spellEnd"/>
-      <w:proofErr w:type="gramEnd"/>
-    </w:p>
-    <w:p>
-      <w:pPr>
-        <w:pStyle w:val="ListParagraph"/>
+        <w:t>Messaging);</w:t>
+      </w:r>
+    </w:p>
+    <w:p>
+      <w:pPr>
+        <w:pStyle w:val="Paragrafoelenco"/>
         <w:ind w:left="360"/>
       </w:pPr>
       <w:r>
-        <w:t>Messaging</w:t>
-      </w:r>
-      <w:proofErr w:type="gramStart"/>
-      <w:r>
-        <w:t>)</w:t>
-      </w:r>
-      <w:proofErr w:type="gramEnd"/>
-      <w:r>
-        <w:t>;</w:t>
-      </w:r>
-    </w:p>
-    <w:p>
-      <w:pPr>
-        <w:pStyle w:val="ListParagraph"/>
-        <w:ind w:left="360"/>
-      </w:pPr>
-      <w:r>
-        <w:lastRenderedPageBreak/>
-        <w:t xml:space="preserve"> Tecnologia per lo scambio </w:t>
-      </w:r>
-      <w:proofErr w:type="gramStart"/>
-      <w:r>
-        <w:t xml:space="preserve">di </w:t>
-      </w:r>
-      <w:proofErr w:type="gramEnd"/>
-      <w:r>
-        <w:t>informazioni tra client e server: JSON.</w:t>
+        <w:t> Tecnologia per lo scambio di informazioni tra client e server: JSON.</w:t>
       </w:r>
     </w:p>
     <w:p>
@@ -4680,28 +5186,28 @@
     <w:p>
       <w:pPr>
         <w:rPr>
-          <w:rStyle w:val="Heading1Char"/>
-        </w:rPr>
-      </w:pPr>
-      <w:r>
-        <w:rPr>
-          <w:rStyle w:val="Heading1Char"/>
+          <w:rStyle w:val="Titolo1Carattere"/>
+        </w:rPr>
+      </w:pPr>
+      <w:bookmarkStart w:id="17" w:name="_Toc467660167"/>
+      <w:r>
+        <w:rPr>
+          <w:rStyle w:val="Titolo1Carattere"/>
         </w:rPr>
         <w:t>3 D</w:t>
       </w:r>
       <w:r>
         <w:rPr>
-          <w:rStyle w:val="Heading1Char"/>
+          <w:rStyle w:val="Titolo1Carattere"/>
         </w:rPr>
         <w:t>iagrammi delle Classi</w:t>
       </w:r>
-    </w:p>
-    <w:p>
-      <w:proofErr w:type="gramStart"/>
+      <w:bookmarkEnd w:id="17"/>
+    </w:p>
+    <w:p>
       <w:r>
         <w:t>automatico</w:t>
       </w:r>
-      <w:proofErr w:type="gramEnd"/>
     </w:p>
     <w:sectPr>
       <w:pgSz w:w="11906" w:h="16838"/>
@@ -4714,7 +5220,7 @@
 </file>
 
 <file path=word/numbering.xml><?xml version="1.0" encoding="utf-8"?>
-<w:numbering xmlns:wpc="http://schemas.microsoft.com/office/word/2010/wordprocessingCanvas" xmlns:mo="http://schemas.microsoft.com/office/mac/office/2008/main" xmlns:mc="http://schemas.openxmlformats.org/markup-compatibility/2006" xmlns:mv="urn:schemas-microsoft-com:mac:vml" xmlns:o="urn:schemas-microsoft-com:office:office" xmlns:r="http://schemas.openxmlformats.org/officeDocument/2006/relationships" xmlns:m="http://schemas.openxmlformats.org/officeDocument/2006/math" xmlns:v="urn:schemas-microsoft-com:vml" xmlns:wp14="http://schemas.microsoft.com/office/word/2010/wordprocessingDrawing" xmlns:wp="http://schemas.openxmlformats.org/drawingml/2006/wordprocessingDrawing" xmlns:w10="urn:schemas-microsoft-com:office:word" xmlns:w="http://schemas.openxmlformats.org/wordprocessingml/2006/main" xmlns:w14="http://schemas.microsoft.com/office/word/2010/wordml" xmlns:wpg="http://schemas.microsoft.com/office/word/2010/wordprocessingGroup" xmlns:wpi="http://schemas.microsoft.com/office/word/2010/wordprocessingInk" xmlns:wne="http://schemas.microsoft.com/office/word/2006/wordml" xmlns:wps="http://schemas.microsoft.com/office/word/2010/wordprocessingShape" mc:Ignorable="w14 wp14">
+<w:numbering xmlns:ve="http://schemas.openxmlformats.org/markup-compatibility/2006" xmlns:o="urn:schemas-microsoft-com:office:office" xmlns:r="http://schemas.openxmlformats.org/officeDocument/2006/relationships" xmlns:m="http://schemas.openxmlformats.org/officeDocument/2006/math" xmlns:v="urn:schemas-microsoft-com:vml" xmlns:wp="http://schemas.openxmlformats.org/drawingml/2006/wordprocessingDrawing" xmlns:w10="urn:schemas-microsoft-com:office:word" xmlns:w="http://schemas.openxmlformats.org/wordprocessingml/2006/main" xmlns:wne="http://schemas.microsoft.com/office/word/2006/wordml">
   <w:abstractNum w:abstractNumId="0">
     <w:nsid w:val="036B3ED8"/>
     <w:multiLevelType w:val="hybridMultilevel"/>
@@ -5579,7 +6085,7 @@
 </file>
 
 <file path=word/styles.xml><?xml version="1.0" encoding="utf-8"?>
-<w:styles xmlns:mc="http://schemas.openxmlformats.org/markup-compatibility/2006" xmlns:r="http://schemas.openxmlformats.org/officeDocument/2006/relationships" xmlns:w="http://schemas.openxmlformats.org/wordprocessingml/2006/main" xmlns:w14="http://schemas.microsoft.com/office/word/2010/wordml" mc:Ignorable="w14">
+<w:styles xmlns:r="http://schemas.openxmlformats.org/officeDocument/2006/relationships" xmlns:w="http://schemas.openxmlformats.org/wordprocessingml/2006/main">
   <w:docDefaults>
     <w:rPrDefault>
       <w:rPr>
@@ -5595,7 +6101,7 @@
       </w:pPr>
     </w:pPrDefault>
   </w:docDefaults>
-  <w:latentStyles w:defLockedState="0" w:defUIPriority="99" w:defSemiHidden="1" w:defUnhideWhenUsed="1" w:defQFormat="0" w:count="276">
+  <w:latentStyles w:defLockedState="0" w:defUIPriority="99" w:defSemiHidden="1" w:defUnhideWhenUsed="1" w:defQFormat="0" w:count="267">
     <w:lsdException w:name="Normal" w:semiHidden="0" w:uiPriority="0" w:unhideWhenUsed="0" w:qFormat="1"/>
     <w:lsdException w:name="heading 1" w:semiHidden="0" w:uiPriority="9" w:unhideWhenUsed="0" w:qFormat="1"/>
     <w:lsdException w:name="heading 2" w:uiPriority="9" w:qFormat="1"/>
@@ -5734,7 +6240,7 @@
     <w:lsdException w:name="Bibliography" w:uiPriority="37"/>
     <w:lsdException w:name="TOC Heading" w:uiPriority="39" w:qFormat="1"/>
   </w:latentStyles>
-  <w:style w:type="paragraph" w:default="1" w:styleId="Normal">
+  <w:style w:type="paragraph" w:default="1" w:styleId="Normale">
     <w:name w:val="Normal"/>
     <w:qFormat/>
     <w:rsid w:val="00065B49"/>
@@ -5746,11 +6252,11 @@
       <w:sz w:val="24"/>
     </w:rPr>
   </w:style>
-  <w:style w:type="paragraph" w:styleId="Heading1">
+  <w:style w:type="paragraph" w:styleId="Titolo1">
     <w:name w:val="heading 1"/>
-    <w:basedOn w:val="Normal"/>
-    <w:next w:val="Normal"/>
-    <w:link w:val="Heading1Char"/>
+    <w:basedOn w:val="Normale"/>
+    <w:next w:val="Normale"/>
+    <w:link w:val="Titolo1Carattere"/>
     <w:uiPriority w:val="9"/>
     <w:qFormat/>
     <w:rsid w:val="000B58CE"/>
@@ -5769,11 +6275,11 @@
       <w:szCs w:val="28"/>
     </w:rPr>
   </w:style>
-  <w:style w:type="paragraph" w:styleId="Heading2">
+  <w:style w:type="paragraph" w:styleId="Titolo2">
     <w:name w:val="heading 2"/>
-    <w:basedOn w:val="Normal"/>
-    <w:next w:val="Normal"/>
-    <w:link w:val="Heading2Char"/>
+    <w:basedOn w:val="Normale"/>
+    <w:next w:val="Normale"/>
+    <w:link w:val="Titolo2Carattere"/>
     <w:uiPriority w:val="9"/>
     <w:unhideWhenUsed/>
     <w:qFormat/>
@@ -5793,11 +6299,11 @@
       <w:szCs w:val="26"/>
     </w:rPr>
   </w:style>
-  <w:style w:type="paragraph" w:styleId="Heading3">
+  <w:style w:type="paragraph" w:styleId="Titolo3">
     <w:name w:val="heading 3"/>
-    <w:basedOn w:val="Normal"/>
-    <w:next w:val="Normal"/>
-    <w:link w:val="Heading3Char"/>
+    <w:basedOn w:val="Normale"/>
+    <w:next w:val="Normale"/>
+    <w:link w:val="Titolo3Carattere"/>
     <w:uiPriority w:val="9"/>
     <w:unhideWhenUsed/>
     <w:qFormat/>
@@ -5816,11 +6322,11 @@
       <w:sz w:val="32"/>
     </w:rPr>
   </w:style>
-  <w:style w:type="paragraph" w:styleId="Heading4">
+  <w:style w:type="paragraph" w:styleId="Titolo4">
     <w:name w:val="heading 4"/>
-    <w:basedOn w:val="Normal"/>
-    <w:next w:val="Normal"/>
-    <w:link w:val="Heading4Char"/>
+    <w:basedOn w:val="Normale"/>
+    <w:next w:val="Normale"/>
+    <w:link w:val="Titolo4Carattere"/>
     <w:uiPriority w:val="9"/>
     <w:unhideWhenUsed/>
     <w:qFormat/>
@@ -5840,17 +6346,18 @@
       <w:color w:val="4F81BD" w:themeColor="accent1"/>
     </w:rPr>
   </w:style>
-  <w:style w:type="character" w:default="1" w:styleId="DefaultParagraphFont">
+  <w:style w:type="character" w:default="1" w:styleId="Carpredefinitoparagrafo">
     <w:name w:val="Default Paragraph Font"/>
     <w:uiPriority w:val="1"/>
     <w:semiHidden/>
     <w:unhideWhenUsed/>
   </w:style>
-  <w:style w:type="table" w:default="1" w:styleId="TableNormal">
+  <w:style w:type="table" w:default="1" w:styleId="Tabellanormale">
     <w:name w:val="Normal Table"/>
     <w:uiPriority w:val="99"/>
     <w:semiHidden/>
     <w:unhideWhenUsed/>
+    <w:qFormat/>
     <w:tblPr>
       <w:tblInd w:w="0" w:type="dxa"/>
       <w:tblCellMar>
@@ -5861,16 +6368,16 @@
       </w:tblCellMar>
     </w:tblPr>
   </w:style>
-  <w:style w:type="numbering" w:default="1" w:styleId="NoList">
+  <w:style w:type="numbering" w:default="1" w:styleId="Nessunelenco">
     <w:name w:val="No List"/>
     <w:uiPriority w:val="99"/>
     <w:semiHidden/>
     <w:unhideWhenUsed/>
   </w:style>
-  <w:style w:type="character" w:customStyle="1" w:styleId="Heading1Char">
-    <w:name w:val="Heading 1 Char"/>
-    <w:basedOn w:val="DefaultParagraphFont"/>
-    <w:link w:val="Heading1"/>
+  <w:style w:type="character" w:customStyle="1" w:styleId="Titolo1Carattere">
+    <w:name w:val="Titolo 1 Carattere"/>
+    <w:basedOn w:val="Carpredefinitoparagrafo"/>
+    <w:link w:val="Titolo1"/>
     <w:uiPriority w:val="9"/>
     <w:rsid w:val="000B58CE"/>
     <w:rPr>
@@ -5882,10 +6389,10 @@
       <w:szCs w:val="28"/>
     </w:rPr>
   </w:style>
-  <w:style w:type="character" w:customStyle="1" w:styleId="Heading2Char">
-    <w:name w:val="Heading 2 Char"/>
-    <w:basedOn w:val="DefaultParagraphFont"/>
-    <w:link w:val="Heading2"/>
+  <w:style w:type="character" w:customStyle="1" w:styleId="Titolo2Carattere">
+    <w:name w:val="Titolo 2 Carattere"/>
+    <w:basedOn w:val="Carpredefinitoparagrafo"/>
+    <w:link w:val="Titolo2"/>
     <w:uiPriority w:val="9"/>
     <w:rsid w:val="000B58CE"/>
     <w:rPr>
@@ -5897,9 +6404,9 @@
       <w:szCs w:val="26"/>
     </w:rPr>
   </w:style>
-  <w:style w:type="paragraph" w:styleId="ListParagraph">
+  <w:style w:type="paragraph" w:styleId="Paragrafoelenco">
     <w:name w:val="List Paragraph"/>
-    <w:basedOn w:val="Normal"/>
+    <w:basedOn w:val="Normale"/>
     <w:uiPriority w:val="34"/>
     <w:qFormat/>
     <w:rsid w:val="00211A98"/>
@@ -5908,10 +6415,10 @@
       <w:contextualSpacing/>
     </w:pPr>
   </w:style>
-  <w:style w:type="paragraph" w:styleId="BalloonText">
+  <w:style w:type="paragraph" w:styleId="Testofumetto">
     <w:name w:val="Balloon Text"/>
-    <w:basedOn w:val="Normal"/>
-    <w:link w:val="BalloonTextChar"/>
+    <w:basedOn w:val="Normale"/>
+    <w:link w:val="TestofumettoCarattere"/>
     <w:uiPriority w:val="99"/>
     <w:semiHidden/>
     <w:unhideWhenUsed/>
@@ -5925,10 +6432,10 @@
       <w:szCs w:val="16"/>
     </w:rPr>
   </w:style>
-  <w:style w:type="character" w:customStyle="1" w:styleId="BalloonTextChar">
-    <w:name w:val="Balloon Text Char"/>
-    <w:basedOn w:val="DefaultParagraphFont"/>
-    <w:link w:val="BalloonText"/>
+  <w:style w:type="character" w:customStyle="1" w:styleId="TestofumettoCarattere">
+    <w:name w:val="Testo fumetto Carattere"/>
+    <w:basedOn w:val="Carpredefinitoparagrafo"/>
+    <w:link w:val="Testofumetto"/>
     <w:uiPriority w:val="99"/>
     <w:semiHidden/>
     <w:rsid w:val="00DA4565"/>
@@ -5938,10 +6445,10 @@
       <w:szCs w:val="16"/>
     </w:rPr>
   </w:style>
-  <w:style w:type="paragraph" w:styleId="Caption">
+  <w:style w:type="paragraph" w:styleId="Didascalia">
     <w:name w:val="caption"/>
-    <w:basedOn w:val="Normal"/>
-    <w:next w:val="Normal"/>
+    <w:basedOn w:val="Normale"/>
+    <w:next w:val="Normale"/>
     <w:uiPriority w:val="35"/>
     <w:unhideWhenUsed/>
     <w:qFormat/>
@@ -5957,10 +6464,10 @@
       <w:szCs w:val="18"/>
     </w:rPr>
   </w:style>
-  <w:style w:type="character" w:customStyle="1" w:styleId="Heading3Char">
-    <w:name w:val="Heading 3 Char"/>
-    <w:basedOn w:val="DefaultParagraphFont"/>
-    <w:link w:val="Heading3"/>
+  <w:style w:type="character" w:customStyle="1" w:styleId="Titolo3Carattere">
+    <w:name w:val="Titolo 3 Carattere"/>
+    <w:basedOn w:val="Carpredefinitoparagrafo"/>
+    <w:link w:val="Titolo3"/>
     <w:uiPriority w:val="9"/>
     <w:rsid w:val="000B58CE"/>
     <w:rPr>
@@ -5973,7 +6480,7 @@
   </w:style>
   <w:style w:type="table" w:customStyle="1" w:styleId="Tabellagriglia5scura-colore12">
     <w:name w:val="Tabella griglia 5 scura - colore 12"/>
-    <w:basedOn w:val="TableNormal"/>
+    <w:basedOn w:val="Tabellanormale"/>
     <w:uiPriority w:val="50"/>
     <w:rsid w:val="002D596E"/>
     <w:pPr>
@@ -6163,7 +6670,7 @@
       <w:lang w:eastAsia="it-IT"/>
     </w:rPr>
   </w:style>
-  <w:style w:type="paragraph" w:styleId="NoSpacing">
+  <w:style w:type="paragraph" w:styleId="Nessunaspaziatura">
     <w:name w:val="No Spacing"/>
     <w:uiPriority w:val="1"/>
     <w:qFormat/>
@@ -6176,10 +6683,10 @@
       <w:rFonts w:ascii="Times New Roman" w:hAnsi="Times New Roman"/>
     </w:rPr>
   </w:style>
-  <w:style w:type="character" w:customStyle="1" w:styleId="Heading4Char">
-    <w:name w:val="Heading 4 Char"/>
-    <w:basedOn w:val="DefaultParagraphFont"/>
-    <w:link w:val="Heading4"/>
+  <w:style w:type="character" w:customStyle="1" w:styleId="Titolo4Carattere">
+    <w:name w:val="Titolo 4 Carattere"/>
+    <w:basedOn w:val="Carpredefinitoparagrafo"/>
+    <w:link w:val="Titolo4"/>
     <w:uiPriority w:val="9"/>
     <w:rsid w:val="002A76B7"/>
     <w:rPr>
@@ -6191,10 +6698,10 @@
       <w:color w:val="4F81BD" w:themeColor="accent1"/>
     </w:rPr>
   </w:style>
-  <w:style w:type="paragraph" w:styleId="TOCHeading">
+  <w:style w:type="paragraph" w:styleId="Titolosommario">
     <w:name w:val="TOC Heading"/>
-    <w:basedOn w:val="Heading1"/>
-    <w:next w:val="Normal"/>
+    <w:basedOn w:val="Titolo1"/>
+    <w:next w:val="Normale"/>
     <w:uiPriority w:val="39"/>
     <w:semiHidden/>
     <w:unhideWhenUsed/>
@@ -6205,10 +6712,10 @@
       <w:outlineLvl w:val="9"/>
     </w:pPr>
   </w:style>
-  <w:style w:type="paragraph" w:styleId="TOC1">
+  <w:style w:type="paragraph" w:styleId="Sommario1">
     <w:name w:val="toc 1"/>
-    <w:basedOn w:val="Normal"/>
-    <w:next w:val="Normal"/>
+    <w:basedOn w:val="Normale"/>
+    <w:next w:val="Normale"/>
     <w:autoRedefine/>
     <w:uiPriority w:val="39"/>
     <w:unhideWhenUsed/>
@@ -6217,10 +6724,10 @@
       <w:spacing w:after="100"/>
     </w:pPr>
   </w:style>
-  <w:style w:type="paragraph" w:styleId="TOC2">
+  <w:style w:type="paragraph" w:styleId="Sommario2">
     <w:name w:val="toc 2"/>
-    <w:basedOn w:val="Normal"/>
-    <w:next w:val="Normal"/>
+    <w:basedOn w:val="Normale"/>
+    <w:next w:val="Normale"/>
     <w:autoRedefine/>
     <w:uiPriority w:val="39"/>
     <w:unhideWhenUsed/>
@@ -6230,10 +6737,10 @@
       <w:ind w:left="220"/>
     </w:pPr>
   </w:style>
-  <w:style w:type="paragraph" w:styleId="TOC3">
+  <w:style w:type="paragraph" w:styleId="Sommario3">
     <w:name w:val="toc 3"/>
-    <w:basedOn w:val="Normal"/>
-    <w:next w:val="Normal"/>
+    <w:basedOn w:val="Normale"/>
+    <w:next w:val="Normale"/>
     <w:autoRedefine/>
     <w:uiPriority w:val="39"/>
     <w:unhideWhenUsed/>
@@ -6243,9 +6750,9 @@
       <w:ind w:left="440"/>
     </w:pPr>
   </w:style>
-  <w:style w:type="character" w:styleId="Hyperlink">
+  <w:style w:type="character" w:styleId="Collegamentoipertestuale">
     <w:name w:val="Hyperlink"/>
-    <w:basedOn w:val="DefaultParagraphFont"/>
+    <w:basedOn w:val="Carpredefinitoparagrafo"/>
     <w:uiPriority w:val="99"/>
     <w:unhideWhenUsed/>
     <w:rsid w:val="007C7D2B"/>
@@ -6731,7 +7238,7 @@
 </file>
 
 <file path=customXml/itemProps1.xml><?xml version="1.0" encoding="utf-8"?>
-<ds:datastoreItem xmlns:ds="http://schemas.openxmlformats.org/officeDocument/2006/customXml" ds:itemID="{0C81CAAD-53A7-4844-8184-5B79266B1EC5}">
+<ds:datastoreItem xmlns:ds="http://schemas.openxmlformats.org/officeDocument/2006/customXml" ds:itemID="{29F7E92B-4E3F-48C9-9D1D-2AC4698278C0}">
   <ds:schemaRefs>
     <ds:schemaRef ds:uri="http://schemas.openxmlformats.org/officeDocument/2006/bibliography"/>
   </ds:schemaRefs>

</xml_diff>

<commit_message>
Add sequence diagrams to SDD document
</commit_message>
<xml_diff>
--- a/Swatcher_DD/DD_Swatcher.docx
+++ b/Swatcher_DD/DD_Swatcher.docx
@@ -1,6 +1,6 @@
 
 <file path=word/document.xml><?xml version="1.0" encoding="utf-8"?>
-<w:document xmlns:ve="http://schemas.openxmlformats.org/markup-compatibility/2006" xmlns:o="urn:schemas-microsoft-com:office:office" xmlns:r="http://schemas.openxmlformats.org/officeDocument/2006/relationships" xmlns:m="http://schemas.openxmlformats.org/officeDocument/2006/math" xmlns:v="urn:schemas-microsoft-com:vml" xmlns:wp="http://schemas.openxmlformats.org/drawingml/2006/wordprocessingDrawing" xmlns:w10="urn:schemas-microsoft-com:office:word" xmlns:w="http://schemas.openxmlformats.org/wordprocessingml/2006/main" xmlns:wne="http://schemas.microsoft.com/office/word/2006/wordml">
+<w:document xmlns:wpc="http://schemas.microsoft.com/office/word/2010/wordprocessingCanvas" xmlns:mo="http://schemas.microsoft.com/office/mac/office/2008/main" xmlns:mc="http://schemas.openxmlformats.org/markup-compatibility/2006" xmlns:mv="urn:schemas-microsoft-com:mac:vml" xmlns:o="urn:schemas-microsoft-com:office:office" xmlns:r="http://schemas.openxmlformats.org/officeDocument/2006/relationships" xmlns:m="http://schemas.openxmlformats.org/officeDocument/2006/math" xmlns:v="urn:schemas-microsoft-com:vml" xmlns:wp14="http://schemas.microsoft.com/office/word/2010/wordprocessingDrawing" xmlns:wp="http://schemas.openxmlformats.org/drawingml/2006/wordprocessingDrawing" xmlns:w10="urn:schemas-microsoft-com:office:word" xmlns:w="http://schemas.openxmlformats.org/wordprocessingml/2006/main" xmlns:w14="http://schemas.microsoft.com/office/word/2010/wordml" xmlns:wpg="http://schemas.microsoft.com/office/word/2010/wordprocessingGroup" xmlns:wpi="http://schemas.microsoft.com/office/word/2010/wordprocessingInk" xmlns:wne="http://schemas.microsoft.com/office/word/2006/wordml" xmlns:wps="http://schemas.microsoft.com/office/word/2010/wordprocessingShape" mc:Ignorable="w14 wp14">
   <w:body>
     <w:p>
       <w:pPr>
@@ -36,7 +36,6 @@
         </w:rPr>
         <w:t xml:space="preserve"> </w:t>
       </w:r>
-      <w:proofErr w:type="spellStart"/>
       <w:r>
         <w:rPr>
           <w:rFonts w:ascii="Calibri" w:hAnsi="Calibri" w:cs="Calibri"/>
@@ -48,7 +47,6 @@
         </w:rPr>
         <w:t>Specifications</w:t>
       </w:r>
-      <w:proofErr w:type="spellEnd"/>
     </w:p>
     <w:p>
       <w:pPr>
@@ -419,7 +417,7 @@
       <w:sdtContent>
         <w:p>
           <w:pPr>
-            <w:pStyle w:val="Titolosommario"/>
+            <w:pStyle w:val="TOCHeading"/>
           </w:pPr>
           <w:r>
             <w:t>Sommario</w:t>
@@ -427,7 +425,7 @@
         </w:p>
         <w:p>
           <w:pPr>
-            <w:pStyle w:val="Sommario1"/>
+            <w:pStyle w:val="TOC1"/>
             <w:tabs>
               <w:tab w:val="right" w:leader="dot" w:pos="9628"/>
             </w:tabs>
@@ -450,7 +448,7 @@
           <w:hyperlink w:anchor="_Toc467770998" w:history="1">
             <w:r>
               <w:rPr>
-                <w:rStyle w:val="Collegamentoipertestuale"/>
+                <w:rStyle w:val="Hyperlink"/>
                 <w:noProof/>
               </w:rPr>
               <w:t>1 Introduzione</w:t>
@@ -507,7 +505,7 @@
         </w:p>
         <w:p>
           <w:pPr>
-            <w:pStyle w:val="Sommario2"/>
+            <w:pStyle w:val="TOC2"/>
             <w:tabs>
               <w:tab w:val="right" w:leader="dot" w:pos="9628"/>
             </w:tabs>
@@ -521,7 +519,7 @@
           <w:hyperlink w:anchor="_Toc467770999" w:history="1">
             <w:r>
               <w:rPr>
-                <w:rStyle w:val="Collegamentoipertestuale"/>
+                <w:rStyle w:val="Hyperlink"/>
                 <w:noProof/>
               </w:rPr>
               <w:t>1.1 Obiettivo</w:t>
@@ -578,7 +576,7 @@
         </w:p>
         <w:p>
           <w:pPr>
-            <w:pStyle w:val="Sommario2"/>
+            <w:pStyle w:val="TOC2"/>
             <w:tabs>
               <w:tab w:val="right" w:leader="dot" w:pos="9628"/>
             </w:tabs>
@@ -592,7 +590,7 @@
           <w:hyperlink w:anchor="_Toc467771000" w:history="1">
             <w:r>
               <w:rPr>
-                <w:rStyle w:val="Collegamentoipertestuale"/>
+                <w:rStyle w:val="Hyperlink"/>
                 <w:noProof/>
               </w:rPr>
               <w:t>1.2 Scopo del Sistema</w:t>
@@ -649,7 +647,7 @@
         </w:p>
         <w:p>
           <w:pPr>
-            <w:pStyle w:val="Sommario2"/>
+            <w:pStyle w:val="TOC2"/>
             <w:tabs>
               <w:tab w:val="right" w:leader="dot" w:pos="9628"/>
             </w:tabs>
@@ -663,7 +661,7 @@
           <w:hyperlink w:anchor="_Toc467771001" w:history="1">
             <w:r>
               <w:rPr>
-                <w:rStyle w:val="Collegamentoipertestuale"/>
+                <w:rStyle w:val="Hyperlink"/>
                 <w:noProof/>
               </w:rPr>
               <w:t>1.3 Definizioni Acronimi Abbreviazioni</w:t>
@@ -720,7 +718,7 @@
         </w:p>
         <w:p>
           <w:pPr>
-            <w:pStyle w:val="Sommario1"/>
+            <w:pStyle w:val="TOC1"/>
             <w:tabs>
               <w:tab w:val="right" w:leader="dot" w:pos="9628"/>
             </w:tabs>
@@ -734,7 +732,7 @@
           <w:hyperlink w:anchor="_Toc467771002" w:history="1">
             <w:r>
               <w:rPr>
-                <w:rStyle w:val="Collegamentoipertestuale"/>
+                <w:rStyle w:val="Hyperlink"/>
                 <w:noProof/>
               </w:rPr>
               <w:t>2 Architettura del Sistema</w:t>
@@ -791,7 +789,7 @@
         </w:p>
         <w:p>
           <w:pPr>
-            <w:pStyle w:val="Sommario2"/>
+            <w:pStyle w:val="TOC2"/>
             <w:tabs>
               <w:tab w:val="right" w:leader="dot" w:pos="9628"/>
             </w:tabs>
@@ -805,7 +803,7 @@
           <w:hyperlink w:anchor="_Toc467771003" w:history="1">
             <w:r>
               <w:rPr>
-                <w:rStyle w:val="Collegamentoipertestuale"/>
+                <w:rStyle w:val="Hyperlink"/>
                 <w:noProof/>
               </w:rPr>
               <w:t>2.1 Struttura e collegamenti delle componenti del sistema</w:t>
@@ -862,7 +860,7 @@
         </w:p>
         <w:p>
           <w:pPr>
-            <w:pStyle w:val="Sommario2"/>
+            <w:pStyle w:val="TOC2"/>
             <w:tabs>
               <w:tab w:val="right" w:leader="dot" w:pos="9628"/>
             </w:tabs>
@@ -876,7 +874,7 @@
           <w:hyperlink w:anchor="_Toc467771004" w:history="1">
             <w:r>
               <w:rPr>
-                <w:rStyle w:val="Collegamentoipertestuale"/>
+                <w:rStyle w:val="Hyperlink"/>
                 <w:noProof/>
               </w:rPr>
               <w:t>2.2 Sottosistema Client</w:t>
@@ -933,7 +931,7 @@
         </w:p>
         <w:p>
           <w:pPr>
-            <w:pStyle w:val="Sommario2"/>
+            <w:pStyle w:val="TOC2"/>
             <w:tabs>
               <w:tab w:val="right" w:leader="dot" w:pos="9628"/>
             </w:tabs>
@@ -947,7 +945,7 @@
           <w:hyperlink w:anchor="_Toc467771005" w:history="1">
             <w:r>
               <w:rPr>
-                <w:rStyle w:val="Collegamentoipertestuale"/>
+                <w:rStyle w:val="Hyperlink"/>
                 <w:noProof/>
               </w:rPr>
               <w:t>2.3 Sottosistema Server</w:t>
@@ -1004,7 +1002,7 @@
         </w:p>
         <w:p>
           <w:pPr>
-            <w:pStyle w:val="Sommario3"/>
+            <w:pStyle w:val="TOC3"/>
             <w:tabs>
               <w:tab w:val="right" w:leader="dot" w:pos="9628"/>
             </w:tabs>
@@ -1018,7 +1016,7 @@
           <w:hyperlink w:anchor="_Toc467771006" w:history="1">
             <w:r>
               <w:rPr>
-                <w:rStyle w:val="Collegamentoipertestuale"/>
+                <w:rStyle w:val="Hyperlink"/>
                 <w:noProof/>
               </w:rPr>
               <w:t>2.3.1 MWS – Motion Webcam Server</w:t>
@@ -1075,7 +1073,7 @@
         </w:p>
         <w:p>
           <w:pPr>
-            <w:pStyle w:val="Sommario3"/>
+            <w:pStyle w:val="TOC3"/>
             <w:tabs>
               <w:tab w:val="right" w:leader="dot" w:pos="9628"/>
             </w:tabs>
@@ -1089,7 +1087,7 @@
           <w:hyperlink w:anchor="_Toc467771007" w:history="1">
             <w:r>
               <w:rPr>
-                <w:rStyle w:val="Collegamentoipertestuale"/>
+                <w:rStyle w:val="Hyperlink"/>
                 <w:noProof/>
               </w:rPr>
               <w:t>2.3.2 AWS – Apache Web Server</w:t>
@@ -1146,7 +1144,7 @@
         </w:p>
         <w:p>
           <w:pPr>
-            <w:pStyle w:val="Sommario3"/>
+            <w:pStyle w:val="TOC3"/>
             <w:tabs>
               <w:tab w:val="right" w:leader="dot" w:pos="9628"/>
             </w:tabs>
@@ -1160,7 +1158,7 @@
           <w:hyperlink w:anchor="_Toc467771008" w:history="1">
             <w:r>
               <w:rPr>
-                <w:rStyle w:val="Collegamentoipertestuale"/>
+                <w:rStyle w:val="Hyperlink"/>
                 <w:noProof/>
               </w:rPr>
               <w:t>2.3.2 File System</w:t>
@@ -1217,7 +1215,7 @@
         </w:p>
         <w:p>
           <w:pPr>
-            <w:pStyle w:val="Sommario2"/>
+            <w:pStyle w:val="TOC2"/>
             <w:tabs>
               <w:tab w:val="right" w:leader="dot" w:pos="9628"/>
             </w:tabs>
@@ -1231,7 +1229,7 @@
           <w:hyperlink w:anchor="_Toc467771009" w:history="1">
             <w:r>
               <w:rPr>
-                <w:rStyle w:val="Collegamentoipertestuale"/>
+                <w:rStyle w:val="Hyperlink"/>
                 <w:noProof/>
               </w:rPr>
               <w:t>2.4 Sottosistema di Notifica</w:t>
@@ -1288,7 +1286,7 @@
         </w:p>
         <w:p>
           <w:pPr>
-            <w:pStyle w:val="Sommario2"/>
+            <w:pStyle w:val="TOC2"/>
             <w:tabs>
               <w:tab w:val="right" w:leader="dot" w:pos="9628"/>
             </w:tabs>
@@ -1302,24 +1300,10 @@
           <w:hyperlink w:anchor="_Toc467771010" w:history="1">
             <w:r>
               <w:rPr>
-                <w:rStyle w:val="Collegamentoipertestuale"/>
-                <w:noProof/>
-              </w:rPr>
-              <w:t>2.5 Sottosiste</w:t>
-            </w:r>
-            <w:r>
-              <w:rPr>
-                <w:rStyle w:val="Collegamentoipertestuale"/>
-                <w:noProof/>
-              </w:rPr>
-              <w:t>m</w:t>
-            </w:r>
-            <w:r>
-              <w:rPr>
-                <w:rStyle w:val="Collegamentoipertestuale"/>
-                <w:noProof/>
-              </w:rPr>
-              <w:t>a di Comunicazione</w:t>
+                <w:rStyle w:val="Hyperlink"/>
+                <w:noProof/>
+              </w:rPr>
+              <w:t>2.5 Sottosistema di Comunicazione</w:t>
             </w:r>
             <w:r>
               <w:rPr>
@@ -1373,7 +1357,7 @@
         </w:p>
         <w:p>
           <w:pPr>
-            <w:pStyle w:val="Sommario2"/>
+            <w:pStyle w:val="TOC2"/>
             <w:tabs>
               <w:tab w:val="right" w:leader="dot" w:pos="9628"/>
             </w:tabs>
@@ -1387,7 +1371,7 @@
           <w:hyperlink w:anchor="_Toc467771011" w:history="1">
             <w:r>
               <w:rPr>
-                <w:rStyle w:val="Collegamentoipertestuale"/>
+                <w:rStyle w:val="Hyperlink"/>
                 <w:noProof/>
               </w:rPr>
               <w:t>2.6 Diagrammi di Interazione</w:t>
@@ -1444,7 +1428,7 @@
         </w:p>
         <w:p>
           <w:pPr>
-            <w:pStyle w:val="Sommario2"/>
+            <w:pStyle w:val="TOC2"/>
             <w:tabs>
               <w:tab w:val="right" w:leader="dot" w:pos="9628"/>
             </w:tabs>
@@ -1458,7 +1442,7 @@
           <w:hyperlink w:anchor="_Toc467771012" w:history="1">
             <w:r>
               <w:rPr>
-                <w:rStyle w:val="Collegamentoipertestuale"/>
+                <w:rStyle w:val="Hyperlink"/>
                 <w:noProof/>
               </w:rPr>
               <w:t>2.7 Diagrammi delle Classi</w:t>
@@ -1515,7 +1499,7 @@
         </w:p>
         <w:p>
           <w:pPr>
-            <w:pStyle w:val="Sommario1"/>
+            <w:pStyle w:val="TOC1"/>
             <w:tabs>
               <w:tab w:val="right" w:leader="dot" w:pos="9628"/>
             </w:tabs>
@@ -1529,7 +1513,7 @@
           <w:hyperlink w:anchor="_Toc467771013" w:history="1">
             <w:r>
               <w:rPr>
-                <w:rStyle w:val="Collegamentoipertestuale"/>
+                <w:rStyle w:val="Hyperlink"/>
                 <w:noProof/>
               </w:rPr>
               <w:t>3 Mapping Hardware/Software</w:t>
@@ -1593,22 +1577,22 @@
     </w:sdt>
     <w:p>
       <w:pPr>
-        <w:pStyle w:val="Titolo1"/>
-      </w:pPr>
-    </w:p>
-    <w:p>
-      <w:pPr>
-        <w:pStyle w:val="Titolo1"/>
-      </w:pPr>
-    </w:p>
-    <w:p>
-      <w:pPr>
-        <w:pStyle w:val="Titolo1"/>
-      </w:pPr>
-    </w:p>
-    <w:p>
-      <w:pPr>
-        <w:pStyle w:val="Titolo1"/>
+        <w:pStyle w:val="Heading1"/>
+      </w:pPr>
+    </w:p>
+    <w:p>
+      <w:pPr>
+        <w:pStyle w:val="Heading1"/>
+      </w:pPr>
+    </w:p>
+    <w:p>
+      <w:pPr>
+        <w:pStyle w:val="Heading1"/>
+      </w:pPr>
+    </w:p>
+    <w:p>
+      <w:pPr>
+        <w:pStyle w:val="Heading1"/>
       </w:pPr>
     </w:p>
     <w:p>
@@ -1639,7 +1623,7 @@
     <w:p/>
     <w:p>
       <w:pPr>
-        <w:pStyle w:val="Titolo1"/>
+        <w:pStyle w:val="Heading1"/>
       </w:pPr>
       <w:bookmarkStart w:id="0" w:name="_Toc467770998"/>
       <w:r>
@@ -1666,33 +1650,17 @@
         <w:t xml:space="preserve"> </w:t>
       </w:r>
       <w:r>
-        <w:t xml:space="preserve">l’SDD (Software Design </w:t>
-      </w:r>
-      <w:proofErr w:type="spellStart"/>
-      <w:r>
-        <w:t>Description</w:t>
-      </w:r>
-      <w:proofErr w:type="spellEnd"/>
-      <w:r>
-        <w:t>) del sistema “</w:t>
-      </w:r>
-      <w:proofErr w:type="spellStart"/>
-      <w:r>
-        <w:t>Swatcher</w:t>
-      </w:r>
-      <w:proofErr w:type="spellEnd"/>
-      <w:r>
-        <w:t>”.</w:t>
-      </w:r>
-    </w:p>
-    <w:p>
-      <w:pPr>
-        <w:pStyle w:val="Titolo2"/>
-      </w:pPr>
-    </w:p>
-    <w:p>
-      <w:pPr>
-        <w:pStyle w:val="Titolo2"/>
+        <w:t>l’SDD (Software Design Description) del sistema “Swatcher”.</w:t>
+      </w:r>
+    </w:p>
+    <w:p>
+      <w:pPr>
+        <w:pStyle w:val="Heading2"/>
+      </w:pPr>
+    </w:p>
+    <w:p>
+      <w:pPr>
+        <w:pStyle w:val="Heading2"/>
       </w:pPr>
       <w:bookmarkStart w:id="1" w:name="_Toc467770999"/>
       <w:r>
@@ -1715,15 +1683,7 @@
         <w:t>illustrare</w:t>
       </w:r>
       <w:r>
-        <w:t xml:space="preserve"> l’architettura del sistema “</w:t>
-      </w:r>
-      <w:proofErr w:type="spellStart"/>
-      <w:r>
-        <w:t>Swatcher</w:t>
-      </w:r>
-      <w:proofErr w:type="spellEnd"/>
-      <w:r>
-        <w:t>” fornendo</w:t>
+        <w:t xml:space="preserve"> l’architettura del sistema “Swatcher” fornendo</w:t>
       </w:r>
       <w:r>
         <w:t xml:space="preserve"> una descrizione dettagliata delle componenti dalle quali è composto e le loro modalità di interconnessione.</w:t>
@@ -1749,7 +1709,7 @@
     <w:p/>
     <w:p>
       <w:pPr>
-        <w:pStyle w:val="Titolo2"/>
+        <w:pStyle w:val="Heading2"/>
       </w:pPr>
       <w:bookmarkStart w:id="2" w:name="_Toc467771000"/>
       <w:r>
@@ -1765,42 +1725,13 @@
     </w:p>
     <w:p/>
     <w:p>
-      <w:proofErr w:type="spellStart"/>
-      <w:r>
-        <w:t>Swatcher</w:t>
-      </w:r>
-      <w:proofErr w:type="spellEnd"/>
-      <w:r>
-        <w:t xml:space="preserve"> è un sistema di video-sorveglianza remoto composto da un’applicazione </w:t>
-      </w:r>
-      <w:proofErr w:type="spellStart"/>
-      <w:r>
-        <w:t>Android</w:t>
-      </w:r>
-      <w:proofErr w:type="spellEnd"/>
-      <w:r>
-        <w:t xml:space="preserve"> e da una webcam. </w:t>
-      </w:r>
-    </w:p>
-    <w:p>
-      <w:r>
-        <w:t xml:space="preserve">L’intera applicazione realizzataè un tipico sistema Client/Server dove la parte Client è rappresentata dall’app. </w:t>
-      </w:r>
-      <w:proofErr w:type="spellStart"/>
-      <w:r>
-        <w:t>Android</w:t>
-      </w:r>
-      <w:proofErr w:type="spellEnd"/>
-      <w:r>
-        <w:t xml:space="preserve"> e la parte Server è costituita dalla webcam (</w:t>
-      </w:r>
-      <w:proofErr w:type="spellStart"/>
-      <w:r>
-        <w:t>device</w:t>
-      </w:r>
-      <w:proofErr w:type="spellEnd"/>
-      <w:r>
-        <w:t xml:space="preserve">) e un opportuno sottosistema Server che la gestisce. </w:t>
+      <w:r>
+        <w:t xml:space="preserve">Swatcher è un sistema di video-sorveglianza remoto composto da un’applicazione Android e da una webcam. </w:t>
+      </w:r>
+    </w:p>
+    <w:p>
+      <w:r>
+        <w:t xml:space="preserve">L’intera applicazione realizzataè un tipico sistema Client/Server dove la parte Client è rappresentata dall’app. Android e la parte Server è costituita dalla webcam (device) e un opportuno sottosistema Server che la gestisce. </w:t>
       </w:r>
     </w:p>
     <w:p>
@@ -1811,7 +1742,7 @@
     <w:p/>
     <w:p>
       <w:pPr>
-        <w:pStyle w:val="Titolo2"/>
+        <w:pStyle w:val="Heading2"/>
       </w:pPr>
       <w:bookmarkStart w:id="3" w:name="_Toc467771001"/>
       <w:r>
@@ -1838,7 +1769,7 @@
         </w:tblBorders>
         <w:shd w:val="clear" w:color="auto" w:fill="BDC0BF"/>
         <w:tblLayout w:type="fixed"/>
-        <w:tblLook w:val="04A0"/>
+        <w:tblLook w:val="04A0" w:firstRow="1" w:lastRow="0" w:firstColumn="1" w:lastColumn="0" w:noHBand="0" w:noVBand="1"/>
       </w:tblPr>
       <w:tblGrid>
         <w:gridCol w:w="2058"/>
@@ -1929,11 +1860,9 @@
             </w:tcMar>
           </w:tcPr>
           <w:p>
-            <w:proofErr w:type="spellStart"/>
             <w:r>
               <w:t>Swatcher</w:t>
             </w:r>
-            <w:proofErr w:type="spellEnd"/>
           </w:p>
         </w:tc>
         <w:tc>
@@ -1955,18 +1884,10 @@
           </w:tcPr>
           <w:p>
             <w:r>
-              <w:t xml:space="preserve">Alias </w:t>
-            </w:r>
-            <w:proofErr w:type="spellStart"/>
-            <w:r>
-              <w:t>Secu</w:t>
-            </w:r>
-            <w:r>
-              <w:t>rity-Watcher</w:t>
-            </w:r>
-            <w:proofErr w:type="spellEnd"/>
-            <w:r>
-              <w:t>, Nome del sistema</w:t>
+              <w:t>Alias Secu</w:t>
+            </w:r>
+            <w:r>
+              <w:t>rity-Watcher, Nome del sistema</w:t>
             </w:r>
           </w:p>
         </w:tc>
@@ -2020,21 +1941,8 @@
           </w:tcPr>
           <w:p>
             <w:r>
-              <w:t>End-User che interagisce lato client con l’</w:t>
-            </w:r>
-            <w:proofErr w:type="spellStart"/>
-            <w:r>
-              <w:t>app</w:t>
-            </w:r>
-            <w:proofErr w:type="spellEnd"/>
-            <w:r>
-              <w:t xml:space="preserve"> mobile su un sistema </w:t>
-            </w:r>
-            <w:proofErr w:type="spellStart"/>
-            <w:r>
-              <w:t>Android</w:t>
-            </w:r>
-            <w:proofErr w:type="spellEnd"/>
+              <w:t>End-User che interagisce lato client con l’app mobile su un sistema Android</w:t>
+            </w:r>
           </w:p>
         </w:tc>
       </w:tr>
@@ -2087,21 +1995,8 @@
           </w:tcPr>
           <w:p>
             <w:r>
-              <w:t xml:space="preserve">Applicazione </w:t>
-            </w:r>
-            <w:proofErr w:type="spellStart"/>
-            <w:r>
-              <w:t>Androiddeployata</w:t>
-            </w:r>
-            <w:proofErr w:type="spellEnd"/>
-            <w:r>
-              <w:t xml:space="preserve">/installata su uno </w:t>
-            </w:r>
-            <w:proofErr w:type="spellStart"/>
-            <w:r>
-              <w:t>smartphone</w:t>
-            </w:r>
-            <w:proofErr w:type="spellEnd"/>
+              <w:t>Applicazione Androiddeployata/installata su uno smartphone</w:t>
+            </w:r>
           </w:p>
         </w:tc>
       </w:tr>
@@ -2159,31 +2054,7 @@
           </w:tcPr>
           <w:p>
             <w:r>
-              <w:t xml:space="preserve">Intero sottosistema lato server che comprende le seguenti componenti: Apache </w:t>
-            </w:r>
-            <w:proofErr w:type="spellStart"/>
-            <w:r>
-              <w:t>WebServer</w:t>
-            </w:r>
-            <w:proofErr w:type="spellEnd"/>
-            <w:r>
-              <w:t xml:space="preserve">, </w:t>
-            </w:r>
-            <w:proofErr w:type="spellStart"/>
-            <w:r>
-              <w:t>WebCam</w:t>
-            </w:r>
-            <w:proofErr w:type="spellEnd"/>
-            <w:r>
-              <w:t xml:space="preserve"> Server, </w:t>
-            </w:r>
-            <w:proofErr w:type="spellStart"/>
-            <w:r>
-              <w:t>Raspberry</w:t>
-            </w:r>
-            <w:proofErr w:type="spellEnd"/>
-            <w:r>
-              <w:t>, Notification System.</w:t>
+              <w:t>Intero sottosistema lato server che comprende le seguenti componenti: Apache WebServer, WebCam Server, Raspberry, Notification System.</w:t>
             </w:r>
           </w:p>
         </w:tc>
@@ -2213,12 +2084,10 @@
             </w:tcMar>
           </w:tcPr>
           <w:p>
-            <w:proofErr w:type="spellStart"/>
             <w:r>
               <w:lastRenderedPageBreak/>
               <w:t>Snapshot</w:t>
             </w:r>
-            <w:proofErr w:type="spellEnd"/>
           </w:p>
         </w:tc>
         <w:tc>
@@ -2239,21 +2108,8 @@
             </w:tcMar>
           </w:tcPr>
           <w:p>
-            <w:proofErr w:type="spellStart"/>
-            <w:r>
-              <w:t>Instantanea</w:t>
-            </w:r>
-            <w:proofErr w:type="spellEnd"/>
-            <w:r>
-              <w:t xml:space="preserve"> fotografica richiesta on </w:t>
-            </w:r>
-            <w:proofErr w:type="spellStart"/>
-            <w:r>
-              <w:t>demand</w:t>
-            </w:r>
-            <w:proofErr w:type="spellEnd"/>
-            <w:r>
-              <w:t xml:space="preserve"> lato client</w:t>
+            <w:r>
+              <w:t>Instantanea fotografica richiesta on demand lato client</w:t>
             </w:r>
           </w:p>
         </w:tc>
@@ -2429,15 +2285,7 @@
           </w:tcPr>
           <w:p>
             <w:r>
-              <w:t>GUI dell’</w:t>
-            </w:r>
-            <w:proofErr w:type="spellStart"/>
-            <w:r>
-              <w:t>app</w:t>
-            </w:r>
-            <w:proofErr w:type="spellEnd"/>
-            <w:r>
-              <w:t xml:space="preserve"> che mostra l’anteprima su mobile di tutti i media presenti nel  sistema di memorizzazione lato server.</w:t>
+              <w:t>GUI dell’app che mostra l’anteprima su mobile di tutti i media presenti nel  sistema di memorizzazione lato server.</w:t>
             </w:r>
           </w:p>
         </w:tc>
@@ -2490,45 +2338,26 @@
             </w:tcMar>
           </w:tcPr>
           <w:p>
-            <w:proofErr w:type="spellStart"/>
             <w:r>
               <w:t>Swatcher</w:t>
             </w:r>
-            <w:proofErr w:type="spellEnd"/>
             <w:r>
               <w:t xml:space="preserve"> </w:t>
             </w:r>
-            <w:proofErr w:type="spellStart"/>
             <w:r>
               <w:t>Android</w:t>
             </w:r>
-            <w:proofErr w:type="spellEnd"/>
             <w:r>
               <w:t xml:space="preserve"> </w:t>
             </w:r>
-            <w:proofErr w:type="spellStart"/>
-            <w:r>
-              <w:t>Application</w:t>
-            </w:r>
-            <w:proofErr w:type="spellEnd"/>
-            <w:r>
-              <w:t xml:space="preserve"> (o modulo SAA/S2A) è l’applicazione </w:t>
-            </w:r>
-            <w:proofErr w:type="spellStart"/>
-            <w:r>
-              <w:t>Android</w:t>
-            </w:r>
-            <w:proofErr w:type="spellEnd"/>
+            <w:r>
+              <w:t>Application (o modulo SAA/S2A) è l’applicazione Android</w:t>
+            </w:r>
             <w:r>
               <w:t xml:space="preserve"> </w:t>
             </w:r>
-            <w:proofErr w:type="spellStart"/>
-            <w:r>
-              <w:t>deployata</w:t>
-            </w:r>
-            <w:proofErr w:type="spellEnd"/>
-            <w:r>
-              <w:t xml:space="preserve"> sul sistema client (Smartphone).</w:t>
+            <w:r>
+              <w:t>deployata sul sistema client (Smartphone).</w:t>
             </w:r>
           </w:p>
         </w:tc>
@@ -2584,11 +2413,9 @@
             </w:tcMar>
           </w:tcPr>
           <w:p>
-            <w:proofErr w:type="spellStart"/>
             <w:r>
               <w:t>Swatcher</w:t>
             </w:r>
-            <w:proofErr w:type="spellEnd"/>
             <w:r>
               <w:t xml:space="preserve"> </w:t>
             </w:r>
@@ -2596,37 +2423,16 @@
               <w:t>Sub-System</w:t>
             </w:r>
             <w:r>
+              <w:t xml:space="preserve"> ServerPlatform </w:t>
+            </w:r>
+            <w:r>
+              <w:t>è l’intero modulo Server del sistema Swatcher</w:t>
+            </w:r>
+            <w:r>
               <w:t xml:space="preserve"> </w:t>
             </w:r>
-            <w:proofErr w:type="spellStart"/>
-            <w:r>
-              <w:t>ServerPlatform</w:t>
-            </w:r>
-            <w:proofErr w:type="spellEnd"/>
-            <w:r>
-              <w:t xml:space="preserve"> </w:t>
-            </w:r>
-            <w:r>
-              <w:t xml:space="preserve">è l’intero modulo Server del sistema </w:t>
-            </w:r>
-            <w:proofErr w:type="spellStart"/>
-            <w:r>
-              <w:t>Swatcher</w:t>
-            </w:r>
-            <w:proofErr w:type="spellEnd"/>
-            <w:r>
-              <w:t xml:space="preserve"> </w:t>
-            </w:r>
-            <w:r>
-              <w:t xml:space="preserve">residente sulla scheda </w:t>
-            </w:r>
-            <w:proofErr w:type="spellStart"/>
-            <w:r>
-              <w:t>Raspberry-Pi</w:t>
-            </w:r>
-            <w:proofErr w:type="spellEnd"/>
-            <w:r>
-              <w:t>.</w:t>
+            <w:r>
+              <w:t>residente sulla scheda Raspberry-Pi.</w:t>
             </w:r>
           </w:p>
         </w:tc>
@@ -2680,13 +2486,8 @@
           </w:tcPr>
           <w:p>
             <w:r>
-              <w:t xml:space="preserve">Apache Web Server integrato all’interno di </w:t>
-            </w:r>
-            <w:proofErr w:type="spellStart"/>
-            <w:r>
-              <w:t>Raspberry-Pi</w:t>
-            </w:r>
-            <w:proofErr w:type="spellEnd"/>
+              <w:t>Apache Web Server integrato all’interno di Raspberry-Pi</w:t>
+            </w:r>
           </w:p>
         </w:tc>
       </w:tr>
@@ -2801,29 +2602,8 @@
             </w:tcMar>
           </w:tcPr>
           <w:p>
-            <w:proofErr w:type="spellStart"/>
-            <w:r>
-              <w:t>Motion</w:t>
-            </w:r>
-            <w:proofErr w:type="spellEnd"/>
-            <w:r>
-              <w:t xml:space="preserve"> </w:t>
-            </w:r>
-            <w:proofErr w:type="spellStart"/>
-            <w:r>
-              <w:t>WebCam</w:t>
-            </w:r>
-            <w:proofErr w:type="spellEnd"/>
-            <w:r>
-              <w:t xml:space="preserve"> Server. Sottosistema lato server che si occupa di gestire i comandi provenienti dall’</w:t>
-            </w:r>
-            <w:proofErr w:type="spellStart"/>
-            <w:r>
-              <w:t>App</w:t>
-            </w:r>
-            <w:proofErr w:type="spellEnd"/>
-            <w:r>
-              <w:t xml:space="preserve"> Client. Contiene al suo interno il modulo E</w:t>
+            <w:r>
+              <w:t>Motion WebCam Server. Sottosistema lato server che si occupa di gestire i comandi provenienti dall’App Client. Contiene al suo interno il modulo E</w:t>
             </w:r>
             <w:r>
               <w:t>V</w:t>
@@ -2888,25 +2668,15 @@
             </w:tcMar>
           </w:tcPr>
           <w:p>
-            <w:proofErr w:type="spellStart"/>
-            <w:r>
-              <w:t>Event</w:t>
-            </w:r>
-            <w:proofErr w:type="spellEnd"/>
-            <w:r>
-              <w:t xml:space="preserve"> Manager. Modulo presente all’interno del sottosistema MWS. L’E</w:t>
+            <w:r>
+              <w:t>Event Manager. Modulo presente all’interno del sottosistema MWS. L’E</w:t>
             </w:r>
             <w:r>
               <w:t>V</w:t>
             </w:r>
             <w:r>
-              <w:t xml:space="preserve">M è in grado di intercettare gli eventi provenienti dalla </w:t>
-            </w:r>
-            <w:proofErr w:type="spellStart"/>
-            <w:r>
-              <w:t>WebCam</w:t>
-            </w:r>
-            <w:proofErr w:type="spellEnd"/>
+              <w:t>M è in grado di intercettare gli eventi provenienti dalla WebCam</w:t>
+            </w:r>
             <w:r>
               <w:t xml:space="preserve"> di gestirli </w:t>
             </w:r>
@@ -2929,18 +2699,10 @@
               <w:t xml:space="preserve"> o salvando su disco i media prodotti a seg</w:t>
             </w:r>
             <w:r>
-              <w:t>uito dell’evento intercettato(</w:t>
-            </w:r>
-            <w:proofErr w:type="spellStart"/>
-            <w:r>
-              <w:t>Sn</w:t>
-            </w:r>
-            <w:r>
-              <w:t>apshot</w:t>
-            </w:r>
-            <w:proofErr w:type="spellEnd"/>
-            <w:r>
-              <w:t xml:space="preserve"> e/o Video).</w:t>
+              <w:t>uito dell’evento intercettato(Sn</w:t>
+            </w:r>
+            <w:r>
+              <w:t>apshot e/o Video).</w:t>
             </w:r>
           </w:p>
         </w:tc>
@@ -3013,7 +2775,7 @@
     <w:p/>
     <w:p>
       <w:pPr>
-        <w:pStyle w:val="Titolo1"/>
+        <w:pStyle w:val="Heading1"/>
       </w:pPr>
       <w:bookmarkStart w:id="4" w:name="_Toc467771002"/>
       <w:r>
@@ -3024,51 +2786,20 @@
     </w:p>
     <w:p/>
     <w:p>
-      <w:proofErr w:type="spellStart"/>
-      <w:r>
-        <w:t>Swatcher</w:t>
-      </w:r>
-      <w:proofErr w:type="spellEnd"/>
-      <w:r>
-        <w:t xml:space="preserve"> è stato realizzato partendo completamente da zero senza prendere come riferimento alcun sistema pre-esistente (</w:t>
-      </w:r>
-      <w:proofErr w:type="spellStart"/>
-      <w:r>
-        <w:t>Greenfield</w:t>
-      </w:r>
-      <w:proofErr w:type="spellEnd"/>
-      <w:r>
-        <w:t xml:space="preserve"> Project </w:t>
-      </w:r>
-      <w:proofErr w:type="spellStart"/>
-      <w:r>
-        <w:t>Engineering</w:t>
-      </w:r>
-      <w:proofErr w:type="spellEnd"/>
-      <w:r>
-        <w:t>) pertanto la sua struttura è stata definita a valle di una raccolta di requisiti che sono presenti nell'apposito documento di "</w:t>
-      </w:r>
-      <w:proofErr w:type="spellStart"/>
-      <w:r>
-        <w:t>Requirement</w:t>
-      </w:r>
-      <w:proofErr w:type="spellEnd"/>
+      <w:r>
+        <w:t>Swatcher è stato realizzato partendo completamente da zero senza prendere come riferimento alcun sistema pre-esistente (Greenfield Project Engineering) pertanto la sua struttura è stata definita a valle di una raccolta di requisiti che sono presenti nell'apposito documento di "Requirement</w:t>
+      </w:r>
       <w:r>
         <w:t xml:space="preserve"> </w:t>
       </w:r>
-      <w:proofErr w:type="spellStart"/>
-      <w:r>
-        <w:t>Specification</w:t>
-      </w:r>
-      <w:proofErr w:type="spellEnd"/>
-      <w:r>
-        <w:t>".</w:t>
-      </w:r>
-    </w:p>
-    <w:p/>
-    <w:p>
-      <w:pPr>
-        <w:pStyle w:val="Titolo2"/>
+      <w:r>
+        <w:t>Specification".</w:t>
+      </w:r>
+    </w:p>
+    <w:p/>
+    <w:p>
+      <w:pPr>
+        <w:pStyle w:val="Heading2"/>
       </w:pPr>
       <w:bookmarkStart w:id="5" w:name="_Toc467771003"/>
       <w:r>
@@ -3088,15 +2819,7 @@
         <w:t xml:space="preserve">Il </w:t>
       </w:r>
       <w:r>
-        <w:t xml:space="preserve">sistema </w:t>
-      </w:r>
-      <w:proofErr w:type="spellStart"/>
-      <w:r>
-        <w:t>Swatcher</w:t>
-      </w:r>
-      <w:proofErr w:type="spellEnd"/>
-      <w:r>
-        <w:t xml:space="preserve"> è composto da 3</w:t>
+        <w:t>sistema Swatcher è composto da 3</w:t>
       </w:r>
       <w:r>
         <w:t xml:space="preserve"> sottosistemi </w:t>
@@ -3110,27 +2833,19 @@
     </w:p>
     <w:p>
       <w:pPr>
-        <w:pStyle w:val="Paragrafoelenco"/>
+        <w:pStyle w:val="ListParagraph"/>
         <w:numPr>
           <w:ilvl w:val="0"/>
           <w:numId w:val="1"/>
         </w:numPr>
       </w:pPr>
       <w:r>
-        <w:t xml:space="preserve">Un sottosistema denotato come “Client” costituito da uno Smartphone dotato di sistema operativo </w:t>
-      </w:r>
-      <w:proofErr w:type="spellStart"/>
-      <w:r>
-        <w:t>Android</w:t>
-      </w:r>
-      <w:proofErr w:type="spellEnd"/>
-      <w:r>
-        <w:t>.</w:t>
-      </w:r>
-    </w:p>
-    <w:p>
-      <w:pPr>
-        <w:pStyle w:val="Paragrafoelenco"/>
+        <w:t>Un sottosistema denotato come “Client” costituito da uno Smartphone dotato di sistema operativo Android.</w:t>
+      </w:r>
+    </w:p>
+    <w:p>
+      <w:pPr>
+        <w:pStyle w:val="ListParagraph"/>
         <w:numPr>
           <w:ilvl w:val="0"/>
           <w:numId w:val="1"/>
@@ -3139,18 +2854,12 @@
       <w:r>
         <w:t xml:space="preserve">Un sottosistema denotato come “Server” costituito da un </w:t>
       </w:r>
-      <w:proofErr w:type="spellStart"/>
-      <w:r>
-        <w:t>single-board</w:t>
-      </w:r>
-      <w:proofErr w:type="spellEnd"/>
-      <w:r>
-        <w:t xml:space="preserve"> computer</w:t>
+      <w:r>
+        <w:t>single-board computer</w:t>
       </w:r>
       <w:r>
         <w:t xml:space="preserve"> </w:t>
       </w:r>
-      <w:proofErr w:type="spellStart"/>
       <w:r>
         <w:t>Raspberry</w:t>
       </w:r>
@@ -3158,16 +2867,12 @@
         <w:t>-</w:t>
       </w:r>
       <w:r>
-        <w:t>Pi</w:t>
-      </w:r>
-      <w:proofErr w:type="spellEnd"/>
-      <w:r>
-        <w:t xml:space="preserve"> collegato ad una webcam remota.</w:t>
-      </w:r>
-    </w:p>
-    <w:p>
-      <w:pPr>
-        <w:pStyle w:val="Paragrafoelenco"/>
+        <w:t>Pi collegato ad una webcam remota.</w:t>
+      </w:r>
+    </w:p>
+    <w:p>
+      <w:pPr>
+        <w:pStyle w:val="ListParagraph"/>
         <w:numPr>
           <w:ilvl w:val="0"/>
           <w:numId w:val="1"/>
@@ -3179,343 +2884,230 @@
       <w:r>
         <w:t xml:space="preserve"> </w:t>
       </w:r>
-      <w:proofErr w:type="spellStart"/>
-      <w:r>
-        <w:t>SaS</w:t>
-      </w:r>
-      <w:proofErr w:type="spellEnd"/>
-      <w:r>
-        <w:t xml:space="preserve"> (Software </w:t>
-      </w:r>
-      <w:proofErr w:type="spellStart"/>
-      <w:r>
-        <w:t>as</w:t>
-      </w:r>
-      <w:proofErr w:type="spellEnd"/>
+      <w:r>
+        <w:t xml:space="preserve">SaS (Software as </w:t>
+      </w:r>
+      <w:r>
+        <w:t xml:space="preserve">a </w:t>
+      </w:r>
+      <w:r>
+        <w:t>Service)</w:t>
+      </w:r>
+      <w:r>
+        <w:t xml:space="preserve"> attraverso il servizio Fireba</w:t>
+      </w:r>
+      <w:r>
+        <w:t>se</w:t>
+      </w:r>
       <w:r>
         <w:t xml:space="preserve"> </w:t>
       </w:r>
       <w:r>
-        <w:t xml:space="preserve">a </w:t>
-      </w:r>
-      <w:r>
-        <w:t>Service)</w:t>
-      </w:r>
-      <w:r>
-        <w:t xml:space="preserve"> attraverso il servizio </w:t>
-      </w:r>
-      <w:proofErr w:type="spellStart"/>
-      <w:r>
-        <w:t>Fireba</w:t>
-      </w:r>
-      <w:r>
-        <w:t>se</w:t>
-      </w:r>
-      <w:proofErr w:type="spellEnd"/>
-      <w:r>
+        <w:t>Cloud Messaging di G</w:t>
+      </w:r>
+      <w:r>
+        <w:t>oogle.</w:t>
+      </w:r>
+    </w:p>
+    <w:p>
+      <w:pPr>
+        <w:rPr>
+          <w:color w:val="000000" w:themeColor="text1"/>
+        </w:rPr>
+      </w:pPr>
+      <w:r>
+        <w:rPr>
+          <w:color w:val="000000" w:themeColor="text1"/>
+        </w:rPr>
+        <w:t>I due</w:t>
+      </w:r>
+      <w:r>
+        <w:rPr>
+          <w:color w:val="000000" w:themeColor="text1"/>
+        </w:rPr>
+        <w:t xml:space="preserve"> sottosistemi </w:t>
+      </w:r>
+      <w:r>
+        <w:rPr>
+          <w:color w:val="000000" w:themeColor="text1"/>
+        </w:rPr>
+        <w:t xml:space="preserve">appena </w:t>
+      </w:r>
+      <w:r>
+        <w:rPr>
+          <w:color w:val="000000" w:themeColor="text1"/>
+        </w:rPr>
+        <w:t xml:space="preserve">elencati </w:t>
+      </w:r>
+      <w:r>
+        <w:rPr>
+          <w:color w:val="000000" w:themeColor="text1"/>
+        </w:rPr>
+        <w:t xml:space="preserve">nei punti 1. e 2. </w:t>
+      </w:r>
+      <w:r>
+        <w:rPr>
+          <w:color w:val="000000" w:themeColor="text1"/>
+        </w:rPr>
+        <w:t xml:space="preserve">sono stati definiti come </w:t>
+      </w:r>
+      <w:r>
+        <w:rPr>
+          <w:color w:val="000000" w:themeColor="text1"/>
+        </w:rPr>
+        <w:t>“</w:t>
+      </w:r>
+      <w:r>
+        <w:rPr>
+          <w:color w:val="000000" w:themeColor="text1"/>
+        </w:rPr>
+        <w:t>Client</w:t>
+      </w:r>
+      <w:r>
+        <w:rPr>
+          <w:color w:val="000000" w:themeColor="text1"/>
+        </w:rPr>
+        <w:t>”</w:t>
+      </w:r>
+      <w:r>
+        <w:rPr>
+          <w:color w:val="000000" w:themeColor="text1"/>
+        </w:rPr>
+        <w:t xml:space="preserve"> e </w:t>
+      </w:r>
+      <w:r>
+        <w:rPr>
+          <w:color w:val="000000" w:themeColor="text1"/>
+        </w:rPr>
+        <w:t>“</w:t>
+      </w:r>
+      <w:r>
+        <w:rPr>
+          <w:color w:val="000000" w:themeColor="text1"/>
+        </w:rPr>
+        <w:t>Server</w:t>
+      </w:r>
+      <w:r>
+        <w:rPr>
+          <w:color w:val="000000" w:themeColor="text1"/>
+        </w:rPr>
+        <w:t>”</w:t>
+      </w:r>
+      <w:r>
+        <w:rPr>
+          <w:color w:val="000000" w:themeColor="text1"/>
+        </w:rPr>
+        <w:t xml:space="preserve"> anche se il funzionamento complessivo del sistema non sempre rispetta un modello Client/</w:t>
+      </w:r>
+      <w:r>
+        <w:rPr>
+          <w:color w:val="000000" w:themeColor="text1"/>
+        </w:rPr>
+        <w:t>S</w:t>
+      </w:r>
+      <w:r>
+        <w:rPr>
+          <w:color w:val="000000" w:themeColor="text1"/>
+        </w:rPr>
+        <w:t>erver puro: esistono determinate condizioni in cui la componente</w:t>
+      </w:r>
+      <w:r>
+        <w:rPr>
+          <w:color w:val="000000" w:themeColor="text1"/>
+        </w:rPr>
         <w:t xml:space="preserve"> </w:t>
       </w:r>
-      <w:proofErr w:type="spellStart"/>
-      <w:r>
-        <w:t>Cloud</w:t>
-      </w:r>
-      <w:proofErr w:type="spellEnd"/>
+      <w:r>
+        <w:rPr>
+          <w:color w:val="000000" w:themeColor="text1"/>
+        </w:rPr>
+        <w:t xml:space="preserve">deployata sulla piattaforma </w:t>
+      </w:r>
+      <w:r>
+        <w:rPr>
+          <w:color w:val="000000" w:themeColor="text1"/>
+        </w:rPr>
+        <w:t xml:space="preserve">Raspberry-Pi si comporta come un </w:t>
+      </w:r>
+      <w:r>
+        <w:rPr>
+          <w:color w:val="000000" w:themeColor="text1"/>
+        </w:rPr>
+        <w:t>Peer interagente inviando una notifica al client attraverso il sottosistema di Notification Manager.</w:t>
+      </w:r>
+    </w:p>
+    <w:p>
+      <w:pPr>
+        <w:rPr>
+          <w:color w:val="000000" w:themeColor="text1"/>
+        </w:rPr>
+      </w:pPr>
+      <w:r>
+        <w:rPr>
+          <w:color w:val="000000" w:themeColor="text1"/>
+        </w:rPr>
+        <w:t xml:space="preserve">Lo scenario appena descritto si manifesta al verificarsi di un evento </w:t>
+      </w:r>
+      <w:r>
+        <w:rPr>
+          <w:color w:val="000000" w:themeColor="text1"/>
+        </w:rPr>
+        <w:t>che viene</w:t>
+      </w:r>
+      <w:r>
+        <w:rPr>
+          <w:color w:val="000000" w:themeColor="text1"/>
+        </w:rPr>
+        <w:t xml:space="preserve">intercettato </w:t>
+      </w:r>
+      <w:r>
+        <w:rPr>
+          <w:color w:val="000000" w:themeColor="text1"/>
+        </w:rPr>
+        <w:t xml:space="preserve">e gestito autonomamente </w:t>
+      </w:r>
+      <w:r>
+        <w:rPr>
+          <w:color w:val="000000" w:themeColor="text1"/>
+        </w:rPr>
+        <w:t>dall’</w:t>
+      </w:r>
+      <w:r>
+        <w:rPr>
+          <w:color w:val="000000" w:themeColor="text1"/>
+        </w:rPr>
+        <w:t xml:space="preserve">Event Manager, un modulo o sottosistema appartenente alla componente ‘Server’. In tutti gli altri scenari di funzionamento il sottosistema Raspberry-Pi si comporta </w:t>
+      </w:r>
+      <w:r>
+        <w:rPr>
+          <w:color w:val="000000" w:themeColor="text1"/>
+        </w:rPr>
+        <w:t xml:space="preserve">effettivamente </w:t>
+      </w:r>
+      <w:r>
+        <w:rPr>
+          <w:color w:val="000000" w:themeColor="text1"/>
+        </w:rPr>
+        <w:t>come server dell’Applicazione Android residente sullo Smartphone.</w:t>
+      </w:r>
+    </w:p>
+    <w:p>
+      <w:pPr>
+        <w:rPr>
+          <w:color w:val="000000" w:themeColor="text1"/>
+        </w:rPr>
+      </w:pPr>
+      <w:r>
+        <w:t>La fruizione dei servizi resi disponibili dalla piattaforma server è possibile soltanto attraverso dispositivi dotati di sistema operativo Android; non è stato previsto uno sviluppo del sistema per poter interagire anche con dispositivi dotati di sistema operativo iOS.</w:t>
+      </w:r>
+    </w:p>
+    <w:p>
+      <w:r>
+        <w:t>Nell’immagine seguente</w:t>
+      </w:r>
       <w:r>
         <w:t xml:space="preserve"> </w:t>
       </w:r>
-      <w:proofErr w:type="spellStart"/>
-      <w:r>
-        <w:t>Messaging</w:t>
-      </w:r>
-      <w:proofErr w:type="spellEnd"/>
-      <w:r>
-        <w:t xml:space="preserve"> di G</w:t>
-      </w:r>
-      <w:r>
-        <w:t>oogle.</w:t>
-      </w:r>
-    </w:p>
-    <w:p>
-      <w:pPr>
-        <w:rPr>
-          <w:color w:val="000000" w:themeColor="text1"/>
-        </w:rPr>
-      </w:pPr>
-      <w:r>
-        <w:rPr>
-          <w:color w:val="000000" w:themeColor="text1"/>
-        </w:rPr>
-        <w:t>I due</w:t>
-      </w:r>
-      <w:r>
-        <w:rPr>
-          <w:color w:val="000000" w:themeColor="text1"/>
-        </w:rPr>
-        <w:t xml:space="preserve"> sottosistemi </w:t>
-      </w:r>
-      <w:r>
-        <w:rPr>
-          <w:color w:val="000000" w:themeColor="text1"/>
-        </w:rPr>
-        <w:t xml:space="preserve">appena </w:t>
-      </w:r>
-      <w:r>
-        <w:rPr>
-          <w:color w:val="000000" w:themeColor="text1"/>
-        </w:rPr>
-        <w:t xml:space="preserve">elencati </w:t>
-      </w:r>
-      <w:r>
-        <w:rPr>
-          <w:color w:val="000000" w:themeColor="text1"/>
-        </w:rPr>
-        <w:t xml:space="preserve">nei punti 1. e 2. </w:t>
-      </w:r>
-      <w:r>
-        <w:rPr>
-          <w:color w:val="000000" w:themeColor="text1"/>
-        </w:rPr>
-        <w:t xml:space="preserve">sono stati definiti come </w:t>
-      </w:r>
-      <w:r>
-        <w:rPr>
-          <w:color w:val="000000" w:themeColor="text1"/>
-        </w:rPr>
-        <w:t>“</w:t>
-      </w:r>
-      <w:r>
-        <w:rPr>
-          <w:color w:val="000000" w:themeColor="text1"/>
-        </w:rPr>
-        <w:t>Client</w:t>
-      </w:r>
-      <w:r>
-        <w:rPr>
-          <w:color w:val="000000" w:themeColor="text1"/>
-        </w:rPr>
-        <w:t>”</w:t>
-      </w:r>
-      <w:r>
-        <w:rPr>
-          <w:color w:val="000000" w:themeColor="text1"/>
-        </w:rPr>
-        <w:t xml:space="preserve"> e </w:t>
-      </w:r>
-      <w:r>
-        <w:rPr>
-          <w:color w:val="000000" w:themeColor="text1"/>
-        </w:rPr>
-        <w:t>“</w:t>
-      </w:r>
-      <w:r>
-        <w:rPr>
-          <w:color w:val="000000" w:themeColor="text1"/>
-        </w:rPr>
-        <w:t>Server</w:t>
-      </w:r>
-      <w:r>
-        <w:rPr>
-          <w:color w:val="000000" w:themeColor="text1"/>
-        </w:rPr>
-        <w:t>”</w:t>
-      </w:r>
-      <w:r>
-        <w:rPr>
-          <w:color w:val="000000" w:themeColor="text1"/>
-        </w:rPr>
-        <w:t xml:space="preserve"> anche se il funzionamento complessivo del sistema non sempre rispetta un modello Client/</w:t>
-      </w:r>
-      <w:r>
-        <w:rPr>
-          <w:color w:val="000000" w:themeColor="text1"/>
-        </w:rPr>
-        <w:t>S</w:t>
-      </w:r>
-      <w:r>
-        <w:rPr>
-          <w:color w:val="000000" w:themeColor="text1"/>
-        </w:rPr>
-        <w:t>erver puro: esistono determinate condizioni in cui la componente</w:t>
-      </w:r>
-      <w:r>
-        <w:rPr>
-          <w:color w:val="000000" w:themeColor="text1"/>
-        </w:rPr>
-        <w:t xml:space="preserve"> </w:t>
-      </w:r>
-      <w:proofErr w:type="spellStart"/>
-      <w:r>
-        <w:rPr>
-          <w:color w:val="000000" w:themeColor="text1"/>
-        </w:rPr>
-        <w:t>deployata</w:t>
-      </w:r>
-      <w:proofErr w:type="spellEnd"/>
-      <w:r>
-        <w:rPr>
-          <w:color w:val="000000" w:themeColor="text1"/>
-        </w:rPr>
-        <w:t xml:space="preserve"> sulla piattaforma </w:t>
-      </w:r>
-      <w:proofErr w:type="spellStart"/>
-      <w:r>
-        <w:rPr>
-          <w:color w:val="000000" w:themeColor="text1"/>
-        </w:rPr>
-        <w:t>Raspberry-Pi</w:t>
-      </w:r>
-      <w:proofErr w:type="spellEnd"/>
-      <w:r>
-        <w:rPr>
-          <w:color w:val="000000" w:themeColor="text1"/>
-        </w:rPr>
-        <w:t xml:space="preserve"> si comporta come un </w:t>
-      </w:r>
-      <w:r>
-        <w:rPr>
-          <w:color w:val="000000" w:themeColor="text1"/>
-        </w:rPr>
-        <w:t>Peer interagente inviando una notifica al client attraverso il sottosistema di Notification Manager.</w:t>
-      </w:r>
-    </w:p>
-    <w:p>
-      <w:pPr>
-        <w:rPr>
-          <w:color w:val="000000" w:themeColor="text1"/>
-        </w:rPr>
-      </w:pPr>
-      <w:r>
-        <w:rPr>
-          <w:color w:val="000000" w:themeColor="text1"/>
-        </w:rPr>
-        <w:t xml:space="preserve">Lo scenario appena descritto si manifesta al verificarsi di un evento </w:t>
-      </w:r>
-      <w:r>
-        <w:rPr>
-          <w:color w:val="000000" w:themeColor="text1"/>
-        </w:rPr>
-        <w:t>che viene</w:t>
-      </w:r>
-      <w:r>
-        <w:rPr>
-          <w:color w:val="000000" w:themeColor="text1"/>
-        </w:rPr>
-        <w:t xml:space="preserve">intercettato </w:t>
-      </w:r>
-      <w:r>
-        <w:rPr>
-          <w:color w:val="000000" w:themeColor="text1"/>
-        </w:rPr>
-        <w:t xml:space="preserve">e gestito autonomamente </w:t>
-      </w:r>
-      <w:r>
-        <w:rPr>
-          <w:color w:val="000000" w:themeColor="text1"/>
-        </w:rPr>
-        <w:t>dall’</w:t>
-      </w:r>
-      <w:proofErr w:type="spellStart"/>
-      <w:r>
-        <w:rPr>
-          <w:color w:val="000000" w:themeColor="text1"/>
-        </w:rPr>
-        <w:t>Event</w:t>
-      </w:r>
-      <w:proofErr w:type="spellEnd"/>
-      <w:r>
-        <w:rPr>
-          <w:color w:val="000000" w:themeColor="text1"/>
-        </w:rPr>
-        <w:t xml:space="preserve"> Manager, un modulo o sottosistema appartenente alla componente ‘Server’. In tutti gli altri scenari di funzionamento il sottosistema </w:t>
-      </w:r>
-      <w:proofErr w:type="spellStart"/>
-      <w:r>
-        <w:rPr>
-          <w:color w:val="000000" w:themeColor="text1"/>
-        </w:rPr>
-        <w:t>Raspberry-Pi</w:t>
-      </w:r>
-      <w:proofErr w:type="spellEnd"/>
-      <w:r>
-        <w:rPr>
-          <w:color w:val="000000" w:themeColor="text1"/>
-        </w:rPr>
-        <w:t xml:space="preserve"> si comporta </w:t>
-      </w:r>
-      <w:r>
-        <w:rPr>
-          <w:color w:val="000000" w:themeColor="text1"/>
-        </w:rPr>
-        <w:t xml:space="preserve">effettivamente </w:t>
-      </w:r>
-      <w:r>
-        <w:rPr>
-          <w:color w:val="000000" w:themeColor="text1"/>
-        </w:rPr>
-        <w:t xml:space="preserve">come server dell’Applicazione </w:t>
-      </w:r>
-      <w:proofErr w:type="spellStart"/>
-      <w:r>
-        <w:rPr>
-          <w:color w:val="000000" w:themeColor="text1"/>
-        </w:rPr>
-        <w:t>Android</w:t>
-      </w:r>
-      <w:proofErr w:type="spellEnd"/>
-      <w:r>
-        <w:rPr>
-          <w:color w:val="000000" w:themeColor="text1"/>
-        </w:rPr>
-        <w:t xml:space="preserve"> residente sullo </w:t>
-      </w:r>
-      <w:proofErr w:type="spellStart"/>
-      <w:r>
-        <w:rPr>
-          <w:color w:val="000000" w:themeColor="text1"/>
-        </w:rPr>
-        <w:t>Smartphone</w:t>
-      </w:r>
-      <w:proofErr w:type="spellEnd"/>
-      <w:r>
-        <w:rPr>
-          <w:color w:val="000000" w:themeColor="text1"/>
-        </w:rPr>
-        <w:t>.</w:t>
-      </w:r>
-    </w:p>
-    <w:p>
-      <w:pPr>
-        <w:rPr>
-          <w:color w:val="000000" w:themeColor="text1"/>
-        </w:rPr>
-      </w:pPr>
-      <w:r>
-        <w:t xml:space="preserve">La fruizione dei servizi resi disponibili dalla piattaforma server è possibile soltanto attraverso dispositivi dotati di sistema operativo </w:t>
-      </w:r>
-      <w:proofErr w:type="spellStart"/>
-      <w:r>
-        <w:t>Android</w:t>
-      </w:r>
-      <w:proofErr w:type="spellEnd"/>
-      <w:r>
-        <w:t xml:space="preserve">; non è stato previsto uno sviluppo del sistema per poter interagire anche con dispositivi dotati di sistema operativo </w:t>
-      </w:r>
-      <w:proofErr w:type="spellStart"/>
-      <w:r>
-        <w:t>iOS</w:t>
-      </w:r>
-      <w:proofErr w:type="spellEnd"/>
-      <w:r>
-        <w:t>.</w:t>
-      </w:r>
-    </w:p>
-    <w:p>
-      <w:r>
-        <w:t>Nell’immagine seguente</w:t>
-      </w:r>
-      <w:r>
-        <w:t xml:space="preserve"> </w:t>
-      </w:r>
       <w:r>
         <w:t xml:space="preserve">(Figura 1) </w:t>
       </w:r>
@@ -3545,11 +3137,11 @@
       <w:r>
         <w:rPr>
           <w:noProof/>
-          <w:lang w:eastAsia="it-IT"/>
+          <w:lang w:val="en-US"/>
         </w:rPr>
         <w:lastRenderedPageBreak/>
         <w:drawing>
-          <wp:inline distT="0" distB="0" distL="0" distR="0">
+          <wp:inline distT="0" distB="0" distL="0" distR="0" wp14:anchorId="3099ED0C" wp14:editId="1C27A81F">
             <wp:extent cx="6115050" cy="3790950"/>
             <wp:effectExtent l="19050" t="0" r="0" b="0"/>
             <wp:docPr id="3" name="Immagine 1"/>
@@ -3566,7 +3158,7 @@
                     </pic:cNvPicPr>
                   </pic:nvPicPr>
                   <pic:blipFill>
-                    <a:blip r:embed="rId6" cstate="print"/>
+                    <a:blip r:embed="rId7" cstate="print"/>
                     <a:srcRect/>
                     <a:stretch>
                       <a:fillRect/>
@@ -3597,7 +3189,7 @@
     </w:p>
     <w:p>
       <w:pPr>
-        <w:pStyle w:val="Didascalia"/>
+        <w:pStyle w:val="Caption"/>
         <w:jc w:val="center"/>
         <w:rPr>
           <w:noProof/>
@@ -3665,7 +3257,7 @@
     </w:p>
     <w:p>
       <w:pPr>
-        <w:pStyle w:val="Titolo2"/>
+        <w:pStyle w:val="Heading2"/>
       </w:pPr>
       <w:bookmarkStart w:id="6" w:name="_Toc467771004"/>
       <w:r>
@@ -3679,44 +3271,18 @@
     <w:p/>
     <w:p>
       <w:r>
-        <w:t xml:space="preserve">Il sottosistema Client è costituito da un app. </w:t>
-      </w:r>
-      <w:proofErr w:type="spellStart"/>
-      <w:r>
-        <w:t>deployata</w:t>
-      </w:r>
-      <w:proofErr w:type="spellEnd"/>
-      <w:r>
-        <w:t xml:space="preserve"> su un qualsiasi </w:t>
-      </w:r>
-      <w:proofErr w:type="spellStart"/>
-      <w:r>
-        <w:t>smartphone</w:t>
-      </w:r>
-      <w:proofErr w:type="spellEnd"/>
+        <w:t>Il sottosistema Client è costituito da un app. deployata su un qualsiasi smartphone</w:t>
+      </w:r>
       <w:r>
         <w:t xml:space="preserve"> </w:t>
       </w:r>
-      <w:proofErr w:type="spellStart"/>
-      <w:r>
-        <w:t>Android</w:t>
-      </w:r>
-      <w:proofErr w:type="spellEnd"/>
-      <w:r>
-        <w:t xml:space="preserve">. </w:t>
-      </w:r>
-    </w:p>
-    <w:p>
-      <w:r>
-        <w:t xml:space="preserve">Nella prima </w:t>
-      </w:r>
-      <w:proofErr w:type="spellStart"/>
-      <w:r>
-        <w:t>Overview</w:t>
-      </w:r>
-      <w:proofErr w:type="spellEnd"/>
-      <w:r>
-        <w:t xml:space="preserve"> del sistema </w:t>
+      <w:r>
+        <w:t xml:space="preserve">Android. </w:t>
+      </w:r>
+    </w:p>
+    <w:p>
+      <w:r>
+        <w:t xml:space="preserve">Nella prima Overview del sistema </w:t>
       </w:r>
       <w:r>
         <w:t xml:space="preserve">(Figura 1) sono state esplicitate le </w:t>
@@ -3728,23 +3294,10 @@
         <w:t xml:space="preserve"> “Home” e “Gallery” che sono due</w:t>
       </w:r>
       <w:r>
-        <w:t xml:space="preserve"> videate fondamentali dell’</w:t>
-      </w:r>
-      <w:proofErr w:type="spellStart"/>
-      <w:r>
-        <w:t>App</w:t>
-      </w:r>
-      <w:proofErr w:type="spellEnd"/>
-      <w:r>
-        <w:t xml:space="preserve"> di </w:t>
-      </w:r>
-      <w:proofErr w:type="spellStart"/>
-      <w:r>
-        <w:t>Swatcher</w:t>
-      </w:r>
-      <w:proofErr w:type="spellEnd"/>
-      <w:r>
-        <w:t xml:space="preserve">  quindi usate per co</w:t>
+        <w:t xml:space="preserve"> videate fondamentali dell’App di </w:t>
+      </w:r>
+      <w:r>
+        <w:t>Swatcher  quindi usate per co</w:t>
       </w:r>
       <w:r>
         <w:t xml:space="preserve">mprendere le </w:t>
@@ -3764,18 +3317,10 @@
         <w:t>La videata “Gallery” permette di richiedere al server l’intero listato dei file multimediali che sono stati archiviati nel file system della componente server; ciò avviene attraverso  una</w:t>
       </w:r>
       <w:r>
-        <w:t xml:space="preserve"> richiesta http inoltrata dall’</w:t>
-      </w:r>
-      <w:proofErr w:type="spellStart"/>
-      <w:r>
-        <w:t>A</w:t>
-      </w:r>
-      <w:r>
-        <w:t>pp</w:t>
-      </w:r>
-      <w:proofErr w:type="spellEnd"/>
-      <w:r>
-        <w:t xml:space="preserve"> al sottosistema Server. </w:t>
+        <w:t xml:space="preserve"> richiesta http inoltrata dall’A</w:t>
+      </w:r>
+      <w:r>
+        <w:t xml:space="preserve">pp al sottosistema Server. </w:t>
       </w:r>
     </w:p>
     <w:p>
@@ -3783,18 +3328,10 @@
         <w:t>A seguito di tale richiesta l’anteprima di dettaglio dell’intera collezione presen</w:t>
       </w:r>
       <w:r>
-        <w:t>te in remoto viene passata all’</w:t>
-      </w:r>
-      <w:proofErr w:type="spellStart"/>
-      <w:r>
-        <w:t>A</w:t>
-      </w:r>
-      <w:r>
-        <w:t>pp</w:t>
-      </w:r>
-      <w:proofErr w:type="spellEnd"/>
-      <w:r>
-        <w:t xml:space="preserve"> in formato JSON.</w:t>
+        <w:t>te in remoto viene passata all’A</w:t>
+      </w:r>
+      <w:r>
+        <w:t>pp in formato JSON.</w:t>
       </w:r>
     </w:p>
     <w:p/>
@@ -3812,7 +3349,7 @@
     </w:p>
     <w:p>
       <w:pPr>
-        <w:pStyle w:val="Paragrafoelenco"/>
+        <w:pStyle w:val="ListParagraph"/>
         <w:numPr>
           <w:ilvl w:val="0"/>
           <w:numId w:val="2"/>
@@ -3830,22 +3367,14 @@
     </w:p>
     <w:p>
       <w:pPr>
-        <w:pStyle w:val="Paragrafoelenco"/>
+        <w:pStyle w:val="ListParagraph"/>
         <w:numPr>
           <w:ilvl w:val="0"/>
           <w:numId w:val="2"/>
         </w:numPr>
       </w:pPr>
       <w:r>
-        <w:t>La possibilità di scattare istantanee (</w:t>
-      </w:r>
-      <w:proofErr w:type="spellStart"/>
-      <w:r>
-        <w:t>Snapshot</w:t>
-      </w:r>
-      <w:proofErr w:type="spellEnd"/>
-      <w:r>
-        <w:t xml:space="preserve">) memorizzandole opportunamente in remoto lato server. </w:t>
+        <w:t xml:space="preserve">La possibilità di scattare istantanee (Snapshot) memorizzandole opportunamente in remoto lato server. </w:t>
       </w:r>
     </w:p>
     <w:p>
@@ -3853,16 +3382,11 @@
         <w:t>Entrambe le funzionalità sopra elencate sono realizzate mediante l’oppo</w:t>
       </w:r>
       <w:r>
-        <w:t>rtuno scambio di comandi tra l’</w:t>
-      </w:r>
-      <w:proofErr w:type="spellStart"/>
-      <w:r>
-        <w:t>A</w:t>
+        <w:t>rtuno scambio di comandi tra l’A</w:t>
       </w:r>
       <w:r>
         <w:t>pp</w:t>
       </w:r>
-      <w:proofErr w:type="spellEnd"/>
       <w:r>
         <w:t xml:space="preserve"> M</w:t>
       </w:r>
@@ -3885,7 +3409,7 @@
     <w:p/>
     <w:p>
       <w:pPr>
-        <w:pStyle w:val="Titolo2"/>
+        <w:pStyle w:val="Heading2"/>
       </w:pPr>
       <w:bookmarkStart w:id="7" w:name="_Toc467771005"/>
       <w:r>
@@ -3904,13 +3428,8 @@
       <w:r>
         <w:t xml:space="preserve">Server è costituito da 3 sottocomponenti residenti sul </w:t>
       </w:r>
-      <w:proofErr w:type="spellStart"/>
-      <w:r>
-        <w:t>single-board</w:t>
-      </w:r>
-      <w:proofErr w:type="spellEnd"/>
-      <w:r>
-        <w:t xml:space="preserve"> c</w:t>
+      <w:r>
+        <w:t>single-board c</w:t>
       </w:r>
       <w:r>
         <w:t>omputer</w:t>
@@ -3918,21 +3437,16 @@
       <w:r>
         <w:t xml:space="preserve"> </w:t>
       </w:r>
-      <w:proofErr w:type="spellStart"/>
       <w:r>
         <w:t>RaspBerry-</w:t>
       </w:r>
       <w:r>
-        <w:t>Pi</w:t>
-      </w:r>
-      <w:proofErr w:type="spellEnd"/>
-      <w:r>
-        <w:t>:</w:t>
-      </w:r>
-    </w:p>
-    <w:p>
-      <w:pPr>
-        <w:pStyle w:val="Paragrafoelenco"/>
+        <w:t>Pi:</w:t>
+      </w:r>
+    </w:p>
+    <w:p>
+      <w:pPr>
+        <w:pStyle w:val="ListParagraph"/>
         <w:numPr>
           <w:ilvl w:val="0"/>
           <w:numId w:val="3"/>
@@ -3956,7 +3470,7 @@
     </w:p>
     <w:p>
       <w:pPr>
-        <w:pStyle w:val="Paragrafoelenco"/>
+        <w:pStyle w:val="ListParagraph"/>
         <w:numPr>
           <w:ilvl w:val="0"/>
           <w:numId w:val="3"/>
@@ -3974,7 +3488,7 @@
     </w:p>
     <w:p>
       <w:pPr>
-        <w:pStyle w:val="Paragrafoelenco"/>
+        <w:pStyle w:val="ListParagraph"/>
         <w:numPr>
           <w:ilvl w:val="0"/>
           <w:numId w:val="3"/>
@@ -4011,10 +3525,10 @@
       <w:r>
         <w:rPr>
           <w:noProof/>
-          <w:lang w:eastAsia="it-IT"/>
+          <w:lang w:val="en-US"/>
         </w:rPr>
         <w:drawing>
-          <wp:inline distT="0" distB="0" distL="0" distR="0">
+          <wp:inline distT="0" distB="0" distL="0" distR="0" wp14:anchorId="38698108" wp14:editId="4287EC98">
             <wp:extent cx="3838575" cy="3527111"/>
             <wp:effectExtent l="19050" t="0" r="9525" b="0"/>
             <wp:docPr id="4" name="Immagine 3"/>
@@ -4031,7 +3545,7 @@
                     </pic:cNvPicPr>
                   </pic:nvPicPr>
                   <pic:blipFill>
-                    <a:blip r:embed="rId7"/>
+                    <a:blip r:embed="rId8"/>
                     <a:srcRect/>
                     <a:stretch>
                       <a:fillRect/>
@@ -4062,7 +3576,7 @@
     </w:p>
     <w:p>
       <w:pPr>
-        <w:pStyle w:val="Didascalia"/>
+        <w:pStyle w:val="Caption"/>
         <w:jc w:val="center"/>
       </w:pPr>
       <w:r>
@@ -4077,11 +3591,7 @@
         </w:r>
       </w:fldSimple>
       <w:r>
-        <w:t xml:space="preserve">: Sottosistema Server residente sulla Piattaforma </w:t>
-      </w:r>
-      <w:proofErr w:type="spellStart"/>
-      <w:r>
-        <w:t>Raspberry</w:t>
+        <w:t>: Sottosistema Server residente sulla Piattaforma Raspberry</w:t>
       </w:r>
       <w:r>
         <w:t>-</w:t>
@@ -4089,12 +3599,11 @@
       <w:r>
         <w:t>Pi</w:t>
       </w:r>
-      <w:proofErr w:type="spellEnd"/>
-    </w:p>
-    <w:p/>
-    <w:p>
-      <w:pPr>
-        <w:pStyle w:val="Titolo3"/>
+    </w:p>
+    <w:p/>
+    <w:p>
+      <w:pPr>
+        <w:pStyle w:val="Heading3"/>
       </w:pPr>
       <w:bookmarkStart w:id="8" w:name="_Toc467771006"/>
       <w:r>
@@ -4108,15 +3617,7 @@
         <w:t>MWS</w:t>
       </w:r>
       <w:r>
-        <w:t xml:space="preserve"> – </w:t>
-      </w:r>
-      <w:proofErr w:type="spellStart"/>
-      <w:r>
-        <w:t>Motion</w:t>
-      </w:r>
-      <w:proofErr w:type="spellEnd"/>
-      <w:r>
-        <w:t xml:space="preserve"> Webcam Server</w:t>
+        <w:t xml:space="preserve"> – Motion Webcam Server</w:t>
       </w:r>
       <w:bookmarkEnd w:id="8"/>
     </w:p>
@@ -4131,24 +3632,22 @@
     </w:p>
     <w:p>
       <w:pPr>
-        <w:pStyle w:val="Paragrafoelenco"/>
+        <w:pStyle w:val="ListParagraph"/>
         <w:numPr>
           <w:ilvl w:val="0"/>
           <w:numId w:val="6"/>
         </w:numPr>
       </w:pPr>
-      <w:proofErr w:type="spellStart"/>
       <w:r>
         <w:t>Authentication</w:t>
       </w:r>
-      <w:proofErr w:type="spellEnd"/>
       <w:r>
         <w:t xml:space="preserve"> o Modulo di Autenticazione</w:t>
       </w:r>
     </w:p>
     <w:p>
       <w:pPr>
-        <w:pStyle w:val="Paragrafoelenco"/>
+        <w:pStyle w:val="ListParagraph"/>
         <w:numPr>
           <w:ilvl w:val="0"/>
           <w:numId w:val="6"/>
@@ -4163,7 +3662,7 @@
     </w:p>
     <w:p>
       <w:pPr>
-        <w:pStyle w:val="Paragrafoelenco"/>
+        <w:pStyle w:val="ListParagraph"/>
         <w:numPr>
           <w:ilvl w:val="0"/>
           <w:numId w:val="6"/>
@@ -4175,19 +3674,14 @@
     </w:p>
     <w:p>
       <w:pPr>
-        <w:pStyle w:val="Paragrafoelenco"/>
+        <w:pStyle w:val="ListParagraph"/>
         <w:numPr>
           <w:ilvl w:val="0"/>
           <w:numId w:val="6"/>
         </w:numPr>
       </w:pPr>
-      <w:proofErr w:type="spellStart"/>
-      <w:r>
-        <w:t>Event</w:t>
-      </w:r>
-      <w:proofErr w:type="spellEnd"/>
-      <w:r>
-        <w:t xml:space="preserve"> Manager</w:t>
+      <w:r>
+        <w:t>Event Manager</w:t>
       </w:r>
     </w:p>
     <w:p>
@@ -4197,10 +3691,10 @@
       <w:r>
         <w:rPr>
           <w:noProof/>
-          <w:lang w:eastAsia="it-IT"/>
+          <w:lang w:val="en-US"/>
         </w:rPr>
         <w:drawing>
-          <wp:inline distT="0" distB="0" distL="0" distR="0">
+          <wp:inline distT="0" distB="0" distL="0" distR="0" wp14:anchorId="738C5124" wp14:editId="6911CEAF">
             <wp:extent cx="6115050" cy="3352800"/>
             <wp:effectExtent l="19050" t="0" r="0" b="0"/>
             <wp:docPr id="5" name="Immagine 4"/>
@@ -4217,7 +3711,7 @@
                     </pic:cNvPicPr>
                   </pic:nvPicPr>
                   <pic:blipFill>
-                    <a:blip r:embed="rId8"/>
+                    <a:blip r:embed="rId9"/>
                     <a:srcRect/>
                     <a:stretch>
                       <a:fillRect/>
@@ -4248,7 +3742,7 @@
     </w:p>
     <w:p>
       <w:pPr>
-        <w:pStyle w:val="Didascalia"/>
+        <w:pStyle w:val="Caption"/>
         <w:jc w:val="center"/>
       </w:pPr>
       <w:r>
@@ -4287,15 +3781,7 @@
         <w:t>”</w:t>
       </w:r>
       <w:r>
-        <w:t xml:space="preserve"> fa da Buffer separatore tra i comandi ricevuti dall’</w:t>
-      </w:r>
-      <w:proofErr w:type="spellStart"/>
-      <w:r>
-        <w:t>App-Android</w:t>
-      </w:r>
-      <w:proofErr w:type="spellEnd"/>
-      <w:r>
-        <w:t xml:space="preserve"> e gli altri due moduli interni di Streaming e API</w:t>
+        <w:t xml:space="preserve"> fa da Buffer separatore tra i comandi ricevuti dall’App-Android e gli altri due moduli interni di Streaming e API</w:t>
       </w:r>
       <w:r>
         <w:t xml:space="preserve"> al fine di filtrare le richieste provenienti dal client, validarle e dirigerle al Modulo API o Streaming</w:t>
@@ -4306,15 +3792,7 @@
         <w:t>Il modulo “Streaming”</w:t>
       </w:r>
       <w:r>
-        <w:t xml:space="preserve"> si occupa della gestione dello </w:t>
-      </w:r>
-      <w:proofErr w:type="spellStart"/>
-      <w:r>
-        <w:t>stream</w:t>
-      </w:r>
-      <w:proofErr w:type="spellEnd"/>
-      <w:r>
-        <w:t xml:space="preserve"> video</w:t>
+        <w:t xml:space="preserve"> si occupa della gestione dello stream video</w:t>
       </w:r>
       <w:r>
         <w:t xml:space="preserve"> proveniente dalla webcam, in particolare abilita la trasmissione dopo aver ricevuto una richiesta dal client e si occupa quindi di redigere il flusso dati in maniera op</w:t>
@@ -4323,15 +3801,7 @@
         <w:t>p</w:t>
       </w:r>
       <w:r>
-        <w:t>ortuna all’</w:t>
-      </w:r>
-      <w:proofErr w:type="spellStart"/>
-      <w:r>
-        <w:t>app</w:t>
-      </w:r>
-      <w:proofErr w:type="spellEnd"/>
-      <w:r>
-        <w:t xml:space="preserve"> mobile.</w:t>
+        <w:t>ortuna all’app mobile.</w:t>
       </w:r>
     </w:p>
     <w:p>
@@ -4342,42 +3812,18 @@
         <w:t xml:space="preserve"> gesti</w:t>
       </w:r>
       <w:r>
-        <w:t xml:space="preserve">sce i </w:t>
-      </w:r>
-      <w:proofErr w:type="spellStart"/>
-      <w:r>
-        <w:t>command</w:t>
-      </w:r>
-      <w:proofErr w:type="spellEnd"/>
-      <w:r>
-        <w:t xml:space="preserve"> provenienti dall’</w:t>
-      </w:r>
-      <w:proofErr w:type="spellStart"/>
-      <w:r>
-        <w:t>A</w:t>
-      </w:r>
-      <w:r>
-        <w:t>pp</w:t>
-      </w:r>
-      <w:proofErr w:type="spellEnd"/>
-      <w:r>
-        <w:t xml:space="preserve"> mobile relativi al prelievo dei media richiesti.</w:t>
-      </w:r>
-    </w:p>
-    <w:p>
-      <w:r>
-        <w:t>L’</w:t>
-      </w:r>
-      <w:proofErr w:type="spellStart"/>
-      <w:r>
-        <w:t>E</w:t>
-      </w:r>
-      <w:r>
-        <w:t>vent</w:t>
-      </w:r>
-      <w:proofErr w:type="spellEnd"/>
-      <w:r>
-        <w:t xml:space="preserve"> Manager è l’unico componente attivo del sistema: in corrispondenza del rilevamento di un movimento </w:t>
+        <w:t>sce i command provenienti dall’A</w:t>
+      </w:r>
+      <w:r>
+        <w:t>pp mobile relativi al prelievo dei media richiesti.</w:t>
+      </w:r>
+    </w:p>
+    <w:p>
+      <w:r>
+        <w:t>L’E</w:t>
+      </w:r>
+      <w:r>
+        <w:t xml:space="preserve">vent Manager è l’unico componente attivo del sistema: in corrispondenza del rilevamento di un movimento </w:t>
       </w:r>
       <w:r>
         <w:t>(on_motion_detected)</w:t>
@@ -4392,24 +3838,16 @@
         <w:t>al Notification Manager che a sua volta</w:t>
       </w:r>
       <w:r>
-        <w:t xml:space="preserve"> invia una notifica all’</w:t>
-      </w:r>
-      <w:proofErr w:type="spellStart"/>
-      <w:r>
-        <w:t>A</w:t>
-      </w:r>
-      <w:r>
-        <w:t>pp</w:t>
-      </w:r>
-      <w:proofErr w:type="spellEnd"/>
-      <w:r>
-        <w:t xml:space="preserve"> mobile. </w:t>
-      </w:r>
-    </w:p>
-    <w:p/>
-    <w:p>
-      <w:pPr>
-        <w:pStyle w:val="Titolo3"/>
+        <w:t xml:space="preserve"> invia una notifica all’A</w:t>
+      </w:r>
+      <w:r>
+        <w:t xml:space="preserve">pp mobile. </w:t>
+      </w:r>
+    </w:p>
+    <w:p/>
+    <w:p>
+      <w:pPr>
+        <w:pStyle w:val="Heading3"/>
       </w:pPr>
       <w:bookmarkStart w:id="9" w:name="_Toc467771007"/>
       <w:r>
@@ -4427,15 +3865,7 @@
     <w:p/>
     <w:p>
       <w:r>
-        <w:t xml:space="preserve">Sulla scheda </w:t>
-      </w:r>
-      <w:proofErr w:type="spellStart"/>
-      <w:r>
-        <w:t>Raspberry-Pi</w:t>
-      </w:r>
-      <w:proofErr w:type="spellEnd"/>
-      <w:r>
-        <w:t xml:space="preserve"> è instal</w:t>
+        <w:t>Sulla scheda Raspberry-Pi è instal</w:t>
       </w:r>
       <w:r>
         <w:t>lato un W</w:t>
@@ -4473,15 +3903,7 @@
     </w:p>
     <w:p>
       <w:r>
-        <w:t>Tutte le richieste sottomesse all’AWS (</w:t>
-      </w:r>
-      <w:proofErr w:type="spellStart"/>
-      <w:r>
-        <w:t>e.g</w:t>
-      </w:r>
-      <w:proofErr w:type="spellEnd"/>
-      <w:r>
-        <w:t xml:space="preserve"> richiesta di un media presente nel file-system del server) sono ovviamente richieste Http: in corrispondenza di una richiesta l’AWS</w:t>
+        <w:t>Tutte le richieste sottomesse all’AWS (e.g richiesta di un media presente nel file-system del server) sono ovviamente richieste Http: in corrispondenza di una richiesta l’AWS</w:t>
       </w:r>
       <w:r>
         <w:t xml:space="preserve"> </w:t>
@@ -4498,10 +3920,10 @@
       <w:r>
         <w:rPr>
           <w:noProof/>
-          <w:lang w:eastAsia="it-IT"/>
+          <w:lang w:val="en-US"/>
         </w:rPr>
         <w:drawing>
-          <wp:inline distT="0" distB="0" distL="0" distR="0">
+          <wp:inline distT="0" distB="0" distL="0" distR="0" wp14:anchorId="6B32EC1C" wp14:editId="1B98D487">
             <wp:extent cx="3619500" cy="2012100"/>
             <wp:effectExtent l="19050" t="0" r="0" b="0"/>
             <wp:docPr id="1" name="Immagine 1"/>
@@ -4518,7 +3940,7 @@
                     </pic:cNvPicPr>
                   </pic:nvPicPr>
                   <pic:blipFill>
-                    <a:blip r:embed="rId9"/>
+                    <a:blip r:embed="rId10"/>
                     <a:srcRect/>
                     <a:stretch>
                       <a:fillRect/>
@@ -4549,7 +3971,7 @@
     </w:p>
     <w:p>
       <w:pPr>
-        <w:pStyle w:val="Didascalia"/>
+        <w:pStyle w:val="Caption"/>
         <w:jc w:val="center"/>
       </w:pPr>
       <w:r>
@@ -4570,7 +3992,7 @@
     <w:p/>
     <w:p>
       <w:pPr>
-        <w:pStyle w:val="Titolo3"/>
+        <w:pStyle w:val="Heading3"/>
       </w:pPr>
       <w:bookmarkStart w:id="10" w:name="_Toc467771008"/>
       <w:r>
@@ -4584,15 +4006,7 @@
     <w:p/>
     <w:p>
       <w:r>
-        <w:t xml:space="preserve">I media (foto e video) registrati dal </w:t>
-      </w:r>
-      <w:proofErr w:type="spellStart"/>
-      <w:r>
-        <w:t>Motion</w:t>
-      </w:r>
-      <w:proofErr w:type="spellEnd"/>
-      <w:r>
-        <w:t xml:space="preserve"> Webcam Server vengono inseriti nel File System e recuperati successivamente dall’AWS.</w:t>
+        <w:t>I media (foto e video) registrati dal Motion Webcam Server vengono inseriti nel File System e recuperati successivamente dall’AWS.</w:t>
       </w:r>
     </w:p>
     <w:p>
@@ -4603,10 +4017,10 @@
       <w:r>
         <w:rPr>
           <w:noProof/>
-          <w:lang w:eastAsia="it-IT"/>
+          <w:lang w:val="en-US"/>
         </w:rPr>
         <w:drawing>
-          <wp:inline distT="0" distB="0" distL="0" distR="0">
+          <wp:inline distT="0" distB="0" distL="0" distR="0" wp14:anchorId="511DF750" wp14:editId="05A5A1B7">
             <wp:extent cx="2533650" cy="2376001"/>
             <wp:effectExtent l="19050" t="0" r="0" b="0"/>
             <wp:docPr id="2" name="Immagine 2"/>
@@ -4623,7 +4037,7 @@
                     </pic:cNvPicPr>
                   </pic:nvPicPr>
                   <pic:blipFill>
-                    <a:blip r:embed="rId10"/>
+                    <a:blip r:embed="rId11"/>
                     <a:srcRect/>
                     <a:stretch>
                       <a:fillRect/>
@@ -4654,7 +4068,7 @@
     </w:p>
     <w:p>
       <w:pPr>
-        <w:pStyle w:val="Didascalia"/>
+        <w:pStyle w:val="Caption"/>
         <w:jc w:val="center"/>
       </w:pPr>
       <w:r>
@@ -4675,7 +4089,7 @@
     <w:p/>
     <w:p>
       <w:pPr>
-        <w:pStyle w:val="Titolo2"/>
+        <w:pStyle w:val="Heading2"/>
       </w:pPr>
       <w:bookmarkStart w:id="11" w:name="_Toc467771009"/>
       <w:r>
@@ -4705,46 +4119,34 @@
         <w:t xml:space="preserve">ent si registra rispetto ad un </w:t>
       </w:r>
       <w:r>
+        <w:t>‘t</w:t>
+      </w:r>
+      <w:r>
+        <w:t>opic</w:t>
+      </w:r>
+      <w:r>
+        <w:t>’</w:t>
+      </w:r>
+      <w:r>
+        <w:t xml:space="preserve">effettuando un’opportuna autenticazione. </w:t>
+      </w:r>
+    </w:p>
+    <w:p>
+      <w:r>
+        <w:t xml:space="preserve">Il server pubblica sullo stesso </w:t>
+      </w:r>
+      <w:r>
         <w:t>‘</w:t>
       </w:r>
-      <w:proofErr w:type="spellStart"/>
-      <w:r>
-        <w:t>t</w:t>
-      </w:r>
-      <w:r>
-        <w:t>opic</w:t>
-      </w:r>
-      <w:proofErr w:type="spellEnd"/>
+      <w:r>
+        <w:t>topic</w:t>
+      </w:r>
       <w:r>
         <w:t>’</w:t>
       </w:r>
       <w:r>
-        <w:t xml:space="preserve">effettuando un’opportuna autenticazione. </w:t>
-      </w:r>
-    </w:p>
-    <w:p>
-      <w:r>
-        <w:t xml:space="preserve">Il server pubblica sullo stesso </w:t>
-      </w:r>
-      <w:r>
-        <w:t>‘</w:t>
-      </w:r>
-      <w:proofErr w:type="spellStart"/>
-      <w:r>
-        <w:t>topic</w:t>
-      </w:r>
-      <w:proofErr w:type="spellEnd"/>
-      <w:r>
-        <w:t>’</w:t>
-      </w:r>
-      <w:r>
-        <w:t xml:space="preserve"> nel momento in cui si verifica un evento di </w:t>
-      </w:r>
-      <w:proofErr w:type="spellStart"/>
-      <w:r>
-        <w:t>motion</w:t>
-      </w:r>
-      <w:proofErr w:type="spellEnd"/>
+        <w:t xml:space="preserve"> nel momento in cui si verifica un evento di motion</w:t>
+      </w:r>
       <w:r>
         <w:t xml:space="preserve"> </w:t>
       </w:r>
@@ -4760,10 +4162,10 @@
       <w:r>
         <w:rPr>
           <w:noProof/>
-          <w:lang w:eastAsia="it-IT"/>
+          <w:lang w:val="en-US"/>
         </w:rPr>
         <w:drawing>
-          <wp:inline distT="0" distB="0" distL="0" distR="0">
+          <wp:inline distT="0" distB="0" distL="0" distR="0" wp14:anchorId="3E39A14D" wp14:editId="43EDED2D">
             <wp:extent cx="4870152" cy="3390900"/>
             <wp:effectExtent l="19050" t="0" r="6648" b="0"/>
             <wp:docPr id="6" name="Immagine 3"/>
@@ -4780,7 +4182,7 @@
                     </pic:cNvPicPr>
                   </pic:nvPicPr>
                   <pic:blipFill>
-                    <a:blip r:embed="rId11"/>
+                    <a:blip r:embed="rId12"/>
                     <a:srcRect/>
                     <a:stretch>
                       <a:fillRect/>
@@ -4811,7 +4213,7 @@
     </w:p>
     <w:p>
       <w:pPr>
-        <w:pStyle w:val="Didascalia"/>
+        <w:pStyle w:val="Caption"/>
         <w:jc w:val="center"/>
       </w:pPr>
       <w:r>
@@ -4826,40 +4228,19 @@
         </w:r>
       </w:fldSimple>
       <w:r>
-        <w:t xml:space="preserve">: sottosistema di Notifica in </w:t>
-      </w:r>
-      <w:proofErr w:type="spellStart"/>
-      <w:r>
-        <w:t>Swatcher</w:t>
-      </w:r>
-      <w:proofErr w:type="spellEnd"/>
-    </w:p>
-    <w:p/>
-    <w:p>
-      <w:r>
-        <w:t xml:space="preserve">Il sottosistema di notifica è quindi implementato secondo un tipico modello </w:t>
-      </w:r>
-      <w:proofErr w:type="spellStart"/>
-      <w:r>
-        <w:t>Publish</w:t>
-      </w:r>
-      <w:proofErr w:type="spellEnd"/>
-      <w:r>
-        <w:t>/</w:t>
-      </w:r>
-      <w:proofErr w:type="spellStart"/>
-      <w:r>
-        <w:t>Subscribe</w:t>
-      </w:r>
-      <w:proofErr w:type="spellEnd"/>
-      <w:r>
-        <w:t>.</w:t>
-      </w:r>
-    </w:p>
-    <w:p/>
-    <w:p>
-      <w:pPr>
-        <w:pStyle w:val="Titolo2"/>
+        <w:t>: sottosistema di Notifica in Swatcher</w:t>
+      </w:r>
+    </w:p>
+    <w:p/>
+    <w:p>
+      <w:r>
+        <w:t>Il sottosistema di notifica è quindi implementato secondo un tipico modello Publish/Subscribe.</w:t>
+      </w:r>
+    </w:p>
+    <w:p/>
+    <w:p>
+      <w:pPr>
+        <w:pStyle w:val="Heading2"/>
       </w:pPr>
       <w:bookmarkStart w:id="12" w:name="_Toc467771010"/>
       <w:r>
@@ -4879,52 +4260,15 @@
     <w:p/>
     <w:p>
       <w:r>
-        <w:t xml:space="preserve">In </w:t>
-      </w:r>
-      <w:proofErr w:type="spellStart"/>
-      <w:r>
-        <w:t>Swatcher</w:t>
-      </w:r>
-      <w:proofErr w:type="spellEnd"/>
-      <w:r>
-        <w:t xml:space="preserve"> la comunicazione tra le componenti è interamente basata su scambio di messaggi </w:t>
-      </w:r>
-      <w:r>
-        <w:t xml:space="preserve">http. Nel codice sorgente dell’applicazione client (App. </w:t>
-      </w:r>
-      <w:proofErr w:type="spellStart"/>
-      <w:r>
-        <w:t>Android</w:t>
-      </w:r>
-      <w:proofErr w:type="spellEnd"/>
-      <w:r>
-        <w:t xml:space="preserve">) due sono le Classi/Interfacce fondamentali su cui si basa l’interazione con il resto del sistema: </w:t>
-      </w:r>
-      <w:proofErr w:type="spellStart"/>
-      <w:r>
-        <w:t>HttpRequest</w:t>
-      </w:r>
-      <w:proofErr w:type="spellEnd"/>
-      <w:r>
-        <w:t xml:space="preserve"> e </w:t>
-      </w:r>
-      <w:proofErr w:type="spellStart"/>
-      <w:r>
-        <w:t>CommandInterface</w:t>
-      </w:r>
-      <w:proofErr w:type="spellEnd"/>
-      <w:r>
-        <w:t>.</w:t>
-      </w:r>
-    </w:p>
-    <w:p>
-      <w:proofErr w:type="spellStart"/>
-      <w:r>
-        <w:t>HttpRequest</w:t>
-      </w:r>
-      <w:proofErr w:type="spellEnd"/>
-      <w:r>
-        <w:t xml:space="preserve"> è una classe Astratta </w:t>
+        <w:t xml:space="preserve">In Swatcher la comunicazione tra le componenti è interamente basata su scambio di messaggi </w:t>
+      </w:r>
+      <w:r>
+        <w:t>http. Nel codice sorgente dell’applicazione client (App. Android) due sono le Classi/Interfacce fondamentali su cui si basa l’interazione con il resto del sistema: HttpRequest e CommandInterface.</w:t>
+      </w:r>
+    </w:p>
+    <w:p>
+      <w:r>
+        <w:t xml:space="preserve">HttpRequest è una classe Astratta </w:t>
       </w:r>
       <w:r>
         <w:t>caratterizzata da:</w:t>
@@ -4932,98 +4276,54 @@
     </w:p>
     <w:p>
       <w:pPr>
-        <w:pStyle w:val="Paragrafoelenco"/>
+        <w:pStyle w:val="ListParagraph"/>
         <w:numPr>
           <w:ilvl w:val="0"/>
           <w:numId w:val="11"/>
         </w:numPr>
       </w:pPr>
       <w:r>
-        <w:t xml:space="preserve">4 proprietà accessibili attraverso gli opportuni metodi </w:t>
-      </w:r>
-      <w:proofErr w:type="spellStart"/>
-      <w:r>
-        <w:t>getters</w:t>
-      </w:r>
-      <w:proofErr w:type="spellEnd"/>
-      <w:r>
-        <w:t>/</w:t>
-      </w:r>
-      <w:proofErr w:type="spellStart"/>
-      <w:r>
-        <w:t>setters</w:t>
-      </w:r>
-      <w:proofErr w:type="spellEnd"/>
-      <w:r>
-        <w:t xml:space="preserve"> e da </w:t>
-      </w:r>
-    </w:p>
-    <w:p>
-      <w:pPr>
-        <w:pStyle w:val="Paragrafoelenco"/>
+        <w:t xml:space="preserve">4 proprietà accessibili attraverso gli opportuni metodi getters/setters e da </w:t>
+      </w:r>
+    </w:p>
+    <w:p>
+      <w:pPr>
+        <w:pStyle w:val="ListParagraph"/>
         <w:numPr>
           <w:ilvl w:val="0"/>
           <w:numId w:val="11"/>
         </w:numPr>
       </w:pPr>
       <w:r>
-        <w:t xml:space="preserve">1 metodo </w:t>
-      </w:r>
-      <w:proofErr w:type="spellStart"/>
-      <w:r>
-        <w:t>getURL</w:t>
-      </w:r>
-      <w:proofErr w:type="spellEnd"/>
-      <w:r>
-        <w:t xml:space="preserve"> vuoto di cui è definita soltanto la </w:t>
-      </w:r>
-      <w:proofErr w:type="spellStart"/>
-      <w:r>
-        <w:t>signature</w:t>
-      </w:r>
-      <w:proofErr w:type="spellEnd"/>
-      <w:r>
-        <w:t xml:space="preserve"> e che viene implementato dalle sottoclassi classi che estendono concretamente </w:t>
-      </w:r>
-      <w:proofErr w:type="spellStart"/>
+        <w:t>1 metodo getURL vuoto di cui è definita soltanto la signature</w:t>
+      </w:r>
+      <w:r>
+        <w:t xml:space="preserve"> e che viene implementato dalle sottoclassi classi che estendono concretamente HttpRequest</w:t>
+      </w:r>
+    </w:p>
+    <w:p>
+      <w:pPr>
+        <w:pStyle w:val="ListParagraph"/>
+        <w:ind w:left="360"/>
+      </w:pPr>
+    </w:p>
+    <w:p>
+      <w:pPr>
+        <w:pStyle w:val="ListParagraph"/>
+        <w:ind w:left="360"/>
+      </w:pPr>
+    </w:p>
+    <w:p>
+      <w:r>
+        <w:lastRenderedPageBreak/>
+        <w:t xml:space="preserve">L’immagine seguente riporta uno skeleton della classe astratta </w:t>
+      </w:r>
+      <w:r>
+        <w:t>“</w:t>
+      </w:r>
       <w:r>
         <w:t>HttpRequest</w:t>
       </w:r>
-      <w:proofErr w:type="spellEnd"/>
-    </w:p>
-    <w:p>
-      <w:pPr>
-        <w:pStyle w:val="Paragrafoelenco"/>
-        <w:ind w:left="360"/>
-      </w:pPr>
-    </w:p>
-    <w:p>
-      <w:pPr>
-        <w:pStyle w:val="Paragrafoelenco"/>
-        <w:ind w:left="360"/>
-      </w:pPr>
-    </w:p>
-    <w:p>
-      <w:r>
-        <w:lastRenderedPageBreak/>
-        <w:t xml:space="preserve">L’immagine seguente riporta uno </w:t>
-      </w:r>
-      <w:proofErr w:type="spellStart"/>
-      <w:r>
-        <w:t>skeleton</w:t>
-      </w:r>
-      <w:proofErr w:type="spellEnd"/>
-      <w:r>
-        <w:t xml:space="preserve"> della classe astratta </w:t>
-      </w:r>
-      <w:r>
-        <w:t>“</w:t>
-      </w:r>
-      <w:proofErr w:type="spellStart"/>
-      <w:r>
-        <w:t>HttpRequest</w:t>
-      </w:r>
-      <w:proofErr w:type="spellEnd"/>
       <w:r>
         <w:t>”</w:t>
       </w:r>
@@ -5039,10 +4339,10 @@
       <w:r>
         <w:rPr>
           <w:noProof/>
-          <w:lang w:eastAsia="it-IT"/>
+          <w:lang w:val="en-US"/>
         </w:rPr>
         <w:drawing>
-          <wp:inline distT="0" distB="0" distL="0" distR="0">
+          <wp:inline distT="0" distB="0" distL="0" distR="0" wp14:anchorId="19B0A7E6" wp14:editId="2925E026">
             <wp:extent cx="3914775" cy="2886075"/>
             <wp:effectExtent l="19050" t="0" r="9525" b="0"/>
             <wp:docPr id="16" name="Immagine 7"/>
@@ -5059,7 +4359,7 @@
                     </pic:cNvPicPr>
                   </pic:nvPicPr>
                   <pic:blipFill>
-                    <a:blip r:embed="rId12"/>
+                    <a:blip r:embed="rId13"/>
                     <a:srcRect/>
                     <a:stretch>
                       <a:fillRect/>
@@ -5090,7 +4390,7 @@
     </w:p>
     <w:p>
       <w:pPr>
-        <w:pStyle w:val="Didascalia"/>
+        <w:pStyle w:val="Caption"/>
         <w:jc w:val="center"/>
       </w:pPr>
       <w:r>
@@ -5105,43 +4405,28 @@
         </w:r>
       </w:fldSimple>
       <w:r>
-        <w:t xml:space="preserve">: Classe Astratta </w:t>
-      </w:r>
-      <w:proofErr w:type="spellStart"/>
+        <w:t>: Classe Astratta HttpRequest</w:t>
+      </w:r>
+    </w:p>
+    <w:p/>
+    <w:p>
+      <w:r>
+        <w:t>L’immagine seguente riporta l’intero set di classi “concrete” che estendono/implementano l</w:t>
+      </w:r>
+      <w:r>
+        <w:t xml:space="preserve">a classe astratta </w:t>
+      </w:r>
+      <w:r>
+        <w:t>“</w:t>
+      </w:r>
       <w:r>
         <w:t>HttpRequest</w:t>
       </w:r>
-      <w:proofErr w:type="spellEnd"/>
-    </w:p>
-    <w:p/>
-    <w:p>
-      <w:r>
-        <w:t>L’immagine seguente riporta l’intero set di classi “concrete” che estendono/implementano l</w:t>
-      </w:r>
-      <w:r>
-        <w:t xml:space="preserve">a classe astratta </w:t>
-      </w:r>
-      <w:r>
-        <w:t>“</w:t>
-      </w:r>
-      <w:proofErr w:type="spellStart"/>
-      <w:r>
-        <w:t>HttpRequest</w:t>
-      </w:r>
-      <w:proofErr w:type="spellEnd"/>
       <w:r>
         <w:t>”</w:t>
       </w:r>
       <w:r>
-        <w:t xml:space="preserve"> e sono contenute all’intero del package “</w:t>
-      </w:r>
-      <w:proofErr w:type="spellStart"/>
-      <w:r>
-        <w:t>request</w:t>
-      </w:r>
-      <w:proofErr w:type="spellEnd"/>
-      <w:r>
-        <w:t>”.</w:t>
+        <w:t xml:space="preserve"> e sono contenute all’intero del package “request”.</w:t>
       </w:r>
     </w:p>
     <w:p>
@@ -5152,10 +4437,10 @@
       <w:r>
         <w:rPr>
           <w:noProof/>
-          <w:lang w:eastAsia="it-IT"/>
+          <w:lang w:val="en-US"/>
         </w:rPr>
         <w:drawing>
-          <wp:inline distT="0" distB="0" distL="0" distR="0">
+          <wp:inline distT="0" distB="0" distL="0" distR="0" wp14:anchorId="2D14D11F" wp14:editId="12A75866">
             <wp:extent cx="6115050" cy="2333625"/>
             <wp:effectExtent l="19050" t="0" r="0" b="0"/>
             <wp:docPr id="11" name="Immagine 5"/>
@@ -5172,7 +4457,7 @@
                     </pic:cNvPicPr>
                   </pic:nvPicPr>
                   <pic:blipFill>
-                    <a:blip r:embed="rId13"/>
+                    <a:blip r:embed="rId14"/>
                     <a:srcRect/>
                     <a:stretch>
                       <a:fillRect/>
@@ -5203,7 +4488,7 @@
     </w:p>
     <w:p>
       <w:pPr>
-        <w:pStyle w:val="Didascalia"/>
+        <w:pStyle w:val="Caption"/>
         <w:jc w:val="center"/>
       </w:pPr>
       <w:r>
@@ -5218,13 +4503,8 @@
         </w:r>
       </w:fldSimple>
       <w:r>
-        <w:t xml:space="preserve">: Famiglia delle classi </w:t>
-      </w:r>
-      <w:proofErr w:type="spellStart"/>
-      <w:r>
-        <w:t>HttpRequest</w:t>
-      </w:r>
-      <w:proofErr w:type="spellEnd"/>
+        <w:t>: Famiglia delle classi HttpRequest</w:t>
+      </w:r>
     </w:p>
     <w:p/>
     <w:p>
@@ -5232,15 +4512,7 @@
         <w:t xml:space="preserve">Tutti i comandi avvengono </w:t>
       </w:r>
       <w:r>
-        <w:t>solo ed esclusivamente attraverso l’interfaccia “</w:t>
-      </w:r>
-      <w:proofErr w:type="spellStart"/>
-      <w:r>
-        <w:t>CommandInterface</w:t>
-      </w:r>
-      <w:proofErr w:type="spellEnd"/>
-      <w:r>
-        <w:t>”</w:t>
+        <w:t>solo ed esclusivamente attraverso l’interfaccia “CommandInterface”</w:t>
       </w:r>
       <w:r>
         <w:t xml:space="preserve"> </w:t>
@@ -5252,15 +4524,7 @@
         <w:t>caratterizzata dal</w:t>
       </w:r>
       <w:r>
-        <w:t xml:space="preserve"> metodo “</w:t>
-      </w:r>
-      <w:proofErr w:type="spellStart"/>
-      <w:r>
-        <w:t>execute</w:t>
-      </w:r>
-      <w:proofErr w:type="spellEnd"/>
-      <w:r>
-        <w:t>”.</w:t>
+        <w:t xml:space="preserve"> metodo “execute”.</w:t>
       </w:r>
       <w:r>
         <w:t xml:space="preserve"> </w:t>
@@ -5268,31 +4532,7 @@
     </w:p>
     <w:p>
       <w:r>
-        <w:t>Tutte le specifiche azioni che il client compie nei confronti del resto del sistema sono incapsulate nelle diverse classi “</w:t>
-      </w:r>
-      <w:proofErr w:type="spellStart"/>
-      <w:r>
-        <w:t>command</w:t>
-      </w:r>
-      <w:proofErr w:type="spellEnd"/>
-      <w:r>
-        <w:t>” implementando l’interfaccia “</w:t>
-      </w:r>
-      <w:proofErr w:type="spellStart"/>
-      <w:r>
-        <w:t>CommandInterface</w:t>
-      </w:r>
-      <w:proofErr w:type="spellEnd"/>
-      <w:r>
-        <w:t>” e fornendo una specifica realizzazione del metodo “</w:t>
-      </w:r>
-      <w:proofErr w:type="spellStart"/>
-      <w:r>
-        <w:t>execute</w:t>
-      </w:r>
-      <w:proofErr w:type="spellEnd"/>
-      <w:r>
-        <w:t xml:space="preserve">”. </w:t>
+        <w:t xml:space="preserve">Tutte le specifiche azioni che il client compie nei confronti del resto del sistema sono incapsulate nelle diverse classi “command” implementando l’interfaccia “CommandInterface” e fornendo una specifica realizzazione del metodo “execute”. </w:t>
       </w:r>
     </w:p>
     <w:p>
@@ -5301,9 +4541,13 @@
         <w:jc w:val="center"/>
       </w:pPr>
       <w:r>
+        <w:rPr>
+          <w:noProof/>
+          <w:lang w:val="en-US"/>
+        </w:rPr>
         <w:lastRenderedPageBreak/>
         <w:drawing>
-          <wp:inline distT="0" distB="0" distL="0" distR="0">
+          <wp:inline distT="0" distB="0" distL="0" distR="0" wp14:anchorId="38F6F521" wp14:editId="7526D60A">
             <wp:extent cx="3032477" cy="1066800"/>
             <wp:effectExtent l="19050" t="0" r="0" b="0"/>
             <wp:docPr id="17" name="Immagine 2"/>
@@ -5320,7 +4564,7 @@
                     </pic:cNvPicPr>
                   </pic:nvPicPr>
                   <pic:blipFill>
-                    <a:blip r:embed="rId14"/>
+                    <a:blip r:embed="rId15"/>
                     <a:srcRect/>
                     <a:stretch>
                       <a:fillRect/>
@@ -5351,7 +4595,7 @@
     </w:p>
     <w:p>
       <w:pPr>
-        <w:pStyle w:val="Didascalia"/>
+        <w:pStyle w:val="Caption"/>
         <w:jc w:val="center"/>
       </w:pPr>
       <w:r>
@@ -5366,13 +4610,8 @@
         </w:r>
       </w:fldSimple>
       <w:r>
-        <w:t xml:space="preserve">: </w:t>
-      </w:r>
-      <w:proofErr w:type="spellStart"/>
-      <w:r>
-        <w:t>CommandInterface</w:t>
-      </w:r>
-      <w:proofErr w:type="spellEnd"/>
+        <w:t>: CommandInterface</w:t>
+      </w:r>
     </w:p>
     <w:p/>
     <w:p>
@@ -5380,8 +4619,12 @@
         <w:keepNext/>
       </w:pPr>
       <w:r>
+        <w:rPr>
+          <w:noProof/>
+          <w:lang w:val="en-US"/>
+        </w:rPr>
         <w:drawing>
-          <wp:inline distT="0" distB="0" distL="0" distR="0">
+          <wp:inline distT="0" distB="0" distL="0" distR="0" wp14:anchorId="6DEE42C7" wp14:editId="6884C3F4">
             <wp:extent cx="6153150" cy="2290659"/>
             <wp:effectExtent l="19050" t="0" r="0" b="0"/>
             <wp:docPr id="14" name="Immagine 6"/>
@@ -5398,7 +4641,7 @@
                     </pic:cNvPicPr>
                   </pic:nvPicPr>
                   <pic:blipFill>
-                    <a:blip r:embed="rId15"/>
+                    <a:blip r:embed="rId16"/>
                     <a:srcRect/>
                     <a:stretch>
                       <a:fillRect/>
@@ -5429,7 +4672,7 @@
     </w:p>
     <w:p>
       <w:pPr>
-        <w:pStyle w:val="Didascalia"/>
+        <w:pStyle w:val="Caption"/>
         <w:jc w:val="center"/>
       </w:pPr>
       <w:r>
@@ -5444,15 +4687,7 @@
         </w:r>
       </w:fldSimple>
       <w:r>
-        <w:t xml:space="preserve">: Interfaccia </w:t>
-      </w:r>
-      <w:proofErr w:type="spellStart"/>
-      <w:r>
-        <w:t>Command</w:t>
-      </w:r>
-      <w:proofErr w:type="spellEnd"/>
-      <w:r>
-        <w:t xml:space="preserve"> e classi che la implementano</w:t>
+        <w:t>: Interfaccia Command e classi che la implementano</w:t>
       </w:r>
     </w:p>
     <w:p/>
@@ -5463,7 +4698,6 @@
       <w:r>
         <w:t>“</w:t>
       </w:r>
-      <w:proofErr w:type="spellStart"/>
       <w:r>
         <w:t>C</w:t>
       </w:r>
@@ -5473,20 +4707,11 @@
       <w:r>
         <w:t>Interface</w:t>
       </w:r>
-      <w:proofErr w:type="spellEnd"/>
       <w:r>
         <w:t>”</w:t>
       </w:r>
       <w:r>
-        <w:t xml:space="preserve"> e le relative classi che la implementano sotto contenute nel package “</w:t>
-      </w:r>
-      <w:proofErr w:type="spellStart"/>
-      <w:r>
-        <w:t>command</w:t>
-      </w:r>
-      <w:proofErr w:type="spellEnd"/>
-      <w:r>
-        <w:t>”.</w:t>
+        <w:t xml:space="preserve"> e le relative classi che la implementano sotto contenute nel package “command”.</w:t>
       </w:r>
     </w:p>
     <w:p>
@@ -5497,10 +4722,10 @@
       <w:r>
         <w:rPr>
           <w:noProof/>
-          <w:lang w:eastAsia="it-IT"/>
+          <w:lang w:val="en-US"/>
         </w:rPr>
         <w:drawing>
-          <wp:inline distT="0" distB="0" distL="0" distR="0">
+          <wp:inline distT="0" distB="0" distL="0" distR="0" wp14:anchorId="485E44A0" wp14:editId="637B97EC">
             <wp:extent cx="3222683" cy="3390900"/>
             <wp:effectExtent l="19050" t="0" r="0" b="0"/>
             <wp:docPr id="9" name="Immagine 3"/>
@@ -5517,7 +4742,7 @@
                     </pic:cNvPicPr>
                   </pic:nvPicPr>
                   <pic:blipFill>
-                    <a:blip r:embed="rId16"/>
+                    <a:blip r:embed="rId17"/>
                     <a:srcRect/>
                     <a:stretch>
                       <a:fillRect/>
@@ -5548,7 +4773,7 @@
     </w:p>
     <w:p>
       <w:pPr>
-        <w:pStyle w:val="Didascalia"/>
+        <w:pStyle w:val="Caption"/>
         <w:jc w:val="center"/>
       </w:pPr>
       <w:r>
@@ -5563,17 +4788,12 @@
         </w:r>
       </w:fldSimple>
       <w:r>
-        <w:t xml:space="preserve">: package </w:t>
-      </w:r>
-      <w:proofErr w:type="spellStart"/>
-      <w:r>
-        <w:t>command</w:t>
-      </w:r>
-      <w:proofErr w:type="spellEnd"/>
-    </w:p>
-    <w:p>
-      <w:pPr>
-        <w:pStyle w:val="Titolo2"/>
+        <w:t>: package command</w:t>
+      </w:r>
+    </w:p>
+    <w:p>
+      <w:pPr>
+        <w:pStyle w:val="Heading2"/>
       </w:pPr>
       <w:bookmarkStart w:id="13" w:name="_Toc467771011"/>
       <w:r>
@@ -5588,34 +4808,787 @@
     <w:p/>
     <w:p>
       <w:r>
-        <w:t xml:space="preserve">In allegato vengono presentati i principali </w:t>
-      </w:r>
-      <w:proofErr w:type="spellStart"/>
-      <w:r>
-        <w:t>sequence</w:t>
-      </w:r>
-      <w:proofErr w:type="spellEnd"/>
-      <w:r>
-        <w:t xml:space="preserve"> </w:t>
-      </w:r>
-      <w:proofErr w:type="spellStart"/>
-      <w:r>
-        <w:t>diagram</w:t>
-      </w:r>
-      <w:proofErr w:type="spellEnd"/>
-      <w:r>
-        <w:t xml:space="preserve"> che illustrano i principali meccanismi di interazioni tra le componenti del sistema in particolare l’interazione client/server</w:t>
+        <w:t>I</w:t>
+      </w:r>
+      <w:r>
+        <w:t xml:space="preserve">n allegato vengono presentati i </w:t>
       </w:r>
       <w:bookmarkStart w:id="14" w:name="_GoBack"/>
       <w:bookmarkEnd w:id="14"/>
-    </w:p>
-    <w:p/>
-    <w:p>
-      <w:pPr>
-        <w:pStyle w:val="Titolo2"/>
+      <w:r>
+        <w:t>sequence diagram che illustrano i principali me</w:t>
+      </w:r>
+      <w:r>
+        <w:t>ccanismi di interazioni tra le istanze del sistema.</w:t>
+      </w:r>
+    </w:p>
+    <w:p>
+      <w:pPr>
+        <w:pStyle w:val="ListParagraph"/>
+        <w:numPr>
+          <w:ilvl w:val="0"/>
+          <w:numId w:val="13"/>
+        </w:numPr>
+      </w:pPr>
+      <w:r>
+        <w:t>FR-01</w:t>
+      </w:r>
+    </w:p>
+    <w:p>
+      <w:pPr>
+        <w:widowControl w:val="0"/>
+        <w:autoSpaceDE w:val="0"/>
+        <w:autoSpaceDN w:val="0"/>
+        <w:adjustRightInd w:val="0"/>
+        <w:spacing w:after="0" w:line="280" w:lineRule="atLeast"/>
+        <w:ind w:left="360"/>
+        <w:jc w:val="left"/>
+        <w:rPr>
+          <w:rFonts w:ascii="Times" w:hAnsi="Times" w:cs="Times"/>
+          <w:color w:val="000000"/>
+          <w:szCs w:val="24"/>
+          <w:lang w:val="en-US"/>
+        </w:rPr>
+      </w:pPr>
+      <w:r>
+        <w:rPr>
+          <w:rFonts w:ascii="Times" w:hAnsi="Times" w:cs="Times"/>
+          <w:color w:val="000000"/>
+          <w:szCs w:val="24"/>
+          <w:lang w:val="en-US"/>
+        </w:rPr>
+        <w:t xml:space="preserve"> </w:t>
+      </w:r>
+    </w:p>
+    <w:p>
+      <w:r>
+        <w:rPr>
+          <w:noProof/>
+          <w:lang w:val="en-US"/>
+        </w:rPr>
+        <w:drawing>
+          <wp:inline distT="0" distB="0" distL="0" distR="0" wp14:anchorId="3AA0E5FD" wp14:editId="3F3F1C54">
+            <wp:extent cx="6108700" cy="5346700"/>
+            <wp:effectExtent l="0" t="0" r="0" b="0"/>
+            <wp:docPr id="19" name="Picture 13" descr="Macintosh HD:Users:antoniods311:Desktop:fr01.png"/>
+            <wp:cNvGraphicFramePr>
+              <a:graphicFrameLocks xmlns:a="http://schemas.openxmlformats.org/drawingml/2006/main" noChangeAspect="1"/>
+            </wp:cNvGraphicFramePr>
+            <a:graphic xmlns:a="http://schemas.openxmlformats.org/drawingml/2006/main">
+              <a:graphicData uri="http://schemas.openxmlformats.org/drawingml/2006/picture">
+                <pic:pic xmlns:pic="http://schemas.openxmlformats.org/drawingml/2006/picture">
+                  <pic:nvPicPr>
+                    <pic:cNvPr id="0" name="Picture 13" descr="Macintosh HD:Users:antoniods311:Desktop:fr01.png"/>
+                    <pic:cNvPicPr>
+                      <a:picLocks noChangeAspect="1" noChangeArrowheads="1"/>
+                    </pic:cNvPicPr>
+                  </pic:nvPicPr>
+                  <pic:blipFill>
+                    <a:blip r:embed="rId18">
+                      <a:extLst>
+                        <a:ext uri="{28A0092B-C50C-407E-A947-70E740481C1C}">
+                          <a14:useLocalDpi xmlns:a14="http://schemas.microsoft.com/office/drawing/2010/main" val="0"/>
+                        </a:ext>
+                      </a:extLst>
+                    </a:blip>
+                    <a:srcRect/>
+                    <a:stretch>
+                      <a:fillRect/>
+                    </a:stretch>
+                  </pic:blipFill>
+                  <pic:spPr bwMode="auto">
+                    <a:xfrm>
+                      <a:off x="0" y="0"/>
+                      <a:ext cx="6108700" cy="5346700"/>
+                    </a:xfrm>
+                    <a:prstGeom prst="rect">
+                      <a:avLst/>
+                    </a:prstGeom>
+                    <a:noFill/>
+                    <a:ln>
+                      <a:noFill/>
+                    </a:ln>
+                  </pic:spPr>
+                </pic:pic>
+              </a:graphicData>
+            </a:graphic>
+          </wp:inline>
+        </w:drawing>
+      </w:r>
+    </w:p>
+    <w:p>
+      <w:pPr>
+        <w:ind w:left="360"/>
+      </w:pPr>
+    </w:p>
+    <w:p>
+      <w:pPr>
+        <w:ind w:left="360"/>
+      </w:pPr>
+    </w:p>
+    <w:p>
+      <w:pPr>
+        <w:ind w:left="360"/>
+      </w:pPr>
+    </w:p>
+    <w:p>
+      <w:pPr>
+        <w:ind w:left="360"/>
+      </w:pPr>
+    </w:p>
+    <w:p>
+      <w:pPr>
+        <w:ind w:left="360"/>
+      </w:pPr>
+    </w:p>
+    <w:p>
+      <w:pPr>
+        <w:ind w:left="360"/>
+      </w:pPr>
+    </w:p>
+    <w:p>
+      <w:pPr>
+        <w:pStyle w:val="ListParagraph"/>
+        <w:numPr>
+          <w:ilvl w:val="0"/>
+          <w:numId w:val="13"/>
+        </w:numPr>
+      </w:pPr>
+      <w:r>
+        <w:lastRenderedPageBreak/>
+        <w:t>FR-01-A</w:t>
+      </w:r>
+    </w:p>
+    <w:p>
+      <w:pPr>
+        <w:pStyle w:val="ListParagraph"/>
+      </w:pPr>
+    </w:p>
+    <w:p>
+      <w:r>
+        <w:rPr>
+          <w:noProof/>
+          <w:lang w:val="en-US"/>
+        </w:rPr>
+        <w:drawing>
+          <wp:inline distT="0" distB="0" distL="0" distR="0" wp14:anchorId="1993B7C3" wp14:editId="4400E535">
+            <wp:extent cx="6121400" cy="4851400"/>
+            <wp:effectExtent l="0" t="0" r="0" b="0"/>
+            <wp:docPr id="20" name="Picture 14" descr="Macintosh HD:Users:antoniods311:Desktop:Schermata 2016-11-29 alle 12.26.59.png"/>
+            <wp:cNvGraphicFramePr>
+              <a:graphicFrameLocks xmlns:a="http://schemas.openxmlformats.org/drawingml/2006/main" noChangeAspect="1"/>
+            </wp:cNvGraphicFramePr>
+            <a:graphic xmlns:a="http://schemas.openxmlformats.org/drawingml/2006/main">
+              <a:graphicData uri="http://schemas.openxmlformats.org/drawingml/2006/picture">
+                <pic:pic xmlns:pic="http://schemas.openxmlformats.org/drawingml/2006/picture">
+                  <pic:nvPicPr>
+                    <pic:cNvPr id="0" name="Picture 14" descr="Macintosh HD:Users:antoniods311:Desktop:Schermata 2016-11-29 alle 12.26.59.png"/>
+                    <pic:cNvPicPr>
+                      <a:picLocks noChangeAspect="1" noChangeArrowheads="1"/>
+                    </pic:cNvPicPr>
+                  </pic:nvPicPr>
+                  <pic:blipFill>
+                    <a:blip r:embed="rId19">
+                      <a:extLst>
+                        <a:ext uri="{28A0092B-C50C-407E-A947-70E740481C1C}">
+                          <a14:useLocalDpi xmlns:a14="http://schemas.microsoft.com/office/drawing/2010/main" val="0"/>
+                        </a:ext>
+                      </a:extLst>
+                    </a:blip>
+                    <a:srcRect/>
+                    <a:stretch>
+                      <a:fillRect/>
+                    </a:stretch>
+                  </pic:blipFill>
+                  <pic:spPr bwMode="auto">
+                    <a:xfrm>
+                      <a:off x="0" y="0"/>
+                      <a:ext cx="6121400" cy="4851400"/>
+                    </a:xfrm>
+                    <a:prstGeom prst="rect">
+                      <a:avLst/>
+                    </a:prstGeom>
+                    <a:noFill/>
+                    <a:ln>
+                      <a:noFill/>
+                    </a:ln>
+                  </pic:spPr>
+                </pic:pic>
+              </a:graphicData>
+            </a:graphic>
+          </wp:inline>
+        </w:drawing>
+      </w:r>
+    </w:p>
+    <w:p/>
+    <w:p/>
+    <w:p/>
+    <w:p/>
+    <w:p/>
+    <w:p/>
+    <w:p/>
+    <w:p/>
+    <w:p/>
+    <w:p/>
+    <w:p/>
+    <w:p/>
+    <w:p>
+      <w:pPr>
+        <w:pStyle w:val="ListParagraph"/>
+        <w:numPr>
+          <w:ilvl w:val="0"/>
+          <w:numId w:val="13"/>
+        </w:numPr>
+      </w:pPr>
+      <w:r>
+        <w:t>FR-03</w:t>
+      </w:r>
+    </w:p>
+    <w:p>
+      <w:pPr>
+        <w:ind w:left="360"/>
+      </w:pPr>
+    </w:p>
+    <w:p>
+      <w:r>
+        <w:rPr>
+          <w:noProof/>
+          <w:lang w:val="en-US"/>
+        </w:rPr>
+        <w:drawing>
+          <wp:inline distT="0" distB="0" distL="0" distR="0" wp14:anchorId="743BB292" wp14:editId="69C6601D">
+            <wp:extent cx="6121400" cy="4673600"/>
+            <wp:effectExtent l="0" t="0" r="0" b="0"/>
+            <wp:docPr id="21" name="Picture 15" descr="Macintosh HD:Users:antoniods311:Desktop:Schermata 2016-11-29 alle 12.27.48.png"/>
+            <wp:cNvGraphicFramePr>
+              <a:graphicFrameLocks xmlns:a="http://schemas.openxmlformats.org/drawingml/2006/main" noChangeAspect="1"/>
+            </wp:cNvGraphicFramePr>
+            <a:graphic xmlns:a="http://schemas.openxmlformats.org/drawingml/2006/main">
+              <a:graphicData uri="http://schemas.openxmlformats.org/drawingml/2006/picture">
+                <pic:pic xmlns:pic="http://schemas.openxmlformats.org/drawingml/2006/picture">
+                  <pic:nvPicPr>
+                    <pic:cNvPr id="0" name="Picture 15" descr="Macintosh HD:Users:antoniods311:Desktop:Schermata 2016-11-29 alle 12.27.48.png"/>
+                    <pic:cNvPicPr>
+                      <a:picLocks noChangeAspect="1" noChangeArrowheads="1"/>
+                    </pic:cNvPicPr>
+                  </pic:nvPicPr>
+                  <pic:blipFill>
+                    <a:blip r:embed="rId20">
+                      <a:extLst>
+                        <a:ext uri="{28A0092B-C50C-407E-A947-70E740481C1C}">
+                          <a14:useLocalDpi xmlns:a14="http://schemas.microsoft.com/office/drawing/2010/main" val="0"/>
+                        </a:ext>
+                      </a:extLst>
+                    </a:blip>
+                    <a:srcRect/>
+                    <a:stretch>
+                      <a:fillRect/>
+                    </a:stretch>
+                  </pic:blipFill>
+                  <pic:spPr bwMode="auto">
+                    <a:xfrm>
+                      <a:off x="0" y="0"/>
+                      <a:ext cx="6121400" cy="4673600"/>
+                    </a:xfrm>
+                    <a:prstGeom prst="rect">
+                      <a:avLst/>
+                    </a:prstGeom>
+                    <a:noFill/>
+                    <a:ln>
+                      <a:noFill/>
+                    </a:ln>
+                  </pic:spPr>
+                </pic:pic>
+              </a:graphicData>
+            </a:graphic>
+          </wp:inline>
+        </w:drawing>
+      </w:r>
+    </w:p>
+    <w:p/>
+    <w:p/>
+    <w:p/>
+    <w:p/>
+    <w:p/>
+    <w:p/>
+    <w:p/>
+    <w:p/>
+    <w:p/>
+    <w:p/>
+    <w:p>
+      <w:pPr>
+        <w:pStyle w:val="ListParagraph"/>
+        <w:numPr>
+          <w:ilvl w:val="0"/>
+          <w:numId w:val="13"/>
+        </w:numPr>
+      </w:pPr>
+      <w:r>
+        <w:lastRenderedPageBreak/>
+        <w:t>FR-03-A</w:t>
+      </w:r>
+    </w:p>
+    <w:p>
+      <w:pPr>
+        <w:ind w:left="360"/>
+      </w:pPr>
+    </w:p>
+    <w:p>
+      <w:r>
+        <w:rPr>
+          <w:noProof/>
+          <w:lang w:val="en-US"/>
+        </w:rPr>
+        <w:drawing>
+          <wp:inline distT="0" distB="0" distL="0" distR="0" wp14:anchorId="07F1D7FF" wp14:editId="17BDCED2">
+            <wp:extent cx="6121400" cy="4673600"/>
+            <wp:effectExtent l="0" t="0" r="0" b="0"/>
+            <wp:docPr id="22" name="Picture 16" descr="Macintosh HD:Users:antoniods311:Desktop:Schermata 2016-11-29 alle 12.28.59.png"/>
+            <wp:cNvGraphicFramePr>
+              <a:graphicFrameLocks xmlns:a="http://schemas.openxmlformats.org/drawingml/2006/main" noChangeAspect="1"/>
+            </wp:cNvGraphicFramePr>
+            <a:graphic xmlns:a="http://schemas.openxmlformats.org/drawingml/2006/main">
+              <a:graphicData uri="http://schemas.openxmlformats.org/drawingml/2006/picture">
+                <pic:pic xmlns:pic="http://schemas.openxmlformats.org/drawingml/2006/picture">
+                  <pic:nvPicPr>
+                    <pic:cNvPr id="0" name="Picture 16" descr="Macintosh HD:Users:antoniods311:Desktop:Schermata 2016-11-29 alle 12.28.59.png"/>
+                    <pic:cNvPicPr>
+                      <a:picLocks noChangeAspect="1" noChangeArrowheads="1"/>
+                    </pic:cNvPicPr>
+                  </pic:nvPicPr>
+                  <pic:blipFill>
+                    <a:blip r:embed="rId21">
+                      <a:extLst>
+                        <a:ext uri="{28A0092B-C50C-407E-A947-70E740481C1C}">
+                          <a14:useLocalDpi xmlns:a14="http://schemas.microsoft.com/office/drawing/2010/main" val="0"/>
+                        </a:ext>
+                      </a:extLst>
+                    </a:blip>
+                    <a:srcRect/>
+                    <a:stretch>
+                      <a:fillRect/>
+                    </a:stretch>
+                  </pic:blipFill>
+                  <pic:spPr bwMode="auto">
+                    <a:xfrm>
+                      <a:off x="0" y="0"/>
+                      <a:ext cx="6121400" cy="4673600"/>
+                    </a:xfrm>
+                    <a:prstGeom prst="rect">
+                      <a:avLst/>
+                    </a:prstGeom>
+                    <a:noFill/>
+                    <a:ln>
+                      <a:noFill/>
+                    </a:ln>
+                  </pic:spPr>
+                </pic:pic>
+              </a:graphicData>
+            </a:graphic>
+          </wp:inline>
+        </w:drawing>
+      </w:r>
+    </w:p>
+    <w:p/>
+    <w:p/>
+    <w:p/>
+    <w:p/>
+    <w:p/>
+    <w:p/>
+    <w:p/>
+    <w:p/>
+    <w:p/>
+    <w:p/>
+    <w:p/>
+    <w:p>
+      <w:pPr>
+        <w:pStyle w:val="ListParagraph"/>
+        <w:numPr>
+          <w:ilvl w:val="0"/>
+          <w:numId w:val="13"/>
+        </w:numPr>
+      </w:pPr>
+      <w:r>
+        <w:lastRenderedPageBreak/>
+        <w:t>FR-04</w:t>
+      </w:r>
+    </w:p>
+    <w:p>
+      <w:pPr>
+        <w:ind w:left="360"/>
+      </w:pPr>
+    </w:p>
+    <w:p>
+      <w:r>
+        <w:rPr>
+          <w:noProof/>
+          <w:lang w:val="en-US"/>
+        </w:rPr>
+        <w:drawing>
+          <wp:inline distT="0" distB="0" distL="0" distR="0" wp14:anchorId="27DE4115" wp14:editId="08DD4036">
+            <wp:extent cx="6121400" cy="4597400"/>
+            <wp:effectExtent l="0" t="0" r="0" b="0"/>
+            <wp:docPr id="23" name="Picture 17" descr="Macintosh HD:Users:antoniods311:Desktop:Schermata 2016-11-29 alle 12.29.37.png"/>
+            <wp:cNvGraphicFramePr>
+              <a:graphicFrameLocks xmlns:a="http://schemas.openxmlformats.org/drawingml/2006/main" noChangeAspect="1"/>
+            </wp:cNvGraphicFramePr>
+            <a:graphic xmlns:a="http://schemas.openxmlformats.org/drawingml/2006/main">
+              <a:graphicData uri="http://schemas.openxmlformats.org/drawingml/2006/picture">
+                <pic:pic xmlns:pic="http://schemas.openxmlformats.org/drawingml/2006/picture">
+                  <pic:nvPicPr>
+                    <pic:cNvPr id="0" name="Picture 17" descr="Macintosh HD:Users:antoniods311:Desktop:Schermata 2016-11-29 alle 12.29.37.png"/>
+                    <pic:cNvPicPr>
+                      <a:picLocks noChangeAspect="1" noChangeArrowheads="1"/>
+                    </pic:cNvPicPr>
+                  </pic:nvPicPr>
+                  <pic:blipFill>
+                    <a:blip r:embed="rId22">
+                      <a:extLst>
+                        <a:ext uri="{28A0092B-C50C-407E-A947-70E740481C1C}">
+                          <a14:useLocalDpi xmlns:a14="http://schemas.microsoft.com/office/drawing/2010/main" val="0"/>
+                        </a:ext>
+                      </a:extLst>
+                    </a:blip>
+                    <a:srcRect/>
+                    <a:stretch>
+                      <a:fillRect/>
+                    </a:stretch>
+                  </pic:blipFill>
+                  <pic:spPr bwMode="auto">
+                    <a:xfrm>
+                      <a:off x="0" y="0"/>
+                      <a:ext cx="6121400" cy="4597400"/>
+                    </a:xfrm>
+                    <a:prstGeom prst="rect">
+                      <a:avLst/>
+                    </a:prstGeom>
+                    <a:noFill/>
+                    <a:ln>
+                      <a:noFill/>
+                    </a:ln>
+                  </pic:spPr>
+                </pic:pic>
+              </a:graphicData>
+            </a:graphic>
+          </wp:inline>
+        </w:drawing>
+      </w:r>
+    </w:p>
+    <w:p/>
+    <w:p/>
+    <w:p/>
+    <w:p/>
+    <w:p/>
+    <w:p/>
+    <w:p/>
+    <w:p/>
+    <w:p/>
+    <w:p/>
+    <w:p/>
+    <w:p>
+      <w:pPr>
+        <w:pStyle w:val="ListParagraph"/>
+        <w:numPr>
+          <w:ilvl w:val="0"/>
+          <w:numId w:val="13"/>
+        </w:numPr>
+      </w:pPr>
+      <w:r>
+        <w:lastRenderedPageBreak/>
+        <w:t>FR-05</w:t>
+      </w:r>
+    </w:p>
+    <w:p>
+      <w:r>
+        <w:rPr>
+          <w:noProof/>
+          <w:lang w:val="en-US"/>
+        </w:rPr>
+        <w:drawing>
+          <wp:inline distT="0" distB="0" distL="0" distR="0" wp14:anchorId="50914ECD" wp14:editId="3E6A6096">
+            <wp:extent cx="5711190" cy="3883944"/>
+            <wp:effectExtent l="0" t="0" r="0" b="0"/>
+            <wp:docPr id="24" name="Picture 18" descr="Macintosh HD:Users:antoniods311:Desktop:Schermata 2016-11-29 alle 12.31.01.png"/>
+            <wp:cNvGraphicFramePr>
+              <a:graphicFrameLocks xmlns:a="http://schemas.openxmlformats.org/drawingml/2006/main" noChangeAspect="1"/>
+            </wp:cNvGraphicFramePr>
+            <a:graphic xmlns:a="http://schemas.openxmlformats.org/drawingml/2006/main">
+              <a:graphicData uri="http://schemas.openxmlformats.org/drawingml/2006/picture">
+                <pic:pic xmlns:pic="http://schemas.openxmlformats.org/drawingml/2006/picture">
+                  <pic:nvPicPr>
+                    <pic:cNvPr id="0" name="Picture 18" descr="Macintosh HD:Users:antoniods311:Desktop:Schermata 2016-11-29 alle 12.31.01.png"/>
+                    <pic:cNvPicPr>
+                      <a:picLocks noChangeAspect="1" noChangeArrowheads="1"/>
+                    </pic:cNvPicPr>
+                  </pic:nvPicPr>
+                  <pic:blipFill>
+                    <a:blip r:embed="rId23">
+                      <a:extLst>
+                        <a:ext uri="{28A0092B-C50C-407E-A947-70E740481C1C}">
+                          <a14:useLocalDpi xmlns:a14="http://schemas.microsoft.com/office/drawing/2010/main" val="0"/>
+                        </a:ext>
+                      </a:extLst>
+                    </a:blip>
+                    <a:srcRect/>
+                    <a:stretch>
+                      <a:fillRect/>
+                    </a:stretch>
+                  </pic:blipFill>
+                  <pic:spPr bwMode="auto">
+                    <a:xfrm>
+                      <a:off x="0" y="0"/>
+                      <a:ext cx="5712260" cy="3884672"/>
+                    </a:xfrm>
+                    <a:prstGeom prst="rect">
+                      <a:avLst/>
+                    </a:prstGeom>
+                    <a:noFill/>
+                    <a:ln>
+                      <a:noFill/>
+                    </a:ln>
+                  </pic:spPr>
+                </pic:pic>
+              </a:graphicData>
+            </a:graphic>
+          </wp:inline>
+        </w:drawing>
+      </w:r>
+    </w:p>
+    <w:p>
+      <w:pPr>
+        <w:pStyle w:val="ListParagraph"/>
+        <w:numPr>
+          <w:ilvl w:val="0"/>
+          <w:numId w:val="13"/>
+        </w:numPr>
+      </w:pPr>
+      <w:r>
+        <w:t>FR-05-A</w:t>
+      </w:r>
+    </w:p>
+    <w:p>
+      <w:r>
+        <w:rPr>
+          <w:noProof/>
+          <w:lang w:val="en-US"/>
+        </w:rPr>
+        <w:drawing>
+          <wp:inline distT="0" distB="0" distL="0" distR="0" wp14:anchorId="7AA032BF" wp14:editId="47067852">
+            <wp:extent cx="5939790" cy="3858851"/>
+            <wp:effectExtent l="0" t="0" r="0" b="0"/>
+            <wp:docPr id="25" name="Picture 19" descr="Macintosh HD:Users:antoniods311:Desktop:Schermata 2016-11-29 alle 12.31.47.png"/>
+            <wp:cNvGraphicFramePr>
+              <a:graphicFrameLocks xmlns:a="http://schemas.openxmlformats.org/drawingml/2006/main" noChangeAspect="1"/>
+            </wp:cNvGraphicFramePr>
+            <a:graphic xmlns:a="http://schemas.openxmlformats.org/drawingml/2006/main">
+              <a:graphicData uri="http://schemas.openxmlformats.org/drawingml/2006/picture">
+                <pic:pic xmlns:pic="http://schemas.openxmlformats.org/drawingml/2006/picture">
+                  <pic:nvPicPr>
+                    <pic:cNvPr id="0" name="Picture 19" descr="Macintosh HD:Users:antoniods311:Desktop:Schermata 2016-11-29 alle 12.31.47.png"/>
+                    <pic:cNvPicPr>
+                      <a:picLocks noChangeAspect="1" noChangeArrowheads="1"/>
+                    </pic:cNvPicPr>
+                  </pic:nvPicPr>
+                  <pic:blipFill>
+                    <a:blip r:embed="rId24">
+                      <a:extLst>
+                        <a:ext uri="{28A0092B-C50C-407E-A947-70E740481C1C}">
+                          <a14:useLocalDpi xmlns:a14="http://schemas.microsoft.com/office/drawing/2010/main" val="0"/>
+                        </a:ext>
+                      </a:extLst>
+                    </a:blip>
+                    <a:srcRect/>
+                    <a:stretch>
+                      <a:fillRect/>
+                    </a:stretch>
+                  </pic:blipFill>
+                  <pic:spPr bwMode="auto">
+                    <a:xfrm>
+                      <a:off x="0" y="0"/>
+                      <a:ext cx="5940254" cy="3859153"/>
+                    </a:xfrm>
+                    <a:prstGeom prst="rect">
+                      <a:avLst/>
+                    </a:prstGeom>
+                    <a:noFill/>
+                    <a:ln>
+                      <a:noFill/>
+                    </a:ln>
+                  </pic:spPr>
+                </pic:pic>
+              </a:graphicData>
+            </a:graphic>
+          </wp:inline>
+        </w:drawing>
+      </w:r>
+    </w:p>
+    <w:p/>
+    <w:p>
+      <w:pPr>
+        <w:pStyle w:val="ListParagraph"/>
+        <w:numPr>
+          <w:ilvl w:val="0"/>
+          <w:numId w:val="13"/>
+        </w:numPr>
+      </w:pPr>
+      <w:r>
+        <w:lastRenderedPageBreak/>
+        <w:t>FR-06</w:t>
+      </w:r>
+    </w:p>
+    <w:p>
+      <w:r>
+        <w:rPr>
+          <w:noProof/>
+          <w:lang w:val="en-US"/>
+        </w:rPr>
+        <w:drawing>
+          <wp:inline distT="0" distB="0" distL="0" distR="0" wp14:anchorId="37451453" wp14:editId="311FC5BE">
+            <wp:extent cx="6791800" cy="5255895"/>
+            <wp:effectExtent l="0" t="0" r="0" b="0"/>
+            <wp:docPr id="26" name="Picture 20" descr="Macintosh HD:Users:antoniods311:Desktop:Schermata 2016-11-29 alle 12.33.17.png"/>
+            <wp:cNvGraphicFramePr>
+              <a:graphicFrameLocks xmlns:a="http://schemas.openxmlformats.org/drawingml/2006/main" noChangeAspect="1"/>
+            </wp:cNvGraphicFramePr>
+            <a:graphic xmlns:a="http://schemas.openxmlformats.org/drawingml/2006/main">
+              <a:graphicData uri="http://schemas.openxmlformats.org/drawingml/2006/picture">
+                <pic:pic xmlns:pic="http://schemas.openxmlformats.org/drawingml/2006/picture">
+                  <pic:nvPicPr>
+                    <pic:cNvPr id="0" name="Picture 20" descr="Macintosh HD:Users:antoniods311:Desktop:Schermata 2016-11-29 alle 12.33.17.png"/>
+                    <pic:cNvPicPr>
+                      <a:picLocks noChangeAspect="1" noChangeArrowheads="1"/>
+                    </pic:cNvPicPr>
+                  </pic:nvPicPr>
+                  <pic:blipFill>
+                    <a:blip r:embed="rId25">
+                      <a:extLst>
+                        <a:ext uri="{28A0092B-C50C-407E-A947-70E740481C1C}">
+                          <a14:useLocalDpi xmlns:a14="http://schemas.microsoft.com/office/drawing/2010/main" val="0"/>
+                        </a:ext>
+                      </a:extLst>
+                    </a:blip>
+                    <a:srcRect/>
+                    <a:stretch>
+                      <a:fillRect/>
+                    </a:stretch>
+                  </pic:blipFill>
+                  <pic:spPr bwMode="auto">
+                    <a:xfrm>
+                      <a:off x="0" y="0"/>
+                      <a:ext cx="6791800" cy="5255895"/>
+                    </a:xfrm>
+                    <a:prstGeom prst="rect">
+                      <a:avLst/>
+                    </a:prstGeom>
+                    <a:noFill/>
+                    <a:ln>
+                      <a:noFill/>
+                    </a:ln>
+                  </pic:spPr>
+                </pic:pic>
+              </a:graphicData>
+            </a:graphic>
+          </wp:inline>
+        </w:drawing>
+      </w:r>
+    </w:p>
+    <w:p/>
+    <w:p/>
+    <w:p/>
+    <w:p/>
+    <w:p/>
+    <w:p/>
+    <w:p/>
+    <w:p/>
+    <w:p/>
+    <w:p/>
+    <w:p>
+      <w:pPr>
+        <w:pStyle w:val="ListParagraph"/>
+        <w:numPr>
+          <w:ilvl w:val="0"/>
+          <w:numId w:val="13"/>
+        </w:numPr>
+      </w:pPr>
+      <w:r>
+        <w:lastRenderedPageBreak/>
+        <w:t>FR-08</w:t>
+      </w:r>
+    </w:p>
+    <w:p>
+      <w:r>
+        <w:rPr>
+          <w:noProof/>
+          <w:lang w:val="en-US"/>
+        </w:rPr>
+        <w:drawing>
+          <wp:inline distT="0" distB="0" distL="0" distR="0" wp14:anchorId="4CC0864B" wp14:editId="180CE2D0">
+            <wp:extent cx="6108700" cy="4570095"/>
+            <wp:effectExtent l="0" t="0" r="0" b="0"/>
+            <wp:docPr id="27" name="Picture 21" descr="Macintosh HD:Users:antoniods311:Desktop:Schermata 2016-11-29 alle 12.34.06.png"/>
+            <wp:cNvGraphicFramePr>
+              <a:graphicFrameLocks xmlns:a="http://schemas.openxmlformats.org/drawingml/2006/main" noChangeAspect="1"/>
+            </wp:cNvGraphicFramePr>
+            <a:graphic xmlns:a="http://schemas.openxmlformats.org/drawingml/2006/main">
+              <a:graphicData uri="http://schemas.openxmlformats.org/drawingml/2006/picture">
+                <pic:pic xmlns:pic="http://schemas.openxmlformats.org/drawingml/2006/picture">
+                  <pic:nvPicPr>
+                    <pic:cNvPr id="0" name="Picture 21" descr="Macintosh HD:Users:antoniods311:Desktop:Schermata 2016-11-29 alle 12.34.06.png"/>
+                    <pic:cNvPicPr>
+                      <a:picLocks noChangeAspect="1" noChangeArrowheads="1"/>
+                    </pic:cNvPicPr>
+                  </pic:nvPicPr>
+                  <pic:blipFill>
+                    <a:blip r:embed="rId26">
+                      <a:extLst>
+                        <a:ext uri="{28A0092B-C50C-407E-A947-70E740481C1C}">
+                          <a14:useLocalDpi xmlns:a14="http://schemas.microsoft.com/office/drawing/2010/main" val="0"/>
+                        </a:ext>
+                      </a:extLst>
+                    </a:blip>
+                    <a:srcRect/>
+                    <a:stretch>
+                      <a:fillRect/>
+                    </a:stretch>
+                  </pic:blipFill>
+                  <pic:spPr bwMode="auto">
+                    <a:xfrm>
+                      <a:off x="0" y="0"/>
+                      <a:ext cx="6108700" cy="4570095"/>
+                    </a:xfrm>
+                    <a:prstGeom prst="rect">
+                      <a:avLst/>
+                    </a:prstGeom>
+                    <a:noFill/>
+                    <a:ln>
+                      <a:noFill/>
+                    </a:ln>
+                  </pic:spPr>
+                </pic:pic>
+              </a:graphicData>
+            </a:graphic>
+          </wp:inline>
+        </w:drawing>
+      </w:r>
+    </w:p>
+    <w:p/>
+    <w:p/>
+    <w:p/>
+    <w:p/>
+    <w:p/>
+    <w:p/>
+    <w:p/>
+    <w:p/>
+    <w:p/>
+    <w:p/>
+    <w:p/>
+    <w:p>
+      <w:pPr>
+        <w:pStyle w:val="Heading2"/>
       </w:pPr>
       <w:bookmarkStart w:id="15" w:name="_Toc467771012"/>
       <w:r>
+        <w:lastRenderedPageBreak/>
         <w:t xml:space="preserve">2.7 </w:t>
       </w:r>
       <w:r>
@@ -5632,78 +5605,44 @@
     <w:p/>
     <w:p>
       <w:pPr>
-        <w:pStyle w:val="Titolo1"/>
+        <w:pStyle w:val="Heading1"/>
       </w:pPr>
       <w:bookmarkStart w:id="16" w:name="_Toc467771013"/>
       <w:r>
         <w:t xml:space="preserve">3 </w:t>
       </w:r>
-      <w:proofErr w:type="spellStart"/>
-      <w:r>
-        <w:t>Mapping</w:t>
-      </w:r>
-      <w:proofErr w:type="spellEnd"/>
-      <w:r>
-        <w:t xml:space="preserve"> Hardware/Software</w:t>
+      <w:r>
+        <w:t>Mapping Hardware/Software</w:t>
       </w:r>
       <w:bookmarkEnd w:id="16"/>
     </w:p>
     <w:p/>
     <w:p>
       <w:r>
-        <w:t xml:space="preserve">L’intero sistema </w:t>
-      </w:r>
-      <w:proofErr w:type="spellStart"/>
-      <w:r>
-        <w:t>Swatcher</w:t>
-      </w:r>
-      <w:proofErr w:type="spellEnd"/>
-      <w:r>
-        <w:t xml:space="preserve"> è distribuito e configurato nel seguente modo:</w:t>
-      </w:r>
-    </w:p>
-    <w:p>
-      <w:pPr>
-        <w:pStyle w:val="Paragrafoelenco"/>
+        <w:t>L’intero sistema Swatcher è distribuito e configurato nel seguente modo:</w:t>
+      </w:r>
+    </w:p>
+    <w:p>
+      <w:pPr>
+        <w:pStyle w:val="ListParagraph"/>
         <w:numPr>
           <w:ilvl w:val="0"/>
           <w:numId w:val="10"/>
         </w:numPr>
       </w:pPr>
       <w:r>
-        <w:t xml:space="preserve">Piattaforma Client: dispositivo </w:t>
-      </w:r>
-      <w:proofErr w:type="spellStart"/>
-      <w:r>
-        <w:t>Android</w:t>
-      </w:r>
-      <w:proofErr w:type="spellEnd"/>
-      <w:r>
-        <w:t xml:space="preserve"> con versione del sistema operativo non inferiore alla 5.0 (</w:t>
-      </w:r>
-      <w:proofErr w:type="spellStart"/>
-      <w:r>
-        <w:t>Android</w:t>
-      </w:r>
-      <w:proofErr w:type="spellEnd"/>
-      <w:r>
-        <w:t xml:space="preserve"> </w:t>
-      </w:r>
-      <w:proofErr w:type="spellStart"/>
-      <w:r>
-        <w:t>L</w:t>
+        <w:t>Piattaforma Client: dispositivo Android con versione del sistema operativo non inferiore alla 5.0 (Android L</w:t>
       </w:r>
       <w:r>
         <w:t>ollipop</w:t>
       </w:r>
-      <w:proofErr w:type="spellEnd"/>
       <w:r>
         <w:t>)</w:t>
       </w:r>
     </w:p>
     <w:p>
       <w:pPr>
-        <w:pStyle w:val="Paragrafoelenco"/>
+        <w:pStyle w:val="ListParagraph"/>
         <w:numPr>
           <w:ilvl w:val="0"/>
           <w:numId w:val="10"/>
@@ -5715,27 +5654,19 @@
     </w:p>
     <w:p>
       <w:pPr>
-        <w:pStyle w:val="Paragrafoelenco"/>
+        <w:pStyle w:val="ListParagraph"/>
         <w:numPr>
           <w:ilvl w:val="0"/>
           <w:numId w:val="10"/>
         </w:numPr>
       </w:pPr>
       <w:r>
-        <w:t xml:space="preserve">Piattaforma Server: Web Server Apache, Webcam Server </w:t>
-      </w:r>
-      <w:proofErr w:type="spellStart"/>
-      <w:r>
-        <w:t>Motion</w:t>
-      </w:r>
-      <w:proofErr w:type="spellEnd"/>
-      <w:r>
-        <w:t xml:space="preserve"> che si interfaccia con una webcam</w:t>
-      </w:r>
-    </w:p>
-    <w:p>
-      <w:pPr>
-        <w:pStyle w:val="Paragrafoelenco"/>
+        <w:t>Piattaforma Server: Web Server Apache, Webcam Server Motion che si interfaccia con una webcam</w:t>
+      </w:r>
+    </w:p>
+    <w:p>
+      <w:pPr>
+        <w:pStyle w:val="ListParagraph"/>
         <w:numPr>
           <w:ilvl w:val="0"/>
           <w:numId w:val="10"/>
@@ -5747,73 +5678,31 @@
     </w:p>
     <w:p>
       <w:pPr>
-        <w:pStyle w:val="Paragrafoelenco"/>
+        <w:pStyle w:val="ListParagraph"/>
         <w:numPr>
           <w:ilvl w:val="0"/>
           <w:numId w:val="10"/>
         </w:numPr>
       </w:pPr>
       <w:r>
-        <w:t xml:space="preserve">Gestione della persistenza sul Client: </w:t>
-      </w:r>
-      <w:proofErr w:type="spellStart"/>
-      <w:r>
-        <w:t>Shared-Preferences</w:t>
-      </w:r>
-      <w:proofErr w:type="spellEnd"/>
-    </w:p>
-    <w:p>
-      <w:pPr>
-        <w:pStyle w:val="Paragrafoelenco"/>
+        <w:t>Gestione della persistenza sul Client: Shared-Preferences</w:t>
+      </w:r>
+    </w:p>
+    <w:p>
+      <w:pPr>
+        <w:pStyle w:val="ListParagraph"/>
         <w:numPr>
           <w:ilvl w:val="0"/>
           <w:numId w:val="10"/>
         </w:numPr>
       </w:pPr>
-      <w:proofErr w:type="spellStart"/>
-      <w:r>
-        <w:t>Notification</w:t>
-      </w:r>
-      <w:proofErr w:type="spellEnd"/>
-      <w:r>
-        <w:t xml:space="preserve"> System: servizio di </w:t>
-      </w:r>
-      <w:proofErr w:type="spellStart"/>
-      <w:r>
-        <w:t>push-notification</w:t>
-      </w:r>
-      <w:proofErr w:type="spellEnd"/>
-      <w:r>
-        <w:t xml:space="preserve"> fornito da Google (</w:t>
-      </w:r>
-      <w:proofErr w:type="spellStart"/>
-      <w:r>
-        <w:t>Firebase</w:t>
-      </w:r>
-      <w:proofErr w:type="spellEnd"/>
-      <w:r>
-        <w:t xml:space="preserve"> </w:t>
-      </w:r>
-      <w:proofErr w:type="spellStart"/>
-      <w:r>
-        <w:t>Cloud</w:t>
-      </w:r>
-      <w:proofErr w:type="spellEnd"/>
-      <w:r>
-        <w:t xml:space="preserve"> </w:t>
-      </w:r>
-      <w:proofErr w:type="spellStart"/>
-      <w:r>
-        <w:t>Messaging</w:t>
-      </w:r>
-      <w:proofErr w:type="spellEnd"/>
-      <w:r>
-        <w:t>)</w:t>
-      </w:r>
-    </w:p>
-    <w:p>
-      <w:pPr>
-        <w:pStyle w:val="Paragrafoelenco"/>
+      <w:r>
+        <w:t>Notification System: servizio di push-notification fornito da Google (Firebase Cloud Messaging)</w:t>
+      </w:r>
+    </w:p>
+    <w:p>
+      <w:pPr>
+        <w:pStyle w:val="ListParagraph"/>
         <w:numPr>
           <w:ilvl w:val="0"/>
           <w:numId w:val="10"/>
@@ -5825,7 +5714,7 @@
     </w:p>
     <w:p>
       <w:pPr>
-        <w:pStyle w:val="Paragrafoelenco"/>
+        <w:pStyle w:val="ListParagraph"/>
         <w:numPr>
           <w:ilvl w:val="0"/>
           <w:numId w:val="10"/>
@@ -5847,7 +5736,7 @@
 </file>
 
 <file path=word/numbering.xml><?xml version="1.0" encoding="utf-8"?>
-<w:numbering xmlns:ve="http://schemas.openxmlformats.org/markup-compatibility/2006" xmlns:o="urn:schemas-microsoft-com:office:office" xmlns:r="http://schemas.openxmlformats.org/officeDocument/2006/relationships" xmlns:m="http://schemas.openxmlformats.org/officeDocument/2006/math" xmlns:v="urn:schemas-microsoft-com:vml" xmlns:wp="http://schemas.openxmlformats.org/drawingml/2006/wordprocessingDrawing" xmlns:w10="urn:schemas-microsoft-com:office:word" xmlns:w="http://schemas.openxmlformats.org/wordprocessingml/2006/main" xmlns:wne="http://schemas.microsoft.com/office/word/2006/wordml">
+<w:numbering xmlns:wpc="http://schemas.microsoft.com/office/word/2010/wordprocessingCanvas" xmlns:mo="http://schemas.microsoft.com/office/mac/office/2008/main" xmlns:mc="http://schemas.openxmlformats.org/markup-compatibility/2006" xmlns:mv="urn:schemas-microsoft-com:mac:vml" xmlns:o="urn:schemas-microsoft-com:office:office" xmlns:r="http://schemas.openxmlformats.org/officeDocument/2006/relationships" xmlns:m="http://schemas.openxmlformats.org/officeDocument/2006/math" xmlns:v="urn:schemas-microsoft-com:vml" xmlns:wp14="http://schemas.microsoft.com/office/word/2010/wordprocessingDrawing" xmlns:wp="http://schemas.openxmlformats.org/drawingml/2006/wordprocessingDrawing" xmlns:w10="urn:schemas-microsoft-com:office:word" xmlns:w="http://schemas.openxmlformats.org/wordprocessingml/2006/main" xmlns:w14="http://schemas.microsoft.com/office/word/2010/wordml" xmlns:wpg="http://schemas.microsoft.com/office/word/2010/wordprocessingGroup" xmlns:wpi="http://schemas.microsoft.com/office/word/2010/wordprocessingInk" xmlns:wne="http://schemas.microsoft.com/office/word/2006/wordml" xmlns:wps="http://schemas.microsoft.com/office/word/2010/wordprocessingShape" mc:Ignorable="w14 wp14">
   <w:abstractNum w:abstractNumId="0">
     <w:nsid w:val="036B3ED8"/>
     <w:multiLevelType w:val="hybridMultilevel"/>
@@ -6793,6 +6682,119 @@
     </w:lvl>
   </w:abstractNum>
   <w:abstractNum w:abstractNumId="9">
+    <w:nsid w:val="3FE855BD"/>
+    <w:multiLevelType w:val="hybridMultilevel"/>
+    <w:tmpl w:val="58FE9330"/>
+    <w:lvl w:ilvl="0" w:tplc="04090001">
+      <w:start w:val="1"/>
+      <w:numFmt w:val="bullet"/>
+      <w:lvlText w:val=""/>
+      <w:lvlJc w:val="left"/>
+      <w:pPr>
+        <w:ind w:left="720" w:hanging="360"/>
+      </w:pPr>
+      <w:rPr>
+        <w:rFonts w:ascii="Symbol" w:hAnsi="Symbol" w:hint="default"/>
+      </w:rPr>
+    </w:lvl>
+    <w:lvl w:ilvl="1" w:tplc="04090003" w:tentative="1">
+      <w:start w:val="1"/>
+      <w:numFmt w:val="bullet"/>
+      <w:lvlText w:val="o"/>
+      <w:lvlJc w:val="left"/>
+      <w:pPr>
+        <w:ind w:left="1440" w:hanging="360"/>
+      </w:pPr>
+      <w:rPr>
+        <w:rFonts w:ascii="Courier New" w:hAnsi="Courier New" w:hint="default"/>
+      </w:rPr>
+    </w:lvl>
+    <w:lvl w:ilvl="2" w:tplc="04090005" w:tentative="1">
+      <w:start w:val="1"/>
+      <w:numFmt w:val="bullet"/>
+      <w:lvlText w:val=""/>
+      <w:lvlJc w:val="left"/>
+      <w:pPr>
+        <w:ind w:left="2160" w:hanging="360"/>
+      </w:pPr>
+      <w:rPr>
+        <w:rFonts w:ascii="Wingdings" w:hAnsi="Wingdings" w:hint="default"/>
+      </w:rPr>
+    </w:lvl>
+    <w:lvl w:ilvl="3" w:tplc="04090001" w:tentative="1">
+      <w:start w:val="1"/>
+      <w:numFmt w:val="bullet"/>
+      <w:lvlText w:val=""/>
+      <w:lvlJc w:val="left"/>
+      <w:pPr>
+        <w:ind w:left="2880" w:hanging="360"/>
+      </w:pPr>
+      <w:rPr>
+        <w:rFonts w:ascii="Symbol" w:hAnsi="Symbol" w:hint="default"/>
+      </w:rPr>
+    </w:lvl>
+    <w:lvl w:ilvl="4" w:tplc="04090003" w:tentative="1">
+      <w:start w:val="1"/>
+      <w:numFmt w:val="bullet"/>
+      <w:lvlText w:val="o"/>
+      <w:lvlJc w:val="left"/>
+      <w:pPr>
+        <w:ind w:left="3600" w:hanging="360"/>
+      </w:pPr>
+      <w:rPr>
+        <w:rFonts w:ascii="Courier New" w:hAnsi="Courier New" w:hint="default"/>
+      </w:rPr>
+    </w:lvl>
+    <w:lvl w:ilvl="5" w:tplc="04090005" w:tentative="1">
+      <w:start w:val="1"/>
+      <w:numFmt w:val="bullet"/>
+      <w:lvlText w:val=""/>
+      <w:lvlJc w:val="left"/>
+      <w:pPr>
+        <w:ind w:left="4320" w:hanging="360"/>
+      </w:pPr>
+      <w:rPr>
+        <w:rFonts w:ascii="Wingdings" w:hAnsi="Wingdings" w:hint="default"/>
+      </w:rPr>
+    </w:lvl>
+    <w:lvl w:ilvl="6" w:tplc="04090001" w:tentative="1">
+      <w:start w:val="1"/>
+      <w:numFmt w:val="bullet"/>
+      <w:lvlText w:val=""/>
+      <w:lvlJc w:val="left"/>
+      <w:pPr>
+        <w:ind w:left="5040" w:hanging="360"/>
+      </w:pPr>
+      <w:rPr>
+        <w:rFonts w:ascii="Symbol" w:hAnsi="Symbol" w:hint="default"/>
+      </w:rPr>
+    </w:lvl>
+    <w:lvl w:ilvl="7" w:tplc="04090003" w:tentative="1">
+      <w:start w:val="1"/>
+      <w:numFmt w:val="bullet"/>
+      <w:lvlText w:val="o"/>
+      <w:lvlJc w:val="left"/>
+      <w:pPr>
+        <w:ind w:left="5760" w:hanging="360"/>
+      </w:pPr>
+      <w:rPr>
+        <w:rFonts w:ascii="Courier New" w:hAnsi="Courier New" w:hint="default"/>
+      </w:rPr>
+    </w:lvl>
+    <w:lvl w:ilvl="8" w:tplc="04090005" w:tentative="1">
+      <w:start w:val="1"/>
+      <w:numFmt w:val="bullet"/>
+      <w:lvlText w:val=""/>
+      <w:lvlJc w:val="left"/>
+      <w:pPr>
+        <w:ind w:left="6480" w:hanging="360"/>
+      </w:pPr>
+      <w:rPr>
+        <w:rFonts w:ascii="Wingdings" w:hAnsi="Wingdings" w:hint="default"/>
+      </w:rPr>
+    </w:lvl>
+  </w:abstractNum>
+  <w:abstractNum w:abstractNumId="10">
     <w:nsid w:val="4AA43ADF"/>
     <w:multiLevelType w:val="hybridMultilevel"/>
     <w:tmpl w:val="78B07650"/>
@@ -6905,7 +6907,7 @@
       </w:rPr>
     </w:lvl>
   </w:abstractNum>
-  <w:abstractNum w:abstractNumId="10">
+  <w:abstractNum w:abstractNumId="11">
     <w:nsid w:val="538E43D1"/>
     <w:multiLevelType w:val="hybridMultilevel"/>
     <w:tmpl w:val="FAB24902"/>
@@ -7018,7 +7020,7 @@
       </w:rPr>
     </w:lvl>
   </w:abstractNum>
-  <w:abstractNum w:abstractNumId="11">
+  <w:abstractNum w:abstractNumId="12">
     <w:nsid w:val="7241072C"/>
     <w:multiLevelType w:val="multilevel"/>
     <w:tmpl w:val="A108193C"/>
@@ -7137,7 +7139,7 @@
     </w:lvl>
   </w:abstractNum>
   <w:num w:numId="1">
-    <w:abstractNumId w:val="11"/>
+    <w:abstractNumId w:val="12"/>
   </w:num>
   <w:num w:numId="2">
     <w:abstractNumId w:val="7"/>
@@ -7161,10 +7163,10 @@
     <w:abstractNumId w:val="8"/>
   </w:num>
   <w:num w:numId="9">
-    <w:abstractNumId w:val="9"/>
+    <w:abstractNumId w:val="10"/>
   </w:num>
   <w:num w:numId="10">
-    <w:abstractNumId w:val="10"/>
+    <w:abstractNumId w:val="11"/>
   </w:num>
   <w:num w:numId="11">
     <w:abstractNumId w:val="3"/>
@@ -7172,11 +7174,14 @@
   <w:num w:numId="12">
     <w:abstractNumId w:val="6"/>
   </w:num>
+  <w:num w:numId="13">
+    <w:abstractNumId w:val="9"/>
+  </w:num>
 </w:numbering>
 </file>
 
 <file path=word/styles.xml><?xml version="1.0" encoding="utf-8"?>
-<w:styles xmlns:r="http://schemas.openxmlformats.org/officeDocument/2006/relationships" xmlns:w="http://schemas.openxmlformats.org/wordprocessingml/2006/main">
+<w:styles xmlns:mc="http://schemas.openxmlformats.org/markup-compatibility/2006" xmlns:r="http://schemas.openxmlformats.org/officeDocument/2006/relationships" xmlns:w="http://schemas.openxmlformats.org/wordprocessingml/2006/main" xmlns:w14="http://schemas.microsoft.com/office/word/2010/wordml" mc:Ignorable="w14">
   <w:docDefaults>
     <w:rPrDefault>
       <w:rPr>
@@ -7192,7 +7197,7 @@
       </w:pPr>
     </w:pPrDefault>
   </w:docDefaults>
-  <w:latentStyles w:defLockedState="0" w:defUIPriority="99" w:defSemiHidden="1" w:defUnhideWhenUsed="1" w:defQFormat="0" w:count="267">
+  <w:latentStyles w:defLockedState="0" w:defUIPriority="99" w:defSemiHidden="1" w:defUnhideWhenUsed="1" w:defQFormat="0" w:count="276">
     <w:lsdException w:name="Normal" w:semiHidden="0" w:uiPriority="0" w:unhideWhenUsed="0" w:qFormat="1"/>
     <w:lsdException w:name="heading 1" w:semiHidden="0" w:uiPriority="9" w:unhideWhenUsed="0" w:qFormat="1"/>
     <w:lsdException w:name="heading 2" w:uiPriority="9" w:qFormat="1"/>
@@ -7331,7 +7336,7 @@
     <w:lsdException w:name="Bibliography" w:uiPriority="37"/>
     <w:lsdException w:name="TOC Heading" w:uiPriority="39" w:qFormat="1"/>
   </w:latentStyles>
-  <w:style w:type="paragraph" w:default="1" w:styleId="Normale">
+  <w:style w:type="paragraph" w:default="1" w:styleId="Normal">
     <w:name w:val="Normal"/>
     <w:qFormat/>
     <w:rsid w:val="00065B49"/>
@@ -7343,11 +7348,11 @@
       <w:sz w:val="24"/>
     </w:rPr>
   </w:style>
-  <w:style w:type="paragraph" w:styleId="Titolo1">
+  <w:style w:type="paragraph" w:styleId="Heading1">
     <w:name w:val="heading 1"/>
-    <w:basedOn w:val="Normale"/>
-    <w:next w:val="Normale"/>
-    <w:link w:val="Titolo1Carattere"/>
+    <w:basedOn w:val="Normal"/>
+    <w:next w:val="Normal"/>
+    <w:link w:val="Heading1Char"/>
     <w:uiPriority w:val="9"/>
     <w:qFormat/>
     <w:rsid w:val="000B58CE"/>
@@ -7366,11 +7371,11 @@
       <w:szCs w:val="28"/>
     </w:rPr>
   </w:style>
-  <w:style w:type="paragraph" w:styleId="Titolo2">
+  <w:style w:type="paragraph" w:styleId="Heading2">
     <w:name w:val="heading 2"/>
-    <w:basedOn w:val="Normale"/>
-    <w:next w:val="Normale"/>
-    <w:link w:val="Titolo2Carattere"/>
+    <w:basedOn w:val="Normal"/>
+    <w:next w:val="Normal"/>
+    <w:link w:val="Heading2Char"/>
     <w:uiPriority w:val="9"/>
     <w:unhideWhenUsed/>
     <w:qFormat/>
@@ -7390,11 +7395,11 @@
       <w:szCs w:val="26"/>
     </w:rPr>
   </w:style>
-  <w:style w:type="paragraph" w:styleId="Titolo3">
+  <w:style w:type="paragraph" w:styleId="Heading3">
     <w:name w:val="heading 3"/>
-    <w:basedOn w:val="Normale"/>
-    <w:next w:val="Normale"/>
-    <w:link w:val="Titolo3Carattere"/>
+    <w:basedOn w:val="Normal"/>
+    <w:next w:val="Normal"/>
+    <w:link w:val="Heading3Char"/>
     <w:uiPriority w:val="9"/>
     <w:unhideWhenUsed/>
     <w:qFormat/>
@@ -7413,11 +7418,11 @@
       <w:sz w:val="32"/>
     </w:rPr>
   </w:style>
-  <w:style w:type="paragraph" w:styleId="Titolo4">
+  <w:style w:type="paragraph" w:styleId="Heading4">
     <w:name w:val="heading 4"/>
-    <w:basedOn w:val="Normale"/>
-    <w:next w:val="Normale"/>
-    <w:link w:val="Titolo4Carattere"/>
+    <w:basedOn w:val="Normal"/>
+    <w:next w:val="Normal"/>
+    <w:link w:val="Heading4Char"/>
     <w:uiPriority w:val="9"/>
     <w:unhideWhenUsed/>
     <w:qFormat/>
@@ -7437,17 +7442,17 @@
       <w:color w:val="4F81BD" w:themeColor="accent1"/>
     </w:rPr>
   </w:style>
-  <w:style w:type="character" w:default="1" w:styleId="Carpredefinitoparagrafo">
+  <w:style w:type="character" w:default="1" w:styleId="DefaultParagraphFont">
     <w:name w:val="Default Paragraph Font"/>
     <w:uiPriority w:val="1"/>
+    <w:semiHidden/>
     <w:unhideWhenUsed/>
   </w:style>
-  <w:style w:type="table" w:default="1" w:styleId="Tabellanormale">
+  <w:style w:type="table" w:default="1" w:styleId="TableNormal">
     <w:name w:val="Normal Table"/>
     <w:uiPriority w:val="99"/>
     <w:semiHidden/>
     <w:unhideWhenUsed/>
-    <w:qFormat/>
     <w:tblPr>
       <w:tblInd w:w="0" w:type="dxa"/>
       <w:tblCellMar>
@@ -7458,16 +7463,16 @@
       </w:tblCellMar>
     </w:tblPr>
   </w:style>
-  <w:style w:type="numbering" w:default="1" w:styleId="Nessunelenco">
+  <w:style w:type="numbering" w:default="1" w:styleId="NoList">
     <w:name w:val="No List"/>
     <w:uiPriority w:val="99"/>
     <w:semiHidden/>
     <w:unhideWhenUsed/>
   </w:style>
-  <w:style w:type="character" w:customStyle="1" w:styleId="Titolo1Carattere">
-    <w:name w:val="Titolo 1 Carattere"/>
-    <w:basedOn w:val="Carpredefinitoparagrafo"/>
-    <w:link w:val="Titolo1"/>
+  <w:style w:type="character" w:customStyle="1" w:styleId="Heading1Char">
+    <w:name w:val="Heading 1 Char"/>
+    <w:basedOn w:val="DefaultParagraphFont"/>
+    <w:link w:val="Heading1"/>
     <w:uiPriority w:val="9"/>
     <w:rsid w:val="000B58CE"/>
     <w:rPr>
@@ -7479,10 +7484,10 @@
       <w:szCs w:val="28"/>
     </w:rPr>
   </w:style>
-  <w:style w:type="character" w:customStyle="1" w:styleId="Titolo2Carattere">
-    <w:name w:val="Titolo 2 Carattere"/>
-    <w:basedOn w:val="Carpredefinitoparagrafo"/>
-    <w:link w:val="Titolo2"/>
+  <w:style w:type="character" w:customStyle="1" w:styleId="Heading2Char">
+    <w:name w:val="Heading 2 Char"/>
+    <w:basedOn w:val="DefaultParagraphFont"/>
+    <w:link w:val="Heading2"/>
     <w:uiPriority w:val="9"/>
     <w:rsid w:val="000B58CE"/>
     <w:rPr>
@@ -7494,9 +7499,9 @@
       <w:szCs w:val="26"/>
     </w:rPr>
   </w:style>
-  <w:style w:type="paragraph" w:styleId="Paragrafoelenco">
+  <w:style w:type="paragraph" w:styleId="ListParagraph">
     <w:name w:val="List Paragraph"/>
-    <w:basedOn w:val="Normale"/>
+    <w:basedOn w:val="Normal"/>
     <w:uiPriority w:val="34"/>
     <w:qFormat/>
     <w:rsid w:val="00211A98"/>
@@ -7505,10 +7510,10 @@
       <w:contextualSpacing/>
     </w:pPr>
   </w:style>
-  <w:style w:type="paragraph" w:styleId="Testofumetto">
+  <w:style w:type="paragraph" w:styleId="BalloonText">
     <w:name w:val="Balloon Text"/>
-    <w:basedOn w:val="Normale"/>
-    <w:link w:val="TestofumettoCarattere"/>
+    <w:basedOn w:val="Normal"/>
+    <w:link w:val="BalloonTextChar"/>
     <w:uiPriority w:val="99"/>
     <w:semiHidden/>
     <w:unhideWhenUsed/>
@@ -7522,10 +7527,10 @@
       <w:szCs w:val="16"/>
     </w:rPr>
   </w:style>
-  <w:style w:type="character" w:customStyle="1" w:styleId="TestofumettoCarattere">
-    <w:name w:val="Testo fumetto Carattere"/>
-    <w:basedOn w:val="Carpredefinitoparagrafo"/>
-    <w:link w:val="Testofumetto"/>
+  <w:style w:type="character" w:customStyle="1" w:styleId="BalloonTextChar">
+    <w:name w:val="Balloon Text Char"/>
+    <w:basedOn w:val="DefaultParagraphFont"/>
+    <w:link w:val="BalloonText"/>
     <w:uiPriority w:val="99"/>
     <w:semiHidden/>
     <w:rsid w:val="00DA4565"/>
@@ -7535,10 +7540,10 @@
       <w:szCs w:val="16"/>
     </w:rPr>
   </w:style>
-  <w:style w:type="paragraph" w:styleId="Didascalia">
+  <w:style w:type="paragraph" w:styleId="Caption">
     <w:name w:val="caption"/>
-    <w:basedOn w:val="Normale"/>
-    <w:next w:val="Normale"/>
+    <w:basedOn w:val="Normal"/>
+    <w:next w:val="Normal"/>
     <w:uiPriority w:val="35"/>
     <w:unhideWhenUsed/>
     <w:qFormat/>
@@ -7554,10 +7559,10 @@
       <w:szCs w:val="18"/>
     </w:rPr>
   </w:style>
-  <w:style w:type="character" w:customStyle="1" w:styleId="Titolo3Carattere">
-    <w:name w:val="Titolo 3 Carattere"/>
-    <w:basedOn w:val="Carpredefinitoparagrafo"/>
-    <w:link w:val="Titolo3"/>
+  <w:style w:type="character" w:customStyle="1" w:styleId="Heading3Char">
+    <w:name w:val="Heading 3 Char"/>
+    <w:basedOn w:val="DefaultParagraphFont"/>
+    <w:link w:val="Heading3"/>
     <w:uiPriority w:val="9"/>
     <w:rsid w:val="000B58CE"/>
     <w:rPr>
@@ -7570,7 +7575,7 @@
   </w:style>
   <w:style w:type="table" w:customStyle="1" w:styleId="Tabellagriglia5scura-colore12">
     <w:name w:val="Tabella griglia 5 scura - colore 12"/>
-    <w:basedOn w:val="Tabellanormale"/>
+    <w:basedOn w:val="TableNormal"/>
     <w:uiPriority w:val="50"/>
     <w:rsid w:val="002D596E"/>
     <w:pPr>
@@ -7760,7 +7765,7 @@
       <w:lang w:eastAsia="it-IT"/>
     </w:rPr>
   </w:style>
-  <w:style w:type="paragraph" w:styleId="Nessunaspaziatura">
+  <w:style w:type="paragraph" w:styleId="NoSpacing">
     <w:name w:val="No Spacing"/>
     <w:uiPriority w:val="1"/>
     <w:qFormat/>
@@ -7773,10 +7778,10 @@
       <w:rFonts w:ascii="Times New Roman" w:hAnsi="Times New Roman"/>
     </w:rPr>
   </w:style>
-  <w:style w:type="character" w:customStyle="1" w:styleId="Titolo4Carattere">
-    <w:name w:val="Titolo 4 Carattere"/>
-    <w:basedOn w:val="Carpredefinitoparagrafo"/>
-    <w:link w:val="Titolo4"/>
+  <w:style w:type="character" w:customStyle="1" w:styleId="Heading4Char">
+    <w:name w:val="Heading 4 Char"/>
+    <w:basedOn w:val="DefaultParagraphFont"/>
+    <w:link w:val="Heading4"/>
     <w:uiPriority w:val="9"/>
     <w:rsid w:val="002A76B7"/>
     <w:rPr>
@@ -7788,10 +7793,10 @@
       <w:color w:val="4F81BD" w:themeColor="accent1"/>
     </w:rPr>
   </w:style>
-  <w:style w:type="paragraph" w:styleId="Titolosommario">
+  <w:style w:type="paragraph" w:styleId="TOCHeading">
     <w:name w:val="TOC Heading"/>
-    <w:basedOn w:val="Titolo1"/>
-    <w:next w:val="Normale"/>
+    <w:basedOn w:val="Heading1"/>
+    <w:next w:val="Normal"/>
     <w:uiPriority w:val="39"/>
     <w:semiHidden/>
     <w:unhideWhenUsed/>
@@ -7802,10 +7807,10 @@
       <w:outlineLvl w:val="9"/>
     </w:pPr>
   </w:style>
-  <w:style w:type="paragraph" w:styleId="Sommario1">
+  <w:style w:type="paragraph" w:styleId="TOC1">
     <w:name w:val="toc 1"/>
-    <w:basedOn w:val="Normale"/>
-    <w:next w:val="Normale"/>
+    <w:basedOn w:val="Normal"/>
+    <w:next w:val="Normal"/>
     <w:autoRedefine/>
     <w:uiPriority w:val="39"/>
     <w:unhideWhenUsed/>
@@ -7814,10 +7819,10 @@
       <w:spacing w:after="100"/>
     </w:pPr>
   </w:style>
-  <w:style w:type="paragraph" w:styleId="Sommario2">
+  <w:style w:type="paragraph" w:styleId="TOC2">
     <w:name w:val="toc 2"/>
-    <w:basedOn w:val="Normale"/>
-    <w:next w:val="Normale"/>
+    <w:basedOn w:val="Normal"/>
+    <w:next w:val="Normal"/>
     <w:autoRedefine/>
     <w:uiPriority w:val="39"/>
     <w:unhideWhenUsed/>
@@ -7827,10 +7832,10 @@
       <w:ind w:left="220"/>
     </w:pPr>
   </w:style>
-  <w:style w:type="paragraph" w:styleId="Sommario3">
+  <w:style w:type="paragraph" w:styleId="TOC3">
     <w:name w:val="toc 3"/>
-    <w:basedOn w:val="Normale"/>
-    <w:next w:val="Normale"/>
+    <w:basedOn w:val="Normal"/>
+    <w:next w:val="Normal"/>
     <w:autoRedefine/>
     <w:uiPriority w:val="39"/>
     <w:unhideWhenUsed/>
@@ -7840,9 +7845,9 @@
       <w:ind w:left="440"/>
     </w:pPr>
   </w:style>
-  <w:style w:type="character" w:styleId="Collegamentoipertestuale">
+  <w:style w:type="character" w:styleId="Hyperlink">
     <w:name w:val="Hyperlink"/>
-    <w:basedOn w:val="Carpredefinitoparagrafo"/>
+    <w:basedOn w:val="DefaultParagraphFont"/>
     <w:uiPriority w:val="99"/>
     <w:unhideWhenUsed/>
     <w:rsid w:val="007C7D2B"/>
@@ -8328,7 +8333,7 @@
 </file>
 
 <file path=customXml/itemProps1.xml><?xml version="1.0" encoding="utf-8"?>
-<ds:datastoreItem xmlns:ds="http://schemas.openxmlformats.org/officeDocument/2006/customXml" ds:itemID="{25BAF714-B951-4B64-8583-F80C433FC924}">
+<ds:datastoreItem xmlns:ds="http://schemas.openxmlformats.org/officeDocument/2006/customXml" ds:itemID="{0013DC1F-C268-E740-92E1-9E72BB00ACEA}">
   <ds:schemaRefs>
     <ds:schemaRef ds:uri="http://schemas.openxmlformats.org/officeDocument/2006/bibliography"/>
   </ds:schemaRefs>

</xml_diff>

<commit_message>
#1 Add Class DIagrams
Class DIagrams added in paragrapher 2.7
</commit_message>
<xml_diff>
--- a/Swatcher_DD/DD_Swatcher.docx
+++ b/Swatcher_DD/DD_Swatcher.docx
@@ -486,7 +486,7 @@
           <w:r>
             <w:fldChar w:fldCharType="separate"/>
           </w:r>
-          <w:hyperlink w:anchor="_Toc468206925" w:history="1">
+          <w:hyperlink w:anchor="_Toc469606256" w:history="1">
             <w:r>
               <w:rPr>
                 <w:rStyle w:val="Collegamentoipertestuale"/>
@@ -513,7 +513,7 @@
                 <w:noProof/>
                 <w:webHidden/>
               </w:rPr>
-              <w:instrText xml:space="preserve"> PAGEREF _Toc468206925 \h </w:instrText>
+              <w:instrText xml:space="preserve"> PAGEREF _Toc469606256 \h </w:instrText>
             </w:r>
             <w:r>
               <w:rPr>
@@ -557,7 +557,7 @@
               <w:lang w:eastAsia="it-IT"/>
             </w:rPr>
           </w:pPr>
-          <w:hyperlink w:anchor="_Toc468206926" w:history="1">
+          <w:hyperlink w:anchor="_Toc469606257" w:history="1">
             <w:r>
               <w:rPr>
                 <w:rStyle w:val="Collegamentoipertestuale"/>
@@ -584,7 +584,7 @@
                 <w:noProof/>
                 <w:webHidden/>
               </w:rPr>
-              <w:instrText xml:space="preserve"> PAGEREF _Toc468206926 \h </w:instrText>
+              <w:instrText xml:space="preserve"> PAGEREF _Toc469606257 \h </w:instrText>
             </w:r>
             <w:r>
               <w:rPr>
@@ -628,7 +628,7 @@
               <w:lang w:eastAsia="it-IT"/>
             </w:rPr>
           </w:pPr>
-          <w:hyperlink w:anchor="_Toc468206927" w:history="1">
+          <w:hyperlink w:anchor="_Toc469606258" w:history="1">
             <w:r>
               <w:rPr>
                 <w:rStyle w:val="Collegamentoipertestuale"/>
@@ -655,7 +655,7 @@
                 <w:noProof/>
                 <w:webHidden/>
               </w:rPr>
-              <w:instrText xml:space="preserve"> PAGEREF _Toc468206927 \h </w:instrText>
+              <w:instrText xml:space="preserve"> PAGEREF _Toc469606258 \h </w:instrText>
             </w:r>
             <w:r>
               <w:rPr>
@@ -699,7 +699,7 @@
               <w:lang w:eastAsia="it-IT"/>
             </w:rPr>
           </w:pPr>
-          <w:hyperlink w:anchor="_Toc468206928" w:history="1">
+          <w:hyperlink w:anchor="_Toc469606259" w:history="1">
             <w:r>
               <w:rPr>
                 <w:rStyle w:val="Collegamentoipertestuale"/>
@@ -726,7 +726,7 @@
                 <w:noProof/>
                 <w:webHidden/>
               </w:rPr>
-              <w:instrText xml:space="preserve"> PAGEREF _Toc468206928 \h </w:instrText>
+              <w:instrText xml:space="preserve"> PAGEREF _Toc469606259 \h </w:instrText>
             </w:r>
             <w:r>
               <w:rPr>
@@ -746,7 +746,7 @@
                 <w:noProof/>
                 <w:webHidden/>
               </w:rPr>
-              <w:t>3</w:t>
+              <w:t>4</w:t>
             </w:r>
             <w:r>
               <w:rPr>
@@ -770,27 +770,13 @@
               <w:lang w:eastAsia="it-IT"/>
             </w:rPr>
           </w:pPr>
-          <w:hyperlink w:anchor="_Toc468206929" w:history="1">
+          <w:hyperlink w:anchor="_Toc469606260" w:history="1">
             <w:r>
               <w:rPr>
                 <w:rStyle w:val="Collegamentoipertestuale"/>
                 <w:noProof/>
               </w:rPr>
-              <w:t>2 Architettu</w:t>
-            </w:r>
-            <w:r>
-              <w:rPr>
-                <w:rStyle w:val="Collegamentoipertestuale"/>
-                <w:noProof/>
-              </w:rPr>
-              <w:t>r</w:t>
-            </w:r>
-            <w:r>
-              <w:rPr>
-                <w:rStyle w:val="Collegamentoipertestuale"/>
-                <w:noProof/>
-              </w:rPr>
-              <w:t>a del Sistema</w:t>
+              <w:t>2 Architettura del Sistema</w:t>
             </w:r>
             <w:r>
               <w:rPr>
@@ -811,7 +797,7 @@
                 <w:noProof/>
                 <w:webHidden/>
               </w:rPr>
-              <w:instrText xml:space="preserve"> PAGEREF _Toc468206929 \h </w:instrText>
+              <w:instrText xml:space="preserve"> PAGEREF _Toc469606260 \h </w:instrText>
             </w:r>
             <w:r>
               <w:rPr>
@@ -855,7 +841,7 @@
               <w:lang w:eastAsia="it-IT"/>
             </w:rPr>
           </w:pPr>
-          <w:hyperlink w:anchor="_Toc468206930" w:history="1">
+          <w:hyperlink w:anchor="_Toc469606261" w:history="1">
             <w:r>
               <w:rPr>
                 <w:rStyle w:val="Collegamentoipertestuale"/>
@@ -882,7 +868,7 @@
                 <w:noProof/>
                 <w:webHidden/>
               </w:rPr>
-              <w:instrText xml:space="preserve"> PAGEREF _Toc468206930 \h </w:instrText>
+              <w:instrText xml:space="preserve"> PAGEREF _Toc469606261 \h </w:instrText>
             </w:r>
             <w:r>
               <w:rPr>
@@ -926,7 +912,7 @@
               <w:lang w:eastAsia="it-IT"/>
             </w:rPr>
           </w:pPr>
-          <w:hyperlink w:anchor="_Toc468206931" w:history="1">
+          <w:hyperlink w:anchor="_Toc469606262" w:history="1">
             <w:r>
               <w:rPr>
                 <w:rStyle w:val="Collegamentoipertestuale"/>
@@ -953,7 +939,7 @@
                 <w:noProof/>
                 <w:webHidden/>
               </w:rPr>
-              <w:instrText xml:space="preserve"> PAGEREF _Toc468206931 \h </w:instrText>
+              <w:instrText xml:space="preserve"> PAGEREF _Toc469606262 \h </w:instrText>
             </w:r>
             <w:r>
               <w:rPr>
@@ -997,7 +983,7 @@
               <w:lang w:eastAsia="it-IT"/>
             </w:rPr>
           </w:pPr>
-          <w:hyperlink w:anchor="_Toc468206932" w:history="1">
+          <w:hyperlink w:anchor="_Toc469606263" w:history="1">
             <w:r>
               <w:rPr>
                 <w:rStyle w:val="Collegamentoipertestuale"/>
@@ -1024,7 +1010,7 @@
                 <w:noProof/>
                 <w:webHidden/>
               </w:rPr>
-              <w:instrText xml:space="preserve"> PAGEREF _Toc468206932 \h </w:instrText>
+              <w:instrText xml:space="preserve"> PAGEREF _Toc469606263 \h </w:instrText>
             </w:r>
             <w:r>
               <w:rPr>
@@ -1068,7 +1054,7 @@
               <w:lang w:eastAsia="it-IT"/>
             </w:rPr>
           </w:pPr>
-          <w:hyperlink w:anchor="_Toc468206933" w:history="1">
+          <w:hyperlink w:anchor="_Toc469606264" w:history="1">
             <w:r>
               <w:rPr>
                 <w:rStyle w:val="Collegamentoipertestuale"/>
@@ -1095,7 +1081,7 @@
                 <w:noProof/>
                 <w:webHidden/>
               </w:rPr>
-              <w:instrText xml:space="preserve"> PAGEREF _Toc468206933 \h </w:instrText>
+              <w:instrText xml:space="preserve"> PAGEREF _Toc469606264 \h </w:instrText>
             </w:r>
             <w:r>
               <w:rPr>
@@ -1139,7 +1125,7 @@
               <w:lang w:eastAsia="it-IT"/>
             </w:rPr>
           </w:pPr>
-          <w:hyperlink w:anchor="_Toc468206934" w:history="1">
+          <w:hyperlink w:anchor="_Toc469606265" w:history="1">
             <w:r>
               <w:rPr>
                 <w:rStyle w:val="Collegamentoipertestuale"/>
@@ -1166,7 +1152,7 @@
                 <w:noProof/>
                 <w:webHidden/>
               </w:rPr>
-              <w:instrText xml:space="preserve"> PAGEREF _Toc468206934 \h </w:instrText>
+              <w:instrText xml:space="preserve"> PAGEREF _Toc469606265 \h </w:instrText>
             </w:r>
             <w:r>
               <w:rPr>
@@ -1210,7 +1196,7 @@
               <w:lang w:eastAsia="it-IT"/>
             </w:rPr>
           </w:pPr>
-          <w:hyperlink w:anchor="_Toc468206935" w:history="1">
+          <w:hyperlink w:anchor="_Toc469606266" w:history="1">
             <w:r>
               <w:rPr>
                 <w:rStyle w:val="Collegamentoipertestuale"/>
@@ -1237,7 +1223,7 @@
                 <w:noProof/>
                 <w:webHidden/>
               </w:rPr>
-              <w:instrText xml:space="preserve"> PAGEREF _Toc468206935 \h </w:instrText>
+              <w:instrText xml:space="preserve"> PAGEREF _Toc469606266 \h </w:instrText>
             </w:r>
             <w:r>
               <w:rPr>
@@ -1281,7 +1267,7 @@
               <w:lang w:eastAsia="it-IT"/>
             </w:rPr>
           </w:pPr>
-          <w:hyperlink w:anchor="_Toc468206936" w:history="1">
+          <w:hyperlink w:anchor="_Toc469606267" w:history="1">
             <w:r>
               <w:rPr>
                 <w:rStyle w:val="Collegamentoipertestuale"/>
@@ -1308,7 +1294,7 @@
                 <w:noProof/>
                 <w:webHidden/>
               </w:rPr>
-              <w:instrText xml:space="preserve"> PAGEREF _Toc468206936 \h </w:instrText>
+              <w:instrText xml:space="preserve"> PAGEREF _Toc469606267 \h </w:instrText>
             </w:r>
             <w:r>
               <w:rPr>
@@ -1352,7 +1338,7 @@
               <w:lang w:eastAsia="it-IT"/>
             </w:rPr>
           </w:pPr>
-          <w:hyperlink w:anchor="_Toc468206937" w:history="1">
+          <w:hyperlink w:anchor="_Toc469606268" w:history="1">
             <w:r>
               <w:rPr>
                 <w:rStyle w:val="Collegamentoipertestuale"/>
@@ -1379,7 +1365,7 @@
                 <w:noProof/>
                 <w:webHidden/>
               </w:rPr>
-              <w:instrText xml:space="preserve"> PAGEREF _Toc468206937 \h </w:instrText>
+              <w:instrText xml:space="preserve"> PAGEREF _Toc469606268 \h </w:instrText>
             </w:r>
             <w:r>
               <w:rPr>
@@ -1423,7 +1409,7 @@
               <w:lang w:eastAsia="it-IT"/>
             </w:rPr>
           </w:pPr>
-          <w:hyperlink w:anchor="_Toc468206938" w:history="1">
+          <w:hyperlink w:anchor="_Toc469606269" w:history="1">
             <w:r>
               <w:rPr>
                 <w:rStyle w:val="Collegamentoipertestuale"/>
@@ -1450,7 +1436,7 @@
                 <w:noProof/>
                 <w:webHidden/>
               </w:rPr>
-              <w:instrText xml:space="preserve"> PAGEREF _Toc468206938 \h </w:instrText>
+              <w:instrText xml:space="preserve"> PAGEREF _Toc469606269 \h </w:instrText>
             </w:r>
             <w:r>
               <w:rPr>
@@ -1494,7 +1480,7 @@
               <w:lang w:eastAsia="it-IT"/>
             </w:rPr>
           </w:pPr>
-          <w:hyperlink w:anchor="_Toc468206939" w:history="1">
+          <w:hyperlink w:anchor="_Toc469606270" w:history="1">
             <w:r>
               <w:rPr>
                 <w:rStyle w:val="Collegamentoipertestuale"/>
@@ -1521,7 +1507,7 @@
                 <w:noProof/>
                 <w:webHidden/>
               </w:rPr>
-              <w:instrText xml:space="preserve"> PAGEREF _Toc468206939 \h </w:instrText>
+              <w:instrText xml:space="preserve"> PAGEREF _Toc469606270 \h </w:instrText>
             </w:r>
             <w:r>
               <w:rPr>
@@ -1565,7 +1551,7 @@
               <w:lang w:eastAsia="it-IT"/>
             </w:rPr>
           </w:pPr>
-          <w:hyperlink w:anchor="_Toc468206940" w:history="1">
+          <w:hyperlink w:anchor="_Toc469606271" w:history="1">
             <w:r>
               <w:rPr>
                 <w:rStyle w:val="Collegamentoipertestuale"/>
@@ -1592,7 +1578,7 @@
                 <w:noProof/>
                 <w:webHidden/>
               </w:rPr>
-              <w:instrText xml:space="preserve"> PAGEREF _Toc468206940 \h </w:instrText>
+              <w:instrText xml:space="preserve"> PAGEREF _Toc469606271 \h </w:instrText>
             </w:r>
             <w:r>
               <w:rPr>
@@ -1636,7 +1622,7 @@
               <w:lang w:eastAsia="it-IT"/>
             </w:rPr>
           </w:pPr>
-          <w:hyperlink w:anchor="_Toc468206941" w:history="1">
+          <w:hyperlink w:anchor="_Toc469606272" w:history="1">
             <w:r>
               <w:rPr>
                 <w:rStyle w:val="Collegamentoipertestuale"/>
@@ -1663,7 +1649,7 @@
                 <w:noProof/>
                 <w:webHidden/>
               </w:rPr>
-              <w:instrText xml:space="preserve"> PAGEREF _Toc468206941 \h </w:instrText>
+              <w:instrText xml:space="preserve"> PAGEREF _Toc469606272 \h </w:instrText>
             </w:r>
             <w:r>
               <w:rPr>
@@ -1707,7 +1693,7 @@
               <w:lang w:eastAsia="it-IT"/>
             </w:rPr>
           </w:pPr>
-          <w:hyperlink w:anchor="_Toc468206942" w:history="1">
+          <w:hyperlink w:anchor="_Toc469606273" w:history="1">
             <w:r>
               <w:rPr>
                 <w:rStyle w:val="Collegamentoipertestuale"/>
@@ -1734,7 +1720,7 @@
                 <w:noProof/>
                 <w:webHidden/>
               </w:rPr>
-              <w:instrText xml:space="preserve"> PAGEREF _Toc468206942 \h </w:instrText>
+              <w:instrText xml:space="preserve"> PAGEREF _Toc469606273 \h </w:instrText>
             </w:r>
             <w:r>
               <w:rPr>
@@ -1778,7 +1764,7 @@
               <w:lang w:eastAsia="it-IT"/>
             </w:rPr>
           </w:pPr>
-          <w:hyperlink w:anchor="_Toc468206943" w:history="1">
+          <w:hyperlink w:anchor="_Toc469606274" w:history="1">
             <w:r>
               <w:rPr>
                 <w:rStyle w:val="Collegamentoipertestuale"/>
@@ -1805,7 +1791,7 @@
                 <w:noProof/>
                 <w:webHidden/>
               </w:rPr>
-              <w:instrText xml:space="preserve"> PAGEREF _Toc468206943 \h </w:instrText>
+              <w:instrText xml:space="preserve"> PAGEREF _Toc469606274 \h </w:instrText>
             </w:r>
             <w:r>
               <w:rPr>
@@ -1849,7 +1835,7 @@
               <w:lang w:eastAsia="it-IT"/>
             </w:rPr>
           </w:pPr>
-          <w:hyperlink w:anchor="_Toc468206944" w:history="1">
+          <w:hyperlink w:anchor="_Toc469606275" w:history="1">
             <w:r>
               <w:rPr>
                 <w:rStyle w:val="Collegamentoipertestuale"/>
@@ -1876,7 +1862,7 @@
                 <w:noProof/>
                 <w:webHidden/>
               </w:rPr>
-              <w:instrText xml:space="preserve"> PAGEREF _Toc468206944 \h </w:instrText>
+              <w:instrText xml:space="preserve"> PAGEREF _Toc469606275 \h </w:instrText>
             </w:r>
             <w:r>
               <w:rPr>
@@ -1920,7 +1906,7 @@
               <w:lang w:eastAsia="it-IT"/>
             </w:rPr>
           </w:pPr>
-          <w:hyperlink w:anchor="_Toc468206945" w:history="1">
+          <w:hyperlink w:anchor="_Toc469606276" w:history="1">
             <w:r>
               <w:rPr>
                 <w:rStyle w:val="Collegamentoipertestuale"/>
@@ -1947,7 +1933,7 @@
                 <w:noProof/>
                 <w:webHidden/>
               </w:rPr>
-              <w:instrText xml:space="preserve"> PAGEREF _Toc468206945 \h </w:instrText>
+              <w:instrText xml:space="preserve"> PAGEREF _Toc469606276 \h </w:instrText>
             </w:r>
             <w:r>
               <w:rPr>
@@ -1968,6 +1954,290 @@
                 <w:webHidden/>
               </w:rPr>
               <w:t>23</w:t>
+            </w:r>
+            <w:r>
+              <w:rPr>
+                <w:noProof/>
+                <w:webHidden/>
+              </w:rPr>
+              <w:fldChar w:fldCharType="end"/>
+            </w:r>
+          </w:hyperlink>
+        </w:p>
+        <w:p>
+          <w:pPr>
+            <w:pStyle w:val="Sommario3"/>
+            <w:tabs>
+              <w:tab w:val="right" w:leader="dot" w:pos="9628"/>
+            </w:tabs>
+            <w:rPr>
+              <w:rFonts w:asciiTheme="minorHAnsi" w:eastAsiaTheme="minorEastAsia" w:hAnsiTheme="minorHAnsi"/>
+              <w:noProof/>
+              <w:sz w:val="22"/>
+              <w:lang w:eastAsia="it-IT"/>
+            </w:rPr>
+          </w:pPr>
+          <w:hyperlink w:anchor="_Toc469606277" w:history="1">
+            <w:r>
+              <w:rPr>
+                <w:rStyle w:val="Collegamentoipertestuale"/>
+                <w:noProof/>
+              </w:rPr>
+              <w:t>2.7.1 Package Command</w:t>
+            </w:r>
+            <w:r>
+              <w:rPr>
+                <w:noProof/>
+                <w:webHidden/>
+              </w:rPr>
+              <w:tab/>
+            </w:r>
+            <w:r>
+              <w:rPr>
+                <w:noProof/>
+                <w:webHidden/>
+              </w:rPr>
+              <w:fldChar w:fldCharType="begin"/>
+            </w:r>
+            <w:r>
+              <w:rPr>
+                <w:noProof/>
+                <w:webHidden/>
+              </w:rPr>
+              <w:instrText xml:space="preserve"> PAGEREF _Toc469606277 \h </w:instrText>
+            </w:r>
+            <w:r>
+              <w:rPr>
+                <w:noProof/>
+                <w:webHidden/>
+              </w:rPr>
+            </w:r>
+            <w:r>
+              <w:rPr>
+                <w:noProof/>
+                <w:webHidden/>
+              </w:rPr>
+              <w:fldChar w:fldCharType="separate"/>
+            </w:r>
+            <w:r>
+              <w:rPr>
+                <w:noProof/>
+                <w:webHidden/>
+              </w:rPr>
+              <w:t>24</w:t>
+            </w:r>
+            <w:r>
+              <w:rPr>
+                <w:noProof/>
+                <w:webHidden/>
+              </w:rPr>
+              <w:fldChar w:fldCharType="end"/>
+            </w:r>
+          </w:hyperlink>
+        </w:p>
+        <w:p>
+          <w:pPr>
+            <w:pStyle w:val="Sommario3"/>
+            <w:tabs>
+              <w:tab w:val="right" w:leader="dot" w:pos="9628"/>
+            </w:tabs>
+            <w:rPr>
+              <w:rFonts w:asciiTheme="minorHAnsi" w:eastAsiaTheme="minorEastAsia" w:hAnsiTheme="minorHAnsi"/>
+              <w:noProof/>
+              <w:sz w:val="22"/>
+              <w:lang w:eastAsia="it-IT"/>
+            </w:rPr>
+          </w:pPr>
+          <w:hyperlink w:anchor="_Toc469606278" w:history="1">
+            <w:r>
+              <w:rPr>
+                <w:rStyle w:val="Collegamentoipertestuale"/>
+                <w:noProof/>
+              </w:rPr>
+              <w:t>2.7.2 Package Request</w:t>
+            </w:r>
+            <w:r>
+              <w:rPr>
+                <w:noProof/>
+                <w:webHidden/>
+              </w:rPr>
+              <w:tab/>
+            </w:r>
+            <w:r>
+              <w:rPr>
+                <w:noProof/>
+                <w:webHidden/>
+              </w:rPr>
+              <w:fldChar w:fldCharType="begin"/>
+            </w:r>
+            <w:r>
+              <w:rPr>
+                <w:noProof/>
+                <w:webHidden/>
+              </w:rPr>
+              <w:instrText xml:space="preserve"> PAGEREF _Toc469606278 \h </w:instrText>
+            </w:r>
+            <w:r>
+              <w:rPr>
+                <w:noProof/>
+                <w:webHidden/>
+              </w:rPr>
+            </w:r>
+            <w:r>
+              <w:rPr>
+                <w:noProof/>
+                <w:webHidden/>
+              </w:rPr>
+              <w:fldChar w:fldCharType="separate"/>
+            </w:r>
+            <w:r>
+              <w:rPr>
+                <w:noProof/>
+                <w:webHidden/>
+              </w:rPr>
+              <w:t>25</w:t>
+            </w:r>
+            <w:r>
+              <w:rPr>
+                <w:noProof/>
+                <w:webHidden/>
+              </w:rPr>
+              <w:fldChar w:fldCharType="end"/>
+            </w:r>
+          </w:hyperlink>
+        </w:p>
+        <w:p>
+          <w:pPr>
+            <w:pStyle w:val="Sommario3"/>
+            <w:tabs>
+              <w:tab w:val="right" w:leader="dot" w:pos="9628"/>
+            </w:tabs>
+            <w:rPr>
+              <w:rFonts w:asciiTheme="minorHAnsi" w:eastAsiaTheme="minorEastAsia" w:hAnsiTheme="minorHAnsi"/>
+              <w:noProof/>
+              <w:sz w:val="22"/>
+              <w:lang w:eastAsia="it-IT"/>
+            </w:rPr>
+          </w:pPr>
+          <w:hyperlink w:anchor="_Toc469606279" w:history="1">
+            <w:r>
+              <w:rPr>
+                <w:rStyle w:val="Collegamentoipertestuale"/>
+                <w:noProof/>
+              </w:rPr>
+              <w:t>2.7.3 Package Fragment</w:t>
+            </w:r>
+            <w:r>
+              <w:rPr>
+                <w:noProof/>
+                <w:webHidden/>
+              </w:rPr>
+              <w:tab/>
+            </w:r>
+            <w:r>
+              <w:rPr>
+                <w:noProof/>
+                <w:webHidden/>
+              </w:rPr>
+              <w:fldChar w:fldCharType="begin"/>
+            </w:r>
+            <w:r>
+              <w:rPr>
+                <w:noProof/>
+                <w:webHidden/>
+              </w:rPr>
+              <w:instrText xml:space="preserve"> PAGEREF _Toc469606279 \h </w:instrText>
+            </w:r>
+            <w:r>
+              <w:rPr>
+                <w:noProof/>
+                <w:webHidden/>
+              </w:rPr>
+            </w:r>
+            <w:r>
+              <w:rPr>
+                <w:noProof/>
+                <w:webHidden/>
+              </w:rPr>
+              <w:fldChar w:fldCharType="separate"/>
+            </w:r>
+            <w:r>
+              <w:rPr>
+                <w:noProof/>
+                <w:webHidden/>
+              </w:rPr>
+              <w:t>26</w:t>
+            </w:r>
+            <w:r>
+              <w:rPr>
+                <w:noProof/>
+                <w:webHidden/>
+              </w:rPr>
+              <w:fldChar w:fldCharType="end"/>
+            </w:r>
+          </w:hyperlink>
+        </w:p>
+        <w:p>
+          <w:pPr>
+            <w:pStyle w:val="Sommario3"/>
+            <w:tabs>
+              <w:tab w:val="right" w:leader="dot" w:pos="9628"/>
+            </w:tabs>
+            <w:rPr>
+              <w:rFonts w:asciiTheme="minorHAnsi" w:eastAsiaTheme="minorEastAsia" w:hAnsiTheme="minorHAnsi"/>
+              <w:noProof/>
+              <w:sz w:val="22"/>
+              <w:lang w:eastAsia="it-IT"/>
+            </w:rPr>
+          </w:pPr>
+          <w:hyperlink w:anchor="_Toc469606280" w:history="1">
+            <w:r>
+              <w:rPr>
+                <w:rStyle w:val="Collegamentoipertestuale"/>
+                <w:noProof/>
+              </w:rPr>
+              <w:t>2.7.4 Package Notification</w:t>
+            </w:r>
+            <w:r>
+              <w:rPr>
+                <w:noProof/>
+                <w:webHidden/>
+              </w:rPr>
+              <w:tab/>
+            </w:r>
+            <w:r>
+              <w:rPr>
+                <w:noProof/>
+                <w:webHidden/>
+              </w:rPr>
+              <w:fldChar w:fldCharType="begin"/>
+            </w:r>
+            <w:r>
+              <w:rPr>
+                <w:noProof/>
+                <w:webHidden/>
+              </w:rPr>
+              <w:instrText xml:space="preserve"> PAGEREF _Toc469606280 \h </w:instrText>
+            </w:r>
+            <w:r>
+              <w:rPr>
+                <w:noProof/>
+                <w:webHidden/>
+              </w:rPr>
+            </w:r>
+            <w:r>
+              <w:rPr>
+                <w:noProof/>
+                <w:webHidden/>
+              </w:rPr>
+              <w:fldChar w:fldCharType="separate"/>
+            </w:r>
+            <w:r>
+              <w:rPr>
+                <w:noProof/>
+                <w:webHidden/>
+              </w:rPr>
+              <w:t>31</w:t>
             </w:r>
             <w:r>
               <w:rPr>
@@ -1991,7 +2261,7 @@
               <w:lang w:eastAsia="it-IT"/>
             </w:rPr>
           </w:pPr>
-          <w:hyperlink w:anchor="_Toc468206946" w:history="1">
+          <w:hyperlink w:anchor="_Toc469606281" w:history="1">
             <w:r>
               <w:rPr>
                 <w:rStyle w:val="Collegamentoipertestuale"/>
@@ -2018,7 +2288,7 @@
                 <w:noProof/>
                 <w:webHidden/>
               </w:rPr>
-              <w:instrText xml:space="preserve"> PAGEREF _Toc468206946 \h </w:instrText>
+              <w:instrText xml:space="preserve"> PAGEREF _Toc469606281 \h </w:instrText>
             </w:r>
             <w:r>
               <w:rPr>
@@ -2038,7 +2308,7 @@
                 <w:noProof/>
                 <w:webHidden/>
               </w:rPr>
-              <w:t>23</w:t>
+              <w:t>31</w:t>
             </w:r>
             <w:r>
               <w:rPr>
@@ -2102,192 +2372,200 @@
       <w:pPr>
         <w:pStyle w:val="Titolo1"/>
       </w:pPr>
-      <w:bookmarkStart w:id="0" w:name="_Toc468206925"/>
+      <w:bookmarkStart w:id="0" w:name="_Toc469606256"/>
+      <w:r>
+        <w:t>1</w:t>
+      </w:r>
+      <w:r>
+        <w:t xml:space="preserve"> </w:t>
+      </w:r>
+      <w:r>
+        <w:t>Introduzione</w:t>
+      </w:r>
+      <w:bookmarkEnd w:id="0"/>
+    </w:p>
+    <w:p/>
+    <w:p>
+      <w:r>
+        <w:t xml:space="preserve">Il presente documento </w:t>
+      </w:r>
+      <w:r>
+        <w:t>contiene</w:t>
+      </w:r>
+      <w:r>
+        <w:t xml:space="preserve"> </w:t>
+      </w:r>
+      <w:r>
+        <w:t xml:space="preserve">l’SDD (Software Design </w:t>
+      </w:r>
+      <w:proofErr w:type="spellStart"/>
+      <w:r>
+        <w:t>Description</w:t>
+      </w:r>
+      <w:proofErr w:type="spellEnd"/>
+      <w:r>
+        <w:t>) del sistema “</w:t>
+      </w:r>
+      <w:proofErr w:type="spellStart"/>
+      <w:r>
+        <w:t>Swatcher</w:t>
+      </w:r>
+      <w:proofErr w:type="spellEnd"/>
+      <w:r>
+        <w:t>”.</w:t>
+      </w:r>
+    </w:p>
+    <w:p>
+      <w:pPr>
+        <w:pStyle w:val="Titolo2"/>
+      </w:pPr>
+    </w:p>
+    <w:p>
+      <w:pPr>
+        <w:pStyle w:val="Titolo2"/>
+      </w:pPr>
+      <w:bookmarkStart w:id="1" w:name="_Toc469606257"/>
+      <w:r>
+        <w:t>1.1 Obiettivo</w:t>
+      </w:r>
+      <w:bookmarkEnd w:id="1"/>
+    </w:p>
+    <w:p/>
+    <w:p>
+      <w:r>
+        <w:t>L’obiettivo di questo</w:t>
+      </w:r>
+      <w:r>
+        <w:t xml:space="preserve"> documento è </w:t>
+      </w:r>
+      <w:r>
+        <w:t>quello di</w:t>
+      </w:r>
+      <w:r>
+        <w:t xml:space="preserve"> </w:t>
+      </w:r>
+      <w:r>
+        <w:t>illustrare</w:t>
+      </w:r>
+      <w:r>
+        <w:t xml:space="preserve"> l’architettura del sistema “</w:t>
+      </w:r>
+      <w:proofErr w:type="spellStart"/>
+      <w:r>
+        <w:t>Swatcher</w:t>
+      </w:r>
+      <w:proofErr w:type="spellEnd"/>
+      <w:r>
+        <w:t>” fornendo</w:t>
+      </w:r>
+      <w:r>
+        <w:t xml:space="preserve"> una descrizione dettagliata delle componenti dalle quali è composto e le loro modalità di interconnessione.</w:t>
+      </w:r>
+    </w:p>
+    <w:p>
+      <w:r>
+        <w:t xml:space="preserve">La descrizione del sistema qui presentata </w:t>
+      </w:r>
+      <w:r>
+        <w:t>è</w:t>
+      </w:r>
+      <w:r>
+        <w:t xml:space="preserve"> di supporto ad</w:t>
+      </w:r>
+      <w:r>
+        <w:t xml:space="preserve"> </w:t>
+      </w:r>
+      <w:r>
+        <w:t xml:space="preserve">eventuali </w:t>
+      </w:r>
+      <w:r>
+        <w:t xml:space="preserve">attività di sviluppo e manutenzione. </w:t>
+      </w:r>
+    </w:p>
+    <w:p/>
+    <w:p>
+      <w:pPr>
+        <w:pStyle w:val="Titolo2"/>
+      </w:pPr>
+      <w:bookmarkStart w:id="2" w:name="_Toc469606258"/>
+      <w:r>
+        <w:t>1.2</w:t>
+      </w:r>
+      <w:r>
+        <w:t xml:space="preserve"> </w:t>
+      </w:r>
+      <w:r>
+        <w:t>Scopo del Sistema</w:t>
+      </w:r>
+      <w:bookmarkEnd w:id="2"/>
+    </w:p>
+    <w:p/>
+    <w:p>
+      <w:proofErr w:type="spellStart"/>
+      <w:r>
+        <w:t>Swatcher</w:t>
+      </w:r>
+      <w:proofErr w:type="spellEnd"/>
+      <w:r>
+        <w:t xml:space="preserve"> è un sistema di video-sorveglianza remoto composto da un’applicazione </w:t>
+      </w:r>
+      <w:proofErr w:type="spellStart"/>
+      <w:r>
+        <w:t>Android</w:t>
+      </w:r>
+      <w:proofErr w:type="spellEnd"/>
+      <w:r>
+        <w:t xml:space="preserve"> e da una webcam. </w:t>
+      </w:r>
+    </w:p>
+    <w:p>
+      <w:r>
+        <w:t>L’intera applicazione realizzata</w:t>
+      </w:r>
+      <w:r>
+        <w:t xml:space="preserve"> </w:t>
+      </w:r>
+      <w:r>
+        <w:t xml:space="preserve">è un tipico sistema Client/Server dove la parte Client è rappresentata dall’app. </w:t>
+      </w:r>
+      <w:proofErr w:type="spellStart"/>
+      <w:r>
+        <w:t>Android</w:t>
+      </w:r>
+      <w:proofErr w:type="spellEnd"/>
+      <w:r>
+        <w:t xml:space="preserve"> e la parte Server è costituita dalla webcam (</w:t>
+      </w:r>
+      <w:proofErr w:type="spellStart"/>
+      <w:r>
+        <w:t>device</w:t>
+      </w:r>
+      <w:proofErr w:type="spellEnd"/>
+      <w:r>
+        <w:t xml:space="preserve">) e un opportuno sottosistema Server che la gestisce. </w:t>
+      </w:r>
+    </w:p>
+    <w:p>
+      <w:r>
+        <w:t xml:space="preserve">L’applicazione consente all’utente un’interazione in tempo reale costituita dalla visualizzazione dello streaming video, dalla cattura di foto e registrazione di video. </w:t>
+      </w:r>
+    </w:p>
+    <w:p>
+      <w:r>
+        <w:t>Il sistema, inoltre, è in grado di rilevare movimenti nell’ambiente sorvegliato ed avvertire l’utente dell’evento rilevato mediante notifica alla componente client.</w:t>
+      </w:r>
+    </w:p>
+    <w:p/>
+    <w:p/>
+    <w:p/>
+    <w:p/>
+    <w:p>
+      <w:pPr>
+        <w:pStyle w:val="Titolo2"/>
+      </w:pPr>
+      <w:bookmarkStart w:id="3" w:name="_Toc469606259"/>
       <w:r>
         <w:lastRenderedPageBreak/>
-        <w:t>1</w:t>
-      </w:r>
-      <w:r>
-        <w:t xml:space="preserve"> </w:t>
-      </w:r>
-      <w:r>
-        <w:t>Introduzione</w:t>
-      </w:r>
-      <w:bookmarkEnd w:id="0"/>
-    </w:p>
-    <w:p/>
-    <w:p>
-      <w:r>
-        <w:t xml:space="preserve">Il presente documento </w:t>
-      </w:r>
-      <w:r>
-        <w:t>contiene</w:t>
-      </w:r>
-      <w:r>
-        <w:t xml:space="preserve"> </w:t>
-      </w:r>
-      <w:r>
-        <w:t xml:space="preserve">l’SDD (Software Design </w:t>
-      </w:r>
-      <w:proofErr w:type="spellStart"/>
-      <w:r>
-        <w:t>Description</w:t>
-      </w:r>
-      <w:proofErr w:type="spellEnd"/>
-      <w:r>
-        <w:t>) del sistema “</w:t>
-      </w:r>
-      <w:proofErr w:type="spellStart"/>
-      <w:r>
-        <w:t>Swatcher</w:t>
-      </w:r>
-      <w:proofErr w:type="spellEnd"/>
-      <w:r>
-        <w:t>”.</w:t>
-      </w:r>
-    </w:p>
-    <w:p>
-      <w:pPr>
-        <w:pStyle w:val="Titolo2"/>
-      </w:pPr>
-    </w:p>
-    <w:p>
-      <w:pPr>
-        <w:pStyle w:val="Titolo2"/>
-      </w:pPr>
-      <w:bookmarkStart w:id="1" w:name="_Toc468206926"/>
-      <w:r>
-        <w:t>1.1 Obiettivo</w:t>
-      </w:r>
-      <w:bookmarkEnd w:id="1"/>
-    </w:p>
-    <w:p/>
-    <w:p>
-      <w:r>
-        <w:t>L’obiettivo di questo</w:t>
-      </w:r>
-      <w:r>
-        <w:t xml:space="preserve"> documento è </w:t>
-      </w:r>
-      <w:r>
-        <w:t>quello di</w:t>
-      </w:r>
-      <w:r>
-        <w:t xml:space="preserve"> </w:t>
-      </w:r>
-      <w:r>
-        <w:t>illustrare</w:t>
-      </w:r>
-      <w:r>
-        <w:t xml:space="preserve"> l’architettura del sistema “</w:t>
-      </w:r>
-      <w:proofErr w:type="spellStart"/>
-      <w:r>
-        <w:t>Swatcher</w:t>
-      </w:r>
-      <w:proofErr w:type="spellEnd"/>
-      <w:r>
-        <w:t>” fornendo</w:t>
-      </w:r>
-      <w:r>
-        <w:t xml:space="preserve"> una descrizione dettagliata delle componenti dalle quali è composto e le loro modalità di interconnessione.</w:t>
-      </w:r>
-    </w:p>
-    <w:p>
-      <w:r>
-        <w:t xml:space="preserve">La descrizione del sistema qui presentata </w:t>
-      </w:r>
-      <w:r>
-        <w:t>è</w:t>
-      </w:r>
-      <w:r>
-        <w:t xml:space="preserve"> di supporto ad</w:t>
-      </w:r>
-      <w:r>
-        <w:t xml:space="preserve"> </w:t>
-      </w:r>
-      <w:r>
-        <w:t xml:space="preserve">eventuali </w:t>
-      </w:r>
-      <w:r>
-        <w:t xml:space="preserve">attività di sviluppo e manutenzione. </w:t>
-      </w:r>
-    </w:p>
-    <w:p/>
-    <w:p>
-      <w:pPr>
-        <w:pStyle w:val="Titolo2"/>
-      </w:pPr>
-      <w:bookmarkStart w:id="2" w:name="_Toc468206927"/>
-      <w:r>
-        <w:t>1.2</w:t>
-      </w:r>
-      <w:r>
-        <w:t xml:space="preserve"> </w:t>
-      </w:r>
-      <w:r>
-        <w:t>Scopo del Sistema</w:t>
-      </w:r>
-      <w:bookmarkEnd w:id="2"/>
-    </w:p>
-    <w:p/>
-    <w:p>
-      <w:proofErr w:type="spellStart"/>
-      <w:r>
-        <w:t>Swatcher</w:t>
-      </w:r>
-      <w:proofErr w:type="spellEnd"/>
-      <w:r>
-        <w:t xml:space="preserve"> è un sistema di video-sorveglianza remoto composto da un’applicazione </w:t>
-      </w:r>
-      <w:proofErr w:type="spellStart"/>
-      <w:r>
-        <w:t>Android</w:t>
-      </w:r>
-      <w:proofErr w:type="spellEnd"/>
-      <w:r>
-        <w:t xml:space="preserve"> e da una webcam. </w:t>
-      </w:r>
-    </w:p>
-    <w:p>
-      <w:r>
-        <w:t>L’intera applicazione realizzata</w:t>
-      </w:r>
-      <w:r>
-        <w:t xml:space="preserve"> </w:t>
-      </w:r>
-      <w:r>
-        <w:t xml:space="preserve">è un tipico sistema Client/Server dove la parte Client è rappresentata dall’app. </w:t>
-      </w:r>
-      <w:proofErr w:type="spellStart"/>
-      <w:r>
-        <w:t>Android</w:t>
-      </w:r>
-      <w:proofErr w:type="spellEnd"/>
-      <w:r>
-        <w:t xml:space="preserve"> e la parte Server è costituita dalla webcam (</w:t>
-      </w:r>
-      <w:proofErr w:type="spellStart"/>
-      <w:r>
-        <w:t>device</w:t>
-      </w:r>
-      <w:proofErr w:type="spellEnd"/>
-      <w:r>
-        <w:t xml:space="preserve">) e un opportuno sottosistema Server che la gestisce. </w:t>
-      </w:r>
-    </w:p>
-    <w:p>
-      <w:r>
-        <w:t>L’applicazione consente all’utente un’interazione in tempo reale costituita dalla visualizzazione dello streaming video, dalla cattura di foto e registrazione di video. Il sistema, inoltre, è in grado di rilevare movimenti nell’ambiente sorvegliato ed avvertire l’utente dell’evento rilevato mediante notifica alla componente client.</w:t>
-      </w:r>
-    </w:p>
-    <w:p/>
-    <w:p>
-      <w:pPr>
-        <w:pStyle w:val="Titolo2"/>
-      </w:pPr>
-      <w:bookmarkStart w:id="3" w:name="_Toc468206928"/>
-      <w:r>
         <w:t xml:space="preserve">1.3 </w:t>
       </w:r>
       <w:r>
@@ -2709,7 +2987,6 @@
           <w:p>
             <w:proofErr w:type="spellStart"/>
             <w:r>
-              <w:lastRenderedPageBreak/>
               <w:t>Snapshot</w:t>
             </w:r>
             <w:proofErr w:type="spellEnd"/>
@@ -3536,18 +3813,11 @@
     <w:p/>
     <w:p/>
     <w:p/>
-    <w:p/>
-    <w:p/>
-    <w:p/>
-    <w:p/>
-    <w:p/>
-    <w:p/>
-    <w:p/>
     <w:p>
       <w:pPr>
         <w:pStyle w:val="Titolo1"/>
       </w:pPr>
-      <w:bookmarkStart w:id="4" w:name="_Toc468206929"/>
+      <w:bookmarkStart w:id="4" w:name="_Toc469606260"/>
       <w:r>
         <w:lastRenderedPageBreak/>
         <w:t>2 Architettura del Sistema</w:t>
@@ -3602,7 +3872,7 @@
       <w:pPr>
         <w:pStyle w:val="Titolo2"/>
       </w:pPr>
-      <w:bookmarkStart w:id="5" w:name="_Toc468206930"/>
+      <w:bookmarkStart w:id="5" w:name="_Toc469606261"/>
       <w:r>
         <w:t xml:space="preserve">2.1 </w:t>
       </w:r>
@@ -4235,7 +4505,7 @@
       <w:pPr>
         <w:pStyle w:val="Titolo2"/>
       </w:pPr>
-      <w:bookmarkStart w:id="6" w:name="_Toc468206931"/>
+      <w:bookmarkStart w:id="6" w:name="_Toc469606262"/>
       <w:r>
         <w:t xml:space="preserve">2.2 </w:t>
       </w:r>
@@ -4259,7 +4529,13 @@
       </w:r>
       <w:proofErr w:type="spellStart"/>
       <w:r>
-        <w:t>smartphone</w:t>
+        <w:t>smart</w:t>
+      </w:r>
+      <w:r>
+        <w:t>-</w:t>
+      </w:r>
+      <w:r>
+        <w:t>phone</w:t>
       </w:r>
       <w:proofErr w:type="spellEnd"/>
       <w:r>
@@ -4471,7 +4747,7 @@
       <w:pPr>
         <w:pStyle w:val="Titolo2"/>
       </w:pPr>
-      <w:bookmarkStart w:id="7" w:name="_Toc468206932"/>
+      <w:bookmarkStart w:id="7" w:name="_Toc469606263"/>
       <w:r>
         <w:t>2.3</w:t>
       </w:r>
@@ -4680,7 +4956,7 @@
       <w:pPr>
         <w:pStyle w:val="Titolo3"/>
       </w:pPr>
-      <w:bookmarkStart w:id="8" w:name="_Toc468206933"/>
+      <w:bookmarkStart w:id="8" w:name="_Toc469606264"/>
       <w:r>
         <w:lastRenderedPageBreak/>
         <w:t>2.3.1</w:t>
@@ -5016,7 +5292,7 @@
       <w:pPr>
         <w:pStyle w:val="Titolo3"/>
       </w:pPr>
-      <w:bookmarkStart w:id="9" w:name="_Toc468206934"/>
+      <w:bookmarkStart w:id="9" w:name="_Toc469606265"/>
       <w:r>
         <w:lastRenderedPageBreak/>
         <w:t xml:space="preserve">2.3.2 </w:t>
@@ -5175,7 +5451,7 @@
       <w:pPr>
         <w:pStyle w:val="Titolo3"/>
       </w:pPr>
-      <w:bookmarkStart w:id="10" w:name="_Toc468206935"/>
+      <w:bookmarkStart w:id="10" w:name="_Toc469606266"/>
       <w:r>
         <w:t xml:space="preserve">2.3.2 </w:t>
       </w:r>
@@ -5280,7 +5556,7 @@
       <w:pPr>
         <w:pStyle w:val="Titolo2"/>
       </w:pPr>
-      <w:bookmarkStart w:id="11" w:name="_Toc468206936"/>
+      <w:bookmarkStart w:id="11" w:name="_Toc469606267"/>
       <w:r>
         <w:lastRenderedPageBreak/>
         <w:t xml:space="preserve">2.4 </w:t>
@@ -5464,7 +5740,7 @@
       <w:pPr>
         <w:pStyle w:val="Titolo2"/>
       </w:pPr>
-      <w:bookmarkStart w:id="12" w:name="_Toc468206937"/>
+      <w:bookmarkStart w:id="12" w:name="_Toc469606268"/>
       <w:r>
         <w:t>2.5</w:t>
       </w:r>
@@ -5572,11 +5848,17 @@
       <w:r>
         <w:t xml:space="preserve">1 metodo </w:t>
       </w:r>
+      <w:r>
+        <w:t>‘</w:t>
+      </w:r>
       <w:proofErr w:type="spellStart"/>
       <w:r>
         <w:t>getURL</w:t>
       </w:r>
       <w:proofErr w:type="spellEnd"/>
+      <w:r>
+        <w:t>’</w:t>
+      </w:r>
       <w:r>
         <w:t xml:space="preserve"> vuoto di cui è definita soltanto la </w:t>
       </w:r>
@@ -6094,6 +6376,7 @@
         <w:t>”.</w:t>
       </w:r>
     </w:p>
+    <w:p/>
     <w:p>
       <w:pPr>
         <w:keepNext/>
@@ -6177,12 +6460,11 @@
       <w:proofErr w:type="spellEnd"/>
     </w:p>
     <w:p/>
-    <w:p/>
     <w:p>
       <w:pPr>
         <w:pStyle w:val="Titolo2"/>
       </w:pPr>
-      <w:bookmarkStart w:id="13" w:name="_Toc468206938"/>
+      <w:bookmarkStart w:id="13" w:name="_Toc469606269"/>
       <w:r>
         <w:lastRenderedPageBreak/>
         <w:t xml:space="preserve">2.6 </w:t>
@@ -6245,7 +6527,7 @@
       <w:pPr>
         <w:pStyle w:val="Titolo3"/>
       </w:pPr>
-      <w:bookmarkStart w:id="15" w:name="_Toc468206939"/>
+      <w:bookmarkStart w:id="15" w:name="_Toc469606270"/>
       <w:r>
         <w:t>2.6.1 Configurazione Connessione</w:t>
       </w:r>
@@ -6373,7 +6655,7 @@
                     <a:blip r:embed="rId17">
                       <a:extLst>
                         <a:ext uri="{28A0092B-C50C-407E-A947-70E740481C1C}">
-                          <a14:useLocalDpi xmlns="" xmlns:wpc="http://schemas.microsoft.com/office/word/2010/wordprocessingCanvas" xmlns:mo="http://schemas.microsoft.com/office/mac/office/2008/main" xmlns:mc="http://schemas.openxmlformats.org/markup-compatibility/2006" xmlns:mv="urn:schemas-microsoft-com:mac:vml" xmlns:o="urn:schemas-microsoft-com:office:office" xmlns:v="urn:schemas-microsoft-com:vml" xmlns:wp14="http://schemas.microsoft.com/office/word/2010/wordprocessingDrawing" xmlns:w10="urn:schemas-microsoft-com:office:word" xmlns:w="http://schemas.openxmlformats.org/wordprocessingml/2006/main" xmlns:w14="http://schemas.microsoft.com/office/word/2010/wordml" xmlns:wpg="http://schemas.microsoft.com/office/word/2010/wordprocessingGroup" xmlns:wpi="http://schemas.microsoft.com/office/word/2010/wordprocessingInk" xmlns:wps="http://schemas.microsoft.com/office/word/2010/wordprocessingShape" xmlns:a14="http://schemas.microsoft.com/office/drawing/2010/main" val="0"/>
+                          <a14:useLocalDpi xmlns:a14="http://schemas.microsoft.com/office/drawing/2010/main" xmlns:wps="http://schemas.microsoft.com/office/word/2010/wordprocessingShape" xmlns:wpi="http://schemas.microsoft.com/office/word/2010/wordprocessingInk" xmlns:wpg="http://schemas.microsoft.com/office/word/2010/wordprocessingGroup" xmlns:w14="http://schemas.microsoft.com/office/word/2010/wordml" xmlns:w="http://schemas.openxmlformats.org/wordprocessingml/2006/main" xmlns:w10="urn:schemas-microsoft-com:office:word" xmlns:wp14="http://schemas.microsoft.com/office/word/2010/wordprocessingDrawing" xmlns:v="urn:schemas-microsoft-com:vml" xmlns:o="urn:schemas-microsoft-com:office:office" xmlns:mv="urn:schemas-microsoft-com:mac:vml" xmlns:mc="http://schemas.openxmlformats.org/markup-compatibility/2006" xmlns:mo="http://schemas.microsoft.com/office/mac/office/2008/main" xmlns:wpc="http://schemas.microsoft.com/office/word/2010/wordprocessingCanvas" xmlns="" val="0"/>
                         </a:ext>
                       </a:extLst>
                     </a:blip>
@@ -6501,7 +6783,7 @@
                     <a:blip r:embed="rId18">
                       <a:extLst>
                         <a:ext uri="{28A0092B-C50C-407E-A947-70E740481C1C}">
-                          <a14:useLocalDpi xmlns="" xmlns:wpc="http://schemas.microsoft.com/office/word/2010/wordprocessingCanvas" xmlns:mo="http://schemas.microsoft.com/office/mac/office/2008/main" xmlns:mc="http://schemas.openxmlformats.org/markup-compatibility/2006" xmlns:mv="urn:schemas-microsoft-com:mac:vml" xmlns:o="urn:schemas-microsoft-com:office:office" xmlns:v="urn:schemas-microsoft-com:vml" xmlns:wp14="http://schemas.microsoft.com/office/word/2010/wordprocessingDrawing" xmlns:w10="urn:schemas-microsoft-com:office:word" xmlns:w="http://schemas.openxmlformats.org/wordprocessingml/2006/main" xmlns:w14="http://schemas.microsoft.com/office/word/2010/wordml" xmlns:wpg="http://schemas.microsoft.com/office/word/2010/wordprocessingGroup" xmlns:wpi="http://schemas.microsoft.com/office/word/2010/wordprocessingInk" xmlns:wps="http://schemas.microsoft.com/office/word/2010/wordprocessingShape" xmlns:a14="http://schemas.microsoft.com/office/drawing/2010/main" val="0"/>
+                          <a14:useLocalDpi xmlns:a14="http://schemas.microsoft.com/office/drawing/2010/main" xmlns:wps="http://schemas.microsoft.com/office/word/2010/wordprocessingShape" xmlns:wpi="http://schemas.microsoft.com/office/word/2010/wordprocessingInk" xmlns:wpg="http://schemas.microsoft.com/office/word/2010/wordprocessingGroup" xmlns:w14="http://schemas.microsoft.com/office/word/2010/wordml" xmlns:w="http://schemas.openxmlformats.org/wordprocessingml/2006/main" xmlns:w10="urn:schemas-microsoft-com:office:word" xmlns:wp14="http://schemas.microsoft.com/office/word/2010/wordprocessingDrawing" xmlns:v="urn:schemas-microsoft-com:vml" xmlns:o="urn:schemas-microsoft-com:office:office" xmlns:mv="urn:schemas-microsoft-com:mac:vml" xmlns:mc="http://schemas.openxmlformats.org/markup-compatibility/2006" xmlns:mo="http://schemas.microsoft.com/office/mac/office/2008/main" xmlns:wpc="http://schemas.microsoft.com/office/word/2010/wordprocessingCanvas" xmlns="" val="0"/>
                         </a:ext>
                       </a:extLst>
                     </a:blip>
@@ -6584,7 +6866,7 @@
       <w:pPr>
         <w:pStyle w:val="Titolo3"/>
       </w:pPr>
-      <w:bookmarkStart w:id="16" w:name="_Toc468206940"/>
+      <w:bookmarkStart w:id="16" w:name="_Toc469606271"/>
       <w:r>
         <w:lastRenderedPageBreak/>
         <w:t>2.6.2 Visualizzazione Streaming Video</w:t>
@@ -6654,7 +6936,7 @@
                     <a:blip r:embed="rId19">
                       <a:extLst>
                         <a:ext uri="{28A0092B-C50C-407E-A947-70E740481C1C}">
-                          <a14:useLocalDpi xmlns="" xmlns:wpc="http://schemas.microsoft.com/office/word/2010/wordprocessingCanvas" xmlns:mo="http://schemas.microsoft.com/office/mac/office/2008/main" xmlns:mc="http://schemas.openxmlformats.org/markup-compatibility/2006" xmlns:mv="urn:schemas-microsoft-com:mac:vml" xmlns:o="urn:schemas-microsoft-com:office:office" xmlns:v="urn:schemas-microsoft-com:vml" xmlns:wp14="http://schemas.microsoft.com/office/word/2010/wordprocessingDrawing" xmlns:w10="urn:schemas-microsoft-com:office:word" xmlns:w="http://schemas.openxmlformats.org/wordprocessingml/2006/main" xmlns:w14="http://schemas.microsoft.com/office/word/2010/wordml" xmlns:wpg="http://schemas.microsoft.com/office/word/2010/wordprocessingGroup" xmlns:wpi="http://schemas.microsoft.com/office/word/2010/wordprocessingInk" xmlns:wps="http://schemas.microsoft.com/office/word/2010/wordprocessingShape" xmlns:a14="http://schemas.microsoft.com/office/drawing/2010/main" val="0"/>
+                          <a14:useLocalDpi xmlns:a14="http://schemas.microsoft.com/office/drawing/2010/main" xmlns:wps="http://schemas.microsoft.com/office/word/2010/wordprocessingShape" xmlns:wpi="http://schemas.microsoft.com/office/word/2010/wordprocessingInk" xmlns:wpg="http://schemas.microsoft.com/office/word/2010/wordprocessingGroup" xmlns:w14="http://schemas.microsoft.com/office/word/2010/wordml" xmlns:w="http://schemas.openxmlformats.org/wordprocessingml/2006/main" xmlns:w10="urn:schemas-microsoft-com:office:word" xmlns:wp14="http://schemas.microsoft.com/office/word/2010/wordprocessingDrawing" xmlns:v="urn:schemas-microsoft-com:vml" xmlns:o="urn:schemas-microsoft-com:office:office" xmlns:mv="urn:schemas-microsoft-com:mac:vml" xmlns:mc="http://schemas.openxmlformats.org/markup-compatibility/2006" xmlns:mo="http://schemas.microsoft.com/office/mac/office/2008/main" xmlns:wpc="http://schemas.microsoft.com/office/word/2010/wordprocessingCanvas" xmlns="" val="0"/>
                         </a:ext>
                       </a:extLst>
                     </a:blip>
@@ -6775,7 +7057,7 @@
                     <a:blip r:embed="rId20">
                       <a:extLst>
                         <a:ext uri="{28A0092B-C50C-407E-A947-70E740481C1C}">
-                          <a14:useLocalDpi xmlns="" xmlns:wpc="http://schemas.microsoft.com/office/word/2010/wordprocessingCanvas" xmlns:mo="http://schemas.microsoft.com/office/mac/office/2008/main" xmlns:mc="http://schemas.openxmlformats.org/markup-compatibility/2006" xmlns:mv="urn:schemas-microsoft-com:mac:vml" xmlns:o="urn:schemas-microsoft-com:office:office" xmlns:v="urn:schemas-microsoft-com:vml" xmlns:wp14="http://schemas.microsoft.com/office/word/2010/wordprocessingDrawing" xmlns:w10="urn:schemas-microsoft-com:office:word" xmlns:w="http://schemas.openxmlformats.org/wordprocessingml/2006/main" xmlns:w14="http://schemas.microsoft.com/office/word/2010/wordml" xmlns:wpg="http://schemas.microsoft.com/office/word/2010/wordprocessingGroup" xmlns:wpi="http://schemas.microsoft.com/office/word/2010/wordprocessingInk" xmlns:wps="http://schemas.microsoft.com/office/word/2010/wordprocessingShape" xmlns:a14="http://schemas.microsoft.com/office/drawing/2010/main" val="0"/>
+                          <a14:useLocalDpi xmlns:a14="http://schemas.microsoft.com/office/drawing/2010/main" xmlns:wps="http://schemas.microsoft.com/office/word/2010/wordprocessingShape" xmlns:wpi="http://schemas.microsoft.com/office/word/2010/wordprocessingInk" xmlns:wpg="http://schemas.microsoft.com/office/word/2010/wordprocessingGroup" xmlns:w14="http://schemas.microsoft.com/office/word/2010/wordml" xmlns:w="http://schemas.openxmlformats.org/wordprocessingml/2006/main" xmlns:w10="urn:schemas-microsoft-com:office:word" xmlns:wp14="http://schemas.microsoft.com/office/word/2010/wordprocessingDrawing" xmlns:v="urn:schemas-microsoft-com:vml" xmlns:o="urn:schemas-microsoft-com:office:office" xmlns:mv="urn:schemas-microsoft-com:mac:vml" xmlns:mc="http://schemas.openxmlformats.org/markup-compatibility/2006" xmlns:mo="http://schemas.microsoft.com/office/mac/office/2008/main" xmlns:wpc="http://schemas.microsoft.com/office/word/2010/wordprocessingCanvas" xmlns="" val="0"/>
                         </a:ext>
                       </a:extLst>
                     </a:blip>
@@ -6857,7 +7139,7 @@
       <w:pPr>
         <w:pStyle w:val="Titolo3"/>
       </w:pPr>
-      <w:bookmarkStart w:id="17" w:name="_Toc468206941"/>
+      <w:bookmarkStart w:id="17" w:name="_Toc469606272"/>
       <w:r>
         <w:lastRenderedPageBreak/>
         <w:t xml:space="preserve">2.6.3 </w:t>
@@ -6954,7 +7236,7 @@
                     <a:blip r:embed="rId21">
                       <a:extLst>
                         <a:ext uri="{28A0092B-C50C-407E-A947-70E740481C1C}">
-                          <a14:useLocalDpi xmlns="" xmlns:wpc="http://schemas.microsoft.com/office/word/2010/wordprocessingCanvas" xmlns:mo="http://schemas.microsoft.com/office/mac/office/2008/main" xmlns:mc="http://schemas.openxmlformats.org/markup-compatibility/2006" xmlns:mv="urn:schemas-microsoft-com:mac:vml" xmlns:o="urn:schemas-microsoft-com:office:office" xmlns:v="urn:schemas-microsoft-com:vml" xmlns:wp14="http://schemas.microsoft.com/office/word/2010/wordprocessingDrawing" xmlns:w10="urn:schemas-microsoft-com:office:word" xmlns:w="http://schemas.openxmlformats.org/wordprocessingml/2006/main" xmlns:w14="http://schemas.microsoft.com/office/word/2010/wordml" xmlns:wpg="http://schemas.microsoft.com/office/word/2010/wordprocessingGroup" xmlns:wpi="http://schemas.microsoft.com/office/word/2010/wordprocessingInk" xmlns:wps="http://schemas.microsoft.com/office/word/2010/wordprocessingShape" xmlns:a14="http://schemas.microsoft.com/office/drawing/2010/main" val="0"/>
+                          <a14:useLocalDpi xmlns:a14="http://schemas.microsoft.com/office/drawing/2010/main" xmlns:wps="http://schemas.microsoft.com/office/word/2010/wordprocessingShape" xmlns:wpi="http://schemas.microsoft.com/office/word/2010/wordprocessingInk" xmlns:wpg="http://schemas.microsoft.com/office/word/2010/wordprocessingGroup" xmlns:w14="http://schemas.microsoft.com/office/word/2010/wordml" xmlns:w="http://schemas.openxmlformats.org/wordprocessingml/2006/main" xmlns:w10="urn:schemas-microsoft-com:office:word" xmlns:wp14="http://schemas.microsoft.com/office/word/2010/wordprocessingDrawing" xmlns:v="urn:schemas-microsoft-com:vml" xmlns:o="urn:schemas-microsoft-com:office:office" xmlns:mv="urn:schemas-microsoft-com:mac:vml" xmlns:mc="http://schemas.openxmlformats.org/markup-compatibility/2006" xmlns:mo="http://schemas.microsoft.com/office/mac/office/2008/main" xmlns:wpc="http://schemas.microsoft.com/office/word/2010/wordprocessingCanvas" xmlns="" val="0"/>
                         </a:ext>
                       </a:extLst>
                     </a:blip>
@@ -7147,7 +7429,7 @@
       <w:pPr>
         <w:pStyle w:val="Titolo3"/>
       </w:pPr>
-      <w:bookmarkStart w:id="18" w:name="_Toc468206942"/>
+      <w:bookmarkStart w:id="18" w:name="_Toc469606273"/>
       <w:r>
         <w:lastRenderedPageBreak/>
         <w:t xml:space="preserve">2.6.4 Consultazione </w:t>
@@ -7222,7 +7504,7 @@
                     <a:blip r:embed="rId23">
                       <a:extLst>
                         <a:ext uri="{28A0092B-C50C-407E-A947-70E740481C1C}">
-                          <a14:useLocalDpi xmlns="" xmlns:wpc="http://schemas.microsoft.com/office/word/2010/wordprocessingCanvas" xmlns:mo="http://schemas.microsoft.com/office/mac/office/2008/main" xmlns:mc="http://schemas.openxmlformats.org/markup-compatibility/2006" xmlns:mv="urn:schemas-microsoft-com:mac:vml" xmlns:o="urn:schemas-microsoft-com:office:office" xmlns:v="urn:schemas-microsoft-com:vml" xmlns:wp14="http://schemas.microsoft.com/office/word/2010/wordprocessingDrawing" xmlns:w10="urn:schemas-microsoft-com:office:word" xmlns:w="http://schemas.openxmlformats.org/wordprocessingml/2006/main" xmlns:w14="http://schemas.microsoft.com/office/word/2010/wordml" xmlns:wpg="http://schemas.microsoft.com/office/word/2010/wordprocessingGroup" xmlns:wpi="http://schemas.microsoft.com/office/word/2010/wordprocessingInk" xmlns:wps="http://schemas.microsoft.com/office/word/2010/wordprocessingShape" xmlns:a14="http://schemas.microsoft.com/office/drawing/2010/main" val="0"/>
+                          <a14:useLocalDpi xmlns:a14="http://schemas.microsoft.com/office/drawing/2010/main" xmlns:wps="http://schemas.microsoft.com/office/word/2010/wordprocessingShape" xmlns:wpi="http://schemas.microsoft.com/office/word/2010/wordprocessingInk" xmlns:wpg="http://schemas.microsoft.com/office/word/2010/wordprocessingGroup" xmlns:w14="http://schemas.microsoft.com/office/word/2010/wordml" xmlns:w="http://schemas.openxmlformats.org/wordprocessingml/2006/main" xmlns:w10="urn:schemas-microsoft-com:office:word" xmlns:wp14="http://schemas.microsoft.com/office/word/2010/wordprocessingDrawing" xmlns:v="urn:schemas-microsoft-com:vml" xmlns:o="urn:schemas-microsoft-com:office:office" xmlns:mv="urn:schemas-microsoft-com:mac:vml" xmlns:mc="http://schemas.openxmlformats.org/markup-compatibility/2006" xmlns:mo="http://schemas.microsoft.com/office/mac/office/2008/main" xmlns:wpc="http://schemas.microsoft.com/office/word/2010/wordprocessingCanvas" xmlns="" val="0"/>
                         </a:ext>
                       </a:extLst>
                     </a:blip>
@@ -7338,7 +7620,7 @@
                     <a:blip r:embed="rId24">
                       <a:extLst>
                         <a:ext uri="{28A0092B-C50C-407E-A947-70E740481C1C}">
-                          <a14:useLocalDpi xmlns="" xmlns:wpc="http://schemas.microsoft.com/office/word/2010/wordprocessingCanvas" xmlns:mo="http://schemas.microsoft.com/office/mac/office/2008/main" xmlns:mc="http://schemas.openxmlformats.org/markup-compatibility/2006" xmlns:mv="urn:schemas-microsoft-com:mac:vml" xmlns:o="urn:schemas-microsoft-com:office:office" xmlns:v="urn:schemas-microsoft-com:vml" xmlns:wp14="http://schemas.microsoft.com/office/word/2010/wordprocessingDrawing" xmlns:w10="urn:schemas-microsoft-com:office:word" xmlns:w="http://schemas.openxmlformats.org/wordprocessingml/2006/main" xmlns:w14="http://schemas.microsoft.com/office/word/2010/wordml" xmlns:wpg="http://schemas.microsoft.com/office/word/2010/wordprocessingGroup" xmlns:wpi="http://schemas.microsoft.com/office/word/2010/wordprocessingInk" xmlns:wps="http://schemas.microsoft.com/office/word/2010/wordprocessingShape" xmlns:a14="http://schemas.microsoft.com/office/drawing/2010/main" val="0"/>
+                          <a14:useLocalDpi xmlns:a14="http://schemas.microsoft.com/office/drawing/2010/main" xmlns:wps="http://schemas.microsoft.com/office/word/2010/wordprocessingShape" xmlns:wpi="http://schemas.microsoft.com/office/word/2010/wordprocessingInk" xmlns:wpg="http://schemas.microsoft.com/office/word/2010/wordprocessingGroup" xmlns:w14="http://schemas.microsoft.com/office/word/2010/wordml" xmlns:w="http://schemas.openxmlformats.org/wordprocessingml/2006/main" xmlns:w10="urn:schemas-microsoft-com:office:word" xmlns:wp14="http://schemas.microsoft.com/office/word/2010/wordprocessingDrawing" xmlns:v="urn:schemas-microsoft-com:vml" xmlns:o="urn:schemas-microsoft-com:office:office" xmlns:mv="urn:schemas-microsoft-com:mac:vml" xmlns:mc="http://schemas.openxmlformats.org/markup-compatibility/2006" xmlns:mo="http://schemas.microsoft.com/office/mac/office/2008/main" xmlns:wpc="http://schemas.microsoft.com/office/word/2010/wordprocessingCanvas" xmlns="" val="0"/>
                         </a:ext>
                       </a:extLst>
                     </a:blip>
@@ -7426,7 +7708,7 @@
       <w:pPr>
         <w:pStyle w:val="Titolo3"/>
       </w:pPr>
-      <w:bookmarkStart w:id="19" w:name="_Toc468206943"/>
+      <w:bookmarkStart w:id="19" w:name="_Toc469606274"/>
       <w:r>
         <w:lastRenderedPageBreak/>
         <w:t>2.6.5 Visualizzazione del singolo media</w:t>
@@ -7496,7 +7778,7 @@
                     <a:blip r:embed="rId25">
                       <a:extLst>
                         <a:ext uri="{28A0092B-C50C-407E-A947-70E740481C1C}">
-                          <a14:useLocalDpi xmlns="" xmlns:wpc="http://schemas.microsoft.com/office/word/2010/wordprocessingCanvas" xmlns:mo="http://schemas.microsoft.com/office/mac/office/2008/main" xmlns:mc="http://schemas.openxmlformats.org/markup-compatibility/2006" xmlns:mv="urn:schemas-microsoft-com:mac:vml" xmlns:o="urn:schemas-microsoft-com:office:office" xmlns:v="urn:schemas-microsoft-com:vml" xmlns:wp14="http://schemas.microsoft.com/office/word/2010/wordprocessingDrawing" xmlns:w10="urn:schemas-microsoft-com:office:word" xmlns:w="http://schemas.openxmlformats.org/wordprocessingml/2006/main" xmlns:w14="http://schemas.microsoft.com/office/word/2010/wordml" xmlns:wpg="http://schemas.microsoft.com/office/word/2010/wordprocessingGroup" xmlns:wpi="http://schemas.microsoft.com/office/word/2010/wordprocessingInk" xmlns:wps="http://schemas.microsoft.com/office/word/2010/wordprocessingShape" xmlns:a14="http://schemas.microsoft.com/office/drawing/2010/main" val="0"/>
+                          <a14:useLocalDpi xmlns:a14="http://schemas.microsoft.com/office/drawing/2010/main" xmlns:wps="http://schemas.microsoft.com/office/word/2010/wordprocessingShape" xmlns:wpi="http://schemas.microsoft.com/office/word/2010/wordprocessingInk" xmlns:wpg="http://schemas.microsoft.com/office/word/2010/wordprocessingGroup" xmlns:w14="http://schemas.microsoft.com/office/word/2010/wordml" xmlns:w="http://schemas.openxmlformats.org/wordprocessingml/2006/main" xmlns:w10="urn:schemas-microsoft-com:office:word" xmlns:wp14="http://schemas.microsoft.com/office/word/2010/wordprocessingDrawing" xmlns:v="urn:schemas-microsoft-com:vml" xmlns:o="urn:schemas-microsoft-com:office:office" xmlns:mv="urn:schemas-microsoft-com:mac:vml" xmlns:mc="http://schemas.openxmlformats.org/markup-compatibility/2006" xmlns:mo="http://schemas.microsoft.com/office/mac/office/2008/main" xmlns:wpc="http://schemas.microsoft.com/office/word/2010/wordprocessingCanvas" xmlns="" val="0"/>
                         </a:ext>
                       </a:extLst>
                     </a:blip>
@@ -7574,7 +7856,7 @@
       <w:pPr>
         <w:pStyle w:val="Titolo3"/>
       </w:pPr>
-      <w:bookmarkStart w:id="20" w:name="_Toc468206944"/>
+      <w:bookmarkStart w:id="20" w:name="_Toc469606275"/>
       <w:r>
         <w:lastRenderedPageBreak/>
         <w:t xml:space="preserve">2.6.6 Configurazione Parametri </w:t>
@@ -7649,7 +7931,7 @@
                     <a:blip r:embed="rId26">
                       <a:extLst>
                         <a:ext uri="{28A0092B-C50C-407E-A947-70E740481C1C}">
-                          <a14:useLocalDpi xmlns="" xmlns:wpc="http://schemas.microsoft.com/office/word/2010/wordprocessingCanvas" xmlns:mo="http://schemas.microsoft.com/office/mac/office/2008/main" xmlns:mc="http://schemas.openxmlformats.org/markup-compatibility/2006" xmlns:mv="urn:schemas-microsoft-com:mac:vml" xmlns:o="urn:schemas-microsoft-com:office:office" xmlns:v="urn:schemas-microsoft-com:vml" xmlns:wp14="http://schemas.microsoft.com/office/word/2010/wordprocessingDrawing" xmlns:w10="urn:schemas-microsoft-com:office:word" xmlns:w="http://schemas.openxmlformats.org/wordprocessingml/2006/main" xmlns:w14="http://schemas.microsoft.com/office/word/2010/wordml" xmlns:wpg="http://schemas.microsoft.com/office/word/2010/wordprocessingGroup" xmlns:wpi="http://schemas.microsoft.com/office/word/2010/wordprocessingInk" xmlns:wps="http://schemas.microsoft.com/office/word/2010/wordprocessingShape" xmlns:a14="http://schemas.microsoft.com/office/drawing/2010/main" val="0"/>
+                          <a14:useLocalDpi xmlns:a14="http://schemas.microsoft.com/office/drawing/2010/main" xmlns:wps="http://schemas.microsoft.com/office/word/2010/wordprocessingShape" xmlns:wpi="http://schemas.microsoft.com/office/word/2010/wordprocessingInk" xmlns:wpg="http://schemas.microsoft.com/office/word/2010/wordprocessingGroup" xmlns:w14="http://schemas.microsoft.com/office/word/2010/wordml" xmlns:w="http://schemas.openxmlformats.org/wordprocessingml/2006/main" xmlns:w10="urn:schemas-microsoft-com:office:word" xmlns:wp14="http://schemas.microsoft.com/office/word/2010/wordprocessingDrawing" xmlns:v="urn:schemas-microsoft-com:vml" xmlns:o="urn:schemas-microsoft-com:office:office" xmlns:mv="urn:schemas-microsoft-com:mac:vml" xmlns:mc="http://schemas.openxmlformats.org/markup-compatibility/2006" xmlns:mo="http://schemas.microsoft.com/office/mac/office/2008/main" xmlns:wpc="http://schemas.microsoft.com/office/word/2010/wordprocessingCanvas" xmlns="" val="0"/>
                         </a:ext>
                       </a:extLst>
                     </a:blip>
@@ -7723,32 +8005,1342 @@
     <w:p/>
     <w:p/>
     <w:p/>
+    <w:p/>
     <w:p>
       <w:pPr>
         <w:pStyle w:val="Titolo2"/>
       </w:pPr>
-      <w:bookmarkStart w:id="21" w:name="_Toc468206945"/>
+      <w:bookmarkStart w:id="21" w:name="_Toc469606276"/>
+      <w:r>
+        <w:t xml:space="preserve">2.7 </w:t>
+      </w:r>
+      <w:r>
+        <w:t>Diagrammi delle Classi</w:t>
+      </w:r>
+      <w:bookmarkEnd w:id="21"/>
+    </w:p>
+    <w:p/>
+    <w:p>
+      <w:r>
+        <w:t>In questa sezione vengono presentati i principali diagrammi delle Classi che illustrano la struttura e l’organizzazione del codice sorgente dell’</w:t>
+      </w:r>
+      <w:proofErr w:type="spellStart"/>
+      <w:r>
+        <w:t>app</w:t>
+      </w:r>
+      <w:proofErr w:type="spellEnd"/>
+      <w:r>
+        <w:t xml:space="preserve"> mobile </w:t>
+      </w:r>
+      <w:proofErr w:type="spellStart"/>
+      <w:r>
+        <w:t>A</w:t>
+      </w:r>
+      <w:r>
+        <w:t>n</w:t>
+      </w:r>
+      <w:r>
+        <w:t>droid</w:t>
+      </w:r>
+      <w:proofErr w:type="spellEnd"/>
+      <w:r>
+        <w:t>.</w:t>
+      </w:r>
+    </w:p>
+    <w:p>
+      <w:r>
+        <w:t>In allegato nell’immagine seguente il diagramma delle classi complessivo, tutti gli altri diagrammi verranno trattati nei paragrafi successivi.</w:t>
+      </w:r>
+    </w:p>
+    <w:p/>
+    <w:p>
+      <w:pPr>
+        <w:keepNext/>
+      </w:pPr>
+      <w:r>
+        <w:rPr>
+          <w:noProof/>
+          <w:lang w:eastAsia="it-IT"/>
+        </w:rPr>
+        <w:drawing>
+          <wp:inline distT="0" distB="0" distL="0" distR="0">
+            <wp:extent cx="6270094" cy="3629025"/>
+            <wp:effectExtent l="19050" t="0" r="0" b="0"/>
+            <wp:docPr id="13" name="Immagine 2"/>
+            <wp:cNvGraphicFramePr>
+              <a:graphicFrameLocks xmlns:a="http://schemas.openxmlformats.org/drawingml/2006/main" noChangeAspect="1"/>
+            </wp:cNvGraphicFramePr>
+            <a:graphic xmlns:a="http://schemas.openxmlformats.org/drawingml/2006/main">
+              <a:graphicData uri="http://schemas.openxmlformats.org/drawingml/2006/picture">
+                <pic:pic xmlns:pic="http://schemas.openxmlformats.org/drawingml/2006/picture">
+                  <pic:nvPicPr>
+                    <pic:cNvPr id="0" name="Picture 2"/>
+                    <pic:cNvPicPr>
+                      <a:picLocks noChangeAspect="1" noChangeArrowheads="1"/>
+                    </pic:cNvPicPr>
+                  </pic:nvPicPr>
+                  <pic:blipFill>
+                    <a:blip r:embed="rId27"/>
+                    <a:srcRect/>
+                    <a:stretch>
+                      <a:fillRect/>
+                    </a:stretch>
+                  </pic:blipFill>
+                  <pic:spPr bwMode="auto">
+                    <a:xfrm>
+                      <a:off x="0" y="0"/>
+                      <a:ext cx="6270094" cy="3629025"/>
+                    </a:xfrm>
+                    <a:prstGeom prst="rect">
+                      <a:avLst/>
+                    </a:prstGeom>
+                    <a:noFill/>
+                    <a:ln w="9525">
+                      <a:noFill/>
+                      <a:miter lim="800000"/>
+                      <a:headEnd/>
+                      <a:tailEnd/>
+                    </a:ln>
+                  </pic:spPr>
+                </pic:pic>
+              </a:graphicData>
+            </a:graphic>
+          </wp:inline>
+        </w:drawing>
+      </w:r>
+    </w:p>
+    <w:p>
+      <w:pPr>
+        <w:keepNext/>
+      </w:pPr>
+    </w:p>
+    <w:p>
+      <w:pPr>
+        <w:pStyle w:val="Didascalia"/>
+        <w:jc w:val="center"/>
+      </w:pPr>
+      <w:r>
+        <w:t xml:space="preserve">Figura </w:t>
+      </w:r>
+      <w:fldSimple w:instr=" SEQ Figura \* ARABIC ">
+        <w:r>
+          <w:rPr>
+            <w:noProof/>
+          </w:rPr>
+          <w:t>22</w:t>
+        </w:r>
+      </w:fldSimple>
+      <w:r>
+        <w:t>: Diagramma delle classi complessivo</w:t>
+      </w:r>
+    </w:p>
+    <w:p/>
+    <w:p/>
+    <w:p/>
+    <w:p/>
+    <w:p/>
+    <w:p/>
+    <w:p/>
+    <w:p/>
+    <w:p>
+      <w:pPr>
+        <w:pStyle w:val="Titolo3"/>
+      </w:pPr>
+      <w:bookmarkStart w:id="22" w:name="_Toc469606277"/>
+      <w:r>
+        <w:t xml:space="preserve">2.7.1 Package </w:t>
+      </w:r>
+      <w:proofErr w:type="spellStart"/>
+      <w:r>
+        <w:t>Command</w:t>
+      </w:r>
+      <w:bookmarkEnd w:id="22"/>
+      <w:proofErr w:type="spellEnd"/>
+      <w:r>
+        <w:t xml:space="preserve"> </w:t>
+      </w:r>
+    </w:p>
+    <w:p/>
+    <w:p>
+      <w:r>
+        <w:t xml:space="preserve">In allegato il diagramma delle classi del package </w:t>
+      </w:r>
+      <w:proofErr w:type="spellStart"/>
+      <w:r>
+        <w:t>Command</w:t>
+      </w:r>
+      <w:proofErr w:type="spellEnd"/>
+      <w:r>
+        <w:t xml:space="preserve">. </w:t>
+      </w:r>
+    </w:p>
+    <w:p/>
+    <w:p>
+      <w:pPr>
+        <w:keepNext/>
+      </w:pPr>
+      <w:r>
+        <w:rPr>
+          <w:noProof/>
+          <w:lang w:eastAsia="it-IT"/>
+        </w:rPr>
+        <w:drawing>
+          <wp:inline distT="0" distB="0" distL="0" distR="0">
+            <wp:extent cx="6105525" cy="3724275"/>
+            <wp:effectExtent l="19050" t="0" r="9525" b="0"/>
+            <wp:docPr id="12" name="Immagine 1"/>
+            <wp:cNvGraphicFramePr>
+              <a:graphicFrameLocks xmlns:a="http://schemas.openxmlformats.org/drawingml/2006/main" noChangeAspect="1"/>
+            </wp:cNvGraphicFramePr>
+            <a:graphic xmlns:a="http://schemas.openxmlformats.org/drawingml/2006/main">
+              <a:graphicData uri="http://schemas.openxmlformats.org/drawingml/2006/picture">
+                <pic:pic xmlns:pic="http://schemas.openxmlformats.org/drawingml/2006/picture">
+                  <pic:nvPicPr>
+                    <pic:cNvPr id="0" name="Picture 1"/>
+                    <pic:cNvPicPr>
+                      <a:picLocks noChangeAspect="1" noChangeArrowheads="1"/>
+                    </pic:cNvPicPr>
+                  </pic:nvPicPr>
+                  <pic:blipFill>
+                    <a:blip r:embed="rId28"/>
+                    <a:srcRect/>
+                    <a:stretch>
+                      <a:fillRect/>
+                    </a:stretch>
+                  </pic:blipFill>
+                  <pic:spPr bwMode="auto">
+                    <a:xfrm>
+                      <a:off x="0" y="0"/>
+                      <a:ext cx="6105525" cy="3724275"/>
+                    </a:xfrm>
+                    <a:prstGeom prst="rect">
+                      <a:avLst/>
+                    </a:prstGeom>
+                    <a:noFill/>
+                    <a:ln w="9525">
+                      <a:noFill/>
+                      <a:miter lim="800000"/>
+                      <a:headEnd/>
+                      <a:tailEnd/>
+                    </a:ln>
+                  </pic:spPr>
+                </pic:pic>
+              </a:graphicData>
+            </a:graphic>
+          </wp:inline>
+        </w:drawing>
+      </w:r>
+    </w:p>
+    <w:p>
+      <w:pPr>
+        <w:keepNext/>
+      </w:pPr>
+    </w:p>
+    <w:p>
+      <w:pPr>
+        <w:pStyle w:val="Didascalia"/>
+        <w:jc w:val="center"/>
+      </w:pPr>
+      <w:r>
+        <w:t xml:space="preserve">Figura </w:t>
+      </w:r>
+      <w:fldSimple w:instr=" SEQ Figura \* ARABIC ">
+        <w:r>
+          <w:rPr>
+            <w:noProof/>
+          </w:rPr>
+          <w:t>23</w:t>
+        </w:r>
+      </w:fldSimple>
+      <w:r>
+        <w:t xml:space="preserve">: Diagrammi delle classi del Package </w:t>
+      </w:r>
+      <w:proofErr w:type="spellStart"/>
+      <w:r>
+        <w:t>Command</w:t>
+      </w:r>
+      <w:proofErr w:type="spellEnd"/>
+    </w:p>
+    <w:p/>
+    <w:p>
+      <w:r>
+        <w:t xml:space="preserve">Tutte le classi </w:t>
+      </w:r>
+      <w:proofErr w:type="spellStart"/>
+      <w:r>
+        <w:t>command</w:t>
+      </w:r>
+      <w:proofErr w:type="spellEnd"/>
+      <w:r>
+        <w:t xml:space="preserve"> implementano l’interfaccia </w:t>
+      </w:r>
+      <w:proofErr w:type="spellStart"/>
+      <w:r>
+        <w:t>CommandInterface</w:t>
+      </w:r>
+      <w:proofErr w:type="spellEnd"/>
+      <w:r>
+        <w:t xml:space="preserve"> fornendo una propria realizzazione del metodo </w:t>
+      </w:r>
+      <w:proofErr w:type="spellStart"/>
+      <w:r>
+        <w:t>execute</w:t>
+      </w:r>
+      <w:proofErr w:type="spellEnd"/>
+      <w:r>
+        <w:t>.</w:t>
+      </w:r>
+    </w:p>
+    <w:p/>
+    <w:p/>
+    <w:p/>
+    <w:p/>
+    <w:p/>
+    <w:p/>
+    <w:p/>
+    <w:p/>
+    <w:p>
+      <w:pPr>
+        <w:pStyle w:val="Titolo3"/>
+      </w:pPr>
+      <w:bookmarkStart w:id="23" w:name="_Toc469606278"/>
+      <w:r>
+        <w:t xml:space="preserve">2.7.2 Package </w:t>
+      </w:r>
+      <w:proofErr w:type="spellStart"/>
+      <w:r>
+        <w:t>Request</w:t>
+      </w:r>
+      <w:bookmarkEnd w:id="23"/>
+      <w:proofErr w:type="spellEnd"/>
+    </w:p>
+    <w:p/>
+    <w:p>
+      <w:r>
+        <w:t xml:space="preserve">In allegato il diagramma delle classi del package </w:t>
+      </w:r>
+      <w:proofErr w:type="spellStart"/>
+      <w:r>
+        <w:t>Request</w:t>
+      </w:r>
+      <w:proofErr w:type="spellEnd"/>
+      <w:r>
+        <w:t>.</w:t>
+      </w:r>
+    </w:p>
+    <w:p/>
+    <w:p>
+      <w:pPr>
+        <w:keepNext/>
+      </w:pPr>
+      <w:r>
+        <w:rPr>
+          <w:noProof/>
+          <w:lang w:eastAsia="it-IT"/>
+        </w:rPr>
+        <w:drawing>
+          <wp:inline distT="0" distB="0" distL="0" distR="0">
+            <wp:extent cx="6105525" cy="3886200"/>
+            <wp:effectExtent l="19050" t="0" r="9525" b="0"/>
+            <wp:docPr id="15" name="Immagine 3"/>
+            <wp:cNvGraphicFramePr>
+              <a:graphicFrameLocks xmlns:a="http://schemas.openxmlformats.org/drawingml/2006/main" noChangeAspect="1"/>
+            </wp:cNvGraphicFramePr>
+            <a:graphic xmlns:a="http://schemas.openxmlformats.org/drawingml/2006/main">
+              <a:graphicData uri="http://schemas.openxmlformats.org/drawingml/2006/picture">
+                <pic:pic xmlns:pic="http://schemas.openxmlformats.org/drawingml/2006/picture">
+                  <pic:nvPicPr>
+                    <pic:cNvPr id="0" name="Picture 3"/>
+                    <pic:cNvPicPr>
+                      <a:picLocks noChangeAspect="1" noChangeArrowheads="1"/>
+                    </pic:cNvPicPr>
+                  </pic:nvPicPr>
+                  <pic:blipFill>
+                    <a:blip r:embed="rId29"/>
+                    <a:srcRect/>
+                    <a:stretch>
+                      <a:fillRect/>
+                    </a:stretch>
+                  </pic:blipFill>
+                  <pic:spPr bwMode="auto">
+                    <a:xfrm>
+                      <a:off x="0" y="0"/>
+                      <a:ext cx="6105525" cy="3886200"/>
+                    </a:xfrm>
+                    <a:prstGeom prst="rect">
+                      <a:avLst/>
+                    </a:prstGeom>
+                    <a:noFill/>
+                    <a:ln w="9525">
+                      <a:noFill/>
+                      <a:miter lim="800000"/>
+                      <a:headEnd/>
+                      <a:tailEnd/>
+                    </a:ln>
+                  </pic:spPr>
+                </pic:pic>
+              </a:graphicData>
+            </a:graphic>
+          </wp:inline>
+        </w:drawing>
+      </w:r>
+    </w:p>
+    <w:p>
+      <w:pPr>
+        <w:keepNext/>
+      </w:pPr>
+    </w:p>
+    <w:p>
+      <w:pPr>
+        <w:pStyle w:val="Didascalia"/>
+        <w:jc w:val="center"/>
+      </w:pPr>
+      <w:r>
+        <w:t xml:space="preserve">Figura </w:t>
+      </w:r>
+      <w:fldSimple w:instr=" SEQ Figura \* ARABIC ">
+        <w:r>
+          <w:rPr>
+            <w:noProof/>
+          </w:rPr>
+          <w:t>24</w:t>
+        </w:r>
+      </w:fldSimple>
+      <w:r>
+        <w:t xml:space="preserve">: Diagramma delle classi del package </w:t>
+      </w:r>
+      <w:proofErr w:type="spellStart"/>
+      <w:r>
+        <w:t>Request</w:t>
+      </w:r>
+      <w:proofErr w:type="spellEnd"/>
+      <w:r>
+        <w:t>.</w:t>
+      </w:r>
+    </w:p>
+    <w:p/>
+    <w:p>
+      <w:r>
+        <w:t xml:space="preserve">Tutte  le classi del package estendono la classe astratta </w:t>
+      </w:r>
+      <w:proofErr w:type="spellStart"/>
+      <w:r>
+        <w:t>HTTPRequest</w:t>
+      </w:r>
+      <w:proofErr w:type="spellEnd"/>
+      <w:r>
+        <w:t xml:space="preserve"> ereditando le proprietà: </w:t>
+      </w:r>
+    </w:p>
+    <w:p>
+      <w:pPr>
+        <w:pStyle w:val="Paragrafoelenco"/>
+        <w:numPr>
+          <w:ilvl w:val="0"/>
+          <w:numId w:val="16"/>
+        </w:numPr>
+      </w:pPr>
+      <w:proofErr w:type="spellStart"/>
+      <w:r>
+        <w:t>ipAddress</w:t>
+      </w:r>
+      <w:proofErr w:type="spellEnd"/>
+    </w:p>
+    <w:p>
+      <w:pPr>
+        <w:pStyle w:val="Paragrafoelenco"/>
+        <w:numPr>
+          <w:ilvl w:val="0"/>
+          <w:numId w:val="16"/>
+        </w:numPr>
+      </w:pPr>
+      <w:proofErr w:type="spellStart"/>
+      <w:r>
+        <w:t>port</w:t>
+      </w:r>
+      <w:proofErr w:type="spellEnd"/>
+    </w:p>
+    <w:p>
+      <w:pPr>
+        <w:pStyle w:val="Paragrafoelenco"/>
+        <w:numPr>
+          <w:ilvl w:val="0"/>
+          <w:numId w:val="16"/>
+        </w:numPr>
+      </w:pPr>
+      <w:proofErr w:type="spellStart"/>
+      <w:r>
+        <w:t>authorization</w:t>
+      </w:r>
+      <w:proofErr w:type="spellEnd"/>
+    </w:p>
+    <w:p>
+      <w:pPr>
+        <w:pStyle w:val="Paragrafoelenco"/>
+        <w:numPr>
+          <w:ilvl w:val="0"/>
+          <w:numId w:val="16"/>
+        </w:numPr>
+      </w:pPr>
+      <w:proofErr w:type="spellStart"/>
+      <w:r>
+        <w:t>response</w:t>
+      </w:r>
+      <w:proofErr w:type="spellEnd"/>
+    </w:p>
+    <w:p>
+      <w:r>
+        <w:t>ed implementando il metodo astratto:</w:t>
+      </w:r>
+    </w:p>
+    <w:p>
+      <w:pPr>
+        <w:pStyle w:val="Paragrafoelenco"/>
+        <w:numPr>
+          <w:ilvl w:val="0"/>
+          <w:numId w:val="17"/>
+        </w:numPr>
+      </w:pPr>
+      <w:r>
+        <w:t xml:space="preserve">public </w:t>
+      </w:r>
+      <w:proofErr w:type="spellStart"/>
+      <w:r>
+        <w:t>abstract</w:t>
+      </w:r>
+      <w:proofErr w:type="spellEnd"/>
+      <w:r>
+        <w:t xml:space="preserve"> </w:t>
+      </w:r>
+      <w:proofErr w:type="spellStart"/>
+      <w:r>
+        <w:t>String</w:t>
+      </w:r>
+      <w:proofErr w:type="spellEnd"/>
+      <w:r>
+        <w:t xml:space="preserve"> </w:t>
+      </w:r>
+      <w:proofErr w:type="spellStart"/>
+      <w:r>
+        <w:t>getURL</w:t>
+      </w:r>
+      <w:proofErr w:type="spellEnd"/>
+      <w:r>
+        <w:t>();</w:t>
+      </w:r>
+    </w:p>
+    <w:p/>
+    <w:p/>
+    <w:p/>
+    <w:p>
+      <w:pPr>
+        <w:pStyle w:val="Titolo3"/>
+      </w:pPr>
+      <w:bookmarkStart w:id="24" w:name="_Toc469606279"/>
+      <w:r>
+        <w:t xml:space="preserve">2.7.3 </w:t>
+      </w:r>
+      <w:r>
+        <w:t xml:space="preserve">Package </w:t>
+      </w:r>
+      <w:proofErr w:type="spellStart"/>
+      <w:r>
+        <w:t>Fragment</w:t>
+      </w:r>
+      <w:bookmarkEnd w:id="24"/>
+      <w:proofErr w:type="spellEnd"/>
+    </w:p>
+    <w:p/>
+    <w:p>
+      <w:r>
+        <w:t xml:space="preserve">In allegato </w:t>
+      </w:r>
+      <w:r>
+        <w:t>i diagrammi delle principali classi appartenenti a</w:t>
+      </w:r>
+      <w:r>
+        <w:t xml:space="preserve">l package </w:t>
+      </w:r>
+      <w:proofErr w:type="spellStart"/>
+      <w:r>
+        <w:t>Fragment</w:t>
+      </w:r>
+      <w:proofErr w:type="spellEnd"/>
+      <w:r>
+        <w:t>.</w:t>
+      </w:r>
+    </w:p>
+    <w:p/>
+    <w:p>
+      <w:pPr>
+        <w:pStyle w:val="Titolo4"/>
+      </w:pPr>
+      <w:r>
+        <w:t xml:space="preserve">2.7.3.1 </w:t>
+      </w:r>
+      <w:proofErr w:type="spellStart"/>
+      <w:r>
+        <w:t>ConnectionSettingFragment</w:t>
+      </w:r>
+      <w:proofErr w:type="spellEnd"/>
+    </w:p>
+    <w:p/>
+    <w:p>
+      <w:r>
+        <w:t xml:space="preserve">Nell’immagine seguente è illustrato il diagramma delle classe </w:t>
+      </w:r>
+      <w:proofErr w:type="spellStart"/>
+      <w:r>
+        <w:t>ConnectionSettingFragment</w:t>
+      </w:r>
+      <w:proofErr w:type="spellEnd"/>
+    </w:p>
+    <w:p>
+      <w:pPr>
+        <w:keepNext/>
+      </w:pPr>
+      <w:r>
+        <w:rPr>
+          <w:noProof/>
+          <w:lang w:eastAsia="it-IT"/>
+        </w:rPr>
+        <w:drawing>
+          <wp:inline distT="0" distB="0" distL="0" distR="0">
+            <wp:extent cx="6115050" cy="3686175"/>
+            <wp:effectExtent l="19050" t="0" r="0" b="0"/>
+            <wp:docPr id="17" name="Immagine 4"/>
+            <wp:cNvGraphicFramePr>
+              <a:graphicFrameLocks xmlns:a="http://schemas.openxmlformats.org/drawingml/2006/main" noChangeAspect="1"/>
+            </wp:cNvGraphicFramePr>
+            <a:graphic xmlns:a="http://schemas.openxmlformats.org/drawingml/2006/main">
+              <a:graphicData uri="http://schemas.openxmlformats.org/drawingml/2006/picture">
+                <pic:pic xmlns:pic="http://schemas.openxmlformats.org/drawingml/2006/picture">
+                  <pic:nvPicPr>
+                    <pic:cNvPr id="0" name="Picture 4"/>
+                    <pic:cNvPicPr>
+                      <a:picLocks noChangeAspect="1" noChangeArrowheads="1"/>
+                    </pic:cNvPicPr>
+                  </pic:nvPicPr>
+                  <pic:blipFill>
+                    <a:blip r:embed="rId30"/>
+                    <a:srcRect/>
+                    <a:stretch>
+                      <a:fillRect/>
+                    </a:stretch>
+                  </pic:blipFill>
+                  <pic:spPr bwMode="auto">
+                    <a:xfrm>
+                      <a:off x="0" y="0"/>
+                      <a:ext cx="6115050" cy="3686175"/>
+                    </a:xfrm>
+                    <a:prstGeom prst="rect">
+                      <a:avLst/>
+                    </a:prstGeom>
+                    <a:noFill/>
+                    <a:ln w="9525">
+                      <a:noFill/>
+                      <a:miter lim="800000"/>
+                      <a:headEnd/>
+                      <a:tailEnd/>
+                    </a:ln>
+                  </pic:spPr>
+                </pic:pic>
+              </a:graphicData>
+            </a:graphic>
+          </wp:inline>
+        </w:drawing>
+      </w:r>
+    </w:p>
+    <w:p>
+      <w:pPr>
+        <w:keepNext/>
+      </w:pPr>
+    </w:p>
+    <w:p>
+      <w:pPr>
+        <w:pStyle w:val="Didascalia"/>
+        <w:jc w:val="center"/>
+      </w:pPr>
+      <w:r>
+        <w:t xml:space="preserve">Figura </w:t>
+      </w:r>
+      <w:fldSimple w:instr=" SEQ Figura \* ARABIC ">
+        <w:r>
+          <w:rPr>
+            <w:noProof/>
+          </w:rPr>
+          <w:t>25</w:t>
+        </w:r>
+      </w:fldSimple>
+      <w:r>
+        <w:t xml:space="preserve">: Diagramma della classe </w:t>
+      </w:r>
+      <w:proofErr w:type="spellStart"/>
+      <w:r>
+        <w:t>ConnectionSettingFragment</w:t>
+      </w:r>
+      <w:proofErr w:type="spellEnd"/>
+    </w:p>
+    <w:p/>
+    <w:p/>
+    <w:p/>
+    <w:p/>
+    <w:p/>
+    <w:p/>
+    <w:p/>
+    <w:p/>
+    <w:p>
+      <w:pPr>
+        <w:pStyle w:val="Titolo4"/>
+      </w:pPr>
+      <w:r>
+        <w:t xml:space="preserve">2.7.3.2 </w:t>
+      </w:r>
+      <w:proofErr w:type="spellStart"/>
+      <w:r>
+        <w:t>GalleryFragment</w:t>
+      </w:r>
+      <w:proofErr w:type="spellEnd"/>
+    </w:p>
+    <w:p/>
+    <w:p>
+      <w:r>
+        <w:t>In allegato il diagram</w:t>
+      </w:r>
+      <w:r>
+        <w:t xml:space="preserve">ma della classe </w:t>
+      </w:r>
+      <w:proofErr w:type="spellStart"/>
+      <w:r>
+        <w:t>GalleryFragment</w:t>
+      </w:r>
+      <w:proofErr w:type="spellEnd"/>
+      <w:r>
+        <w:t>.</w:t>
+      </w:r>
+    </w:p>
+    <w:p/>
+    <w:p>
+      <w:pPr>
+        <w:keepNext/>
+      </w:pPr>
+      <w:r>
+        <w:rPr>
+          <w:noProof/>
+          <w:lang w:eastAsia="it-IT"/>
+        </w:rPr>
+        <w:drawing>
+          <wp:inline distT="0" distB="0" distL="0" distR="0">
+            <wp:extent cx="6362700" cy="5361714"/>
+            <wp:effectExtent l="19050" t="0" r="0" b="0"/>
+            <wp:docPr id="18" name="Immagine 5"/>
+            <wp:cNvGraphicFramePr>
+              <a:graphicFrameLocks xmlns:a="http://schemas.openxmlformats.org/drawingml/2006/main" noChangeAspect="1"/>
+            </wp:cNvGraphicFramePr>
+            <a:graphic xmlns:a="http://schemas.openxmlformats.org/drawingml/2006/main">
+              <a:graphicData uri="http://schemas.openxmlformats.org/drawingml/2006/picture">
+                <pic:pic xmlns:pic="http://schemas.openxmlformats.org/drawingml/2006/picture">
+                  <pic:nvPicPr>
+                    <pic:cNvPr id="0" name="Picture 5"/>
+                    <pic:cNvPicPr>
+                      <a:picLocks noChangeAspect="1" noChangeArrowheads="1"/>
+                    </pic:cNvPicPr>
+                  </pic:nvPicPr>
+                  <pic:blipFill>
+                    <a:blip r:embed="rId31"/>
+                    <a:srcRect/>
+                    <a:stretch>
+                      <a:fillRect/>
+                    </a:stretch>
+                  </pic:blipFill>
+                  <pic:spPr bwMode="auto">
+                    <a:xfrm>
+                      <a:off x="0" y="0"/>
+                      <a:ext cx="6362700" cy="5361714"/>
+                    </a:xfrm>
+                    <a:prstGeom prst="rect">
+                      <a:avLst/>
+                    </a:prstGeom>
+                    <a:noFill/>
+                    <a:ln w="9525">
+                      <a:noFill/>
+                      <a:miter lim="800000"/>
+                      <a:headEnd/>
+                      <a:tailEnd/>
+                    </a:ln>
+                  </pic:spPr>
+                </pic:pic>
+              </a:graphicData>
+            </a:graphic>
+          </wp:inline>
+        </w:drawing>
+      </w:r>
+    </w:p>
+    <w:p>
+      <w:pPr>
+        <w:keepNext/>
+      </w:pPr>
+    </w:p>
+    <w:p>
+      <w:pPr>
+        <w:pStyle w:val="Didascalia"/>
+        <w:jc w:val="center"/>
+      </w:pPr>
+      <w:r>
+        <w:t xml:space="preserve">Figura </w:t>
+      </w:r>
+      <w:fldSimple w:instr=" SEQ Figura \* ARABIC ">
+        <w:r>
+          <w:rPr>
+            <w:noProof/>
+          </w:rPr>
+          <w:t>26</w:t>
+        </w:r>
+      </w:fldSimple>
+      <w:r>
+        <w:t xml:space="preserve">: Diagramma della classe </w:t>
+      </w:r>
+      <w:proofErr w:type="spellStart"/>
+      <w:r>
+        <w:t>GalleryFragment</w:t>
+      </w:r>
+      <w:proofErr w:type="spellEnd"/>
+    </w:p>
+    <w:p/>
+    <w:p/>
+    <w:p/>
+    <w:p/>
+    <w:p/>
+    <w:p>
+      <w:pPr>
+        <w:pStyle w:val="Titolo4"/>
+      </w:pPr>
+      <w:r>
+        <w:t xml:space="preserve">2.7.3.3 </w:t>
+      </w:r>
+      <w:proofErr w:type="spellStart"/>
+      <w:r>
+        <w:t>HomeFragment</w:t>
+      </w:r>
+      <w:proofErr w:type="spellEnd"/>
+    </w:p>
+    <w:p/>
+    <w:p>
+      <w:r>
+        <w:t xml:space="preserve">In allegato il diagramma della classe </w:t>
+      </w:r>
+      <w:proofErr w:type="spellStart"/>
+      <w:r>
+        <w:t>HomeFragment</w:t>
+      </w:r>
+      <w:proofErr w:type="spellEnd"/>
+      <w:r>
+        <w:t>.</w:t>
+      </w:r>
+    </w:p>
+    <w:p/>
+    <w:p>
+      <w:pPr>
+        <w:keepNext/>
+      </w:pPr>
+      <w:r>
+        <w:rPr>
+          <w:noProof/>
+          <w:lang w:eastAsia="it-IT"/>
+        </w:rPr>
+        <w:drawing>
+          <wp:inline distT="0" distB="0" distL="0" distR="0">
+            <wp:extent cx="6442867" cy="4867275"/>
+            <wp:effectExtent l="19050" t="0" r="0" b="0"/>
+            <wp:docPr id="24" name="Immagine 6"/>
+            <wp:cNvGraphicFramePr>
+              <a:graphicFrameLocks xmlns:a="http://schemas.openxmlformats.org/drawingml/2006/main" noChangeAspect="1"/>
+            </wp:cNvGraphicFramePr>
+            <a:graphic xmlns:a="http://schemas.openxmlformats.org/drawingml/2006/main">
+              <a:graphicData uri="http://schemas.openxmlformats.org/drawingml/2006/picture">
+                <pic:pic xmlns:pic="http://schemas.openxmlformats.org/drawingml/2006/picture">
+                  <pic:nvPicPr>
+                    <pic:cNvPr id="0" name="Picture 6"/>
+                    <pic:cNvPicPr>
+                      <a:picLocks noChangeAspect="1" noChangeArrowheads="1"/>
+                    </pic:cNvPicPr>
+                  </pic:nvPicPr>
+                  <pic:blipFill>
+                    <a:blip r:embed="rId32"/>
+                    <a:srcRect/>
+                    <a:stretch>
+                      <a:fillRect/>
+                    </a:stretch>
+                  </pic:blipFill>
+                  <pic:spPr bwMode="auto">
+                    <a:xfrm>
+                      <a:off x="0" y="0"/>
+                      <a:ext cx="6442867" cy="4867275"/>
+                    </a:xfrm>
+                    <a:prstGeom prst="rect">
+                      <a:avLst/>
+                    </a:prstGeom>
+                    <a:noFill/>
+                    <a:ln w="9525">
+                      <a:noFill/>
+                      <a:miter lim="800000"/>
+                      <a:headEnd/>
+                      <a:tailEnd/>
+                    </a:ln>
+                  </pic:spPr>
+                </pic:pic>
+              </a:graphicData>
+            </a:graphic>
+          </wp:inline>
+        </w:drawing>
+      </w:r>
+    </w:p>
+    <w:p>
+      <w:pPr>
+        <w:keepNext/>
+      </w:pPr>
+    </w:p>
+    <w:p>
+      <w:pPr>
+        <w:pStyle w:val="Didascalia"/>
+        <w:jc w:val="center"/>
+      </w:pPr>
+      <w:r>
+        <w:t xml:space="preserve">Figura </w:t>
+      </w:r>
+      <w:fldSimple w:instr=" SEQ Figura \* ARABIC ">
+        <w:r>
+          <w:rPr>
+            <w:noProof/>
+          </w:rPr>
+          <w:t>27</w:t>
+        </w:r>
+      </w:fldSimple>
+      <w:r>
+        <w:t xml:space="preserve">: Diagramma della classe </w:t>
+      </w:r>
+      <w:proofErr w:type="spellStart"/>
+      <w:r>
+        <w:t>HomeFragment</w:t>
+      </w:r>
+      <w:proofErr w:type="spellEnd"/>
+    </w:p>
+    <w:p>
+      <w:pPr>
+        <w:pStyle w:val="Titolo1"/>
+      </w:pPr>
+    </w:p>
+    <w:p/>
+    <w:p/>
+    <w:p/>
+    <w:p/>
+    <w:p>
+      <w:pPr>
+        <w:pStyle w:val="Titolo4"/>
+      </w:pPr>
       <w:r>
         <w:lastRenderedPageBreak/>
-        <w:t xml:space="preserve">2.7 </w:t>
-      </w:r>
-      <w:r>
-        <w:t>Diagrammi delle Classi</w:t>
-      </w:r>
-      <w:bookmarkEnd w:id="21"/>
-    </w:p>
-    <w:p/>
-    <w:p>
-      <w:r>
-        <w:t>In seguito è riportato il diagramma delle classi del sistema.</w:t>
-      </w:r>
-    </w:p>
+        <w:t xml:space="preserve">2.7.3.4 </w:t>
+      </w:r>
+      <w:proofErr w:type="spellStart"/>
+      <w:r>
+        <w:t>MediaSettingFragment</w:t>
+      </w:r>
+      <w:proofErr w:type="spellEnd"/>
+    </w:p>
+    <w:p/>
+    <w:p>
+      <w:r>
+        <w:t xml:space="preserve">In allegato il diagramma della classe </w:t>
+      </w:r>
+      <w:proofErr w:type="spellStart"/>
+      <w:r>
+        <w:t>MediaSettingFragment</w:t>
+      </w:r>
+      <w:proofErr w:type="spellEnd"/>
+      <w:r>
+        <w:t>.</w:t>
+      </w:r>
+    </w:p>
+    <w:p/>
+    <w:p>
+      <w:pPr>
+        <w:keepNext/>
+      </w:pPr>
+      <w:r>
+        <w:rPr>
+          <w:noProof/>
+          <w:lang w:eastAsia="it-IT"/>
+        </w:rPr>
+        <w:drawing>
+          <wp:inline distT="0" distB="0" distL="0" distR="0">
+            <wp:extent cx="6467599" cy="3838575"/>
+            <wp:effectExtent l="19050" t="0" r="9401" b="0"/>
+            <wp:docPr id="28" name="Immagine 7"/>
+            <wp:cNvGraphicFramePr>
+              <a:graphicFrameLocks xmlns:a="http://schemas.openxmlformats.org/drawingml/2006/main" noChangeAspect="1"/>
+            </wp:cNvGraphicFramePr>
+            <a:graphic xmlns:a="http://schemas.openxmlformats.org/drawingml/2006/main">
+              <a:graphicData uri="http://schemas.openxmlformats.org/drawingml/2006/picture">
+                <pic:pic xmlns:pic="http://schemas.openxmlformats.org/drawingml/2006/picture">
+                  <pic:nvPicPr>
+                    <pic:cNvPr id="0" name="Picture 7"/>
+                    <pic:cNvPicPr>
+                      <a:picLocks noChangeAspect="1" noChangeArrowheads="1"/>
+                    </pic:cNvPicPr>
+                  </pic:nvPicPr>
+                  <pic:blipFill>
+                    <a:blip r:embed="rId33"/>
+                    <a:srcRect/>
+                    <a:stretch>
+                      <a:fillRect/>
+                    </a:stretch>
+                  </pic:blipFill>
+                  <pic:spPr bwMode="auto">
+                    <a:xfrm>
+                      <a:off x="0" y="0"/>
+                      <a:ext cx="6467599" cy="3838575"/>
+                    </a:xfrm>
+                    <a:prstGeom prst="rect">
+                      <a:avLst/>
+                    </a:prstGeom>
+                    <a:noFill/>
+                    <a:ln w="9525">
+                      <a:noFill/>
+                      <a:miter lim="800000"/>
+                      <a:headEnd/>
+                      <a:tailEnd/>
+                    </a:ln>
+                  </pic:spPr>
+                </pic:pic>
+              </a:graphicData>
+            </a:graphic>
+          </wp:inline>
+        </w:drawing>
+      </w:r>
+    </w:p>
+    <w:p>
+      <w:pPr>
+        <w:keepNext/>
+      </w:pPr>
+    </w:p>
+    <w:p>
+      <w:pPr>
+        <w:pStyle w:val="Didascalia"/>
+        <w:jc w:val="center"/>
+      </w:pPr>
+      <w:r>
+        <w:t xml:space="preserve">Figura </w:t>
+      </w:r>
+      <w:fldSimple w:instr=" SEQ Figura \* ARABIC ">
+        <w:r>
+          <w:rPr>
+            <w:noProof/>
+          </w:rPr>
+          <w:t>28</w:t>
+        </w:r>
+      </w:fldSimple>
+      <w:r>
+        <w:t xml:space="preserve">: Diagramma della classe </w:t>
+      </w:r>
+      <w:proofErr w:type="spellStart"/>
+      <w:r>
+        <w:t>MediaSettingFragment</w:t>
+      </w:r>
+      <w:proofErr w:type="spellEnd"/>
+    </w:p>
+    <w:p>
+      <w:r>
+        <w:t xml:space="preserve"> </w:t>
+      </w:r>
+    </w:p>
+    <w:p/>
+    <w:p/>
+    <w:p/>
+    <w:p/>
+    <w:p/>
+    <w:p/>
+    <w:p/>
+    <w:p/>
+    <w:p/>
+    <w:p>
+      <w:pPr>
+        <w:pStyle w:val="Titolo4"/>
+      </w:pPr>
+      <w:r>
+        <w:lastRenderedPageBreak/>
+        <w:t xml:space="preserve">2.7.3.5 </w:t>
+      </w:r>
+      <w:proofErr w:type="spellStart"/>
+      <w:r>
+        <w:t>SecurityFragment</w:t>
+      </w:r>
+      <w:proofErr w:type="spellEnd"/>
+    </w:p>
+    <w:p/>
+    <w:p>
+      <w:r>
+        <w:t xml:space="preserve">In allegato il diagramma della classe </w:t>
+      </w:r>
+      <w:proofErr w:type="spellStart"/>
+      <w:r>
+        <w:t>SecurityFragment</w:t>
+      </w:r>
+      <w:proofErr w:type="spellEnd"/>
+      <w:r>
+        <w:t>.</w:t>
+      </w:r>
+    </w:p>
+    <w:p/>
+    <w:p>
+      <w:pPr>
+        <w:keepNext/>
+      </w:pPr>
+      <w:r>
+        <w:rPr>
+          <w:noProof/>
+          <w:lang w:eastAsia="it-IT"/>
+        </w:rPr>
+        <w:drawing>
+          <wp:inline distT="0" distB="0" distL="0" distR="0">
+            <wp:extent cx="6115050" cy="4086225"/>
+            <wp:effectExtent l="19050" t="0" r="0" b="0"/>
+            <wp:docPr id="29" name="Immagine 8"/>
+            <wp:cNvGraphicFramePr>
+              <a:graphicFrameLocks xmlns:a="http://schemas.openxmlformats.org/drawingml/2006/main" noChangeAspect="1"/>
+            </wp:cNvGraphicFramePr>
+            <a:graphic xmlns:a="http://schemas.openxmlformats.org/drawingml/2006/main">
+              <a:graphicData uri="http://schemas.openxmlformats.org/drawingml/2006/picture">
+                <pic:pic xmlns:pic="http://schemas.openxmlformats.org/drawingml/2006/picture">
+                  <pic:nvPicPr>
+                    <pic:cNvPr id="0" name="Picture 8"/>
+                    <pic:cNvPicPr>
+                      <a:picLocks noChangeAspect="1" noChangeArrowheads="1"/>
+                    </pic:cNvPicPr>
+                  </pic:nvPicPr>
+                  <pic:blipFill>
+                    <a:blip r:embed="rId34"/>
+                    <a:srcRect/>
+                    <a:stretch>
+                      <a:fillRect/>
+                    </a:stretch>
+                  </pic:blipFill>
+                  <pic:spPr bwMode="auto">
+                    <a:xfrm>
+                      <a:off x="0" y="0"/>
+                      <a:ext cx="6115050" cy="4086225"/>
+                    </a:xfrm>
+                    <a:prstGeom prst="rect">
+                      <a:avLst/>
+                    </a:prstGeom>
+                    <a:noFill/>
+                    <a:ln w="9525">
+                      <a:noFill/>
+                      <a:miter lim="800000"/>
+                      <a:headEnd/>
+                      <a:tailEnd/>
+                    </a:ln>
+                  </pic:spPr>
+                </pic:pic>
+              </a:graphicData>
+            </a:graphic>
+          </wp:inline>
+        </w:drawing>
+      </w:r>
+    </w:p>
+    <w:p>
+      <w:pPr>
+        <w:keepNext/>
+      </w:pPr>
+    </w:p>
+    <w:p>
+      <w:pPr>
+        <w:pStyle w:val="Didascalia"/>
+        <w:jc w:val="center"/>
+      </w:pPr>
+      <w:r>
+        <w:t xml:space="preserve">Figura </w:t>
+      </w:r>
+      <w:fldSimple w:instr=" SEQ Figura \* ARABIC ">
+        <w:r>
+          <w:rPr>
+            <w:noProof/>
+          </w:rPr>
+          <w:t>29</w:t>
+        </w:r>
+      </w:fldSimple>
+      <w:r>
+        <w:t xml:space="preserve">: Diagramma della classe </w:t>
+      </w:r>
+      <w:proofErr w:type="spellStart"/>
+      <w:r>
+        <w:t>SecurityFragment</w:t>
+      </w:r>
+      <w:proofErr w:type="spellEnd"/>
+    </w:p>
+    <w:p/>
+    <w:p/>
+    <w:p/>
+    <w:p/>
+    <w:p/>
+    <w:p/>
+    <w:p/>
+    <w:p/>
+    <w:p/>
+    <w:p>
+      <w:pPr>
+        <w:pStyle w:val="Titolo3"/>
+      </w:pPr>
+      <w:bookmarkStart w:id="25" w:name="_Toc469606280"/>
+      <w:r>
+        <w:lastRenderedPageBreak/>
+        <w:t xml:space="preserve">2.7.4 Package </w:t>
+      </w:r>
+      <w:proofErr w:type="spellStart"/>
+      <w:r>
+        <w:t>Notification</w:t>
+      </w:r>
+      <w:bookmarkEnd w:id="25"/>
+      <w:proofErr w:type="spellEnd"/>
+    </w:p>
+    <w:p/>
+    <w:p>
+      <w:r>
+        <w:t xml:space="preserve">In Allegato il diagramma delle classi del package </w:t>
+      </w:r>
+      <w:proofErr w:type="spellStart"/>
+      <w:r>
+        <w:t>Notification</w:t>
+      </w:r>
+      <w:proofErr w:type="spellEnd"/>
+      <w:r>
+        <w:t xml:space="preserve"> composto dalle due classi:</w:t>
+      </w:r>
+    </w:p>
+    <w:p>
+      <w:pPr>
+        <w:pStyle w:val="Paragrafoelenco"/>
+        <w:numPr>
+          <w:ilvl w:val="0"/>
+          <w:numId w:val="18"/>
+        </w:numPr>
+      </w:pPr>
+      <w:proofErr w:type="spellStart"/>
+      <w:r>
+        <w:t>FirebaseIDService</w:t>
+      </w:r>
+      <w:proofErr w:type="spellEnd"/>
+    </w:p>
+    <w:p>
+      <w:pPr>
+        <w:pStyle w:val="Paragrafoelenco"/>
+        <w:numPr>
+          <w:ilvl w:val="0"/>
+          <w:numId w:val="18"/>
+        </w:numPr>
+      </w:pPr>
+      <w:proofErr w:type="spellStart"/>
+      <w:r>
+        <w:t>CustomFirebaseMessageService</w:t>
+      </w:r>
+      <w:proofErr w:type="spellEnd"/>
+    </w:p>
+    <w:p/>
+    <w:p>
+      <w:pPr>
+        <w:keepNext/>
+        <w:jc w:val="center"/>
+      </w:pPr>
+      <w:r>
+        <w:rPr>
+          <w:noProof/>
+          <w:lang w:eastAsia="it-IT"/>
+        </w:rPr>
+        <w:drawing>
+          <wp:inline distT="0" distB="0" distL="0" distR="0">
+            <wp:extent cx="3724275" cy="2505075"/>
+            <wp:effectExtent l="19050" t="0" r="9525" b="0"/>
+            <wp:docPr id="30" name="Immagine 9"/>
+            <wp:cNvGraphicFramePr>
+              <a:graphicFrameLocks xmlns:a="http://schemas.openxmlformats.org/drawingml/2006/main" noChangeAspect="1"/>
+            </wp:cNvGraphicFramePr>
+            <a:graphic xmlns:a="http://schemas.openxmlformats.org/drawingml/2006/main">
+              <a:graphicData uri="http://schemas.openxmlformats.org/drawingml/2006/picture">
+                <pic:pic xmlns:pic="http://schemas.openxmlformats.org/drawingml/2006/picture">
+                  <pic:nvPicPr>
+                    <pic:cNvPr id="0" name="Picture 9"/>
+                    <pic:cNvPicPr>
+                      <a:picLocks noChangeAspect="1" noChangeArrowheads="1"/>
+                    </pic:cNvPicPr>
+                  </pic:nvPicPr>
+                  <pic:blipFill>
+                    <a:blip r:embed="rId35"/>
+                    <a:srcRect/>
+                    <a:stretch>
+                      <a:fillRect/>
+                    </a:stretch>
+                  </pic:blipFill>
+                  <pic:spPr bwMode="auto">
+                    <a:xfrm>
+                      <a:off x="0" y="0"/>
+                      <a:ext cx="3724275" cy="2505075"/>
+                    </a:xfrm>
+                    <a:prstGeom prst="rect">
+                      <a:avLst/>
+                    </a:prstGeom>
+                    <a:noFill/>
+                    <a:ln w="9525">
+                      <a:noFill/>
+                      <a:miter lim="800000"/>
+                      <a:headEnd/>
+                      <a:tailEnd/>
+                    </a:ln>
+                  </pic:spPr>
+                </pic:pic>
+              </a:graphicData>
+            </a:graphic>
+          </wp:inline>
+        </w:drawing>
+      </w:r>
+    </w:p>
+    <w:p>
+      <w:pPr>
+        <w:keepNext/>
+        <w:jc w:val="center"/>
+      </w:pPr>
+    </w:p>
+    <w:p>
+      <w:pPr>
+        <w:pStyle w:val="Didascalia"/>
+        <w:jc w:val="center"/>
+      </w:pPr>
+      <w:r>
+        <w:t xml:space="preserve">Figura </w:t>
+      </w:r>
+      <w:fldSimple w:instr=" SEQ Figura \* ARABIC ">
+        <w:r>
+          <w:rPr>
+            <w:noProof/>
+          </w:rPr>
+          <w:t>30</w:t>
+        </w:r>
+      </w:fldSimple>
+      <w:r>
+        <w:t xml:space="preserve">: Diagramma delle classi del package </w:t>
+      </w:r>
+      <w:proofErr w:type="spellStart"/>
+      <w:r>
+        <w:t>Notification</w:t>
+      </w:r>
+      <w:proofErr w:type="spellEnd"/>
+    </w:p>
+    <w:p/>
     <w:p/>
     <w:p>
       <w:pPr>
         <w:pStyle w:val="Titolo1"/>
       </w:pPr>
-      <w:bookmarkStart w:id="22" w:name="_Toc468206946"/>
+      <w:bookmarkStart w:id="26" w:name="_Toc469606281"/>
       <w:r>
         <w:t xml:space="preserve">3 </w:t>
       </w:r>
@@ -7760,7 +9352,7 @@
       <w:r>
         <w:t xml:space="preserve"> Hardware/Software</w:t>
       </w:r>
-      <w:bookmarkEnd w:id="22"/>
+      <w:bookmarkEnd w:id="26"/>
     </w:p>
     <w:p/>
     <w:p>
@@ -7942,7 +9534,6 @@
         <w:t>Gestione dei Media: Libreria Picasso</w:t>
       </w:r>
     </w:p>
-    <w:p/>
     <w:sectPr>
       <w:pgSz w:w="11906" w:h="16838"/>
       <w:pgMar w:top="1417" w:right="1134" w:bottom="1134" w:left="1134" w:header="708" w:footer="708" w:gutter="0"/>
@@ -8051,7 +9642,7 @@
       <w:lvlText w:val="%1."/>
       <w:lvlJc w:val="left"/>
       <w:pPr>
-        <w:ind w:left="720" w:hanging="360"/>
+        <w:ind w:left="360" w:hanging="360"/>
       </w:pPr>
     </w:lvl>
     <w:lvl w:ilvl="1" w:tplc="04100019" w:tentative="1">
@@ -8060,7 +9651,7 @@
       <w:lvlText w:val="%2."/>
       <w:lvlJc w:val="left"/>
       <w:pPr>
-        <w:ind w:left="1440" w:hanging="360"/>
+        <w:ind w:left="1080" w:hanging="360"/>
       </w:pPr>
     </w:lvl>
     <w:lvl w:ilvl="2" w:tplc="0410001B" w:tentative="1">
@@ -8069,7 +9660,7 @@
       <w:lvlText w:val="%3."/>
       <w:lvlJc w:val="right"/>
       <w:pPr>
-        <w:ind w:left="2160" w:hanging="180"/>
+        <w:ind w:left="1800" w:hanging="180"/>
       </w:pPr>
     </w:lvl>
     <w:lvl w:ilvl="3" w:tplc="0410000F" w:tentative="1">
@@ -8078,7 +9669,7 @@
       <w:lvlText w:val="%4."/>
       <w:lvlJc w:val="left"/>
       <w:pPr>
-        <w:ind w:left="2880" w:hanging="360"/>
+        <w:ind w:left="2520" w:hanging="360"/>
       </w:pPr>
     </w:lvl>
     <w:lvl w:ilvl="4" w:tplc="04100019" w:tentative="1">
@@ -8087,7 +9678,7 @@
       <w:lvlText w:val="%5."/>
       <w:lvlJc w:val="left"/>
       <w:pPr>
-        <w:ind w:left="3600" w:hanging="360"/>
+        <w:ind w:left="3240" w:hanging="360"/>
       </w:pPr>
     </w:lvl>
     <w:lvl w:ilvl="5" w:tplc="0410001B" w:tentative="1">
@@ -8096,7 +9687,7 @@
       <w:lvlText w:val="%6."/>
       <w:lvlJc w:val="right"/>
       <w:pPr>
-        <w:ind w:left="4320" w:hanging="180"/>
+        <w:ind w:left="3960" w:hanging="180"/>
       </w:pPr>
     </w:lvl>
     <w:lvl w:ilvl="6" w:tplc="0410000F" w:tentative="1">
@@ -8105,7 +9696,7 @@
       <w:lvlText w:val="%7."/>
       <w:lvlJc w:val="left"/>
       <w:pPr>
-        <w:ind w:left="5040" w:hanging="360"/>
+        <w:ind w:left="4680" w:hanging="360"/>
       </w:pPr>
     </w:lvl>
     <w:lvl w:ilvl="7" w:tplc="04100019" w:tentative="1">
@@ -8114,7 +9705,7 @@
       <w:lvlText w:val="%8."/>
       <w:lvlJc w:val="left"/>
       <w:pPr>
-        <w:ind w:left="5760" w:hanging="360"/>
+        <w:ind w:left="5400" w:hanging="360"/>
       </w:pPr>
     </w:lvl>
     <w:lvl w:ilvl="8" w:tplc="0410001B" w:tentative="1">
@@ -8123,7 +9714,7 @@
       <w:lvlText w:val="%9."/>
       <w:lvlJc w:val="right"/>
       <w:pPr>
-        <w:ind w:left="6480" w:hanging="180"/>
+        <w:ind w:left="6120" w:hanging="180"/>
       </w:pPr>
     </w:lvl>
   </w:abstractNum>
@@ -8241,6 +9832,232 @@
     </w:lvl>
   </w:abstractNum>
   <w:abstractNum w:abstractNumId="3">
+    <w:nsid w:val="14483845"/>
+    <w:multiLevelType w:val="hybridMultilevel"/>
+    <w:tmpl w:val="F1A4A90A"/>
+    <w:lvl w:ilvl="0" w:tplc="0410000B">
+      <w:start w:val="1"/>
+      <w:numFmt w:val="bullet"/>
+      <w:lvlText w:val=""/>
+      <w:lvlJc w:val="left"/>
+      <w:pPr>
+        <w:ind w:left="720" w:hanging="360"/>
+      </w:pPr>
+      <w:rPr>
+        <w:rFonts w:ascii="Wingdings" w:hAnsi="Wingdings" w:hint="default"/>
+      </w:rPr>
+    </w:lvl>
+    <w:lvl w:ilvl="1" w:tplc="04100003" w:tentative="1">
+      <w:start w:val="1"/>
+      <w:numFmt w:val="bullet"/>
+      <w:lvlText w:val="o"/>
+      <w:lvlJc w:val="left"/>
+      <w:pPr>
+        <w:ind w:left="1440" w:hanging="360"/>
+      </w:pPr>
+      <w:rPr>
+        <w:rFonts w:ascii="Courier New" w:hAnsi="Courier New" w:cs="Courier New" w:hint="default"/>
+      </w:rPr>
+    </w:lvl>
+    <w:lvl w:ilvl="2" w:tplc="04100005" w:tentative="1">
+      <w:start w:val="1"/>
+      <w:numFmt w:val="bullet"/>
+      <w:lvlText w:val=""/>
+      <w:lvlJc w:val="left"/>
+      <w:pPr>
+        <w:ind w:left="2160" w:hanging="360"/>
+      </w:pPr>
+      <w:rPr>
+        <w:rFonts w:ascii="Wingdings" w:hAnsi="Wingdings" w:hint="default"/>
+      </w:rPr>
+    </w:lvl>
+    <w:lvl w:ilvl="3" w:tplc="04100001" w:tentative="1">
+      <w:start w:val="1"/>
+      <w:numFmt w:val="bullet"/>
+      <w:lvlText w:val=""/>
+      <w:lvlJc w:val="left"/>
+      <w:pPr>
+        <w:ind w:left="2880" w:hanging="360"/>
+      </w:pPr>
+      <w:rPr>
+        <w:rFonts w:ascii="Symbol" w:hAnsi="Symbol" w:hint="default"/>
+      </w:rPr>
+    </w:lvl>
+    <w:lvl w:ilvl="4" w:tplc="04100003" w:tentative="1">
+      <w:start w:val="1"/>
+      <w:numFmt w:val="bullet"/>
+      <w:lvlText w:val="o"/>
+      <w:lvlJc w:val="left"/>
+      <w:pPr>
+        <w:ind w:left="3600" w:hanging="360"/>
+      </w:pPr>
+      <w:rPr>
+        <w:rFonts w:ascii="Courier New" w:hAnsi="Courier New" w:cs="Courier New" w:hint="default"/>
+      </w:rPr>
+    </w:lvl>
+    <w:lvl w:ilvl="5" w:tplc="04100005" w:tentative="1">
+      <w:start w:val="1"/>
+      <w:numFmt w:val="bullet"/>
+      <w:lvlText w:val=""/>
+      <w:lvlJc w:val="left"/>
+      <w:pPr>
+        <w:ind w:left="4320" w:hanging="360"/>
+      </w:pPr>
+      <w:rPr>
+        <w:rFonts w:ascii="Wingdings" w:hAnsi="Wingdings" w:hint="default"/>
+      </w:rPr>
+    </w:lvl>
+    <w:lvl w:ilvl="6" w:tplc="04100001" w:tentative="1">
+      <w:start w:val="1"/>
+      <w:numFmt w:val="bullet"/>
+      <w:lvlText w:val=""/>
+      <w:lvlJc w:val="left"/>
+      <w:pPr>
+        <w:ind w:left="5040" w:hanging="360"/>
+      </w:pPr>
+      <w:rPr>
+        <w:rFonts w:ascii="Symbol" w:hAnsi="Symbol" w:hint="default"/>
+      </w:rPr>
+    </w:lvl>
+    <w:lvl w:ilvl="7" w:tplc="04100003" w:tentative="1">
+      <w:start w:val="1"/>
+      <w:numFmt w:val="bullet"/>
+      <w:lvlText w:val="o"/>
+      <w:lvlJc w:val="left"/>
+      <w:pPr>
+        <w:ind w:left="5760" w:hanging="360"/>
+      </w:pPr>
+      <w:rPr>
+        <w:rFonts w:ascii="Courier New" w:hAnsi="Courier New" w:cs="Courier New" w:hint="default"/>
+      </w:rPr>
+    </w:lvl>
+    <w:lvl w:ilvl="8" w:tplc="04100005" w:tentative="1">
+      <w:start w:val="1"/>
+      <w:numFmt w:val="bullet"/>
+      <w:lvlText w:val=""/>
+      <w:lvlJc w:val="left"/>
+      <w:pPr>
+        <w:ind w:left="6480" w:hanging="360"/>
+      </w:pPr>
+      <w:rPr>
+        <w:rFonts w:ascii="Wingdings" w:hAnsi="Wingdings" w:hint="default"/>
+      </w:rPr>
+    </w:lvl>
+  </w:abstractNum>
+  <w:abstractNum w:abstractNumId="4">
+    <w:nsid w:val="1BC928C8"/>
+    <w:multiLevelType w:val="hybridMultilevel"/>
+    <w:tmpl w:val="65445732"/>
+    <w:lvl w:ilvl="0" w:tplc="0410000B">
+      <w:start w:val="1"/>
+      <w:numFmt w:val="bullet"/>
+      <w:lvlText w:val=""/>
+      <w:lvlJc w:val="left"/>
+      <w:pPr>
+        <w:ind w:left="360" w:hanging="360"/>
+      </w:pPr>
+      <w:rPr>
+        <w:rFonts w:ascii="Wingdings" w:hAnsi="Wingdings" w:hint="default"/>
+      </w:rPr>
+    </w:lvl>
+    <w:lvl w:ilvl="1" w:tplc="04100003" w:tentative="1">
+      <w:start w:val="1"/>
+      <w:numFmt w:val="bullet"/>
+      <w:lvlText w:val="o"/>
+      <w:lvlJc w:val="left"/>
+      <w:pPr>
+        <w:ind w:left="1080" w:hanging="360"/>
+      </w:pPr>
+      <w:rPr>
+        <w:rFonts w:ascii="Courier New" w:hAnsi="Courier New" w:cs="Courier New" w:hint="default"/>
+      </w:rPr>
+    </w:lvl>
+    <w:lvl w:ilvl="2" w:tplc="04100005" w:tentative="1">
+      <w:start w:val="1"/>
+      <w:numFmt w:val="bullet"/>
+      <w:lvlText w:val=""/>
+      <w:lvlJc w:val="left"/>
+      <w:pPr>
+        <w:ind w:left="1800" w:hanging="360"/>
+      </w:pPr>
+      <w:rPr>
+        <w:rFonts w:ascii="Wingdings" w:hAnsi="Wingdings" w:hint="default"/>
+      </w:rPr>
+    </w:lvl>
+    <w:lvl w:ilvl="3" w:tplc="04100001" w:tentative="1">
+      <w:start w:val="1"/>
+      <w:numFmt w:val="bullet"/>
+      <w:lvlText w:val=""/>
+      <w:lvlJc w:val="left"/>
+      <w:pPr>
+        <w:ind w:left="2520" w:hanging="360"/>
+      </w:pPr>
+      <w:rPr>
+        <w:rFonts w:ascii="Symbol" w:hAnsi="Symbol" w:hint="default"/>
+      </w:rPr>
+    </w:lvl>
+    <w:lvl w:ilvl="4" w:tplc="04100003" w:tentative="1">
+      <w:start w:val="1"/>
+      <w:numFmt w:val="bullet"/>
+      <w:lvlText w:val="o"/>
+      <w:lvlJc w:val="left"/>
+      <w:pPr>
+        <w:ind w:left="3240" w:hanging="360"/>
+      </w:pPr>
+      <w:rPr>
+        <w:rFonts w:ascii="Courier New" w:hAnsi="Courier New" w:cs="Courier New" w:hint="default"/>
+      </w:rPr>
+    </w:lvl>
+    <w:lvl w:ilvl="5" w:tplc="04100005" w:tentative="1">
+      <w:start w:val="1"/>
+      <w:numFmt w:val="bullet"/>
+      <w:lvlText w:val=""/>
+      <w:lvlJc w:val="left"/>
+      <w:pPr>
+        <w:ind w:left="3960" w:hanging="360"/>
+      </w:pPr>
+      <w:rPr>
+        <w:rFonts w:ascii="Wingdings" w:hAnsi="Wingdings" w:hint="default"/>
+      </w:rPr>
+    </w:lvl>
+    <w:lvl w:ilvl="6" w:tplc="04100001" w:tentative="1">
+      <w:start w:val="1"/>
+      <w:numFmt w:val="bullet"/>
+      <w:lvlText w:val=""/>
+      <w:lvlJc w:val="left"/>
+      <w:pPr>
+        <w:ind w:left="4680" w:hanging="360"/>
+      </w:pPr>
+      <w:rPr>
+        <w:rFonts w:ascii="Symbol" w:hAnsi="Symbol" w:hint="default"/>
+      </w:rPr>
+    </w:lvl>
+    <w:lvl w:ilvl="7" w:tplc="04100003" w:tentative="1">
+      <w:start w:val="1"/>
+      <w:numFmt w:val="bullet"/>
+      <w:lvlText w:val="o"/>
+      <w:lvlJc w:val="left"/>
+      <w:pPr>
+        <w:ind w:left="5400" w:hanging="360"/>
+      </w:pPr>
+      <w:rPr>
+        <w:rFonts w:ascii="Courier New" w:hAnsi="Courier New" w:cs="Courier New" w:hint="default"/>
+      </w:rPr>
+    </w:lvl>
+    <w:lvl w:ilvl="8" w:tplc="04100005" w:tentative="1">
+      <w:start w:val="1"/>
+      <w:numFmt w:val="bullet"/>
+      <w:lvlText w:val=""/>
+      <w:lvlJc w:val="left"/>
+      <w:pPr>
+        <w:ind w:left="6120" w:hanging="360"/>
+      </w:pPr>
+      <w:rPr>
+        <w:rFonts w:ascii="Wingdings" w:hAnsi="Wingdings" w:hint="default"/>
+      </w:rPr>
+    </w:lvl>
+  </w:abstractNum>
+  <w:abstractNum w:abstractNumId="5">
     <w:nsid w:val="1C772F6A"/>
     <w:multiLevelType w:val="hybridMultilevel"/>
     <w:tmpl w:val="6590C04E"/>
@@ -8353,7 +10170,7 @@
       </w:rPr>
     </w:lvl>
   </w:abstractNum>
-  <w:abstractNum w:abstractNumId="4">
+  <w:abstractNum w:abstractNumId="6">
     <w:nsid w:val="236C299A"/>
     <w:multiLevelType w:val="multilevel"/>
     <w:tmpl w:val="4BB4ACC4"/>
@@ -8466,7 +10283,7 @@
       </w:rPr>
     </w:lvl>
   </w:abstractNum>
-  <w:abstractNum w:abstractNumId="5">
+  <w:abstractNum w:abstractNumId="7">
     <w:nsid w:val="29903A6F"/>
     <w:multiLevelType w:val="hybridMultilevel"/>
     <w:tmpl w:val="4ABEBBF4"/>
@@ -8555,7 +10372,7 @@
       </w:pPr>
     </w:lvl>
   </w:abstractNum>
-  <w:abstractNum w:abstractNumId="6">
+  <w:abstractNum w:abstractNumId="8">
     <w:nsid w:val="2A193336"/>
     <w:multiLevelType w:val="multilevel"/>
     <w:tmpl w:val="DE94581E"/>
@@ -8668,7 +10485,7 @@
       </w:rPr>
     </w:lvl>
   </w:abstractNum>
-  <w:abstractNum w:abstractNumId="7">
+  <w:abstractNum w:abstractNumId="9">
     <w:nsid w:val="2FCF633C"/>
     <w:multiLevelType w:val="multilevel"/>
     <w:tmpl w:val="100AB32C"/>
@@ -8786,7 +10603,7 @@
       </w:rPr>
     </w:lvl>
   </w:abstractNum>
-  <w:abstractNum w:abstractNumId="8">
+  <w:abstractNum w:abstractNumId="10">
     <w:nsid w:val="32F35F84"/>
     <w:multiLevelType w:val="hybridMultilevel"/>
     <w:tmpl w:val="087A8322"/>
@@ -8899,7 +10716,120 @@
       </w:rPr>
     </w:lvl>
   </w:abstractNum>
-  <w:abstractNum w:abstractNumId="9">
+  <w:abstractNum w:abstractNumId="11">
+    <w:nsid w:val="33D00000"/>
+    <w:multiLevelType w:val="hybridMultilevel"/>
+    <w:tmpl w:val="790E99F6"/>
+    <w:lvl w:ilvl="0" w:tplc="0410000B">
+      <w:start w:val="1"/>
+      <w:numFmt w:val="bullet"/>
+      <w:lvlText w:val=""/>
+      <w:lvlJc w:val="left"/>
+      <w:pPr>
+        <w:ind w:left="360" w:hanging="360"/>
+      </w:pPr>
+      <w:rPr>
+        <w:rFonts w:ascii="Wingdings" w:hAnsi="Wingdings" w:hint="default"/>
+      </w:rPr>
+    </w:lvl>
+    <w:lvl w:ilvl="1" w:tplc="04100003" w:tentative="1">
+      <w:start w:val="1"/>
+      <w:numFmt w:val="bullet"/>
+      <w:lvlText w:val="o"/>
+      <w:lvlJc w:val="left"/>
+      <w:pPr>
+        <w:ind w:left="1080" w:hanging="360"/>
+      </w:pPr>
+      <w:rPr>
+        <w:rFonts w:ascii="Courier New" w:hAnsi="Courier New" w:cs="Courier New" w:hint="default"/>
+      </w:rPr>
+    </w:lvl>
+    <w:lvl w:ilvl="2" w:tplc="04100005" w:tentative="1">
+      <w:start w:val="1"/>
+      <w:numFmt w:val="bullet"/>
+      <w:lvlText w:val=""/>
+      <w:lvlJc w:val="left"/>
+      <w:pPr>
+        <w:ind w:left="1800" w:hanging="360"/>
+      </w:pPr>
+      <w:rPr>
+        <w:rFonts w:ascii="Wingdings" w:hAnsi="Wingdings" w:hint="default"/>
+      </w:rPr>
+    </w:lvl>
+    <w:lvl w:ilvl="3" w:tplc="04100001" w:tentative="1">
+      <w:start w:val="1"/>
+      <w:numFmt w:val="bullet"/>
+      <w:lvlText w:val=""/>
+      <w:lvlJc w:val="left"/>
+      <w:pPr>
+        <w:ind w:left="2520" w:hanging="360"/>
+      </w:pPr>
+      <w:rPr>
+        <w:rFonts w:ascii="Symbol" w:hAnsi="Symbol" w:hint="default"/>
+      </w:rPr>
+    </w:lvl>
+    <w:lvl w:ilvl="4" w:tplc="04100003" w:tentative="1">
+      <w:start w:val="1"/>
+      <w:numFmt w:val="bullet"/>
+      <w:lvlText w:val="o"/>
+      <w:lvlJc w:val="left"/>
+      <w:pPr>
+        <w:ind w:left="3240" w:hanging="360"/>
+      </w:pPr>
+      <w:rPr>
+        <w:rFonts w:ascii="Courier New" w:hAnsi="Courier New" w:cs="Courier New" w:hint="default"/>
+      </w:rPr>
+    </w:lvl>
+    <w:lvl w:ilvl="5" w:tplc="04100005" w:tentative="1">
+      <w:start w:val="1"/>
+      <w:numFmt w:val="bullet"/>
+      <w:lvlText w:val=""/>
+      <w:lvlJc w:val="left"/>
+      <w:pPr>
+        <w:ind w:left="3960" w:hanging="360"/>
+      </w:pPr>
+      <w:rPr>
+        <w:rFonts w:ascii="Wingdings" w:hAnsi="Wingdings" w:hint="default"/>
+      </w:rPr>
+    </w:lvl>
+    <w:lvl w:ilvl="6" w:tplc="04100001" w:tentative="1">
+      <w:start w:val="1"/>
+      <w:numFmt w:val="bullet"/>
+      <w:lvlText w:val=""/>
+      <w:lvlJc w:val="left"/>
+      <w:pPr>
+        <w:ind w:left="4680" w:hanging="360"/>
+      </w:pPr>
+      <w:rPr>
+        <w:rFonts w:ascii="Symbol" w:hAnsi="Symbol" w:hint="default"/>
+      </w:rPr>
+    </w:lvl>
+    <w:lvl w:ilvl="7" w:tplc="04100003" w:tentative="1">
+      <w:start w:val="1"/>
+      <w:numFmt w:val="bullet"/>
+      <w:lvlText w:val="o"/>
+      <w:lvlJc w:val="left"/>
+      <w:pPr>
+        <w:ind w:left="5400" w:hanging="360"/>
+      </w:pPr>
+      <w:rPr>
+        <w:rFonts w:ascii="Courier New" w:hAnsi="Courier New" w:cs="Courier New" w:hint="default"/>
+      </w:rPr>
+    </w:lvl>
+    <w:lvl w:ilvl="8" w:tplc="04100005" w:tentative="1">
+      <w:start w:val="1"/>
+      <w:numFmt w:val="bullet"/>
+      <w:lvlText w:val=""/>
+      <w:lvlJc w:val="left"/>
+      <w:pPr>
+        <w:ind w:left="6120" w:hanging="360"/>
+      </w:pPr>
+      <w:rPr>
+        <w:rFonts w:ascii="Wingdings" w:hAnsi="Wingdings" w:hint="default"/>
+      </w:rPr>
+    </w:lvl>
+  </w:abstractNum>
+  <w:abstractNum w:abstractNumId="12">
     <w:nsid w:val="3FE855BD"/>
     <w:multiLevelType w:val="hybridMultilevel"/>
     <w:tmpl w:val="58FE9330"/>
@@ -9012,7 +10942,120 @@
       </w:rPr>
     </w:lvl>
   </w:abstractNum>
-  <w:abstractNum w:abstractNumId="10">
+  <w:abstractNum w:abstractNumId="13">
+    <w:nsid w:val="49CD1453"/>
+    <w:multiLevelType w:val="hybridMultilevel"/>
+    <w:tmpl w:val="F6166694"/>
+    <w:lvl w:ilvl="0" w:tplc="0410000B">
+      <w:start w:val="1"/>
+      <w:numFmt w:val="bullet"/>
+      <w:lvlText w:val=""/>
+      <w:lvlJc w:val="left"/>
+      <w:pPr>
+        <w:ind w:left="360" w:hanging="360"/>
+      </w:pPr>
+      <w:rPr>
+        <w:rFonts w:ascii="Wingdings" w:hAnsi="Wingdings" w:hint="default"/>
+      </w:rPr>
+    </w:lvl>
+    <w:lvl w:ilvl="1" w:tplc="04100003" w:tentative="1">
+      <w:start w:val="1"/>
+      <w:numFmt w:val="bullet"/>
+      <w:lvlText w:val="o"/>
+      <w:lvlJc w:val="left"/>
+      <w:pPr>
+        <w:ind w:left="1080" w:hanging="360"/>
+      </w:pPr>
+      <w:rPr>
+        <w:rFonts w:ascii="Courier New" w:hAnsi="Courier New" w:cs="Courier New" w:hint="default"/>
+      </w:rPr>
+    </w:lvl>
+    <w:lvl w:ilvl="2" w:tplc="04100005" w:tentative="1">
+      <w:start w:val="1"/>
+      <w:numFmt w:val="bullet"/>
+      <w:lvlText w:val=""/>
+      <w:lvlJc w:val="left"/>
+      <w:pPr>
+        <w:ind w:left="1800" w:hanging="360"/>
+      </w:pPr>
+      <w:rPr>
+        <w:rFonts w:ascii="Wingdings" w:hAnsi="Wingdings" w:hint="default"/>
+      </w:rPr>
+    </w:lvl>
+    <w:lvl w:ilvl="3" w:tplc="04100001" w:tentative="1">
+      <w:start w:val="1"/>
+      <w:numFmt w:val="bullet"/>
+      <w:lvlText w:val=""/>
+      <w:lvlJc w:val="left"/>
+      <w:pPr>
+        <w:ind w:left="2520" w:hanging="360"/>
+      </w:pPr>
+      <w:rPr>
+        <w:rFonts w:ascii="Symbol" w:hAnsi="Symbol" w:hint="default"/>
+      </w:rPr>
+    </w:lvl>
+    <w:lvl w:ilvl="4" w:tplc="04100003" w:tentative="1">
+      <w:start w:val="1"/>
+      <w:numFmt w:val="bullet"/>
+      <w:lvlText w:val="o"/>
+      <w:lvlJc w:val="left"/>
+      <w:pPr>
+        <w:ind w:left="3240" w:hanging="360"/>
+      </w:pPr>
+      <w:rPr>
+        <w:rFonts w:ascii="Courier New" w:hAnsi="Courier New" w:cs="Courier New" w:hint="default"/>
+      </w:rPr>
+    </w:lvl>
+    <w:lvl w:ilvl="5" w:tplc="04100005" w:tentative="1">
+      <w:start w:val="1"/>
+      <w:numFmt w:val="bullet"/>
+      <w:lvlText w:val=""/>
+      <w:lvlJc w:val="left"/>
+      <w:pPr>
+        <w:ind w:left="3960" w:hanging="360"/>
+      </w:pPr>
+      <w:rPr>
+        <w:rFonts w:ascii="Wingdings" w:hAnsi="Wingdings" w:hint="default"/>
+      </w:rPr>
+    </w:lvl>
+    <w:lvl w:ilvl="6" w:tplc="04100001" w:tentative="1">
+      <w:start w:val="1"/>
+      <w:numFmt w:val="bullet"/>
+      <w:lvlText w:val=""/>
+      <w:lvlJc w:val="left"/>
+      <w:pPr>
+        <w:ind w:left="4680" w:hanging="360"/>
+      </w:pPr>
+      <w:rPr>
+        <w:rFonts w:ascii="Symbol" w:hAnsi="Symbol" w:hint="default"/>
+      </w:rPr>
+    </w:lvl>
+    <w:lvl w:ilvl="7" w:tplc="04100003" w:tentative="1">
+      <w:start w:val="1"/>
+      <w:numFmt w:val="bullet"/>
+      <w:lvlText w:val="o"/>
+      <w:lvlJc w:val="left"/>
+      <w:pPr>
+        <w:ind w:left="5400" w:hanging="360"/>
+      </w:pPr>
+      <w:rPr>
+        <w:rFonts w:ascii="Courier New" w:hAnsi="Courier New" w:cs="Courier New" w:hint="default"/>
+      </w:rPr>
+    </w:lvl>
+    <w:lvl w:ilvl="8" w:tplc="04100005" w:tentative="1">
+      <w:start w:val="1"/>
+      <w:numFmt w:val="bullet"/>
+      <w:lvlText w:val=""/>
+      <w:lvlJc w:val="left"/>
+      <w:pPr>
+        <w:ind w:left="6120" w:hanging="360"/>
+      </w:pPr>
+      <w:rPr>
+        <w:rFonts w:ascii="Wingdings" w:hAnsi="Wingdings" w:hint="default"/>
+      </w:rPr>
+    </w:lvl>
+  </w:abstractNum>
+  <w:abstractNum w:abstractNumId="14">
     <w:nsid w:val="4AA43ADF"/>
     <w:multiLevelType w:val="hybridMultilevel"/>
     <w:tmpl w:val="78B07650"/>
@@ -9125,7 +11168,7 @@
       </w:rPr>
     </w:lvl>
   </w:abstractNum>
-  <w:abstractNum w:abstractNumId="11">
+  <w:abstractNum w:abstractNumId="15">
     <w:nsid w:val="538E43D1"/>
     <w:multiLevelType w:val="hybridMultilevel"/>
     <w:tmpl w:val="FAB24902"/>
@@ -9238,7 +11281,7 @@
       </w:rPr>
     </w:lvl>
   </w:abstractNum>
-  <w:abstractNum w:abstractNumId="12">
+  <w:abstractNum w:abstractNumId="16">
     <w:nsid w:val="683459E5"/>
     <w:multiLevelType w:val="multilevel"/>
     <w:tmpl w:val="D926214E"/>
@@ -9351,7 +11394,7 @@
       </w:rPr>
     </w:lvl>
   </w:abstractNum>
-  <w:abstractNum w:abstractNumId="13">
+  <w:abstractNum w:abstractNumId="17">
     <w:nsid w:val="7241072C"/>
     <w:multiLevelType w:val="multilevel"/>
     <w:tmpl w:val="A108193C"/>
@@ -9470,10 +11513,10 @@
     </w:lvl>
   </w:abstractNum>
   <w:num w:numId="1">
-    <w:abstractNumId w:val="13"/>
+    <w:abstractNumId w:val="17"/>
   </w:num>
   <w:num w:numId="2">
-    <w:abstractNumId w:val="7"/>
+    <w:abstractNumId w:val="9"/>
   </w:num>
   <w:num w:numId="3">
     <w:abstractNumId w:val="0"/>
@@ -9482,34 +11525,46 @@
     <w:abstractNumId w:val="2"/>
   </w:num>
   <w:num w:numId="5">
-    <w:abstractNumId w:val="4"/>
+    <w:abstractNumId w:val="6"/>
   </w:num>
   <w:num w:numId="6">
     <w:abstractNumId w:val="1"/>
   </w:num>
   <w:num w:numId="7">
+    <w:abstractNumId w:val="7"/>
+  </w:num>
+  <w:num w:numId="8">
+    <w:abstractNumId w:val="10"/>
+  </w:num>
+  <w:num w:numId="9">
+    <w:abstractNumId w:val="14"/>
+  </w:num>
+  <w:num w:numId="10">
+    <w:abstractNumId w:val="15"/>
+  </w:num>
+  <w:num w:numId="11">
     <w:abstractNumId w:val="5"/>
   </w:num>
-  <w:num w:numId="8">
+  <w:num w:numId="12">
     <w:abstractNumId w:val="8"/>
   </w:num>
-  <w:num w:numId="9">
-    <w:abstractNumId w:val="10"/>
+  <w:num w:numId="13">
+    <w:abstractNumId w:val="12"/>
   </w:num>
-  <w:num w:numId="10">
-    <w:abstractNumId w:val="11"/>
+  <w:num w:numId="14">
+    <w:abstractNumId w:val="16"/>
   </w:num>
-  <w:num w:numId="11">
+  <w:num w:numId="15">
     <w:abstractNumId w:val="3"/>
   </w:num>
-  <w:num w:numId="12">
-    <w:abstractNumId w:val="6"/>
+  <w:num w:numId="16">
+    <w:abstractNumId w:val="13"/>
   </w:num>
-  <w:num w:numId="13">
-    <w:abstractNumId w:val="9"/>
+  <w:num w:numId="17">
+    <w:abstractNumId w:val="4"/>
   </w:num>
-  <w:num w:numId="14">
-    <w:abstractNumId w:val="12"/>
+  <w:num w:numId="18">
+    <w:abstractNumId w:val="11"/>
   </w:num>
 </w:numbering>
 </file>
@@ -10668,7 +12723,7 @@
 </file>
 
 <file path=customXml/itemProps1.xml><?xml version="1.0" encoding="utf-8"?>
-<ds:datastoreItem xmlns:ds="http://schemas.openxmlformats.org/officeDocument/2006/customXml" ds:itemID="{D3165074-C085-4E35-BA8B-D4867A8F48DC}">
+<ds:datastoreItem xmlns:ds="http://schemas.openxmlformats.org/officeDocument/2006/customXml" ds:itemID="{35D5AB9B-9FCD-4E70-AA6D-007D1A995A2D}">
   <ds:schemaRefs>
     <ds:schemaRef ds:uri="http://schemas.openxmlformats.org/officeDocument/2006/bibliography"/>
   </ds:schemaRefs>

</xml_diff>